<commit_message>
Added tests, updated doc with new screenshots, and updated customize.py
</commit_message>
<xml_diff>
--- a/fn_cb_protection/doc/Carbon_Black_Protection_Integration_Guide.docx
+++ b/fn_cb_protection/doc/Carbon_Black_Protection_Integration_Guide.docx
@@ -1849,6 +1849,7 @@
       </w:pPr>
       <w:r>
         <w:rPr>
+          <w:noProof/>
           <w:color w:val="4F81BD" w:themeColor="accent1"/>
         </w:rPr>
         <w:drawing>
@@ -1897,7 +1898,27 @@
       <w:pPr>
         <w:pStyle w:val="Heading20"/>
       </w:pPr>
-      <w:r>
+    </w:p>
+    <w:p>
+      <w:pPr>
+        <w:rPr>
+          <w:rFonts w:ascii="Calibri" w:eastAsia="Calibri" w:hAnsi="Calibri" w:cs="Calibri"/>
+          <w:b/>
+          <w:color w:val="auto"/>
+          <w:sz w:val="28"/>
+          <w:szCs w:val="28"/>
+        </w:rPr>
+      </w:pPr>
+      <w:r>
+        <w:br w:type="page"/>
+      </w:r>
+    </w:p>
+    <w:p>
+      <w:pPr>
+        <w:pStyle w:val="Heading20"/>
+      </w:pPr>
+      <w:r>
+        <w:lastRenderedPageBreak/>
         <w:t>bit9_approval_request_get: Cbprotect Approval Request Get</w:t>
       </w:r>
       <w:r>
@@ -1947,22 +1968,48 @@
       <w:pPr>
         <w:pStyle w:val="BodyText"/>
         <w:keepNext/>
+      </w:pPr>
+    </w:p>
+    <w:p>
+      <w:pPr>
+        <w:pStyle w:val="BodyText"/>
+        <w:keepNext/>
         <w:rPr>
           <w:i/>
           <w:color w:val="4F81BD" w:themeColor="accent1"/>
         </w:rPr>
       </w:pPr>
-      <w:r>
+    </w:p>
+    <w:p>
+      <w:pPr>
+        <w:pStyle w:val="BodyText"/>
+        <w:keepNext/>
         <w:rPr>
           <w:i/>
           <w:color w:val="4F81BD" w:themeColor="accent1"/>
         </w:rPr>
-        <w:lastRenderedPageBreak/>
+      </w:pPr>
+    </w:p>
+    <w:p>
+      <w:pPr>
+        <w:pStyle w:val="BodyText"/>
+        <w:keepNext/>
+        <w:rPr>
+          <w:i/>
+          <w:color w:val="4F81BD" w:themeColor="accent1"/>
+        </w:rPr>
+      </w:pPr>
+      <w:r>
+        <w:rPr>
+          <w:i/>
+          <w:noProof/>
+          <w:color w:val="4F81BD" w:themeColor="accent1"/>
+        </w:rPr>
         <w:drawing>
-          <wp:inline distT="0" distB="0" distL="0" distR="0" wp14:anchorId="25E27D0E" wp14:editId="2DAA74B9">
-            <wp:extent cx="4961471" cy="3911752"/>
-            <wp:effectExtent l="0" t="0" r="0" b="0"/>
-            <wp:docPr id="3" name="Picture 3"/>
+          <wp:inline distT="0" distB="0" distL="0" distR="0" wp14:anchorId="5F2CD1A1" wp14:editId="100EE4CB">
+            <wp:extent cx="5486400" cy="4007485"/>
+            <wp:effectExtent l="0" t="0" r="0" b="5715"/>
+            <wp:docPr id="14" name="Picture 14" descr="../../../Desktop/Screen%20Shot%202019-03-27%20at%2010.01.25%20AM."/>
             <wp:cNvGraphicFramePr>
               <a:graphicFrameLocks xmlns:a="http://schemas.openxmlformats.org/drawingml/2006/main" noChangeAspect="1"/>
             </wp:cNvGraphicFramePr>
@@ -1970,23 +2017,36 @@
               <a:graphicData uri="http://schemas.openxmlformats.org/drawingml/2006/picture">
                 <pic:pic xmlns:pic="http://schemas.openxmlformats.org/drawingml/2006/picture">
                   <pic:nvPicPr>
-                    <pic:cNvPr id="1" name=""/>
-                    <pic:cNvPicPr/>
+                    <pic:cNvPr id="0" name="Picture 2" descr="../../../Desktop/Screen%20Shot%202019-03-27%20at%2010.01.25%20AM."/>
+                    <pic:cNvPicPr>
+                      <a:picLocks noChangeAspect="1" noChangeArrowheads="1"/>
+                    </pic:cNvPicPr>
                   </pic:nvPicPr>
                   <pic:blipFill>
-                    <a:blip r:embed="rId12"/>
+                    <a:blip r:embed="rId12">
+                      <a:extLst>
+                        <a:ext uri="{28A0092B-C50C-407E-A947-70E740481C1C}">
+                          <a14:useLocalDpi xmlns:a14="http://schemas.microsoft.com/office/drawing/2010/main" val="0"/>
+                        </a:ext>
+                      </a:extLst>
+                    </a:blip>
+                    <a:srcRect/>
                     <a:stretch>
                       <a:fillRect/>
                     </a:stretch>
                   </pic:blipFill>
-                  <pic:spPr>
+                  <pic:spPr bwMode="auto">
                     <a:xfrm>
                       <a:off x="0" y="0"/>
-                      <a:ext cx="4976651" cy="3923720"/>
+                      <a:ext cx="5486400" cy="4007485"/>
                     </a:xfrm>
                     <a:prstGeom prst="rect">
                       <a:avLst/>
                     </a:prstGeom>
+                    <a:noFill/>
+                    <a:ln>
+                      <a:noFill/>
+                    </a:ln>
                   </pic:spPr>
                 </pic:pic>
               </a:graphicData>
@@ -1997,9 +2057,27 @@
     </w:p>
     <w:p>
       <w:pPr>
+        <w:rPr>
+          <w:rFonts w:ascii="Arial" w:eastAsia="Times New Roman" w:hAnsi="Arial" w:cs="Times New Roman"/>
+          <w:i/>
+          <w:color w:val="4F81BD" w:themeColor="accent1"/>
+          <w:sz w:val="20"/>
+        </w:rPr>
+      </w:pPr>
+      <w:r>
+        <w:rPr>
+          <w:i/>
+          <w:color w:val="4F81BD" w:themeColor="accent1"/>
+        </w:rPr>
+        <w:br w:type="page"/>
+      </w:r>
+    </w:p>
+    <w:p>
+      <w:pPr>
         <w:pStyle w:val="Heading20"/>
       </w:pPr>
       <w:r>
+        <w:lastRenderedPageBreak/>
         <w:t>bit9_approval_re</w:t>
       </w:r>
       <w:r>
@@ -2019,40 +2097,32 @@
       <w:pPr>
         <w:pStyle w:val="BodyText"/>
         <w:keepNext/>
+      </w:pPr>
+      <w:r>
+        <w:t>This function takes one input, bit9_query, which is just a query sting and returns the approval requests which match the given query. An example of this can be found in the workflow</w:t>
+      </w:r>
+      <w:r>
+        <w:t xml:space="preserve"> (Example) CbProtection Query Approval Request</w:t>
+      </w:r>
+      <w:r>
+        <w:t xml:space="preserve"> below:</w:t>
+      </w:r>
+    </w:p>
+    <w:p>
+      <w:pPr>
+        <w:pStyle w:val="BodyText"/>
+        <w:keepNext/>
         <w:rPr>
           <w:i/>
           <w:color w:val="4F81BD" w:themeColor="accent1"/>
         </w:rPr>
       </w:pPr>
       <w:r>
-        <w:t>This function takes one input, bit9_query, which is just a query sting and returns the approval requests which match the given query. An example of this can be found in the workflow</w:t>
-      </w:r>
-      <w:r>
-        <w:t xml:space="preserve"> (Example) CbProtection Query Approval Request</w:t>
-      </w:r>
-      <w:r>
-        <w:t xml:space="preserve"> below:</w:t>
-      </w:r>
-    </w:p>
-    <w:p>
-      <w:pPr>
-        <w:pStyle w:val="BodyText"/>
-        <w:keepNext/>
-        <w:rPr>
-          <w:i/>
-          <w:color w:val="4F81BD" w:themeColor="accent1"/>
-        </w:rPr>
-      </w:pPr>
-      <w:r>
-        <w:rPr>
-          <w:i/>
-          <w:color w:val="4F81BD" w:themeColor="accent1"/>
-        </w:rPr>
         <w:drawing>
-          <wp:inline distT="0" distB="0" distL="0" distR="0" wp14:anchorId="7FFDB7AE" wp14:editId="710373BB">
-            <wp:extent cx="3704171" cy="3284674"/>
-            <wp:effectExtent l="0" t="0" r="4445" b="0"/>
-            <wp:docPr id="4" name="Picture 4"/>
+          <wp:inline distT="0" distB="0" distL="0" distR="0" wp14:anchorId="67299FF2" wp14:editId="5332787E">
+            <wp:extent cx="5486400" cy="4826635"/>
+            <wp:effectExtent l="0" t="0" r="0" b="0"/>
+            <wp:docPr id="16" name="Picture 16"/>
             <wp:cNvGraphicFramePr>
               <a:graphicFrameLocks xmlns:a="http://schemas.openxmlformats.org/drawingml/2006/main" noChangeAspect="1"/>
             </wp:cNvGraphicFramePr>
@@ -2072,7 +2142,7 @@
                   <pic:spPr>
                     <a:xfrm>
                       <a:off x="0" y="0"/>
-                      <a:ext cx="3777908" cy="3350060"/>
+                      <a:ext cx="5486400" cy="4826635"/>
                     </a:xfrm>
                     <a:prstGeom prst="rect">
                       <a:avLst/>
@@ -2087,27 +2157,6 @@
     </w:p>
     <w:p>
       <w:pPr>
-        <w:pStyle w:val="Heading20"/>
-      </w:pPr>
-      <w:r>
-        <w:lastRenderedPageBreak/>
-        <w:t>bit9_approval_request_</w:t>
-      </w:r>
-      <w:r>
-        <w:t>update</w:t>
-      </w:r>
-      <w:r>
-        <w:t>: Cbprotect Approval Request</w:t>
-      </w:r>
-      <w:r>
-        <w:t xml:space="preserve"> Update</w:t>
-      </w:r>
-      <w:r>
-        <w:t xml:space="preserve"> </w:t>
-      </w:r>
-    </w:p>
-    <w:p>
-      <w:pPr>
         <w:pStyle w:val="BodyText"/>
         <w:keepNext/>
         <w:rPr>
@@ -2115,20 +2164,49 @@
           <w:color w:val="4F81BD" w:themeColor="accent1"/>
         </w:rPr>
       </w:pPr>
-      <w:r>
-        <w:t xml:space="preserve">This function </w:t>
-      </w:r>
-      <w:r>
-        <w:t>accepts inputs of a request ID, approval request resolution, comments, and status. With these it updates an approval request</w:t>
-      </w:r>
-      <w:r>
-        <w:t>. An example of this can be found in the workflow below:</w:t>
+    </w:p>
+    <w:p>
+      <w:pPr>
+        <w:rPr>
+          <w:rFonts w:ascii="Calibri" w:eastAsia="Calibri" w:hAnsi="Calibri" w:cs="Calibri"/>
+          <w:b/>
+          <w:color w:val="auto"/>
+          <w:sz w:val="28"/>
+          <w:szCs w:val="28"/>
+        </w:rPr>
+      </w:pPr>
+      <w:r>
+        <w:br w:type="page"/>
+      </w:r>
+    </w:p>
+    <w:p>
+      <w:pPr>
+        <w:pStyle w:val="Heading20"/>
+      </w:pPr>
+      <w:r>
+        <w:lastRenderedPageBreak/>
+        <w:t xml:space="preserve">bit9_approval_request_update: Cbprotect Approval Request Update </w:t>
       </w:r>
     </w:p>
     <w:p>
       <w:pPr>
         <w:pStyle w:val="BodyText"/>
         <w:keepNext/>
+      </w:pPr>
+      <w:r>
+        <w:t xml:space="preserve">This function </w:t>
+      </w:r>
+      <w:r>
+        <w:t>accepts inputs of a request ID, approval request resolution, comments, and status. With these it updates an approval request</w:t>
+      </w:r>
+      <w:r>
+        <w:t>. An example of this can be found in the workflow below:</w:t>
+      </w:r>
+    </w:p>
+    <w:p>
+      <w:pPr>
+        <w:pStyle w:val="BodyText"/>
+        <w:keepNext/>
         <w:rPr>
           <w:i/>
           <w:color w:val="4F81BD" w:themeColor="accent1"/>
@@ -2140,10 +2218,10 @@
           <w:color w:val="4F81BD" w:themeColor="accent1"/>
         </w:rPr>
         <w:drawing>
-          <wp:inline distT="0" distB="0" distL="0" distR="0" wp14:anchorId="6B7B0C5A" wp14:editId="39479EE3">
-            <wp:extent cx="5486400" cy="4053840"/>
+          <wp:inline distT="0" distB="0" distL="0" distR="0" wp14:anchorId="5111D3DB" wp14:editId="79906A77">
+            <wp:extent cx="5486400" cy="4079240"/>
             <wp:effectExtent l="0" t="0" r="0" b="10160"/>
-            <wp:docPr id="5" name="Picture 5"/>
+            <wp:docPr id="17" name="Picture 17"/>
             <wp:cNvGraphicFramePr>
               <a:graphicFrameLocks xmlns:a="http://schemas.openxmlformats.org/drawingml/2006/main" noChangeAspect="1"/>
             </wp:cNvGraphicFramePr>
@@ -2163,7 +2241,7 @@
                   <pic:spPr>
                     <a:xfrm>
                       <a:off x="0" y="0"/>
-                      <a:ext cx="5486400" cy="4053840"/>
+                      <a:ext cx="5486400" cy="4079240"/>
                     </a:xfrm>
                     <a:prstGeom prst="rect">
                       <a:avLst/>
@@ -2188,65 +2266,75 @@
     </w:p>
     <w:p>
       <w:pPr>
-        <w:pStyle w:val="Heading20"/>
-      </w:pPr>
-      <w:r>
-        <w:t>bit9_</w:t>
-      </w:r>
-      <w:r>
-        <w:t>file_delete</w:t>
-      </w:r>
-      <w:r>
-        <w:t xml:space="preserve">: </w:t>
-      </w:r>
-      <w:r>
-        <w:t>Cbprotect Delete File</w:t>
-      </w:r>
-    </w:p>
-    <w:p>
-      <w:pPr>
         <w:pStyle w:val="BodyText"/>
         <w:keepNext/>
-      </w:pPr>
-      <w:r>
-        <w:t xml:space="preserve">This function </w:t>
-      </w:r>
-      <w:r>
-        <w:t xml:space="preserve">deletes a file from a specific computer or all computers using Carbon Black Protection. </w:t>
-      </w:r>
-      <w:r>
-        <w:t xml:space="preserve">The inputs file action (which represents deleting by file hash or deleting by name) must be set in addition to computer ID (setting to 0 deletes from all computers), and depending on the action choosen either catalog ID, file hash, or file name. </w:t>
-      </w:r>
-      <w:r>
-        <w:t xml:space="preserve">An example of this can be found in the workflow </w:t>
-      </w:r>
-      <w:r>
-        <w:t xml:space="preserve">(Example) CbProtect Delete File </w:t>
-      </w:r>
-      <w:r>
-        <w:t>below:</w:t>
+        <w:rPr>
+          <w:i/>
+          <w:color w:val="4F81BD" w:themeColor="accent1"/>
+        </w:rPr>
+      </w:pPr>
+    </w:p>
+    <w:p>
+      <w:pPr>
+        <w:rPr>
+          <w:rFonts w:ascii="Calibri" w:eastAsia="Calibri" w:hAnsi="Calibri" w:cs="Calibri"/>
+          <w:b/>
+          <w:color w:val="auto"/>
+          <w:sz w:val="28"/>
+          <w:szCs w:val="28"/>
+        </w:rPr>
+      </w:pPr>
+      <w:r>
+        <w:br w:type="page"/>
+      </w:r>
+    </w:p>
+    <w:p>
+      <w:pPr>
+        <w:pStyle w:val="Heading20"/>
+      </w:pPr>
+      <w:r>
+        <w:lastRenderedPageBreak/>
+        <w:t xml:space="preserve">bit9_file_delete: </w:t>
+      </w:r>
+      <w:r>
+        <w:t>Cbprotect Delete File</w:t>
       </w:r>
     </w:p>
     <w:p>
       <w:pPr>
         <w:pStyle w:val="BodyText"/>
         <w:keepNext/>
-        <w:rPr>
-          <w:i/>
-          <w:color w:val="4F81BD" w:themeColor="accent1"/>
-        </w:rPr>
-      </w:pPr>
-      <w:r>
-        <w:rPr>
-          <w:i/>
-          <w:color w:val="4F81BD" w:themeColor="accent1"/>
-        </w:rPr>
-        <w:lastRenderedPageBreak/>
+      </w:pPr>
+      <w:r>
+        <w:t xml:space="preserve">This function </w:t>
+      </w:r>
+      <w:r>
+        <w:t xml:space="preserve">deletes a file from a specific computer or all computers using Carbon Black Protection. </w:t>
+      </w:r>
+      <w:r>
+        <w:t xml:space="preserve">The inputs file action (which represents deleting by file hash or deleting by name) must be set in addition to computer ID (setting to 0 deletes from all computers), and depending on the action choosen either catalog ID, file hash, or file name. </w:t>
+      </w:r>
+      <w:r>
+        <w:t xml:space="preserve">An example of this can be found in the workflow </w:t>
+      </w:r>
+      <w:r>
+        <w:t xml:space="preserve">(Example) CbProtect Delete File </w:t>
+      </w:r>
+      <w:r>
+        <w:t>below:</w:t>
+      </w:r>
+    </w:p>
+    <w:p>
+      <w:pPr>
+        <w:pStyle w:val="BodyText"/>
+        <w:keepNext/>
+      </w:pPr>
+      <w:r>
         <w:drawing>
-          <wp:inline distT="0" distB="0" distL="0" distR="0" wp14:anchorId="3E187B1C" wp14:editId="2B44A267">
-            <wp:extent cx="5486400" cy="4519295"/>
-            <wp:effectExtent l="0" t="0" r="0" b="1905"/>
-            <wp:docPr id="6" name="Picture 6"/>
+          <wp:inline distT="0" distB="0" distL="0" distR="0" wp14:anchorId="4FED359C" wp14:editId="3C3DF36D">
+            <wp:extent cx="5486400" cy="4116070"/>
+            <wp:effectExtent l="0" t="0" r="0" b="0"/>
+            <wp:docPr id="18" name="Picture 18"/>
             <wp:cNvGraphicFramePr>
               <a:graphicFrameLocks xmlns:a="http://schemas.openxmlformats.org/drawingml/2006/main" noChangeAspect="1"/>
             </wp:cNvGraphicFramePr>
@@ -2266,7 +2354,7 @@
                   <pic:spPr>
                     <a:xfrm>
                       <a:off x="0" y="0"/>
-                      <a:ext cx="5486400" cy="4519295"/>
+                      <a:ext cx="5486400" cy="4116070"/>
                     </a:xfrm>
                     <a:prstGeom prst="rect">
                       <a:avLst/>
@@ -2291,48 +2379,40 @@
     </w:p>
     <w:p>
       <w:pPr>
-        <w:pStyle w:val="Heading20"/>
-      </w:pPr>
-    </w:p>
-    <w:p>
-      <w:pPr>
-        <w:pStyle w:val="Heading20"/>
-      </w:pPr>
-      <w:r>
-        <w:t>bit9_file_</w:t>
-      </w:r>
-      <w:r>
-        <w:t>catalog_get</w:t>
-      </w:r>
-      <w:r>
-        <w:t xml:space="preserve">: Cbprotect </w:t>
-      </w:r>
-      <w:r>
-        <w:t>File Catalog Get</w:t>
-      </w:r>
-    </w:p>
-    <w:p>
-      <w:pPr>
         <w:pStyle w:val="BodyText"/>
         <w:keepNext/>
-      </w:pPr>
-      <w:r>
-        <w:t xml:space="preserve">Returns back file catalog details based on </w:t>
-      </w:r>
-      <w:r>
-        <w:t xml:space="preserve">the catalog ID provided. </w:t>
-      </w:r>
-      <w:r>
-        <w:t xml:space="preserve">An example of this can be found in the workflow </w:t>
-      </w:r>
-      <w:r>
-        <w:t xml:space="preserve">shown earlier </w:t>
-      </w:r>
-      <w:r>
-        <w:t>(Example) CbProtection Query Approval Request</w:t>
-      </w:r>
-      <w:r>
-        <w:t>:</w:t>
+        <w:rPr>
+          <w:i/>
+          <w:color w:val="4F81BD" w:themeColor="accent1"/>
+        </w:rPr>
+      </w:pPr>
+    </w:p>
+    <w:p>
+      <w:pPr>
+        <w:pStyle w:val="Heading20"/>
+      </w:pPr>
+    </w:p>
+    <w:p>
+      <w:pPr>
+        <w:rPr>
+          <w:rFonts w:ascii="Calibri" w:eastAsia="Calibri" w:hAnsi="Calibri" w:cs="Calibri"/>
+          <w:b/>
+          <w:color w:val="auto"/>
+          <w:sz w:val="28"/>
+          <w:szCs w:val="28"/>
+        </w:rPr>
+      </w:pPr>
+      <w:r>
+        <w:br w:type="page"/>
+      </w:r>
+    </w:p>
+    <w:p>
+      <w:pPr>
+        <w:pStyle w:val="Heading20"/>
+      </w:pPr>
+      <w:r>
+        <w:lastRenderedPageBreak/>
+        <w:t>bit9_file_catalog_get: Cbprotect File Catalog Get</w:t>
       </w:r>
     </w:p>
     <w:p>
@@ -2340,52 +2420,29 @@
         <w:pStyle w:val="BodyText"/>
         <w:keepNext/>
       </w:pPr>
-    </w:p>
-    <w:p>
-      <w:pPr>
-        <w:pStyle w:val="Heading20"/>
-      </w:pPr>
-    </w:p>
-    <w:p>
-      <w:pPr>
-        <w:pStyle w:val="Heading20"/>
-      </w:pPr>
-    </w:p>
-    <w:p>
-      <w:pPr>
-        <w:pStyle w:val="Heading20"/>
-      </w:pPr>
-    </w:p>
-    <w:p>
-      <w:pPr>
-        <w:pStyle w:val="Heading20"/>
-      </w:pPr>
-    </w:p>
-    <w:p>
-      <w:pPr>
-        <w:pStyle w:val="Heading20"/>
-      </w:pPr>
-    </w:p>
-    <w:p>
-      <w:pPr>
-        <w:pStyle w:val="Heading20"/>
-      </w:pPr>
-    </w:p>
-    <w:p>
-      <w:pPr>
-        <w:pStyle w:val="Heading20"/>
-      </w:pPr>
-      <w:r>
-        <w:t>bit9_file_</w:t>
-      </w:r>
-      <w:r>
-        <w:t>catalog_query</w:t>
-      </w:r>
-      <w:r>
-        <w:t xml:space="preserve">: Cbprotect File Catalog </w:t>
-      </w:r>
-      <w:r>
-        <w:t>Query</w:t>
+      <w:r>
+        <w:t xml:space="preserve">Returns back file catalog details based on </w:t>
+      </w:r>
+      <w:r>
+        <w:t xml:space="preserve">the catalog ID provided. </w:t>
+      </w:r>
+      <w:r>
+        <w:t xml:space="preserve">An example of this can be found </w:t>
+      </w:r>
+      <w:r>
+        <w:t xml:space="preserve">again </w:t>
+      </w:r>
+      <w:r>
+        <w:t xml:space="preserve">in the workflow </w:t>
+      </w:r>
+      <w:r>
+        <w:t xml:space="preserve">shown (Example) CbProtection </w:t>
+      </w:r>
+      <w:r>
+        <w:t>Approve File Globally and Close Request</w:t>
+      </w:r>
+      <w:r>
+        <w:t>:</w:t>
       </w:r>
     </w:p>
     <w:p>
@@ -2394,44 +2451,11 @@
         <w:keepNext/>
       </w:pPr>
       <w:r>
-        <w:t>Returns back file catalog</w:t>
-      </w:r>
-      <w:r>
-        <w:t>s and their</w:t>
-      </w:r>
-      <w:r>
-        <w:t xml:space="preserve"> details </w:t>
-      </w:r>
-      <w:r>
-        <w:t>from a provided query string</w:t>
-      </w:r>
-      <w:r>
-        <w:t xml:space="preserve">. An example of this can be found in the workflow </w:t>
-      </w:r>
-      <w:r>
-        <w:t>below</w:t>
-      </w:r>
-      <w:r>
-        <w:t xml:space="preserve"> (Example) CbP</w:t>
-      </w:r>
-      <w:r>
-        <w:t>rotection Query File Catalog</w:t>
-      </w:r>
-      <w:r>
-        <w:t>:</w:t>
-      </w:r>
-    </w:p>
-    <w:p>
-      <w:pPr>
-        <w:pStyle w:val="BodyText"/>
-        <w:keepNext/>
-      </w:pPr>
-      <w:r>
         <w:drawing>
-          <wp:inline distT="0" distB="0" distL="0" distR="0" wp14:anchorId="2D0683EF" wp14:editId="1CAB0516">
-            <wp:extent cx="5486400" cy="5221605"/>
-            <wp:effectExtent l="0" t="0" r="0" b="10795"/>
-            <wp:docPr id="7" name="Picture 7"/>
+          <wp:inline distT="0" distB="0" distL="0" distR="0" wp14:anchorId="30945BA0" wp14:editId="77A23FA8">
+            <wp:extent cx="5486400" cy="3636010"/>
+            <wp:effectExtent l="0" t="0" r="0" b="0"/>
+            <wp:docPr id="19" name="Picture 19"/>
             <wp:cNvGraphicFramePr>
               <a:graphicFrameLocks xmlns:a="http://schemas.openxmlformats.org/drawingml/2006/main" noChangeAspect="1"/>
             </wp:cNvGraphicFramePr>
@@ -2451,7 +2475,7 @@
                   <pic:spPr>
                     <a:xfrm>
                       <a:off x="0" y="0"/>
-                      <a:ext cx="5486400" cy="5221605"/>
+                      <a:ext cx="5486400" cy="3636010"/>
                     </a:xfrm>
                     <a:prstGeom prst="rect">
                       <a:avLst/>
@@ -2466,53 +2490,88 @@
     </w:p>
     <w:p>
       <w:pPr>
+        <w:pStyle w:val="Heading20"/>
+      </w:pPr>
+    </w:p>
+    <w:p>
+      <w:pPr>
+        <w:pStyle w:val="Heading20"/>
+      </w:pPr>
+    </w:p>
+    <w:p>
+      <w:pPr>
+        <w:pStyle w:val="Heading20"/>
+      </w:pPr>
+    </w:p>
+    <w:p>
+      <w:pPr>
+        <w:pStyle w:val="Heading20"/>
+      </w:pPr>
+    </w:p>
+    <w:p>
+      <w:pPr>
+        <w:pStyle w:val="Heading20"/>
+      </w:pPr>
+    </w:p>
+    <w:p>
+      <w:pPr>
+        <w:pStyle w:val="Heading20"/>
+      </w:pPr>
+    </w:p>
+    <w:p>
+      <w:pPr>
+        <w:rPr>
+          <w:rFonts w:ascii="Calibri" w:eastAsia="Calibri" w:hAnsi="Calibri" w:cs="Calibri"/>
+          <w:b/>
+          <w:color w:val="auto"/>
+          <w:sz w:val="28"/>
+          <w:szCs w:val="28"/>
+        </w:rPr>
+      </w:pPr>
+      <w:r>
+        <w:br w:type="page"/>
+      </w:r>
+    </w:p>
+    <w:p>
+      <w:pPr>
+        <w:pStyle w:val="Heading20"/>
+      </w:pPr>
+      <w:r>
+        <w:lastRenderedPageBreak/>
+        <w:t>bit9_file_catalog_query: Cbprotect File Catalog Query</w:t>
+      </w:r>
+    </w:p>
+    <w:p>
+      <w:pPr>
         <w:pStyle w:val="BodyText"/>
         <w:keepNext/>
-        <w:rPr>
-          <w:i/>
-          <w:color w:val="4F81BD" w:themeColor="accent1"/>
-        </w:rPr>
-      </w:pPr>
-    </w:p>
-    <w:p>
-      <w:pPr>
-        <w:pStyle w:val="Heading20"/>
-      </w:pPr>
-    </w:p>
-    <w:p>
-      <w:pPr>
-        <w:pStyle w:val="Heading20"/>
-      </w:pPr>
-    </w:p>
-    <w:p>
-      <w:pPr>
-        <w:pStyle w:val="Heading20"/>
-      </w:pPr>
-    </w:p>
-    <w:p>
-      <w:pPr>
-        <w:pStyle w:val="Heading20"/>
-      </w:pPr>
-    </w:p>
-    <w:p>
-      <w:pPr>
-        <w:pStyle w:val="Heading20"/>
-      </w:pPr>
-      <w:r>
-        <w:lastRenderedPageBreak/>
-        <w:t>bit9_file_</w:t>
-      </w:r>
-      <w:r>
-        <w:t>instance</w:t>
-      </w:r>
-      <w:r>
-        <w:t xml:space="preserve">_query: Cbprotect </w:t>
-      </w:r>
-      <w:r>
-        <w:t>File Instance</w:t>
-      </w:r>
-      <w:r>
-        <w:t xml:space="preserve"> Query</w:t>
+      </w:pPr>
+      <w:r>
+        <w:t>Returns back file catalog</w:t>
+      </w:r>
+      <w:r>
+        <w:t>s and their</w:t>
+      </w:r>
+      <w:r>
+        <w:t xml:space="preserve"> details </w:t>
+      </w:r>
+      <w:r>
+        <w:t>from a provided query string</w:t>
+      </w:r>
+      <w:r>
+        <w:t xml:space="preserve">. An example of this can be found in the workflow </w:t>
+      </w:r>
+      <w:r>
+        <w:t>below</w:t>
+      </w:r>
+      <w:r>
+        <w:t xml:space="preserve"> (Example) CbP</w:t>
+      </w:r>
+      <w:r>
+        <w:t>rotection Query File Catalog</w:t>
+      </w:r>
+      <w:r>
+        <w:t>:</w:t>
       </w:r>
     </w:p>
     <w:p>
@@ -2521,35 +2580,11 @@
         <w:keepNext/>
       </w:pPr>
       <w:r>
-        <w:t xml:space="preserve">Returns </w:t>
-      </w:r>
-      <w:r>
-        <w:t>file file instance objects that match the given criteria from the inputs.</w:t>
-      </w:r>
-      <w:r>
-        <w:t xml:space="preserve"> An example of this can be found in the workflow below (Example) CbProtection </w:t>
-      </w:r>
-      <w:r>
-        <w:t>Approve File Locally and Close Request</w:t>
-      </w:r>
-      <w:r>
-        <w:t>:</w:t>
-      </w:r>
-    </w:p>
-    <w:p>
-      <w:pPr>
-        <w:pStyle w:val="BodyText"/>
-        <w:keepNext/>
-      </w:pPr>
-      <w:r>
-        <w:rPr>
-          <w:noProof/>
-        </w:rPr>
         <w:drawing>
-          <wp:inline distT="0" distB="0" distL="0" distR="0" wp14:anchorId="496C88D5" wp14:editId="3378E2AD">
-            <wp:extent cx="5486400" cy="4017645"/>
+          <wp:inline distT="0" distB="0" distL="0" distR="0" wp14:anchorId="3E855D2C" wp14:editId="7795BF6A">
+            <wp:extent cx="5486400" cy="4322445"/>
             <wp:effectExtent l="0" t="0" r="0" b="0"/>
-            <wp:docPr id="8" name="Picture 8" descr="../../../Desktop/Screen%20Shot%202019-03-26%20at%201.53.49%20PM."/>
+            <wp:docPr id="20" name="Picture 20"/>
             <wp:cNvGraphicFramePr>
               <a:graphicFrameLocks xmlns:a="http://schemas.openxmlformats.org/drawingml/2006/main" noChangeAspect="1"/>
             </wp:cNvGraphicFramePr>
@@ -2557,36 +2592,23 @@
               <a:graphicData uri="http://schemas.openxmlformats.org/drawingml/2006/picture">
                 <pic:pic xmlns:pic="http://schemas.openxmlformats.org/drawingml/2006/picture">
                   <pic:nvPicPr>
-                    <pic:cNvPr id="0" name="Picture 1" descr="../../../Desktop/Screen%20Shot%202019-03-26%20at%201.53.49%20PM."/>
-                    <pic:cNvPicPr>
-                      <a:picLocks noChangeAspect="1" noChangeArrowheads="1"/>
-                    </pic:cNvPicPr>
+                    <pic:cNvPr id="1" name=""/>
+                    <pic:cNvPicPr/>
                   </pic:nvPicPr>
                   <pic:blipFill>
-                    <a:blip r:embed="rId17">
-                      <a:extLst>
-                        <a:ext uri="{28A0092B-C50C-407E-A947-70E740481C1C}">
-                          <a14:useLocalDpi xmlns:a14="http://schemas.microsoft.com/office/drawing/2010/main" val="0"/>
-                        </a:ext>
-                      </a:extLst>
-                    </a:blip>
-                    <a:srcRect/>
+                    <a:blip r:embed="rId17"/>
                     <a:stretch>
                       <a:fillRect/>
                     </a:stretch>
                   </pic:blipFill>
-                  <pic:spPr bwMode="auto">
+                  <pic:spPr>
                     <a:xfrm>
                       <a:off x="0" y="0"/>
-                      <a:ext cx="5486400" cy="4017645"/>
+                      <a:ext cx="5486400" cy="4322445"/>
                     </a:xfrm>
                     <a:prstGeom prst="rect">
                       <a:avLst/>
                     </a:prstGeom>
-                    <a:noFill/>
-                    <a:ln>
-                      <a:noFill/>
-                    </a:ln>
                   </pic:spPr>
                 </pic:pic>
               </a:graphicData>
@@ -2599,6 +2621,12 @@
       <w:pPr>
         <w:pStyle w:val="BodyText"/>
         <w:keepNext/>
+      </w:pPr>
+    </w:p>
+    <w:p>
+      <w:pPr>
+        <w:pStyle w:val="BodyText"/>
+        <w:keepNext/>
         <w:rPr>
           <w:i/>
           <w:color w:val="4F81BD" w:themeColor="accent1"/>
@@ -2607,29 +2635,78 @@
     </w:p>
     <w:p>
       <w:pPr>
+        <w:pStyle w:val="Heading20"/>
+      </w:pPr>
+    </w:p>
+    <w:p>
+      <w:pPr>
+        <w:pStyle w:val="Heading20"/>
+      </w:pPr>
+    </w:p>
+    <w:p>
+      <w:pPr>
+        <w:pStyle w:val="Heading20"/>
+      </w:pPr>
+    </w:p>
+    <w:p>
+      <w:pPr>
+        <w:pStyle w:val="Heading20"/>
+      </w:pPr>
+    </w:p>
+    <w:p>
+      <w:pPr>
+        <w:rPr>
+          <w:rFonts w:ascii="Calibri" w:eastAsia="Calibri" w:hAnsi="Calibri" w:cs="Calibri"/>
+          <w:b/>
+          <w:color w:val="auto"/>
+          <w:sz w:val="28"/>
+          <w:szCs w:val="28"/>
+        </w:rPr>
+      </w:pPr>
+      <w:r>
+        <w:br w:type="page"/>
+      </w:r>
+    </w:p>
+    <w:p>
+      <w:pPr>
+        <w:pStyle w:val="Heading20"/>
+      </w:pPr>
+      <w:r>
+        <w:lastRenderedPageBreak/>
+        <w:t>bit9_file_</w:t>
+      </w:r>
+      <w:r>
+        <w:t>instance</w:t>
+      </w:r>
+      <w:r>
+        <w:t xml:space="preserve">_query: Cbprotect </w:t>
+      </w:r>
+      <w:r>
+        <w:t>File Instance</w:t>
+      </w:r>
+      <w:r>
+        <w:t xml:space="preserve"> Query</w:t>
+      </w:r>
+    </w:p>
+    <w:p>
+      <w:pPr>
         <w:pStyle w:val="BodyText"/>
         <w:keepNext/>
-        <w:rPr>
-          <w:i/>
-          <w:color w:val="4F81BD" w:themeColor="accent1"/>
-        </w:rPr>
-      </w:pPr>
-    </w:p>
-    <w:p>
-      <w:pPr>
-        <w:pStyle w:val="Heading20"/>
-      </w:pPr>
-      <w:r>
-        <w:t>bit9_file_instance</w:t>
-      </w:r>
-      <w:r>
-        <w:t>_update</w:t>
-      </w:r>
-      <w:r>
-        <w:t xml:space="preserve">: Cbprotect File </w:t>
-      </w:r>
-      <w:r>
-        <w:t>Instance Update</w:t>
+      </w:pPr>
+      <w:r>
+        <w:t xml:space="preserve">Returns </w:t>
+      </w:r>
+      <w:r>
+        <w:t>file file instance objects that match the given criteria from the inputs.</w:t>
+      </w:r>
+      <w:r>
+        <w:t xml:space="preserve"> An example of this can be found in the workflow below (Example) CbProtection </w:t>
+      </w:r>
+      <w:r>
+        <w:t>Approve File Locally and Close Request</w:t>
+      </w:r>
+      <w:r>
+        <w:t>:</w:t>
       </w:r>
     </w:p>
     <w:p>
@@ -2638,131 +2715,11 @@
         <w:keepNext/>
       </w:pPr>
       <w:r>
-        <w:t xml:space="preserve">Updates a file instance’s local approval/banned setting. This function has inputs for the file instance ID and the local state (ie: approved = 2). </w:t>
-      </w:r>
-      <w:r>
-        <w:t>An example of</w:t>
-      </w:r>
-      <w:r>
-        <w:t xml:space="preserve"> function can be seen in the </w:t>
-      </w:r>
-      <w:r>
-        <w:t>(Example) CbProtection Approve File Locally and Close Request</w:t>
-      </w:r>
-      <w:r>
-        <w:t xml:space="preserve"> workflow above</w:t>
-      </w:r>
-      <w:r>
-        <w:t>:</w:t>
-      </w:r>
-    </w:p>
-    <w:p>
-      <w:pPr>
-        <w:pStyle w:val="BodyText"/>
-        <w:keepNext/>
-        <w:rPr>
-          <w:i/>
-          <w:color w:val="4F81BD" w:themeColor="accent1"/>
-        </w:rPr>
-      </w:pPr>
-    </w:p>
-    <w:p>
-      <w:pPr>
-        <w:pStyle w:val="BodyText"/>
-        <w:keepNext/>
-        <w:rPr>
-          <w:i/>
-          <w:color w:val="4F81BD" w:themeColor="accent1"/>
-        </w:rPr>
-      </w:pPr>
-    </w:p>
-    <w:p>
-      <w:pPr>
-        <w:pStyle w:val="Heading20"/>
-      </w:pPr>
-    </w:p>
-    <w:p>
-      <w:pPr>
-        <w:pStyle w:val="Heading20"/>
-      </w:pPr>
-    </w:p>
-    <w:p>
-      <w:pPr>
-        <w:pStyle w:val="Heading20"/>
-      </w:pPr>
-    </w:p>
-    <w:p>
-      <w:pPr>
-        <w:pStyle w:val="Heading20"/>
-      </w:pPr>
-    </w:p>
-    <w:p>
-      <w:pPr>
-        <w:pStyle w:val="Heading20"/>
-      </w:pPr>
-      <w:r>
-        <w:lastRenderedPageBreak/>
-        <w:t>bit9_file_</w:t>
-      </w:r>
-      <w:r>
-        <w:t>rule_delete</w:t>
-      </w:r>
-      <w:r>
-        <w:t xml:space="preserve">: Cbprotect File </w:t>
-      </w:r>
-      <w:r>
-        <w:t>Rule Delete</w:t>
-      </w:r>
-    </w:p>
-    <w:p>
-      <w:pPr>
-        <w:pStyle w:val="BodyText"/>
-        <w:keepNext/>
-      </w:pPr>
-      <w:r>
-        <w:t>Given a file rule ID, deletes the file rule from Carbon Black</w:t>
-      </w:r>
-      <w:r>
-        <w:t>. An example of</w:t>
-      </w:r>
-      <w:r>
-        <w:t xml:space="preserve"> this</w:t>
-      </w:r>
-      <w:r>
-        <w:t xml:space="preserve"> function can be seen in the</w:t>
-      </w:r>
-      <w:r>
-        <w:t xml:space="preserve"> workflow</w:t>
-      </w:r>
-      <w:r>
-        <w:t xml:space="preserve"> (Example) CbProtection </w:t>
-      </w:r>
-      <w:r>
-        <w:t>Delete File Rule below</w:t>
-      </w:r>
-      <w:r>
-        <w:t>:</w:t>
-      </w:r>
-    </w:p>
-    <w:p>
-      <w:pPr>
-        <w:pStyle w:val="BodyText"/>
-        <w:keepNext/>
-        <w:rPr>
-          <w:i/>
-          <w:color w:val="4F81BD" w:themeColor="accent1"/>
-        </w:rPr>
-      </w:pPr>
-      <w:r>
-        <w:rPr>
-          <w:i/>
-          <w:color w:val="4F81BD" w:themeColor="accent1"/>
-        </w:rPr>
         <w:drawing>
-          <wp:inline distT="0" distB="0" distL="0" distR="0" wp14:anchorId="7A04F945" wp14:editId="744B4B9C">
-            <wp:extent cx="5486400" cy="5249545"/>
-            <wp:effectExtent l="0" t="0" r="0" b="8255"/>
-            <wp:docPr id="9" name="Picture 9"/>
+          <wp:inline distT="0" distB="0" distL="0" distR="0" wp14:anchorId="1150C007" wp14:editId="63F59E09">
+            <wp:extent cx="5486400" cy="5340350"/>
+            <wp:effectExtent l="0" t="0" r="0" b="0"/>
+            <wp:docPr id="21" name="Picture 21"/>
             <wp:cNvGraphicFramePr>
               <a:graphicFrameLocks xmlns:a="http://schemas.openxmlformats.org/drawingml/2006/main" noChangeAspect="1"/>
             </wp:cNvGraphicFramePr>
@@ -2782,7 +2739,7 @@
                   <pic:spPr>
                     <a:xfrm>
                       <a:off x="0" y="0"/>
-                      <a:ext cx="5486400" cy="5249545"/>
+                      <a:ext cx="5486400" cy="5340350"/>
                     </a:xfrm>
                     <a:prstGeom prst="rect">
                       <a:avLst/>
@@ -2799,6 +2756,12 @@
       <w:pPr>
         <w:pStyle w:val="BodyText"/>
         <w:keepNext/>
+      </w:pPr>
+    </w:p>
+    <w:p>
+      <w:pPr>
+        <w:pStyle w:val="BodyText"/>
+        <w:keepNext/>
         <w:rPr>
           <w:i/>
           <w:color w:val="4F81BD" w:themeColor="accent1"/>
@@ -2807,46 +2770,62 @@
     </w:p>
     <w:p>
       <w:pPr>
-        <w:pStyle w:val="Heading20"/>
-      </w:pPr>
-      <w:r>
-        <w:t>bit9_file_</w:t>
-      </w:r>
-      <w:r>
-        <w:t>rule_get</w:t>
-      </w:r>
-      <w:r>
-        <w:t xml:space="preserve">: Cbprotect File </w:t>
-      </w:r>
-      <w:r>
-        <w:t>Rule Get</w:t>
-      </w:r>
-    </w:p>
-    <w:p>
-      <w:pPr>
         <w:pStyle w:val="BodyText"/>
         <w:keepNext/>
-      </w:pPr>
-      <w:r>
-        <w:t xml:space="preserve">Given a file rule ID, </w:t>
-      </w:r>
-      <w:r>
-        <w:t>returns back the details of the file rule</w:t>
-      </w:r>
-      <w:r>
-        <w:t>. An example of this function can be seen in the workflow (Example) CbProtection File Rule</w:t>
-      </w:r>
-      <w:r>
-        <w:t xml:space="preserve"> Get</w:t>
-      </w:r>
-      <w:r>
-        <w:t xml:space="preserve"> below:</w:t>
+        <w:rPr>
+          <w:i/>
+          <w:color w:val="4F81BD" w:themeColor="accent1"/>
+        </w:rPr>
+      </w:pPr>
+    </w:p>
+    <w:p>
+      <w:pPr>
+        <w:rPr>
+          <w:rFonts w:ascii="Calibri" w:eastAsia="Calibri" w:hAnsi="Calibri" w:cs="Calibri"/>
+          <w:b/>
+          <w:color w:val="auto"/>
+          <w:sz w:val="28"/>
+          <w:szCs w:val="28"/>
+        </w:rPr>
+      </w:pPr>
+      <w:r>
+        <w:br w:type="page"/>
+      </w:r>
+    </w:p>
+    <w:p>
+      <w:pPr>
+        <w:pStyle w:val="Heading20"/>
+      </w:pPr>
+      <w:r>
+        <w:lastRenderedPageBreak/>
+        <w:t>bit9_file_instance_update: Cbprotect File Instance Update</w:t>
       </w:r>
     </w:p>
     <w:p>
       <w:pPr>
         <w:pStyle w:val="BodyText"/>
         <w:keepNext/>
+      </w:pPr>
+      <w:r>
+        <w:t xml:space="preserve">Updates a file instance’s local approval/banned setting. This function has inputs for the file instance ID and the local state (ie: approved = 2). </w:t>
+      </w:r>
+      <w:r>
+        <w:t>An example of</w:t>
+      </w:r>
+      <w:r>
+        <w:t xml:space="preserve"> function can be seen in the </w:t>
+      </w:r>
+      <w:r>
+        <w:t xml:space="preserve">again in the workflow </w:t>
+      </w:r>
+      <w:r>
+        <w:t>(Example) CbProtection Approve File Locally and Close Request:</w:t>
+      </w:r>
+    </w:p>
+    <w:p>
+      <w:pPr>
+        <w:pStyle w:val="BodyText"/>
+        <w:keepNext/>
         <w:rPr>
           <w:i/>
           <w:color w:val="4F81BD" w:themeColor="accent1"/>
@@ -2857,12 +2836,11 @@
           <w:i/>
           <w:color w:val="4F81BD" w:themeColor="accent1"/>
         </w:rPr>
-        <w:lastRenderedPageBreak/>
         <w:drawing>
-          <wp:inline distT="0" distB="0" distL="0" distR="0" wp14:anchorId="5A817D33" wp14:editId="268B7A27">
-            <wp:extent cx="5486400" cy="5175885"/>
-            <wp:effectExtent l="0" t="0" r="0" b="5715"/>
-            <wp:docPr id="10" name="Picture 10"/>
+          <wp:inline distT="0" distB="0" distL="0" distR="0" wp14:anchorId="5D4BD693" wp14:editId="7A0BDCEF">
+            <wp:extent cx="5486400" cy="4752975"/>
+            <wp:effectExtent l="0" t="0" r="0" b="0"/>
+            <wp:docPr id="22" name="Picture 22"/>
             <wp:cNvGraphicFramePr>
               <a:graphicFrameLocks xmlns:a="http://schemas.openxmlformats.org/drawingml/2006/main" noChangeAspect="1"/>
             </wp:cNvGraphicFramePr>
@@ -2882,7 +2860,7 @@
                   <pic:spPr>
                     <a:xfrm>
                       <a:off x="0" y="0"/>
-                      <a:ext cx="5486400" cy="5175885"/>
+                      <a:ext cx="5486400" cy="4752975"/>
                     </a:xfrm>
                     <a:prstGeom prst="rect">
                       <a:avLst/>
@@ -2909,17 +2887,52 @@
       <w:pPr>
         <w:pStyle w:val="Heading20"/>
       </w:pPr>
-      <w:r>
+    </w:p>
+    <w:p>
+      <w:pPr>
+        <w:pStyle w:val="Heading20"/>
+      </w:pPr>
+    </w:p>
+    <w:p>
+      <w:pPr>
+        <w:pStyle w:val="Heading20"/>
+      </w:pPr>
+    </w:p>
+    <w:p>
+      <w:pPr>
+        <w:pStyle w:val="Heading20"/>
+      </w:pPr>
+    </w:p>
+    <w:p>
+      <w:pPr>
+        <w:rPr>
+          <w:rFonts w:ascii="Calibri" w:eastAsia="Calibri" w:hAnsi="Calibri" w:cs="Calibri"/>
+          <w:b/>
+          <w:color w:val="auto"/>
+          <w:sz w:val="28"/>
+          <w:szCs w:val="28"/>
+        </w:rPr>
+      </w:pPr>
+      <w:r>
+        <w:br w:type="page"/>
+      </w:r>
+    </w:p>
+    <w:p>
+      <w:pPr>
+        <w:pStyle w:val="Heading20"/>
+      </w:pPr>
+      <w:r>
+        <w:lastRenderedPageBreak/>
         <w:t>bit9_file_</w:t>
       </w:r>
       <w:r>
-        <w:t>rule_query</w:t>
+        <w:t>rule_delete</w:t>
       </w:r>
       <w:r>
         <w:t xml:space="preserve">: Cbprotect File </w:t>
       </w:r>
       <w:r>
-        <w:t>Rule Query</w:t>
+        <w:t>Rule Delete</w:t>
       </w:r>
     </w:p>
     <w:p>
@@ -2928,22 +2941,25 @@
         <w:keepNext/>
       </w:pPr>
       <w:r>
-        <w:t>Given a</w:t>
-      </w:r>
-      <w:r>
-        <w:t xml:space="preserve"> query string</w:t>
-      </w:r>
-      <w:r>
-        <w:t xml:space="preserve">, returns back the </w:t>
-      </w:r>
-      <w:r>
-        <w:t>details of file rules which match the query</w:t>
-      </w:r>
-      <w:r>
-        <w:t>. An example of this function can be seen in the workflow (Example) CbProtection</w:t>
-      </w:r>
-      <w:r>
-        <w:t xml:space="preserve"> Query File Rule</w:t>
+        <w:t>Given a file rule ID, deletes the file rule from Carbon Black</w:t>
+      </w:r>
+      <w:r>
+        <w:t>. An example of</w:t>
+      </w:r>
+      <w:r>
+        <w:t xml:space="preserve"> this</w:t>
+      </w:r>
+      <w:r>
+        <w:t xml:space="preserve"> function can be seen in the</w:t>
+      </w:r>
+      <w:r>
+        <w:t xml:space="preserve"> workflow</w:t>
+      </w:r>
+      <w:r>
+        <w:t xml:space="preserve"> (Example) CbProtection </w:t>
+      </w:r>
+      <w:r>
+        <w:t>Delete File Rule below</w:t>
       </w:r>
       <w:r>
         <w:t>:</w:t>
@@ -2953,22 +2969,13 @@
       <w:pPr>
         <w:pStyle w:val="BodyText"/>
         <w:keepNext/>
-        <w:rPr>
-          <w:i/>
-          <w:color w:val="4F81BD" w:themeColor="accent1"/>
-        </w:rPr>
-      </w:pPr>
-      <w:r>
-        <w:rPr>
-          <w:i/>
-          <w:color w:val="4F81BD" w:themeColor="accent1"/>
-        </w:rPr>
-        <w:lastRenderedPageBreak/>
+      </w:pPr>
+      <w:r>
         <w:drawing>
-          <wp:inline distT="0" distB="0" distL="0" distR="0" wp14:anchorId="6380BEF5" wp14:editId="5FABD4C4">
-            <wp:extent cx="5486400" cy="5194935"/>
-            <wp:effectExtent l="0" t="0" r="0" b="12065"/>
-            <wp:docPr id="12" name="Picture 12"/>
+          <wp:inline distT="0" distB="0" distL="0" distR="0" wp14:anchorId="6488E8EA" wp14:editId="381E61BA">
+            <wp:extent cx="5486400" cy="4497070"/>
+            <wp:effectExtent l="0" t="0" r="0" b="0"/>
+            <wp:docPr id="24" name="Picture 24"/>
             <wp:cNvGraphicFramePr>
               <a:graphicFrameLocks xmlns:a="http://schemas.openxmlformats.org/drawingml/2006/main" noChangeAspect="1"/>
             </wp:cNvGraphicFramePr>
@@ -2988,7 +2995,7 @@
                   <pic:spPr>
                     <a:xfrm>
                       <a:off x="0" y="0"/>
-                      <a:ext cx="5486400" cy="5194935"/>
+                      <a:ext cx="5486400" cy="4497070"/>
                     </a:xfrm>
                     <a:prstGeom prst="rect">
                       <a:avLst/>
@@ -3023,19 +3030,25 @@
     </w:p>
     <w:p>
       <w:pPr>
+        <w:rPr>
+          <w:rFonts w:ascii="Calibri" w:eastAsia="Calibri" w:hAnsi="Calibri" w:cs="Calibri"/>
+          <w:b/>
+          <w:color w:val="auto"/>
+          <w:sz w:val="28"/>
+          <w:szCs w:val="28"/>
+        </w:rPr>
+      </w:pPr>
+      <w:r>
+        <w:br w:type="page"/>
+      </w:r>
+    </w:p>
+    <w:p>
+      <w:pPr>
         <w:pStyle w:val="Heading20"/>
       </w:pPr>
       <w:r>
-        <w:t>bit9_file_</w:t>
-      </w:r>
-      <w:r>
-        <w:t>rule_update</w:t>
-      </w:r>
-      <w:r>
-        <w:t xml:space="preserve">: Cbprotect File Rule </w:t>
-      </w:r>
-      <w:r>
-        <w:t>Update</w:t>
+        <w:lastRenderedPageBreak/>
+        <w:t>bit9_file_rule_get: Cbprotect File Rule Get</w:t>
       </w:r>
     </w:p>
     <w:p>
@@ -3044,36 +3057,280 @@
         <w:keepNext/>
       </w:pPr>
       <w:r>
-        <w:t xml:space="preserve">This function updates a file rule in Carbon Black </w:t>
-      </w:r>
-      <w:r>
-        <w:t xml:space="preserve">based on the </w:t>
-      </w:r>
-      <w:r>
-        <w:t>data passed as inputs</w:t>
-      </w:r>
-      <w:r>
-        <w:t xml:space="preserve">. An example of this function can be seen in the workflow (Example) CbProtection </w:t>
-      </w:r>
-      <w:r>
-        <w:t xml:space="preserve">Approve File Globally and Close Request </w:t>
-      </w:r>
-      <w:r>
-        <w:t>shown earlier</w:t>
-      </w:r>
-      <w:r>
-        <w:t>:</w:t>
+        <w:t>Given a file rule ID, returns back the details of the file rule. An example of this function can be seen in the workflow (Example) CbProtection File Rule Get below:</w:t>
       </w:r>
     </w:p>
     <w:p>
       <w:pPr>
         <w:pStyle w:val="BodyText"/>
         <w:keepNext/>
+      </w:pPr>
+      <w:r>
+        <w:drawing>
+          <wp:inline distT="0" distB="0" distL="0" distR="0" wp14:anchorId="247DA823" wp14:editId="656D59A7">
+            <wp:extent cx="5486400" cy="4523740"/>
+            <wp:effectExtent l="0" t="0" r="0" b="0"/>
+            <wp:docPr id="25" name="Picture 25"/>
+            <wp:cNvGraphicFramePr>
+              <a:graphicFrameLocks xmlns:a="http://schemas.openxmlformats.org/drawingml/2006/main" noChangeAspect="1"/>
+            </wp:cNvGraphicFramePr>
+            <a:graphic xmlns:a="http://schemas.openxmlformats.org/drawingml/2006/main">
+              <a:graphicData uri="http://schemas.openxmlformats.org/drawingml/2006/picture">
+                <pic:pic xmlns:pic="http://schemas.openxmlformats.org/drawingml/2006/picture">
+                  <pic:nvPicPr>
+                    <pic:cNvPr id="1" name=""/>
+                    <pic:cNvPicPr/>
+                  </pic:nvPicPr>
+                  <pic:blipFill>
+                    <a:blip r:embed="rId21"/>
+                    <a:stretch>
+                      <a:fillRect/>
+                    </a:stretch>
+                  </pic:blipFill>
+                  <pic:spPr>
+                    <a:xfrm>
+                      <a:off x="0" y="0"/>
+                      <a:ext cx="5486400" cy="4523740"/>
+                    </a:xfrm>
+                    <a:prstGeom prst="rect">
+                      <a:avLst/>
+                    </a:prstGeom>
+                  </pic:spPr>
+                </pic:pic>
+              </a:graphicData>
+            </a:graphic>
+          </wp:inline>
+        </w:drawing>
+      </w:r>
+    </w:p>
+    <w:p>
+      <w:pPr>
+        <w:pStyle w:val="BodyText"/>
+        <w:keepNext/>
         <w:rPr>
           <w:i/>
           <w:color w:val="4F81BD" w:themeColor="accent1"/>
         </w:rPr>
       </w:pPr>
+    </w:p>
+    <w:p>
+      <w:pPr>
+        <w:pStyle w:val="BodyText"/>
+        <w:keepNext/>
+        <w:rPr>
+          <w:i/>
+          <w:color w:val="4F81BD" w:themeColor="accent1"/>
+        </w:rPr>
+      </w:pPr>
+    </w:p>
+    <w:p>
+      <w:pPr>
+        <w:rPr>
+          <w:rFonts w:ascii="Calibri" w:eastAsia="Calibri" w:hAnsi="Calibri" w:cs="Calibri"/>
+          <w:b/>
+          <w:color w:val="auto"/>
+          <w:sz w:val="28"/>
+          <w:szCs w:val="28"/>
+        </w:rPr>
+      </w:pPr>
+      <w:r>
+        <w:br w:type="page"/>
+      </w:r>
+    </w:p>
+    <w:p>
+      <w:pPr>
+        <w:pStyle w:val="Heading20"/>
+      </w:pPr>
+      <w:r>
+        <w:lastRenderedPageBreak/>
+        <w:t>bit9_file_rule_query: Cbprotect File Rule Query</w:t>
+      </w:r>
+    </w:p>
+    <w:p>
+      <w:pPr>
+        <w:pStyle w:val="BodyText"/>
+        <w:keepNext/>
+      </w:pPr>
+      <w:r>
+        <w:t>Given a query string, returns back the details of file rules which match the query. An example of this function can be seen in the workflow (Example) CbProtection Query File Rule:</w:t>
+      </w:r>
+    </w:p>
+    <w:p>
+      <w:pPr>
+        <w:pStyle w:val="BodyText"/>
+        <w:keepNext/>
+      </w:pPr>
+      <w:r>
+        <w:drawing>
+          <wp:inline distT="0" distB="0" distL="0" distR="0" wp14:anchorId="7F211EDB" wp14:editId="375600CC">
+            <wp:extent cx="5486400" cy="4454525"/>
+            <wp:effectExtent l="0" t="0" r="0" b="0"/>
+            <wp:docPr id="26" name="Picture 26"/>
+            <wp:cNvGraphicFramePr>
+              <a:graphicFrameLocks xmlns:a="http://schemas.openxmlformats.org/drawingml/2006/main" noChangeAspect="1"/>
+            </wp:cNvGraphicFramePr>
+            <a:graphic xmlns:a="http://schemas.openxmlformats.org/drawingml/2006/main">
+              <a:graphicData uri="http://schemas.openxmlformats.org/drawingml/2006/picture">
+                <pic:pic xmlns:pic="http://schemas.openxmlformats.org/drawingml/2006/picture">
+                  <pic:nvPicPr>
+                    <pic:cNvPr id="1" name=""/>
+                    <pic:cNvPicPr/>
+                  </pic:nvPicPr>
+                  <pic:blipFill>
+                    <a:blip r:embed="rId22"/>
+                    <a:stretch>
+                      <a:fillRect/>
+                    </a:stretch>
+                  </pic:blipFill>
+                  <pic:spPr>
+                    <a:xfrm>
+                      <a:off x="0" y="0"/>
+                      <a:ext cx="5486400" cy="4454525"/>
+                    </a:xfrm>
+                    <a:prstGeom prst="rect">
+                      <a:avLst/>
+                    </a:prstGeom>
+                  </pic:spPr>
+                </pic:pic>
+              </a:graphicData>
+            </a:graphic>
+          </wp:inline>
+        </w:drawing>
+      </w:r>
+    </w:p>
+    <w:p>
+      <w:pPr>
+        <w:pStyle w:val="BodyText"/>
+        <w:keepNext/>
+        <w:rPr>
+          <w:i/>
+          <w:color w:val="4F81BD" w:themeColor="accent1"/>
+        </w:rPr>
+      </w:pPr>
+    </w:p>
+    <w:p>
+      <w:pPr>
+        <w:pStyle w:val="BodyText"/>
+        <w:keepNext/>
+        <w:rPr>
+          <w:i/>
+          <w:color w:val="4F81BD" w:themeColor="accent1"/>
+        </w:rPr>
+      </w:pPr>
+    </w:p>
+    <w:p>
+      <w:pPr>
+        <w:pStyle w:val="BodyText"/>
+        <w:keepNext/>
+        <w:rPr>
+          <w:i/>
+          <w:color w:val="4F81BD" w:themeColor="accent1"/>
+        </w:rPr>
+      </w:pPr>
+    </w:p>
+    <w:p>
+      <w:pPr>
+        <w:rPr>
+          <w:rFonts w:ascii="Calibri" w:eastAsia="Calibri" w:hAnsi="Calibri" w:cs="Calibri"/>
+          <w:b/>
+          <w:color w:val="auto"/>
+          <w:sz w:val="28"/>
+          <w:szCs w:val="28"/>
+        </w:rPr>
+      </w:pPr>
+      <w:r>
+        <w:br w:type="page"/>
+      </w:r>
+    </w:p>
+    <w:p>
+      <w:pPr>
+        <w:pStyle w:val="Heading20"/>
+      </w:pPr>
+      <w:r>
+        <w:lastRenderedPageBreak/>
+        <w:t>bit9_file_rule_update: Cbprotect File Rule Update</w:t>
+      </w:r>
+    </w:p>
+    <w:p>
+      <w:pPr>
+        <w:pStyle w:val="BodyText"/>
+        <w:keepNext/>
+      </w:pPr>
+      <w:r>
+        <w:t xml:space="preserve">This function updates a file rule in Carbon Black </w:t>
+      </w:r>
+      <w:r>
+        <w:t xml:space="preserve">based on the </w:t>
+      </w:r>
+      <w:r>
+        <w:t>data passed as inputs</w:t>
+      </w:r>
+      <w:r>
+        <w:t xml:space="preserve">. An example of this function can be seen </w:t>
+      </w:r>
+      <w:r>
+        <w:t xml:space="preserve">again </w:t>
+      </w:r>
+      <w:r>
+        <w:t xml:space="preserve">in the workflow (Example) CbProtection </w:t>
+      </w:r>
+      <w:r>
+        <w:t>Approve File Globally and Close Request</w:t>
+      </w:r>
+      <w:r>
+        <w:t>:</w:t>
+      </w:r>
+    </w:p>
+    <w:p>
+      <w:pPr>
+        <w:pStyle w:val="BodyText"/>
+        <w:keepNext/>
+        <w:rPr>
+          <w:i/>
+          <w:color w:val="4F81BD" w:themeColor="accent1"/>
+        </w:rPr>
+      </w:pPr>
+      <w:r>
+        <w:rPr>
+          <w:i/>
+          <w:color w:val="4F81BD" w:themeColor="accent1"/>
+        </w:rPr>
+        <w:drawing>
+          <wp:inline distT="0" distB="0" distL="0" distR="0" wp14:anchorId="1B9F7178" wp14:editId="07F6F320">
+            <wp:extent cx="5486400" cy="5347335"/>
+            <wp:effectExtent l="0" t="0" r="0" b="12065"/>
+            <wp:docPr id="27" name="Picture 27"/>
+            <wp:cNvGraphicFramePr>
+              <a:graphicFrameLocks xmlns:a="http://schemas.openxmlformats.org/drawingml/2006/main" noChangeAspect="1"/>
+            </wp:cNvGraphicFramePr>
+            <a:graphic xmlns:a="http://schemas.openxmlformats.org/drawingml/2006/main">
+              <a:graphicData uri="http://schemas.openxmlformats.org/drawingml/2006/picture">
+                <pic:pic xmlns:pic="http://schemas.openxmlformats.org/drawingml/2006/picture">
+                  <pic:nvPicPr>
+                    <pic:cNvPr id="1" name=""/>
+                    <pic:cNvPicPr/>
+                  </pic:nvPicPr>
+                  <pic:blipFill>
+                    <a:blip r:embed="rId23"/>
+                    <a:stretch>
+                      <a:fillRect/>
+                    </a:stretch>
+                  </pic:blipFill>
+                  <pic:spPr>
+                    <a:xfrm>
+                      <a:off x="0" y="0"/>
+                      <a:ext cx="5486400" cy="5347335"/>
+                    </a:xfrm>
+                    <a:prstGeom prst="rect">
+                      <a:avLst/>
+                    </a:prstGeom>
+                  </pic:spPr>
+                </pic:pic>
+              </a:graphicData>
+            </a:graphic>
+          </wp:inline>
+        </w:drawing>
+      </w:r>
     </w:p>
     <w:p>
       <w:pPr>
@@ -3112,119 +3369,107 @@
         <w:keepNext/>
       </w:pPr>
       <w:r>
-        <w:t xml:space="preserve">This </w:t>
-      </w:r>
-      <w:r>
-        <w:t>integration also contains a polling component to automatically escalate approval requests into the Resilient platform.</w:t>
+        <w:t xml:space="preserve">This integration also contains a polling component to automatically escalate approval requests into the Resilient platform. To enable </w:t>
+      </w:r>
+      <w:proofErr w:type="gramStart"/>
+      <w:r>
+        <w:t>this</w:t>
+      </w:r>
+      <w:proofErr w:type="gramEnd"/>
+      <w:r>
+        <w:t xml:space="preserve"> feature the </w:t>
+      </w:r>
+      <w:r>
+        <w:rPr>
+          <w:rStyle w:val="CodeChar0"/>
+        </w:rPr>
+        <w:t>escalation_interval</w:t>
       </w:r>
       <w:r>
         <w:t xml:space="preserve"> </w:t>
       </w:r>
       <w:r>
-        <w:t xml:space="preserve">To enable </w:t>
-      </w:r>
-      <w:proofErr w:type="gramStart"/>
-      <w:r>
-        <w:t>this</w:t>
-      </w:r>
-      <w:proofErr w:type="gramEnd"/>
-      <w:r>
-        <w:t xml:space="preserve"> feature the </w:t>
+        <w:t xml:space="preserve">variable </w:t>
+      </w:r>
+      <w:r>
+        <w:t xml:space="preserve">in the app.config file must be set to an integer greater than 0. This integer represents the </w:t>
+      </w:r>
+      <w:r>
+        <w:t xml:space="preserve">interval in number of seconds for the automatic escalation of approval requests. It is recommended to start at 300 which will check every 5 mins. Optional values can also be set such as </w:t>
       </w:r>
       <w:r>
         <w:rPr>
           <w:rStyle w:val="CodeChar0"/>
         </w:rPr>
-        <w:t>escalation_interval</w:t>
-      </w:r>
-      <w:r>
-        <w:t xml:space="preserve"> </w:t>
-      </w:r>
-      <w:r>
-        <w:t xml:space="preserve">variable </w:t>
-      </w:r>
-      <w:r>
-        <w:t xml:space="preserve">in the app.config file must be set to an integer greater than 0. This integer represents the </w:t>
-      </w:r>
-      <w:r>
-        <w:t xml:space="preserve">interval in number of seconds for the automatic escalation of approval requests. It is recommended to start at 300 which will check every 5 mins. Optional values can also be set such as </w:t>
+        <w:t>escalation_query</w:t>
+      </w:r>
+      <w:r>
+        <w:t xml:space="preserve">, if set will escalate approval requests which match the query otherwise defaults to all open approval requests. In addition, </w:t>
       </w:r>
       <w:r>
         <w:rPr>
           <w:rStyle w:val="CodeChar0"/>
         </w:rPr>
-        <w:t>escalation_query</w:t>
-      </w:r>
-      <w:r>
-        <w:t>, if set will escalate approval requests which match the query otherwise defaults to all open ap</w:t>
-      </w:r>
+        <w:t>template_file</w:t>
+      </w:r>
+      <w:r>
+        <w:t xml:space="preserve"> can be set to the location of a custom jinja template file otherwise the default template file will be used. To create your own custom jinja file it is recommended to use the default one as a reference which can be found when expanding the package in the </w:t>
+      </w:r>
+      <w:r>
+        <w:rPr>
+          <w:rStyle w:val="CodeChar0"/>
+        </w:rPr>
+        <w:t>fn_cb_protection-&lt;version#&gt;/fn_cb_protection/data/ directory</w:t>
+      </w:r>
+      <w:r>
+        <w:t>.</w:t>
+      </w:r>
+    </w:p>
+    <w:p>
+      <w:pPr>
+        <w:pStyle w:val="Heading10"/>
+      </w:pPr>
+    </w:p>
+    <w:p>
+      <w:pPr>
+        <w:pStyle w:val="Heading10"/>
+      </w:pPr>
+      <w:r>
+        <w:t xml:space="preserve">Resilient </w:t>
+      </w:r>
+      <w:r>
+        <w:t xml:space="preserve">Platform </w:t>
+      </w:r>
+      <w:r>
+        <w:t>Configuration</w:t>
+      </w:r>
+    </w:p>
+    <w:p>
+      <w:pPr>
+        <w:pStyle w:val="BodyText"/>
+        <w:rPr>
+          <w:iCs/>
+        </w:rPr>
+      </w:pPr>
+      <w:r>
+        <w:rPr>
+          <w:iCs/>
+        </w:rPr>
+        <w:t xml:space="preserve">Please note, </w:t>
+      </w:r>
+      <w:r>
+        <w:rPr>
+          <w:iCs/>
+        </w:rPr>
+        <w:t>while some functionality of this integration should work on older versions of Carbon Black Protection, full support of this integration will only work on Carbon Black Protection v8.1 and up.</w:t>
+      </w:r>
+    </w:p>
+    <w:p>
+      <w:pPr>
+        <w:pStyle w:val="Heading10"/>
+      </w:pPr>
       <w:bookmarkStart w:id="8" w:name="_GoBack"/>
       <w:bookmarkEnd w:id="8"/>
-      <w:r>
-        <w:t xml:space="preserve">proval requests. In addition, </w:t>
-      </w:r>
-      <w:r>
-        <w:rPr>
-          <w:rStyle w:val="CodeChar0"/>
-        </w:rPr>
-        <w:t>template_file</w:t>
-      </w:r>
-      <w:r>
-        <w:t xml:space="preserve"> can be set to the location of a custom jinja template file otherwise the default template file will be used. To create your own custom jinja file it is recommended to use the default one as a reference which can be found when expanding the package in the </w:t>
-      </w:r>
-      <w:r>
-        <w:rPr>
-          <w:rStyle w:val="CodeChar0"/>
-        </w:rPr>
-        <w:t>fn_cb_protection-&lt;version#&gt;/fn_cb_protection/data/ directory</w:t>
-      </w:r>
-      <w:r>
-        <w:t>.</w:t>
-      </w:r>
-    </w:p>
-    <w:p>
-      <w:pPr>
-        <w:pStyle w:val="Heading10"/>
-      </w:pPr>
-    </w:p>
-    <w:p>
-      <w:pPr>
-        <w:pStyle w:val="Heading10"/>
-      </w:pPr>
-      <w:r>
-        <w:t xml:space="preserve">Resilient </w:t>
-      </w:r>
-      <w:r>
-        <w:t xml:space="preserve">Platform </w:t>
-      </w:r>
-      <w:r>
-        <w:t>Configuration</w:t>
-      </w:r>
-    </w:p>
-    <w:p>
-      <w:pPr>
-        <w:pStyle w:val="BodyText"/>
-        <w:rPr>
-          <w:iCs/>
-        </w:rPr>
-      </w:pPr>
-      <w:r>
-        <w:rPr>
-          <w:iCs/>
-        </w:rPr>
-        <w:t xml:space="preserve">Please note, </w:t>
-      </w:r>
-      <w:r>
-        <w:rPr>
-          <w:iCs/>
-        </w:rPr>
-        <w:t>while some functionality of this integration should work on older versions of Carbon Black Protection, full support of this integration will only work on Carbon Black Protection v8.1 and up.</w:t>
-      </w:r>
-    </w:p>
-    <w:p>
-      <w:pPr>
-        <w:pStyle w:val="Heading10"/>
-      </w:pPr>
     </w:p>
     <w:p>
       <w:pPr>
@@ -3475,7 +3720,7 @@
       <w:r>
         <w:t xml:space="preserve">For additional support, contact </w:t>
       </w:r>
-      <w:hyperlink r:id="rId21">
+      <w:hyperlink r:id="rId24">
         <w:r>
           <w:rPr>
             <w:rStyle w:val="Hyperlink"/>
@@ -3502,8 +3747,8 @@
       </w:r>
     </w:p>
     <w:sectPr>
-      <w:footerReference w:type="default" r:id="rId22"/>
-      <w:footerReference w:type="first" r:id="rId23"/>
+      <w:footerReference w:type="default" r:id="rId25"/>
+      <w:footerReference w:type="first" r:id="rId26"/>
       <w:pgSz w:w="12240" w:h="15840"/>
       <w:pgMar w:top="1440" w:right="1800" w:bottom="1440" w:left="1800" w:header="720" w:footer="144" w:gutter="0"/>
       <w:pgNumType w:start="1"/>
@@ -3594,7 +3839,7 @@
         <w:sz w:val="18"/>
         <w:szCs w:val="18"/>
       </w:rPr>
-      <w:t>14</w:t>
+      <w:t>19</w:t>
     </w:r>
     <w:r>
       <w:rPr>
@@ -7729,6 +7974,29 @@
       <w:shd w:val="clear" w:color="auto" w:fill="F2F2F2" w:themeFill="background1" w:themeFillShade="F2"/>
     </w:rPr>
   </w:style>
+  <w:style w:type="paragraph" w:styleId="DocumentMap">
+    <w:name w:val="Document Map"/>
+    <w:basedOn w:val="Normal"/>
+    <w:link w:val="DocumentMapChar"/>
+    <w:uiPriority w:val="99"/>
+    <w:semiHidden/>
+    <w:unhideWhenUsed/>
+    <w:rsid w:val="009E6374"/>
+    <w:rPr>
+      <w:rFonts w:ascii="Times New Roman" w:hAnsi="Times New Roman" w:cs="Times New Roman"/>
+    </w:rPr>
+  </w:style>
+  <w:style w:type="character" w:customStyle="1" w:styleId="DocumentMapChar">
+    <w:name w:val="Document Map Char"/>
+    <w:basedOn w:val="DefaultParagraphFont"/>
+    <w:link w:val="DocumentMap"/>
+    <w:uiPriority w:val="99"/>
+    <w:semiHidden/>
+    <w:rsid w:val="009E6374"/>
+    <w:rPr>
+      <w:rFonts w:ascii="Times New Roman" w:hAnsi="Times New Roman" w:cs="Times New Roman"/>
+    </w:rPr>
+  </w:style>
 </w:styles>
 </file>
 
@@ -8057,7 +8325,7 @@
 </file>
 
 <file path=customXml/itemProps1.xml><?xml version="1.0" encoding="utf-8"?>
-<ds:datastoreItem xmlns:ds="http://schemas.openxmlformats.org/officeDocument/2006/customXml" ds:itemID="{B4B622AB-3F85-7042-B81B-77E0A3CB585C}">
+<ds:datastoreItem xmlns:ds="http://schemas.openxmlformats.org/officeDocument/2006/customXml" ds:itemID="{295A97FF-403B-8E47-A1F8-6615E565A670}">
   <ds:schemaRefs>
     <ds:schemaRef ds:uri="http://schemas.openxmlformats.org/officeDocument/2006/bibliography"/>
   </ds:schemaRefs>

</xml_diff>

<commit_message>
Updated doc with comments.
</commit_message>
<xml_diff>
--- a/fn_cb_protection/doc/Carbon_Black_Protection_Integration_Guide.docx
+++ b/fn_cb_protection/doc/Carbon_Black_Protection_Integration_Guide.docx
@@ -324,7 +324,7 @@
           <w:color w:val="000000"/>
           <w:szCs w:val="20"/>
         </w:rPr>
-        <w:t xml:space="preserve"> such as retrieving </w:t>
+        <w:t>,</w:t>
       </w:r>
       <w:r>
         <w:rPr>
@@ -333,7 +333,7 @@
           <w:color w:val="000000"/>
           <w:szCs w:val="20"/>
         </w:rPr>
-        <w:t xml:space="preserve">approval request details, </w:t>
+        <w:t xml:space="preserve"> such as retrieving </w:t>
       </w:r>
       <w:r>
         <w:rPr>
@@ -342,7 +342,7 @@
           <w:color w:val="000000"/>
           <w:szCs w:val="20"/>
         </w:rPr>
-        <w:t xml:space="preserve">updating approval requests, </w:t>
+        <w:t xml:space="preserve">approval request details, </w:t>
       </w:r>
       <w:r>
         <w:rPr>
@@ -351,7 +351,7 @@
           <w:color w:val="000000"/>
           <w:szCs w:val="20"/>
         </w:rPr>
-        <w:t>deleting files, etc</w:t>
+        <w:t>updating approval requests</w:t>
       </w:r>
       <w:r>
         <w:rPr>
@@ -360,7 +360,7 @@
           <w:color w:val="000000"/>
           <w:szCs w:val="20"/>
         </w:rPr>
-        <w:t xml:space="preserve">. </w:t>
+        <w:t xml:space="preserve"> and</w:t>
       </w:r>
       <w:r>
         <w:rPr>
@@ -369,7 +369,7 @@
           <w:color w:val="000000"/>
           <w:szCs w:val="20"/>
         </w:rPr>
-        <w:t xml:space="preserve">It also contains a polling component to create incidents in the Resilient platform </w:t>
+        <w:t xml:space="preserve"> </w:t>
       </w:r>
       <w:r>
         <w:rPr>
@@ -378,7 +378,7 @@
           <w:color w:val="000000"/>
           <w:szCs w:val="20"/>
         </w:rPr>
-        <w:t>that correspond to approval requests in Carbon Black Protection.</w:t>
+        <w:t>deleting files</w:t>
       </w:r>
       <w:r>
         <w:rPr>
@@ -387,7 +387,7 @@
           <w:color w:val="000000"/>
           <w:szCs w:val="20"/>
         </w:rPr>
-        <w:t xml:space="preserve"> The rest of this guild will go more in depth into the capabilities and example workflows they are used in.</w:t>
+        <w:t xml:space="preserve">. </w:t>
       </w:r>
       <w:r>
         <w:rPr>
@@ -396,7 +396,25 @@
           <w:color w:val="000000"/>
           <w:szCs w:val="20"/>
         </w:rPr>
-        <w:t xml:space="preserve"> Please note, to access all features of this integration, Carbon Black Protection v8.1 is required. </w:t>
+        <w:t xml:space="preserve">It also contains a polling component to create incidents in the Resilient platform </w:t>
+      </w:r>
+      <w:r>
+        <w:rPr>
+          <w:rFonts w:eastAsia="Arial" w:cs="Arial"/>
+          <w:iCs/>
+          <w:color w:val="000000"/>
+          <w:szCs w:val="20"/>
+        </w:rPr>
+        <w:t>that correspond to approval requests in Carbon Black Protection.</w:t>
+      </w:r>
+      <w:r>
+        <w:rPr>
+          <w:rFonts w:eastAsia="Arial" w:cs="Arial"/>
+          <w:iCs/>
+          <w:color w:val="000000"/>
+          <w:szCs w:val="20"/>
+        </w:rPr>
+        <w:t xml:space="preserve"> </w:t>
       </w:r>
     </w:p>
     <w:p>
@@ -453,28 +471,6 @@
       </w:r>
       <w:r>
         <w:t xml:space="preserve"> platform is version 30 or later. </w:t>
-      </w:r>
-    </w:p>
-    <w:p>
-      <w:pPr>
-        <w:pStyle w:val="ListBullet"/>
-        <w:keepNext/>
-        <w:numPr>
-          <w:ilvl w:val="0"/>
-          <w:numId w:val="26"/>
-        </w:numPr>
-      </w:pPr>
-      <w:r>
-        <w:t>You have a Resilient account to use for the integrations. T</w:t>
-      </w:r>
-      <w:r>
-        <w:t>his can be any account that has the permission to view and modify administrator and customization settings</w:t>
-      </w:r>
-      <w:r>
-        <w:t>, and read and update incidents</w:t>
-      </w:r>
-      <w:r>
-        <w:t>. You need to know the account username and password.</w:t>
       </w:r>
     </w:p>
     <w:p>
@@ -517,6 +513,24 @@
     </w:p>
     <w:p>
       <w:pPr>
+        <w:pStyle w:val="ListBullet"/>
+        <w:numPr>
+          <w:ilvl w:val="0"/>
+          <w:numId w:val="26"/>
+        </w:numPr>
+      </w:pPr>
+      <w:r>
+        <w:rPr>
+          <w:rFonts w:eastAsia="Arial" w:cs="Arial"/>
+          <w:iCs/>
+          <w:color w:val="000000"/>
+          <w:szCs w:val="20"/>
+        </w:rPr>
+        <w:t>Carbon Black Protection v8.1 or later.</w:t>
+      </w:r>
+    </w:p>
+    <w:p>
+      <w:pPr>
         <w:pStyle w:val="Heading20"/>
       </w:pPr>
       <w:bookmarkStart w:id="2" w:name="_Toc509305886"/>
@@ -692,6 +706,127 @@
           <w:szCs w:val="20"/>
         </w:rPr>
         <w:t>:</w:t>
+      </w:r>
+    </w:p>
+    <w:p>
+      <w:pPr>
+        <w:pStyle w:val="BodyText"/>
+        <w:numPr>
+          <w:ilvl w:val="0"/>
+          <w:numId w:val="23"/>
+        </w:numPr>
+        <w:rPr>
+          <w:rFonts w:cs="Arial"/>
+          <w:color w:val="000000"/>
+        </w:rPr>
+      </w:pPr>
+      <w:r>
+        <w:rPr>
+          <w:rFonts w:cs="Arial"/>
+          <w:color w:val="000000"/>
+        </w:rPr>
+        <w:t xml:space="preserve">Using sudo, </w:t>
+      </w:r>
+      <w:r>
+        <w:rPr>
+          <w:rFonts w:cs="Arial"/>
+          <w:color w:val="000000"/>
+        </w:rPr>
+        <w:t>switch to the integration user, as follows:</w:t>
+      </w:r>
+    </w:p>
+    <w:p>
+      <w:pPr>
+        <w:pStyle w:val="Code0"/>
+        <w:ind w:left="720"/>
+      </w:pPr>
+      <w:r>
+        <w:t>sudo su - integration</w:t>
+      </w:r>
+    </w:p>
+    <w:p>
+      <w:pPr>
+        <w:pStyle w:val="BodyText"/>
+        <w:numPr>
+          <w:ilvl w:val="0"/>
+          <w:numId w:val="23"/>
+        </w:numPr>
+        <w:rPr>
+          <w:rFonts w:cs="Arial"/>
+          <w:color w:val="000000"/>
+        </w:rPr>
+      </w:pPr>
+      <w:r>
+        <w:t>Use one of the following commands to c</w:t>
+      </w:r>
+      <w:r>
+        <w:rPr>
+          <w:rFonts w:cs="Arial"/>
+          <w:color w:val="000000"/>
+        </w:rPr>
+        <w:t xml:space="preserve">reate or update the </w:t>
+      </w:r>
+      <w:r>
+        <w:rPr>
+          <w:rFonts w:cs="Arial"/>
+          <w:color w:val="000000"/>
+        </w:rPr>
+        <w:t>resilient-circuits</w:t>
+      </w:r>
+      <w:r>
+        <w:rPr>
+          <w:rFonts w:cs="Arial"/>
+          <w:color w:val="000000"/>
+        </w:rPr>
+        <w:t xml:space="preserve"> configuration file</w:t>
+      </w:r>
+      <w:r>
+        <w:t xml:space="preserve">. Use </w:t>
+      </w:r>
+      <w:r>
+        <w:rPr>
+          <w:rFonts w:ascii="Courier New" w:hAnsi="Courier New"/>
+        </w:rPr>
+        <w:t>–c</w:t>
+      </w:r>
+      <w:r>
+        <w:t xml:space="preserve"> for new environments or </w:t>
+      </w:r>
+      <w:r>
+        <w:rPr>
+          <w:rFonts w:ascii="Courier New" w:hAnsi="Courier New"/>
+        </w:rPr>
+        <w:t>–u</w:t>
+      </w:r>
+      <w:r>
+        <w:t xml:space="preserve"> for existing environments.</w:t>
+      </w:r>
+    </w:p>
+    <w:p>
+      <w:pPr>
+        <w:pStyle w:val="Code0"/>
+        <w:ind w:left="720"/>
+      </w:pPr>
+      <w:r>
+        <w:t>resilient-circuits config -c</w:t>
+      </w:r>
+    </w:p>
+    <w:p>
+      <w:pPr>
+        <w:pStyle w:val="BodyText"/>
+        <w:ind w:left="720"/>
+      </w:pPr>
+      <w:r>
+        <w:t>or</w:t>
+      </w:r>
+    </w:p>
+    <w:p>
+      <w:pPr>
+        <w:pStyle w:val="Code0"/>
+        <w:ind w:left="720"/>
+      </w:pPr>
+      <w:r>
+        <w:t>resilient-circuits config -u</w:t>
       </w:r>
     </w:p>
     <w:p>
@@ -712,133 +847,7 @@
           <w:rFonts w:cs="Arial"/>
           <w:color w:val="000000"/>
         </w:rPr>
-        <w:t xml:space="preserve">Using sudo, </w:t>
-      </w:r>
-      <w:r>
-        <w:rPr>
-          <w:rFonts w:cs="Arial"/>
-          <w:color w:val="000000"/>
-        </w:rPr>
-        <w:t>switch to the integration user, as follows:</w:t>
-      </w:r>
-    </w:p>
-    <w:p>
-      <w:pPr>
-        <w:pStyle w:val="Code0"/>
-        <w:keepNext/>
-        <w:ind w:left="720"/>
-      </w:pPr>
-      <w:r>
-        <w:t>sudo su - integration</w:t>
-      </w:r>
-    </w:p>
-    <w:p>
-      <w:pPr>
-        <w:pStyle w:val="BodyText"/>
-        <w:keepNext/>
-        <w:numPr>
-          <w:ilvl w:val="0"/>
-          <w:numId w:val="23"/>
-        </w:numPr>
-        <w:rPr>
-          <w:rFonts w:cs="Arial"/>
-          <w:color w:val="000000"/>
-        </w:rPr>
-      </w:pPr>
-      <w:r>
-        <w:t>Use one of the following commands to c</w:t>
-      </w:r>
-      <w:r>
-        <w:rPr>
-          <w:rFonts w:cs="Arial"/>
-          <w:color w:val="000000"/>
-        </w:rPr>
-        <w:t xml:space="preserve">reate or update the </w:t>
-      </w:r>
-      <w:r>
-        <w:rPr>
-          <w:rFonts w:cs="Arial"/>
-          <w:color w:val="000000"/>
-        </w:rPr>
-        <w:t>resilient-circuits</w:t>
-      </w:r>
-      <w:r>
-        <w:rPr>
-          <w:rFonts w:cs="Arial"/>
-          <w:color w:val="000000"/>
-        </w:rPr>
-        <w:t xml:space="preserve"> configuration file</w:t>
-      </w:r>
-      <w:r>
-        <w:t xml:space="preserve">. Use </w:t>
-      </w:r>
-      <w:r>
-        <w:rPr>
-          <w:rFonts w:ascii="Courier New" w:hAnsi="Courier New"/>
-        </w:rPr>
-        <w:t>–c</w:t>
-      </w:r>
-      <w:r>
-        <w:t xml:space="preserve"> for new environments or </w:t>
-      </w:r>
-      <w:r>
-        <w:rPr>
-          <w:rFonts w:ascii="Courier New" w:hAnsi="Courier New"/>
-        </w:rPr>
-        <w:t>–u</w:t>
-      </w:r>
-      <w:r>
-        <w:t xml:space="preserve"> for existing environments.</w:t>
-      </w:r>
-    </w:p>
-    <w:p>
-      <w:pPr>
-        <w:pStyle w:val="Code0"/>
-        <w:keepNext/>
-        <w:ind w:left="720"/>
-      </w:pPr>
-      <w:r>
-        <w:t>resilient-circuits config -c</w:t>
-      </w:r>
-    </w:p>
-    <w:p>
-      <w:pPr>
-        <w:pStyle w:val="BodyText"/>
-        <w:keepNext/>
-        <w:ind w:left="720"/>
-      </w:pPr>
-      <w:r>
-        <w:t>or</w:t>
-      </w:r>
-    </w:p>
-    <w:p>
-      <w:pPr>
-        <w:pStyle w:val="Code0"/>
-        <w:keepNext/>
-        <w:ind w:left="720"/>
-      </w:pPr>
-      <w:r>
-        <w:t>resilient-circuits config -u</w:t>
-      </w:r>
-    </w:p>
-    <w:p>
-      <w:pPr>
-        <w:pStyle w:val="BodyText"/>
-        <w:keepNext/>
-        <w:numPr>
-          <w:ilvl w:val="0"/>
-          <w:numId w:val="23"/>
-        </w:numPr>
-        <w:rPr>
-          <w:rFonts w:cs="Arial"/>
-          <w:color w:val="000000"/>
-        </w:rPr>
-      </w:pPr>
-      <w:r>
-        <w:rPr>
-          <w:rFonts w:cs="Arial"/>
-          <w:color w:val="000000"/>
-        </w:rPr>
+        <w:lastRenderedPageBreak/>
         <w:t>Edit the resilient-circuits configuration file, as follows:</w:t>
       </w:r>
     </w:p>
@@ -946,8 +955,9 @@
     <w:p>
       <w:pPr>
         <w:pStyle w:val="Code0"/>
+        <w:keepNext/>
         <w:spacing w:before="0" w:after="0"/>
-        <w:ind w:left="547"/>
+        <w:ind w:left="720"/>
       </w:pPr>
       <w:bookmarkStart w:id="3" w:name="_Toc485757288"/>
       <w:bookmarkStart w:id="4" w:name="_Toc534270983"/>
@@ -968,181 +978,186 @@
     <w:p>
       <w:pPr>
         <w:pStyle w:val="Code0"/>
+        <w:keepNext/>
         <w:spacing w:before="0" w:after="0"/>
-        <w:ind w:left="547"/>
+        <w:ind w:left="720"/>
       </w:pPr>
       <w:r>
         <w:t>server=10.200.1.1</w:t>
+      </w:r>
+    </w:p>
+    <w:p>
+      <w:pPr>
+        <w:pStyle w:val="Code0"/>
+        <w:keepNext/>
+        <w:spacing w:before="0" w:after="0"/>
+        <w:ind w:left="720"/>
+      </w:pPr>
+    </w:p>
+    <w:p>
+      <w:pPr>
+        <w:pStyle w:val="Code0"/>
+        <w:keepNext/>
+        <w:spacing w:before="0" w:after="0"/>
+        <w:ind w:left="720"/>
+      </w:pPr>
+      <w:r>
+        <w:t># Access token issued by the CbProtect administrator</w:t>
+      </w:r>
+    </w:p>
+    <w:p>
+      <w:pPr>
+        <w:pStyle w:val="Code0"/>
+        <w:keepNext/>
+        <w:spacing w:before="0" w:after="0"/>
+        <w:ind w:left="720"/>
+      </w:pPr>
+      <w:r>
+        <w:t>token= XXXX-XXXX-XXXX-XXXX</w:t>
+      </w:r>
+    </w:p>
+    <w:p>
+      <w:pPr>
+        <w:pStyle w:val="Code0"/>
+        <w:keepNext/>
+        <w:spacing w:before="0" w:after="0"/>
+        <w:ind w:left="720"/>
+      </w:pPr>
+    </w:p>
+    <w:p>
+      <w:pPr>
+        <w:pStyle w:val="Code0"/>
+        <w:keepNext/>
+        <w:spacing w:before="0" w:after="0"/>
+        <w:ind w:left="720"/>
+      </w:pPr>
+      <w:r>
+        <w:t># If your CbProtect server has a self-signed TLS certificate, you cannot verify it:</w:t>
       </w:r>
     </w:p>
     <w:p>
       <w:pPr>
         <w:pStyle w:val="Code0"/>
         <w:spacing w:before="0" w:after="0"/>
-        <w:ind w:left="547"/>
-      </w:pPr>
+        <w:ind w:left="720"/>
+      </w:pPr>
+      <w:r>
+        <w:t># verify_cert=false</w:t>
+      </w:r>
     </w:p>
     <w:p>
       <w:pPr>
         <w:pStyle w:val="Code0"/>
         <w:spacing w:before="0" w:after="0"/>
-        <w:ind w:left="547"/>
-      </w:pPr>
-      <w:r>
-        <w:t># Access token issued by the CbProtect administrator</w:t>
-      </w:r>
+        <w:ind w:left="720"/>
+      </w:pPr>
     </w:p>
     <w:p>
       <w:pPr>
         <w:pStyle w:val="Code0"/>
         <w:spacing w:before="0" w:after="0"/>
-        <w:ind w:left="547"/>
-      </w:pPr>
-      <w:r>
-        <w:lastRenderedPageBreak/>
-        <w:t>token= XXXX-XXXX-XXXX-XXXX</w:t>
+        <w:ind w:left="720"/>
+      </w:pPr>
+      <w:r>
+        <w:t># Interval (seconds) for automatic escalation of approval requests, set 0 to disable</w:t>
       </w:r>
     </w:p>
     <w:p>
       <w:pPr>
         <w:pStyle w:val="Code0"/>
         <w:spacing w:before="0" w:after="0"/>
-        <w:ind w:left="547"/>
-      </w:pPr>
+        <w:ind w:left="720"/>
+      </w:pPr>
+      <w:r>
+        <w:t># Suggest 300 as a starting point, which will check CbProtect every 5 minutes</w:t>
+      </w:r>
     </w:p>
     <w:p>
       <w:pPr>
         <w:pStyle w:val="Code0"/>
         <w:spacing w:before="0" w:after="0"/>
-        <w:ind w:left="547"/>
-      </w:pPr>
-      <w:r>
-        <w:t># If your CbProtect server has a self-signed TLS certificate, you cannot verify it:</w:t>
+        <w:ind w:left="720"/>
+      </w:pPr>
+      <w:r>
+        <w:t>escalation_interval=0</w:t>
       </w:r>
     </w:p>
     <w:p>
       <w:pPr>
         <w:pStyle w:val="Code0"/>
         <w:spacing w:before="0" w:after="0"/>
-        <w:ind w:left="547"/>
-      </w:pPr>
-      <w:r>
-        <w:t># verify_cert=false</w:t>
-      </w:r>
+        <w:ind w:left="720"/>
+      </w:pPr>
     </w:p>
     <w:p>
       <w:pPr>
         <w:pStyle w:val="Code0"/>
         <w:spacing w:before="0" w:after="0"/>
-        <w:ind w:left="547"/>
-      </w:pPr>
+        <w:ind w:left="720"/>
+      </w:pPr>
+      <w:r>
+        <w:t># Optional: query for which requests to escalate; default is to escalate all open approval requests</w:t>
+      </w:r>
     </w:p>
     <w:p>
       <w:pPr>
         <w:pStyle w:val="Code0"/>
         <w:spacing w:before="0" w:after="0"/>
-        <w:ind w:left="547"/>
-      </w:pPr>
-      <w:r>
-        <w:t># Interval (seconds) for automatic escalation of approval requests, set 0 to disable</w:t>
+        <w:ind w:left="720"/>
+      </w:pPr>
+      <w:r>
+        <w:t># escalation_query=resolution:0</w:t>
       </w:r>
     </w:p>
     <w:p>
       <w:pPr>
         <w:pStyle w:val="Code0"/>
         <w:spacing w:before="0" w:after="0"/>
-        <w:ind w:left="547"/>
-      </w:pPr>
-      <w:r>
-        <w:t># Suggest 300 as a starting point, which will check CbProtect every 5 minutes</w:t>
-      </w:r>
+        <w:ind w:left="720"/>
+      </w:pPr>
     </w:p>
     <w:p>
       <w:pPr>
         <w:pStyle w:val="Code0"/>
         <w:spacing w:before="0" w:after="0"/>
-        <w:ind w:left="547"/>
-      </w:pPr>
-      <w:r>
-        <w:t>escalation_interval=0</w:t>
+        <w:ind w:left="720"/>
+      </w:pPr>
+      <w:r>
+        <w:t># Optional: path to a custom template file for the escalated incident</w:t>
       </w:r>
     </w:p>
     <w:p>
       <w:pPr>
         <w:pStyle w:val="Code0"/>
         <w:spacing w:before="0" w:after="0"/>
-        <w:ind w:left="547"/>
-      </w:pPr>
+        <w:ind w:left="720"/>
+      </w:pPr>
+      <w:r>
+        <w:t># template_tile=/usr/integration/bit9_escalation.jinja</w:t>
+      </w:r>
     </w:p>
     <w:p>
       <w:pPr>
         <w:pStyle w:val="Code0"/>
         <w:spacing w:before="0" w:after="0"/>
-        <w:ind w:left="547"/>
-      </w:pPr>
-      <w:r>
-        <w:t># Optional: query for which requests to escalate; default is to escalate all open approval requests</w:t>
-      </w:r>
+        <w:ind w:left="720"/>
+      </w:pPr>
     </w:p>
     <w:p>
       <w:pPr>
         <w:pStyle w:val="Code0"/>
         <w:spacing w:before="0" w:after="0"/>
-        <w:ind w:left="547"/>
-      </w:pPr>
-      <w:r>
-        <w:t># escalation_query=resolution:0</w:t>
+        <w:ind w:left="720"/>
+      </w:pPr>
+      <w:r>
+        <w:t># Optional: set this to only escalate a single request ID, e.g. when testing a custom template</w:t>
       </w:r>
     </w:p>
     <w:p>
       <w:pPr>
         <w:pStyle w:val="Code0"/>
         <w:spacing w:before="0" w:after="0"/>
-        <w:ind w:left="547"/>
-      </w:pPr>
-    </w:p>
-    <w:p>
-      <w:pPr>
-        <w:pStyle w:val="Code0"/>
-        <w:spacing w:before="0" w:after="0"/>
-        <w:ind w:left="547"/>
-      </w:pPr>
-      <w:r>
-        <w:t># Optional: path to a custom template file for the escalated incident</w:t>
-      </w:r>
-    </w:p>
-    <w:p>
-      <w:pPr>
-        <w:pStyle w:val="Code0"/>
-        <w:spacing w:before="0" w:after="0"/>
-        <w:ind w:left="547"/>
-      </w:pPr>
-      <w:r>
-        <w:t># template_tile=/usr/integration/bit9_escalation.jinja</w:t>
-      </w:r>
-    </w:p>
-    <w:p>
-      <w:pPr>
-        <w:pStyle w:val="Code0"/>
-        <w:spacing w:before="0" w:after="0"/>
-        <w:ind w:left="547"/>
-      </w:pPr>
-    </w:p>
-    <w:p>
-      <w:pPr>
-        <w:pStyle w:val="Code0"/>
-        <w:spacing w:before="0" w:after="0"/>
-        <w:ind w:left="547"/>
-      </w:pPr>
-      <w:r>
-        <w:t># Optional: set this to only escalate a single request ID, e.g. when testing a custom template</w:t>
-      </w:r>
-    </w:p>
-    <w:p>
-      <w:pPr>
-        <w:pStyle w:val="Code0"/>
-        <w:spacing w:before="0" w:after="0"/>
-        <w:ind w:left="547"/>
+        <w:ind w:left="720"/>
       </w:pPr>
       <w:r>
         <w:t># test_single_request=999</w:t>
@@ -1321,6 +1336,7 @@
         <w:pStyle w:val="Heading20"/>
       </w:pPr>
       <w:r>
+        <w:lastRenderedPageBreak/>
         <w:t>Run the integration framework</w:t>
       </w:r>
     </w:p>
@@ -1395,7 +1411,6 @@
         <w:pStyle w:val="Heading20"/>
       </w:pPr>
       <w:r>
-        <w:lastRenderedPageBreak/>
         <w:t>Configur</w:t>
       </w:r>
       <w:r>
@@ -1815,7 +1830,7 @@
         </w:rPr>
       </w:pPr>
       <w:r>
-        <w:t xml:space="preserve">Once the function package deploys the function(s), you can view them in the Resilient </w:t>
+        <w:t xml:space="preserve">Once the function package deploys the functions, you can view them in the Resilient </w:t>
       </w:r>
       <w:proofErr w:type="gramStart"/>
       <w:r>
@@ -1929,66 +1944,65 @@
       <w:pPr>
         <w:pStyle w:val="BodyText"/>
         <w:keepNext/>
-      </w:pPr>
-      <w:r>
-        <w:t>Given a</w:t>
-      </w:r>
-      <w:r>
-        <w:t>n</w:t>
-      </w:r>
-      <w:r>
-        <w:t xml:space="preserve"> </w:t>
-      </w:r>
-      <w:r>
-        <w:t>approval request’s ID</w:t>
-      </w:r>
-      <w:r>
-        <w:t>,</w:t>
-      </w:r>
-      <w:r>
-        <w:t xml:space="preserve"> </w:t>
-      </w:r>
-      <w:r>
-        <w:t xml:space="preserve">the function </w:t>
-      </w:r>
-      <w:r>
-        <w:t>returns the details of the approval request.</w:t>
-      </w:r>
-      <w:r>
-        <w:t xml:space="preserve"> The function takes one input bit9_approval-request_id which is a number. An example of this function used in a workflow can be seen below</w:t>
-      </w:r>
-      <w:r>
-        <w:t xml:space="preserve"> in workflow (Example) CbProtection Get Approval request</w:t>
-      </w:r>
-      <w:r>
-        <w:t>.</w:t>
-      </w:r>
-    </w:p>
-    <w:p>
-      <w:pPr>
-        <w:pStyle w:val="BodyText"/>
-        <w:keepNext/>
-      </w:pPr>
-    </w:p>
-    <w:p>
-      <w:pPr>
-        <w:pStyle w:val="BodyText"/>
-        <w:keepNext/>
         <w:rPr>
           <w:i/>
           <w:color w:val="4F81BD" w:themeColor="accent1"/>
         </w:rPr>
       </w:pPr>
-    </w:p>
-    <w:p>
-      <w:pPr>
-        <w:pStyle w:val="BodyText"/>
-        <w:keepNext/>
-        <w:rPr>
-          <w:i/>
-          <w:color w:val="4F81BD" w:themeColor="accent1"/>
-        </w:rPr>
-      </w:pPr>
+      <w:r>
+        <w:t>Given a</w:t>
+      </w:r>
+      <w:r>
+        <w:t>n</w:t>
+      </w:r>
+      <w:r>
+        <w:t xml:space="preserve"> </w:t>
+      </w:r>
+      <w:r>
+        <w:t>approval request’s ID</w:t>
+      </w:r>
+      <w:r>
+        <w:t>,</w:t>
+      </w:r>
+      <w:r>
+        <w:t xml:space="preserve"> </w:t>
+      </w:r>
+      <w:r>
+        <w:t xml:space="preserve">the function </w:t>
+      </w:r>
+      <w:r>
+        <w:t>returns the details of the approval request.</w:t>
+      </w:r>
+      <w:r>
+        <w:t xml:space="preserve"> The function takes one input</w:t>
+      </w:r>
+      <w:r>
+        <w:t>,</w:t>
+      </w:r>
+      <w:r>
+        <w:t xml:space="preserve"> bit9_approval-request_id</w:t>
+      </w:r>
+      <w:r>
+        <w:t>,</w:t>
+      </w:r>
+      <w:r>
+        <w:t xml:space="preserve"> which is a number. </w:t>
+      </w:r>
+      <w:r>
+        <w:t xml:space="preserve">The following is an example of this function in the </w:t>
+      </w:r>
+      <w:r>
+        <w:t>(Example) CbProtection Get Approval request</w:t>
+      </w:r>
+      <w:r>
+        <w:t xml:space="preserve"> </w:t>
+      </w:r>
+      <w:r>
+        <w:t>workflow</w:t>
+      </w:r>
+      <w:r>
+        <w:t>.</w:t>
+      </w:r>
     </w:p>
     <w:p>
       <w:pPr>
@@ -2099,13 +2113,40 @@
         <w:keepNext/>
       </w:pPr>
       <w:r>
-        <w:t>This function takes one input, bit9_query, which is just a query sting and returns the approval requests which match the given query. An example of this can be found in the workflow</w:t>
-      </w:r>
-      <w:r>
-        <w:t xml:space="preserve"> (Example) CbProtection Query Approval Request</w:t>
-      </w:r>
-      <w:r>
-        <w:t xml:space="preserve"> below:</w:t>
+        <w:t xml:space="preserve">This function takes one input, bit9_query which is </w:t>
+      </w:r>
+      <w:r>
+        <w:t>a</w:t>
+      </w:r>
+      <w:r>
+        <w:t xml:space="preserve"> query sting</w:t>
+      </w:r>
+      <w:r>
+        <w:t>,</w:t>
+      </w:r>
+      <w:r>
+        <w:t xml:space="preserve"> and returns the approval requests </w:t>
+      </w:r>
+      <w:r>
+        <w:t xml:space="preserve">that </w:t>
+      </w:r>
+      <w:r>
+        <w:t xml:space="preserve">match the given query. </w:t>
+      </w:r>
+      <w:r>
+        <w:t xml:space="preserve">The following is an example of this function in the </w:t>
+      </w:r>
+      <w:r>
+        <w:t>(Example) CbProtection Query Approval Request</w:t>
+      </w:r>
+      <w:r>
+        <w:t xml:space="preserve"> </w:t>
+      </w:r>
+      <w:r>
+        <w:t>workflow</w:t>
+      </w:r>
+      <w:r>
+        <w:t>:</w:t>
       </w:r>
     </w:p>
     <w:p>
@@ -2118,6 +2159,9 @@
         </w:rPr>
       </w:pPr>
       <w:r>
+        <w:rPr>
+          <w:noProof/>
+        </w:rPr>
         <w:drawing>
           <wp:inline distT="0" distB="0" distL="0" distR="0" wp14:anchorId="67299FF2" wp14:editId="5332787E">
             <wp:extent cx="5486400" cy="4826635"/>
@@ -2197,10 +2241,28 @@
         <w:t xml:space="preserve">This function </w:t>
       </w:r>
       <w:r>
-        <w:t>accepts inputs of a request ID, approval request resolution, comments, and status. With these it updates an approval request</w:t>
-      </w:r>
-      <w:r>
-        <w:t>. An example of this can be found in the workflow below:</w:t>
+        <w:t xml:space="preserve">accepts </w:t>
+      </w:r>
+      <w:r>
+        <w:t xml:space="preserve">as </w:t>
+      </w:r>
+      <w:r>
+        <w:t>input a request ID, approval request resolution, comments, and status. With these</w:t>
+      </w:r>
+      <w:r>
+        <w:t>,</w:t>
+      </w:r>
+      <w:r>
+        <w:t xml:space="preserve"> it updates an approval request</w:t>
+      </w:r>
+      <w:r>
+        <w:t xml:space="preserve">. </w:t>
+      </w:r>
+      <w:r>
+        <w:t xml:space="preserve">The following is an example of this function in a </w:t>
+      </w:r>
+      <w:r>
+        <w:t>workflow:</w:t>
       </w:r>
     </w:p>
     <w:p>
@@ -2215,6 +2277,7 @@
       <w:r>
         <w:rPr>
           <w:i/>
+          <w:noProof/>
           <w:color w:val="4F81BD" w:themeColor="accent1"/>
         </w:rPr>
         <w:drawing>
@@ -2309,19 +2372,73 @@
         <w:t xml:space="preserve">This function </w:t>
       </w:r>
       <w:r>
-        <w:t xml:space="preserve">deletes a file from a specific computer or all computers using Carbon Black Protection. </w:t>
-      </w:r>
-      <w:r>
-        <w:t xml:space="preserve">The inputs file action (which represents deleting by file hash or deleting by name) must be set in addition to computer ID (setting to 0 deletes from all computers), and depending on the action choosen either catalog ID, file hash, or file name. </w:t>
-      </w:r>
-      <w:r>
-        <w:t xml:space="preserve">An example of this can be found in the workflow </w:t>
+        <w:t xml:space="preserve">deletes a file from </w:t>
+      </w:r>
+      <w:r>
+        <w:t xml:space="preserve">one or </w:t>
+      </w:r>
+      <w:r>
+        <w:t xml:space="preserve">all computers using Carbon Black Protection. </w:t>
+      </w:r>
+      <w:r>
+        <w:t xml:space="preserve">Set the </w:t>
+      </w:r>
+      <w:r>
+        <w:t>bit9_</w:t>
+      </w:r>
+      <w:r>
+        <w:t>file</w:t>
+      </w:r>
+      <w:r>
+        <w:t>_</w:t>
+      </w:r>
+      <w:r>
+        <w:t xml:space="preserve">action </w:t>
+      </w:r>
+      <w:r>
+        <w:t xml:space="preserve">input to </w:t>
+      </w:r>
+      <w:r>
+        <w:t>delet</w:t>
+      </w:r>
+      <w:r>
+        <w:t>e</w:t>
+      </w:r>
+      <w:r>
+        <w:t xml:space="preserve"> by </w:t>
+      </w:r>
+      <w:r>
+        <w:t xml:space="preserve">file </w:t>
+      </w:r>
+      <w:r>
+        <w:t xml:space="preserve">file hash or </w:t>
+      </w:r>
+      <w:r>
+        <w:t>file</w:t>
+      </w:r>
+      <w:r>
+        <w:t xml:space="preserve"> name</w:t>
+      </w:r>
+      <w:r>
+        <w:t xml:space="preserve"> (choose file hash to set catalog id)</w:t>
+      </w:r>
+      <w:r>
+        <w:t xml:space="preserve">. Set the bit9_computer_id input for a specific computer, or use “0” to select all computers. </w:t>
+      </w:r>
+      <w:r>
+        <w:t xml:space="preserve">Then, depending on the chosen file action, set the catalog ID, file hash, or file name. </w:t>
+      </w:r>
+      <w:r>
+        <w:t xml:space="preserve">The following is an example of this function in the </w:t>
       </w:r>
       <w:r>
         <w:t xml:space="preserve">(Example) CbProtect Delete File </w:t>
       </w:r>
       <w:r>
-        <w:t>below:</w:t>
+        <w:t>workflow</w:t>
+      </w:r>
+      <w:r>
+        <w:t>:</w:t>
       </w:r>
     </w:p>
     <w:p>
@@ -2330,6 +2447,9 @@
         <w:keepNext/>
       </w:pPr>
       <w:r>
+        <w:rPr>
+          <w:noProof/>
+        </w:rPr>
         <w:drawing>
           <wp:inline distT="0" distB="0" distL="0" distR="0" wp14:anchorId="4FED359C" wp14:editId="3C3DF36D">
             <wp:extent cx="5486400" cy="4116070"/>
@@ -2421,25 +2541,31 @@
         <w:keepNext/>
       </w:pPr>
       <w:r>
-        <w:t xml:space="preserve">Returns back file catalog details based on </w:t>
+        <w:t xml:space="preserve">Returns </w:t>
+      </w:r>
+      <w:r>
+        <w:t xml:space="preserve">the </w:t>
+      </w:r>
+      <w:r>
+        <w:t xml:space="preserve">file catalog details based on </w:t>
       </w:r>
       <w:r>
         <w:t xml:space="preserve">the catalog ID provided. </w:t>
       </w:r>
       <w:r>
-        <w:t xml:space="preserve">An example of this can be found </w:t>
-      </w:r>
-      <w:r>
-        <w:t xml:space="preserve">again </w:t>
-      </w:r>
-      <w:r>
-        <w:t xml:space="preserve">in the workflow </w:t>
-      </w:r>
-      <w:r>
-        <w:t xml:space="preserve">shown (Example) CbProtection </w:t>
+        <w:t xml:space="preserve">The following is an example of this function in the </w:t>
+      </w:r>
+      <w:r>
+        <w:t xml:space="preserve">(Example) CbProtection </w:t>
       </w:r>
       <w:r>
         <w:t>Approve File Globally and Close Request</w:t>
+      </w:r>
+      <w:r>
+        <w:t xml:space="preserve"> </w:t>
+      </w:r>
+      <w:r>
+        <w:t>workflow</w:t>
       </w:r>
       <w:r>
         <w:t>:</w:t>
@@ -2451,6 +2577,9 @@
         <w:keepNext/>
       </w:pPr>
       <w:r>
+        <w:rPr>
+          <w:noProof/>
+        </w:rPr>
         <w:drawing>
           <wp:inline distT="0" distB="0" distL="0" distR="0" wp14:anchorId="30945BA0" wp14:editId="77A23FA8">
             <wp:extent cx="5486400" cy="3636010"/>
@@ -2547,7 +2676,7 @@
         <w:keepNext/>
       </w:pPr>
       <w:r>
-        <w:t>Returns back file catalog</w:t>
+        <w:t>Returns file catalog</w:t>
       </w:r>
       <w:r>
         <w:t>s and their</w:t>
@@ -2559,16 +2688,22 @@
         <w:t>from a provided query string</w:t>
       </w:r>
       <w:r>
-        <w:t xml:space="preserve">. An example of this can be found in the workflow </w:t>
-      </w:r>
-      <w:r>
-        <w:t>below</w:t>
-      </w:r>
-      <w:r>
-        <w:t xml:space="preserve"> (Example) CbP</w:t>
+        <w:t xml:space="preserve">. </w:t>
+      </w:r>
+      <w:r>
+        <w:t xml:space="preserve">The following is an example of this function in the </w:t>
+      </w:r>
+      <w:r>
+        <w:t>(Example) CbP</w:t>
       </w:r>
       <w:r>
         <w:t>rotection Query File Catalog</w:t>
+      </w:r>
+      <w:r>
+        <w:t xml:space="preserve"> </w:t>
+      </w:r>
+      <w:r>
+        <w:t>workflow</w:t>
       </w:r>
       <w:r>
         <w:t>:</w:t>
@@ -2580,6 +2715,9 @@
         <w:keepNext/>
       </w:pPr>
       <w:r>
+        <w:rPr>
+          <w:noProof/>
+        </w:rPr>
         <w:drawing>
           <wp:inline distT="0" distB="0" distL="0" distR="0" wp14:anchorId="3E855D2C" wp14:editId="7795BF6A">
             <wp:extent cx="5486400" cy="4322445"/>
@@ -2697,13 +2835,25 @@
         <w:t xml:space="preserve">Returns </w:t>
       </w:r>
       <w:r>
-        <w:t>file file instance objects that match the given criteria from the inputs.</w:t>
-      </w:r>
-      <w:r>
-        <w:t xml:space="preserve"> An example of this can be found in the workflow below (Example) CbProtection </w:t>
+        <w:t>file instance objects that match the given criteria from the inputs.</w:t>
+      </w:r>
+      <w:r>
+        <w:t xml:space="preserve"> </w:t>
+      </w:r>
+      <w:r>
+        <w:t xml:space="preserve">The following is an example of this function in the </w:t>
+      </w:r>
+      <w:r>
+        <w:t xml:space="preserve">(Example) CbProtection </w:t>
       </w:r>
       <w:r>
         <w:t>Approve File Locally and Close Request</w:t>
+      </w:r>
+      <w:r>
+        <w:t xml:space="preserve"> </w:t>
+      </w:r>
+      <w:r>
+        <w:t>workflow</w:t>
       </w:r>
       <w:r>
         <w:t>:</w:t>
@@ -2715,6 +2865,9 @@
         <w:keepNext/>
       </w:pPr>
       <w:r>
+        <w:rPr>
+          <w:noProof/>
+        </w:rPr>
         <w:drawing>
           <wp:inline distT="0" distB="0" distL="0" distR="0" wp14:anchorId="1150C007" wp14:editId="63F59E09">
             <wp:extent cx="5486400" cy="5340350"/>
@@ -2807,19 +2960,37 @@
         <w:keepNext/>
       </w:pPr>
       <w:r>
-        <w:t xml:space="preserve">Updates a file instance’s local approval/banned setting. This function has inputs for the file instance ID and the local state (ie: approved = 2). </w:t>
-      </w:r>
-      <w:r>
-        <w:t>An example of</w:t>
-      </w:r>
-      <w:r>
-        <w:t xml:space="preserve"> function can be seen in the </w:t>
-      </w:r>
-      <w:r>
-        <w:t xml:space="preserve">again in the workflow </w:t>
-      </w:r>
-      <w:r>
-        <w:t>(Example) CbProtection Approve File Locally and Close Request:</w:t>
+        <w:t>Updates a file instance’s local approval/banned setting. This function has inputs for the file instance ID and the local state (</w:t>
+      </w:r>
+      <w:r>
+        <w:t>for example,</w:t>
+      </w:r>
+      <w:r>
+        <w:t xml:space="preserve"> approved = 2). </w:t>
+      </w:r>
+      <w:r>
+        <w:t xml:space="preserve">The following </w:t>
+      </w:r>
+      <w:r>
+        <w:t>includes</w:t>
+      </w:r>
+      <w:r>
+        <w:t xml:space="preserve"> </w:t>
+      </w:r>
+      <w:r>
+        <w:t xml:space="preserve">an example of this function in the </w:t>
+      </w:r>
+      <w:r>
+        <w:t>(Example) CbProtection Approve File Locally and Close Request</w:t>
+      </w:r>
+      <w:r>
+        <w:t xml:space="preserve"> </w:t>
+      </w:r>
+      <w:r>
+        <w:t>workflow</w:t>
+      </w:r>
+      <w:r>
+        <w:t>:</w:t>
       </w:r>
     </w:p>
     <w:p>
@@ -2834,6 +3005,7 @@
       <w:r>
         <w:rPr>
           <w:i/>
+          <w:noProof/>
           <w:color w:val="4F81BD" w:themeColor="accent1"/>
         </w:rPr>
         <w:drawing>
@@ -2944,22 +3116,19 @@
         <w:t>Given a file rule ID, deletes the file rule from Carbon Black</w:t>
       </w:r>
       <w:r>
-        <w:t>. An example of</w:t>
-      </w:r>
-      <w:r>
-        <w:t xml:space="preserve"> this</w:t>
-      </w:r>
-      <w:r>
-        <w:t xml:space="preserve"> function can be seen in the</w:t>
-      </w:r>
-      <w:r>
-        <w:t xml:space="preserve"> workflow</w:t>
-      </w:r>
-      <w:r>
-        <w:t xml:space="preserve"> (Example) CbProtection </w:t>
-      </w:r>
-      <w:r>
-        <w:t>Delete File Rule below</w:t>
+        <w:t xml:space="preserve">. </w:t>
+      </w:r>
+      <w:r>
+        <w:t xml:space="preserve">The following is an example of this function in the </w:t>
+      </w:r>
+      <w:r>
+        <w:t xml:space="preserve">(Example) CbProtection </w:t>
+      </w:r>
+      <w:r>
+        <w:t xml:space="preserve">Delete File Rule </w:t>
+      </w:r>
+      <w:r>
+        <w:t>workflow</w:t>
       </w:r>
       <w:r>
         <w:t>:</w:t>
@@ -2971,6 +3140,9 @@
         <w:keepNext/>
       </w:pPr>
       <w:r>
+        <w:rPr>
+          <w:noProof/>
+        </w:rPr>
         <w:drawing>
           <wp:inline distT="0" distB="0" distL="0" distR="0" wp14:anchorId="6488E8EA" wp14:editId="381E61BA">
             <wp:extent cx="5486400" cy="4497070"/>
@@ -3057,7 +3229,19 @@
         <w:keepNext/>
       </w:pPr>
       <w:r>
-        <w:t>Given a file rule ID, returns back the details of the file rule. An example of this function can be seen in the workflow (Example) CbProtection File Rule Get below:</w:t>
+        <w:t xml:space="preserve">Given a file rule ID, returns the details of the file rule. </w:t>
+      </w:r>
+      <w:r>
+        <w:t xml:space="preserve">The following is an example of this function in the </w:t>
+      </w:r>
+      <w:r>
+        <w:t xml:space="preserve">(Example) CbProtection File Rule Get </w:t>
+      </w:r>
+      <w:r>
+        <w:t>workflow</w:t>
+      </w:r>
+      <w:r>
+        <w:t>:</w:t>
       </w:r>
     </w:p>
     <w:p>
@@ -3066,6 +3250,9 @@
         <w:keepNext/>
       </w:pPr>
       <w:r>
+        <w:rPr>
+          <w:noProof/>
+        </w:rPr>
         <w:drawing>
           <wp:inline distT="0" distB="0" distL="0" distR="0" wp14:anchorId="247DA823" wp14:editId="656D59A7">
             <wp:extent cx="5486400" cy="4523740"/>
@@ -3152,7 +3339,34 @@
         <w:keepNext/>
       </w:pPr>
       <w:r>
-        <w:t>Given a query string, returns back the details of file rules which match the query. An example of this function can be seen in the workflow (Example) CbProtection Query File Rule:</w:t>
+        <w:t xml:space="preserve">Given a query string, returns details of </w:t>
+      </w:r>
+      <w:r>
+        <w:t xml:space="preserve">the </w:t>
+      </w:r>
+      <w:r>
+        <w:t xml:space="preserve">file rules </w:t>
+      </w:r>
+      <w:r>
+        <w:t xml:space="preserve">that </w:t>
+      </w:r>
+      <w:r>
+        <w:t xml:space="preserve">match the query. </w:t>
+      </w:r>
+      <w:r>
+        <w:t xml:space="preserve">The following is an example of this function in the </w:t>
+      </w:r>
+      <w:r>
+        <w:t>(Example) CbProtection Query File Rule</w:t>
+      </w:r>
+      <w:r>
+        <w:t xml:space="preserve"> </w:t>
+      </w:r>
+      <w:r>
+        <w:t>workflow</w:t>
+      </w:r>
+      <w:r>
+        <w:t>:</w:t>
       </w:r>
     </w:p>
     <w:p>
@@ -3161,6 +3375,9 @@
         <w:keepNext/>
       </w:pPr>
       <w:r>
+        <w:rPr>
+          <w:noProof/>
+        </w:rPr>
         <w:drawing>
           <wp:inline distT="0" distB="0" distL="0" distR="0" wp14:anchorId="7F211EDB" wp14:editId="375600CC">
             <wp:extent cx="5486400" cy="4454525"/>
@@ -3266,16 +3483,22 @@
         <w:t>data passed as inputs</w:t>
       </w:r>
       <w:r>
-        <w:t xml:space="preserve">. An example of this function can be seen </w:t>
-      </w:r>
-      <w:r>
-        <w:t xml:space="preserve">again </w:t>
-      </w:r>
-      <w:r>
-        <w:t xml:space="preserve">in the workflow (Example) CbProtection </w:t>
+        <w:t xml:space="preserve">. </w:t>
+      </w:r>
+      <w:r>
+        <w:t xml:space="preserve">The following is an example of </w:t>
+      </w:r>
+      <w:r>
+        <w:t xml:space="preserve">this function in the (Example) CbProtection </w:t>
       </w:r>
       <w:r>
         <w:t>Approve File Globally and Close Request</w:t>
+      </w:r>
+      <w:r>
+        <w:t xml:space="preserve"> </w:t>
+      </w:r>
+      <w:r>
+        <w:t>workflow</w:t>
       </w:r>
       <w:r>
         <w:t>:</w:t>
@@ -3293,6 +3516,7 @@
       <w:r>
         <w:rPr>
           <w:i/>
+          <w:noProof/>
           <w:color w:val="4F81BD" w:themeColor="accent1"/>
         </w:rPr>
         <w:drawing>
@@ -3369,15 +3593,25 @@
         <w:keepNext/>
       </w:pPr>
       <w:r>
-        <w:t xml:space="preserve">This integration also contains a polling component to automatically escalate approval requests into the Resilient platform. To enable </w:t>
-      </w:r>
-      <w:proofErr w:type="gramStart"/>
-      <w:r>
-        <w:t>this</w:t>
-      </w:r>
-      <w:proofErr w:type="gramEnd"/>
-      <w:r>
-        <w:t xml:space="preserve"> feature the </w:t>
+        <w:t xml:space="preserve">This integration contains a polling component </w:t>
+      </w:r>
+      <w:r>
+        <w:t xml:space="preserve">that </w:t>
+      </w:r>
+      <w:r>
+        <w:t>automatically escalate</w:t>
+      </w:r>
+      <w:r>
+        <w:t>s</w:t>
+      </w:r>
+      <w:r>
+        <w:t xml:space="preserve"> approval requests into the Resilient platform. To enable this feature</w:t>
+      </w:r>
+      <w:r>
+        <w:t>,</w:t>
+      </w:r>
+      <w:r>
+        <w:t xml:space="preserve"> the </w:t>
       </w:r>
       <w:r>
         <w:rPr>
@@ -3395,7 +3629,37 @@
         <w:t xml:space="preserve">in the app.config file must be set to an integer greater than 0. This integer represents the </w:t>
       </w:r>
       <w:r>
-        <w:t xml:space="preserve">interval in number of seconds for the automatic escalation of approval requests. It is recommended to start at 300 which will check every 5 mins. Optional values can also be set such as </w:t>
+        <w:t>interval in number of seconds for the automatic escalation of approval requests. It is recommended to start at 300</w:t>
+      </w:r>
+      <w:r>
+        <w:t>,</w:t>
+      </w:r>
+      <w:r>
+        <w:t xml:space="preserve"> which check</w:t>
+      </w:r>
+      <w:r>
+        <w:t>s</w:t>
+      </w:r>
+      <w:r>
+        <w:t xml:space="preserve"> every 5 mins. </w:t>
+      </w:r>
+    </w:p>
+    <w:p>
+      <w:pPr>
+        <w:pStyle w:val="BodyText"/>
+        <w:keepNext/>
+      </w:pPr>
+      <w:r>
+        <w:t>You can also set o</w:t>
+      </w:r>
+      <w:r>
+        <w:t>ptional values</w:t>
+      </w:r>
+      <w:r>
+        <w:t>,</w:t>
+      </w:r>
+      <w:r>
+        <w:t xml:space="preserve"> such as </w:t>
       </w:r>
       <w:r>
         <w:rPr>
@@ -3404,7 +3668,37 @@
         <w:t>escalation_query</w:t>
       </w:r>
       <w:r>
-        <w:t xml:space="preserve">, if set will escalate approval requests which match the query otherwise defaults to all open approval requests. In addition, </w:t>
+        <w:t xml:space="preserve">, </w:t>
+      </w:r>
+      <w:r>
+        <w:t>which</w:t>
+      </w:r>
+      <w:r>
+        <w:t xml:space="preserve"> escalate</w:t>
+      </w:r>
+      <w:r>
+        <w:t>s</w:t>
+      </w:r>
+      <w:r>
+        <w:t xml:space="preserve"> approval requests </w:t>
+      </w:r>
+      <w:r>
+        <w:t xml:space="preserve">that </w:t>
+      </w:r>
+      <w:r>
+        <w:t>match the query</w:t>
+      </w:r>
+      <w:r>
+        <w:t xml:space="preserve">; of not set it </w:t>
+      </w:r>
+      <w:r>
+        <w:t>defaults to all open approval requests. In addition,</w:t>
+      </w:r>
+      <w:r>
+        <w:t xml:space="preserve"> you can set</w:t>
+      </w:r>
+      <w:r>
+        <w:t xml:space="preserve"> </w:t>
       </w:r>
       <w:r>
         <w:rPr>
@@ -3413,55 +3707,46 @@
         <w:t>template_file</w:t>
       </w:r>
       <w:r>
-        <w:t xml:space="preserve"> can be set to the location of a custom jinja template file otherwise the default template file will be used. To create your own custom jinja file it is recommended to use the default one as a reference which can be found when expanding the package in the </w:t>
-      </w:r>
+        <w:t xml:space="preserve"> to the location of a custom jinja template file</w:t>
+      </w:r>
+      <w:r>
+        <w:t xml:space="preserve">; if not set, </w:t>
+      </w:r>
+      <w:r>
+        <w:t xml:space="preserve">the default template file </w:t>
+      </w:r>
+      <w:r>
+        <w:t>is</w:t>
+      </w:r>
+      <w:r>
+        <w:t xml:space="preserve"> used. To create your own custom jinja file</w:t>
+      </w:r>
+      <w:r>
+        <w:t>, you should</w:t>
+      </w:r>
+      <w:r>
+        <w:t xml:space="preserve"> use the default </w:t>
+      </w:r>
+      <w:r>
+        <w:t xml:space="preserve">jinja file as a reference. This file </w:t>
+      </w:r>
+      <w:r>
+        <w:t>can be found when expanding the package in the</w:t>
+      </w:r>
+      <w:r>
+        <w:t xml:space="preserve"> following directory:</w:t>
+      </w:r>
+    </w:p>
+    <w:p>
+      <w:pPr>
+        <w:pStyle w:val="BodyText"/>
+        <w:keepNext/>
+      </w:pPr>
       <w:r>
         <w:rPr>
           <w:rStyle w:val="CodeChar0"/>
         </w:rPr>
-        <w:t>fn_cb_protection-&lt;version#&gt;/fn_cb_protection/data/ directory</w:t>
-      </w:r>
-      <w:r>
-        <w:t>.</w:t>
-      </w:r>
-    </w:p>
-    <w:p>
-      <w:pPr>
-        <w:pStyle w:val="Heading10"/>
-      </w:pPr>
-    </w:p>
-    <w:p>
-      <w:pPr>
-        <w:pStyle w:val="Heading10"/>
-      </w:pPr>
-      <w:r>
-        <w:t xml:space="preserve">Resilient </w:t>
-      </w:r>
-      <w:r>
-        <w:t xml:space="preserve">Platform </w:t>
-      </w:r>
-      <w:r>
-        <w:t>Configuration</w:t>
-      </w:r>
-    </w:p>
-    <w:p>
-      <w:pPr>
-        <w:pStyle w:val="BodyText"/>
-        <w:rPr>
-          <w:iCs/>
-        </w:rPr>
-      </w:pPr>
-      <w:r>
-        <w:rPr>
-          <w:iCs/>
-        </w:rPr>
-        <w:t xml:space="preserve">Please note, </w:t>
-      </w:r>
-      <w:r>
-        <w:rPr>
-          <w:iCs/>
-        </w:rPr>
-        <w:t>while some functionality of this integration should work on older versions of Carbon Black Protection, full support of this integration will only work on Carbon Black Protection v8.1 and up.</w:t>
+        <w:t>fn_cb_protection-&lt;version#&gt;/fn_cb_protection/data/</w:t>
       </w:r>
     </w:p>
     <w:p>
@@ -3470,11 +3755,6 @@
       </w:pPr>
       <w:bookmarkStart w:id="8" w:name="_GoBack"/>
       <w:bookmarkEnd w:id="8"/>
-    </w:p>
-    <w:p>
-      <w:pPr>
-        <w:pStyle w:val="Heading10"/>
-      </w:pPr>
       <w:r>
         <w:t>Troubleshooting</w:t>
       </w:r>
@@ -3707,7 +3987,6 @@
       </w:pPr>
       <w:bookmarkStart w:id="9" w:name="_Toc510253274"/>
       <w:r>
-        <w:lastRenderedPageBreak/>
         <w:t>Support</w:t>
       </w:r>
       <w:bookmarkEnd w:id="9"/>
@@ -3839,7 +4118,7 @@
         <w:sz w:val="18"/>
         <w:szCs w:val="18"/>
       </w:rPr>
-      <w:t>19</w:t>
+      <w:t>10</w:t>
     </w:r>
     <w:r>
       <w:rPr>
@@ -8325,7 +8604,7 @@
 </file>
 
 <file path=customXml/itemProps1.xml><?xml version="1.0" encoding="utf-8"?>
-<ds:datastoreItem xmlns:ds="http://schemas.openxmlformats.org/officeDocument/2006/customXml" ds:itemID="{295A97FF-403B-8E47-A1F8-6615E565A670}">
+<ds:datastoreItem xmlns:ds="http://schemas.openxmlformats.org/officeDocument/2006/customXml" ds:itemID="{27710FE2-7B2F-4E4C-911A-75D9E2C3D5B4}">
   <ds:schemaRefs>
     <ds:schemaRef ds:uri="http://schemas.openxmlformats.org/officeDocument/2006/bibliography"/>
   </ds:schemaRefs>

</xml_diff>

<commit_message>
Minor edit to doc file and added pdf.
</commit_message>
<xml_diff>
--- a/fn_cb_protection/doc/Carbon_Black_Protection_Integration_Guide.docx
+++ b/fn_cb_protection/doc/Carbon_Black_Protection_Integration_Guide.docx
@@ -1,6 +1,6 @@
 
 <file path=word/document.xml><?xml version="1.0" encoding="utf-8"?>
-<w:document xmlns:wpc="http://schemas.microsoft.com/office/word/2010/wordprocessingCanvas" xmlns:mo="http://schemas.microsoft.com/office/mac/office/2008/main" xmlns:mc="http://schemas.openxmlformats.org/markup-compatibility/2006" xmlns:mv="urn:schemas-microsoft-com:mac:vml" xmlns:o="urn:schemas-microsoft-com:office:office" xmlns:r="http://schemas.openxmlformats.org/officeDocument/2006/relationships" xmlns:m="http://schemas.openxmlformats.org/officeDocument/2006/math" xmlns:v="urn:schemas-microsoft-com:vml" xmlns:wp14="http://schemas.microsoft.com/office/word/2010/wordprocessingDrawing" xmlns:wp="http://schemas.openxmlformats.org/drawingml/2006/wordprocessingDrawing" xmlns:w10="urn:schemas-microsoft-com:office:word" xmlns:w="http://schemas.openxmlformats.org/wordprocessingml/2006/main" xmlns:w14="http://schemas.microsoft.com/office/word/2010/wordml" xmlns:w15="http://schemas.microsoft.com/office/word/2012/wordml" xmlns:wpg="http://schemas.microsoft.com/office/word/2010/wordprocessingGroup" xmlns:wpi="http://schemas.microsoft.com/office/word/2010/wordprocessingInk" xmlns:wne="http://schemas.microsoft.com/office/word/2006/wordml" xmlns:wps="http://schemas.microsoft.com/office/word/2010/wordprocessingShape" mc:Ignorable="w14 w15 wp14">
+<w:document xmlns:wpc="http://schemas.microsoft.com/office/word/2010/wordprocessingCanvas" xmlns:mc="http://schemas.openxmlformats.org/markup-compatibility/2006" xmlns:o="urn:schemas-microsoft-com:office:office" xmlns:r="http://schemas.openxmlformats.org/officeDocument/2006/relationships" xmlns:m="http://schemas.openxmlformats.org/officeDocument/2006/math" xmlns:v="urn:schemas-microsoft-com:vml" xmlns:wp14="http://schemas.microsoft.com/office/word/2010/wordprocessingDrawing" xmlns:wp="http://schemas.openxmlformats.org/drawingml/2006/wordprocessingDrawing" xmlns:w10="urn:schemas-microsoft-com:office:word" xmlns:w="http://schemas.openxmlformats.org/wordprocessingml/2006/main" xmlns:w14="http://schemas.microsoft.com/office/word/2010/wordml" xmlns:w15="http://schemas.microsoft.com/office/word/2012/wordml" xmlns:wpg="http://schemas.microsoft.com/office/word/2010/wordprocessingGroup" xmlns:wpi="http://schemas.microsoft.com/office/word/2010/wordprocessingInk" xmlns:wne="http://schemas.microsoft.com/office/word/2006/wordml" xmlns:wps="http://schemas.microsoft.com/office/word/2010/wordprocessingShape" mc:Ignorable="w14 w15 wp14">
   <w:background w:color="FFFFFF"/>
   <w:body>
     <w:p>
@@ -607,8 +607,13 @@
         <w:contextualSpacing/>
       </w:pPr>
       <w:r>
-        <w:t>sudo pip install --upgrade setuptools</w:t>
-      </w:r>
+        <w:t xml:space="preserve">sudo pip install --upgrade </w:t>
+      </w:r>
+      <w:proofErr w:type="spellStart"/>
+      <w:r>
+        <w:t>setuptools</w:t>
+      </w:r>
+      <w:proofErr w:type="spellEnd"/>
     </w:p>
     <w:p>
       <w:pPr>
@@ -808,7 +813,15 @@
         <w:ind w:left="720"/>
       </w:pPr>
       <w:r>
-        <w:t>resilient-circuits config -c</w:t>
+        <w:t xml:space="preserve">resilient-circuits </w:t>
+      </w:r>
+      <w:proofErr w:type="spellStart"/>
+      <w:r>
+        <w:t>config</w:t>
+      </w:r>
+      <w:proofErr w:type="spellEnd"/>
+      <w:r>
+        <w:t xml:space="preserve"> -c</w:t>
       </w:r>
     </w:p>
     <w:p>
@@ -826,7 +839,15 @@
         <w:ind w:left="720"/>
       </w:pPr>
       <w:r>
-        <w:t>resilient-circuits config -u</w:t>
+        <w:t xml:space="preserve">resilient-circuits </w:t>
+      </w:r>
+      <w:proofErr w:type="spellStart"/>
+      <w:r>
+        <w:t>config</w:t>
+      </w:r>
+      <w:proofErr w:type="spellEnd"/>
+      <w:r>
+        <w:t xml:space="preserve"> -u</w:t>
       </w:r>
     </w:p>
     <w:p>
@@ -906,22 +927,32 @@
           <w:rFonts w:cs="Arial"/>
           <w:color w:val="000000"/>
         </w:rPr>
-        <w:t>In the [fn</w:t>
-      </w:r>
+        <w:t>In the [</w:t>
+      </w:r>
+      <w:proofErr w:type="spellStart"/>
       <w:r>
         <w:rPr>
           <w:rFonts w:cs="Arial"/>
           <w:color w:val="000000"/>
         </w:rPr>
-        <w:t>_</w:t>
-      </w:r>
+        <w:t>fn</w:t>
+      </w:r>
+      <w:proofErr w:type="spellEnd"/>
       <w:r>
         <w:rPr>
           <w:rFonts w:cs="Arial"/>
           <w:color w:val="000000"/>
         </w:rPr>
+        <w:t>_</w:t>
+      </w:r>
+      <w:r>
+        <w:rPr>
+          <w:rFonts w:cs="Arial"/>
+          <w:color w:val="000000"/>
+        </w:rPr>
         <w:t>&lt;</w:t>
       </w:r>
+      <w:proofErr w:type="spellStart"/>
       <w:r>
         <w:rPr>
           <w:rFonts w:cs="Arial"/>
@@ -930,6 +961,7 @@
         </w:rPr>
         <w:t>fn_name</w:t>
       </w:r>
+      <w:proofErr w:type="spellEnd"/>
       <w:r>
         <w:rPr>
           <w:rFonts w:cs="Arial"/>
@@ -964,15 +996,25 @@
       <w:r>
         <w:t>[</w:t>
       </w:r>
+      <w:proofErr w:type="spellStart"/>
       <w:r>
         <w:t>fn_cb_protection</w:t>
       </w:r>
+      <w:proofErr w:type="spellEnd"/>
       <w:r>
         <w:t>]</w:t>
       </w:r>
       <w:r>
         <w:br/>
-        <w:t># Name or IP address of your CbProtect server</w:t>
+        <w:t xml:space="preserve"># Name or IP address of your </w:t>
+      </w:r>
+      <w:proofErr w:type="spellStart"/>
+      <w:r>
+        <w:t>CbProtect</w:t>
+      </w:r>
+      <w:proofErr w:type="spellEnd"/>
+      <w:r>
+        <w:t xml:space="preserve"> server</w:t>
       </w:r>
     </w:p>
     <w:p>
@@ -1002,7 +1044,15 @@
         <w:ind w:left="720"/>
       </w:pPr>
       <w:r>
-        <w:t># Access token issued by the CbProtect administrator</w:t>
+        <w:t xml:space="preserve"># Access token issued by the </w:t>
+      </w:r>
+      <w:proofErr w:type="spellStart"/>
+      <w:r>
+        <w:t>CbProtect</w:t>
+      </w:r>
+      <w:proofErr w:type="spellEnd"/>
+      <w:r>
+        <w:t xml:space="preserve"> administrator</w:t>
       </w:r>
     </w:p>
     <w:p>
@@ -1032,7 +1082,15 @@
         <w:ind w:left="720"/>
       </w:pPr>
       <w:r>
-        <w:t># If your CbProtect server has a self-signed TLS certificate, you cannot verify it:</w:t>
+        <w:t xml:space="preserve"># If your </w:t>
+      </w:r>
+      <w:proofErr w:type="spellStart"/>
+      <w:r>
+        <w:t>CbProtect</w:t>
+      </w:r>
+      <w:proofErr w:type="spellEnd"/>
+      <w:r>
+        <w:t xml:space="preserve"> server has a self-signed TLS certificate, you cannot verify it:</w:t>
       </w:r>
     </w:p>
     <w:p>
@@ -1042,7 +1100,15 @@
         <w:ind w:left="720"/>
       </w:pPr>
       <w:r>
-        <w:t># verify_cert=false</w:t>
+        <w:t xml:space="preserve"># </w:t>
+      </w:r>
+      <w:proofErr w:type="spellStart"/>
+      <w:r>
+        <w:t>verify_cert</w:t>
+      </w:r>
+      <w:proofErr w:type="spellEnd"/>
+      <w:r>
+        <w:t>=false</w:t>
       </w:r>
     </w:p>
     <w:p>
@@ -1069,7 +1135,15 @@
         <w:ind w:left="720"/>
       </w:pPr>
       <w:r>
-        <w:t># Suggest 300 as a starting point, which will check CbProtect every 5 minutes</w:t>
+        <w:t xml:space="preserve"># Suggest 300 as a starting point, which will check </w:t>
+      </w:r>
+      <w:proofErr w:type="spellStart"/>
+      <w:r>
+        <w:t>CbProtect</w:t>
+      </w:r>
+      <w:proofErr w:type="spellEnd"/>
+      <w:r>
+        <w:t xml:space="preserve"> every 5 minutes</w:t>
       </w:r>
     </w:p>
     <w:p>
@@ -1078,8 +1152,13 @@
         <w:spacing w:before="0" w:after="0"/>
         <w:ind w:left="720"/>
       </w:pPr>
-      <w:r>
-        <w:t>escalation_interval=0</w:t>
+      <w:proofErr w:type="spellStart"/>
+      <w:r>
+        <w:t>escalation_interval</w:t>
+      </w:r>
+      <w:proofErr w:type="spellEnd"/>
+      <w:r>
+        <w:t>=0</w:t>
       </w:r>
     </w:p>
     <w:p>
@@ -1106,7 +1185,15 @@
         <w:ind w:left="720"/>
       </w:pPr>
       <w:r>
-        <w:t># escalation_query=resolution:0</w:t>
+        <w:t xml:space="preserve"># </w:t>
+      </w:r>
+      <w:proofErr w:type="spellStart"/>
+      <w:r>
+        <w:t>escalation_query</w:t>
+      </w:r>
+      <w:proofErr w:type="spellEnd"/>
+      <w:r>
+        <w:t>=resolution:0</w:t>
       </w:r>
     </w:p>
     <w:p>
@@ -1133,7 +1220,15 @@
         <w:ind w:left="720"/>
       </w:pPr>
       <w:r>
-        <w:t># template_tile=/usr/integration/bit9_escalation.jinja</w:t>
+        <w:t xml:space="preserve"># </w:t>
+      </w:r>
+      <w:proofErr w:type="spellStart"/>
+      <w:r>
+        <w:t>template_tile</w:t>
+      </w:r>
+      <w:proofErr w:type="spellEnd"/>
+      <w:r>
+        <w:t>=/usr/integration/bit9_escalation.jinja</w:t>
       </w:r>
     </w:p>
     <w:p>
@@ -1160,7 +1255,15 @@
         <w:ind w:left="720"/>
       </w:pPr>
       <w:r>
-        <w:t># test_single_request=999</w:t>
+        <w:t xml:space="preserve"># </w:t>
+      </w:r>
+      <w:proofErr w:type="spellStart"/>
+      <w:r>
+        <w:t>test_single_request</w:t>
+      </w:r>
+      <w:proofErr w:type="spellEnd"/>
+      <w:r>
+        <w:t>=999</w:t>
       </w:r>
     </w:p>
     <w:p>
@@ -1202,8 +1305,21 @@
         <w:t xml:space="preserve">Resilient </w:t>
       </w:r>
       <w:r>
-        <w:t>package includes a utility to add all of the keystore-based values from your app.config file to your system's compatible keystore system. Once you have created the keys in your app.config</w:t>
-      </w:r>
+        <w:t xml:space="preserve">package includes a utility to add all of the keystore-based values from your </w:t>
+      </w:r>
+      <w:proofErr w:type="spellStart"/>
+      <w:r>
+        <w:t>app.config</w:t>
+      </w:r>
+      <w:proofErr w:type="spellEnd"/>
+      <w:r>
+        <w:t xml:space="preserve"> file to your system's compatible keystore system. Once you have created the keys in your </w:t>
+      </w:r>
+      <w:proofErr w:type="spellStart"/>
+      <w:r>
+        <w:t>app.config</w:t>
+      </w:r>
+      <w:proofErr w:type="spellEnd"/>
       <w:r>
         <w:t xml:space="preserve"> file, run res-keyring and you are</w:t>
       </w:r>
@@ -1230,12 +1346,19 @@
       <w:r>
         <w:t>Configuration file: /Users/</w:t>
       </w:r>
+      <w:proofErr w:type="spellStart"/>
       <w:r>
         <w:t>kexample</w:t>
       </w:r>
-      <w:r>
-        <w:t>/.resilient/app.config</w:t>
-      </w:r>
+      <w:proofErr w:type="spellEnd"/>
+      <w:r>
+        <w:t>/.resilient/</w:t>
+      </w:r>
+      <w:proofErr w:type="spellStart"/>
+      <w:r>
+        <w:t>app.config</w:t>
+      </w:r>
+      <w:proofErr w:type="spellEnd"/>
     </w:p>
     <w:p>
       <w:pPr>
@@ -1244,7 +1367,15 @@
         <w:contextualSpacing/>
       </w:pPr>
       <w:r>
-        <w:t>Secrets are stored with 'keyring.backends.OS_X'</w:t>
+        <w:t>Secrets are stored with '</w:t>
+      </w:r>
+      <w:proofErr w:type="spellStart"/>
+      <w:r>
+        <w:t>keyring.backends.OS_X</w:t>
+      </w:r>
+      <w:proofErr w:type="spellEnd"/>
+      <w:r>
+        <w:t>'</w:t>
       </w:r>
     </w:p>
     <w:p>
@@ -1487,7 +1618,23 @@
           <w:rFonts w:cs="Arial"/>
           <w:color w:val="000000"/>
         </w:rPr>
-        <w:t>automatically run at startup. On a Red Hat appliance, this is done using a systemd unit file such as the one below. You may need to change the paths to your working directory and app.config.</w:t>
+        <w:t xml:space="preserve">automatically run at startup. On a Red Hat appliance, this is done using a systemd unit file such as the one below. You may need to change the paths to your working directory and </w:t>
+      </w:r>
+      <w:proofErr w:type="spellStart"/>
+      <w:r>
+        <w:rPr>
+          <w:rFonts w:cs="Arial"/>
+          <w:color w:val="000000"/>
+        </w:rPr>
+        <w:t>app.config</w:t>
+      </w:r>
+      <w:proofErr w:type="spellEnd"/>
+      <w:r>
+        <w:rPr>
+          <w:rFonts w:cs="Arial"/>
+          <w:color w:val="000000"/>
+        </w:rPr>
+        <w:t>.</w:t>
       </w:r>
     </w:p>
     <w:p>
@@ -1510,12 +1657,14 @@
         </w:rPr>
         <w:t xml:space="preserve">The unit file must be named </w:t>
       </w:r>
+      <w:proofErr w:type="spellStart"/>
       <w:r>
         <w:rPr>
           <w:rFonts w:ascii="Courier New" w:hAnsi="Courier New" w:cs="Courier New"/>
         </w:rPr>
         <w:t>resilient_circuits.service</w:t>
       </w:r>
+      <w:proofErr w:type="spellEnd"/>
       <w:r>
         <w:rPr>
           <w:rFonts w:cs="Arial"/>
@@ -1529,8 +1678,21 @@
         <w:pStyle w:val="Code0"/>
       </w:pPr>
       <w:r>
-        <w:t>sudo vi /etc/systemd/system/resilient_circuits.service</w:t>
-      </w:r>
+        <w:t>sudo vi /</w:t>
+      </w:r>
+      <w:proofErr w:type="spellStart"/>
+      <w:r>
+        <w:t>etc</w:t>
+      </w:r>
+      <w:proofErr w:type="spellEnd"/>
+      <w:r>
+        <w:t>/systemd/system/</w:t>
+      </w:r>
+      <w:proofErr w:type="spellStart"/>
+      <w:r>
+        <w:t>resilient_circuits.service</w:t>
+      </w:r>
+      <w:proofErr w:type="spellEnd"/>
     </w:p>
     <w:p>
       <w:pPr>
@@ -1580,14 +1742,24 @@
         <w:br/>
       </w:r>
       <w:r>
-        <w:t>After=resilient.service</w:t>
-      </w:r>
+        <w:t>After=</w:t>
+      </w:r>
+      <w:proofErr w:type="spellStart"/>
+      <w:r>
+        <w:t>resilient.service</w:t>
+      </w:r>
+      <w:proofErr w:type="spellEnd"/>
       <w:r>
         <w:br/>
       </w:r>
       <w:r>
-        <w:t>Requires=resilient.service</w:t>
-      </w:r>
+        <w:t>Requires=</w:t>
+      </w:r>
+      <w:proofErr w:type="spellStart"/>
+      <w:r>
+        <w:t>resilient.service</w:t>
+      </w:r>
+      <w:proofErr w:type="spellEnd"/>
     </w:p>
     <w:p>
       <w:pPr>
@@ -1612,14 +1784,24 @@
       <w:r>
         <w:br/>
       </w:r>
-      <w:r>
-        <w:t>WorkingDirectory=/home/integration</w:t>
+      <w:proofErr w:type="spellStart"/>
+      <w:r>
+        <w:t>WorkingDirectory</w:t>
+      </w:r>
+      <w:proofErr w:type="spellEnd"/>
+      <w:r>
+        <w:t>=/home/integration</w:t>
       </w:r>
       <w:r>
         <w:br/>
       </w:r>
-      <w:r>
-        <w:t>ExecStart=/usr/local/bin/resilient-circuits run</w:t>
+      <w:proofErr w:type="spellStart"/>
+      <w:r>
+        <w:t>ExecStart</w:t>
+      </w:r>
+      <w:proofErr w:type="spellEnd"/>
+      <w:r>
+        <w:t>=/usr/local/bin/resilient-circuits run</w:t>
       </w:r>
       <w:r>
         <w:br/>
@@ -1630,8 +1812,13 @@
       <w:r>
         <w:br/>
       </w:r>
-      <w:r>
-        <w:t>TimeoutSec=10</w:t>
+      <w:proofErr w:type="spellStart"/>
+      <w:r>
+        <w:t>TimeoutSec</w:t>
+      </w:r>
+      <w:proofErr w:type="spellEnd"/>
+      <w:r>
+        <w:t>=10</w:t>
       </w:r>
       <w:r>
         <w:br/>
@@ -1660,9 +1847,19 @@
       <w:r>
         <w:br/>
       </w:r>
-      <w:r>
-        <w:t>WantedBy=multi-user.target</w:t>
-      </w:r>
+      <w:proofErr w:type="spellStart"/>
+      <w:r>
+        <w:t>WantedBy</w:t>
+      </w:r>
+      <w:proofErr w:type="spellEnd"/>
+      <w:r>
+        <w:t>=multi-</w:t>
+      </w:r>
+      <w:proofErr w:type="spellStart"/>
+      <w:r>
+        <w:t>user.target</w:t>
+      </w:r>
+      <w:proofErr w:type="spellEnd"/>
     </w:p>
     <w:p>
       <w:pPr>
@@ -1704,8 +1901,21 @@
         <w:pStyle w:val="Code0"/>
       </w:pPr>
       <w:r>
-        <w:t>sudo chmod 664 /etc/systemd/system/resilient_circuits.service</w:t>
-      </w:r>
+        <w:t>sudo chmod 664 /</w:t>
+      </w:r>
+      <w:proofErr w:type="spellStart"/>
+      <w:r>
+        <w:t>etc</w:t>
+      </w:r>
+      <w:proofErr w:type="spellEnd"/>
+      <w:r>
+        <w:t>/systemd/system/</w:t>
+      </w:r>
+      <w:proofErr w:type="spellStart"/>
+      <w:r>
+        <w:t>resilient_circuits.service</w:t>
+      </w:r>
+      <w:proofErr w:type="spellEnd"/>
     </w:p>
     <w:p>
       <w:pPr>
@@ -1734,7 +1944,15 @@
         <w:pStyle w:val="Code0"/>
       </w:pPr>
       <w:r>
-        <w:t>sudo systemctl resilient_circuits [start|stop|restart|status]</w:t>
+        <w:t>sudo systemctl resilient_circuits [</w:t>
+      </w:r>
+      <w:proofErr w:type="spellStart"/>
+      <w:r>
+        <w:t>start|stop|restart|status</w:t>
+      </w:r>
+      <w:proofErr w:type="spellEnd"/>
+      <w:r>
+        <w:t>]</w:t>
       </w:r>
     </w:p>
     <w:p>
@@ -1830,15 +2048,15 @@
         </w:rPr>
       </w:pPr>
       <w:r>
-        <w:t xml:space="preserve">Once the function package deploys the functions, you can view them in the Resilient </w:t>
+        <w:t xml:space="preserve">Once the function package deploys the functions, you can view them in the </w:t>
       </w:r>
       <w:proofErr w:type="gramStart"/>
       <w:r>
-        <w:t>platform</w:t>
+        <w:t>Resilient</w:t>
       </w:r>
       <w:proofErr w:type="gramEnd"/>
       <w:r>
-        <w:t xml:space="preserve"> Functions tab, as shown below.</w:t>
+        <w:t xml:space="preserve"> platform Functions tab, as shown below.</w:t>
       </w:r>
       <w:r>
         <w:t xml:space="preserve"> </w:t>
@@ -1934,7 +2152,15 @@
       </w:pPr>
       <w:r>
         <w:lastRenderedPageBreak/>
-        <w:t>bit9_approval_request_get: Cbprotect Approval Request Get</w:t>
+        <w:t xml:space="preserve">bit9_approval_request_get: </w:t>
+      </w:r>
+      <w:proofErr w:type="spellStart"/>
+      <w:r>
+        <w:t>Cbprotect</w:t>
+      </w:r>
+      <w:proofErr w:type="spellEnd"/>
+      <w:r>
+        <w:t xml:space="preserve"> Approval Request Get</w:t>
       </w:r>
       <w:r>
         <w:t xml:space="preserve"> </w:t>
@@ -1992,7 +2218,15 @@
         <w:t xml:space="preserve">The following is an example of this function in the </w:t>
       </w:r>
       <w:r>
-        <w:t>(Example) CbProtection Get Approval request</w:t>
+        <w:t xml:space="preserve">(Example) </w:t>
+      </w:r>
+      <w:proofErr w:type="spellStart"/>
+      <w:r>
+        <w:t>CbProtection</w:t>
+      </w:r>
+      <w:proofErr w:type="spellEnd"/>
+      <w:r>
+        <w:t xml:space="preserve"> Get Approval request</w:t>
       </w:r>
       <w:r>
         <w:t xml:space="preserve"> </w:t>
@@ -2098,7 +2332,15 @@
         <w:t>quest_query</w:t>
       </w:r>
       <w:r>
-        <w:t xml:space="preserve">: Cbprotect Approval Request </w:t>
+        <w:t xml:space="preserve">: </w:t>
+      </w:r>
+      <w:proofErr w:type="spellStart"/>
+      <w:r>
+        <w:t>Cbprotect</w:t>
+      </w:r>
+      <w:proofErr w:type="spellEnd"/>
+      <w:r>
+        <w:t xml:space="preserve"> Approval Request </w:t>
       </w:r>
       <w:r>
         <w:t>Query</w:t>
@@ -2137,7 +2379,15 @@
         <w:t xml:space="preserve">The following is an example of this function in the </w:t>
       </w:r>
       <w:r>
-        <w:t>(Example) CbProtection Query Approval Request</w:t>
+        <w:t xml:space="preserve">(Example) </w:t>
+      </w:r>
+      <w:proofErr w:type="spellStart"/>
+      <w:r>
+        <w:t>CbProtection</w:t>
+      </w:r>
+      <w:proofErr w:type="spellEnd"/>
+      <w:r>
+        <w:t xml:space="preserve"> Query Approval Request</w:t>
       </w:r>
       <w:r>
         <w:t xml:space="preserve"> </w:t>
@@ -2229,7 +2479,15 @@
       </w:pPr>
       <w:r>
         <w:lastRenderedPageBreak/>
-        <w:t xml:space="preserve">bit9_approval_request_update: Cbprotect Approval Request Update </w:t>
+        <w:t xml:space="preserve">bit9_approval_request_update: </w:t>
+      </w:r>
+      <w:proofErr w:type="spellStart"/>
+      <w:r>
+        <w:t>Cbprotect</w:t>
+      </w:r>
+      <w:proofErr w:type="spellEnd"/>
+      <w:r>
+        <w:t xml:space="preserve"> Approval Request Update </w:t>
       </w:r>
     </w:p>
     <w:p>
@@ -2359,8 +2617,13 @@
         <w:lastRenderedPageBreak/>
         <w:t xml:space="preserve">bit9_file_delete: </w:t>
       </w:r>
-      <w:r>
-        <w:t>Cbprotect Delete File</w:t>
+      <w:proofErr w:type="spellStart"/>
+      <w:r>
+        <w:t>Cbprotect</w:t>
+      </w:r>
+      <w:proofErr w:type="spellEnd"/>
+      <w:r>
+        <w:t xml:space="preserve"> Delete File</w:t>
       </w:r>
     </w:p>
     <w:p>
@@ -2383,6 +2646,7 @@
       <w:r>
         <w:t xml:space="preserve">Set the </w:t>
       </w:r>
+      <w:bookmarkStart w:id="7" w:name="_GoBack"/>
       <w:r>
         <w:t>bit9_</w:t>
       </w:r>
@@ -2411,7 +2675,7 @@
         <w:t xml:space="preserve">file </w:t>
       </w:r>
       <w:r>
-        <w:t xml:space="preserve">file hash or </w:t>
+        <w:t xml:space="preserve">hash or </w:t>
       </w:r>
       <w:r>
         <w:t>file</w:t>
@@ -2420,10 +2684,20 @@
         <w:t xml:space="preserve"> name</w:t>
       </w:r>
       <w:r>
-        <w:t xml:space="preserve"> (choose file hash to set catalog id)</w:t>
-      </w:r>
-      <w:r>
-        <w:t xml:space="preserve">. Set the bit9_computer_id input for a specific computer, or use “0” to select all computers. </w:t>
+        <w:t xml:space="preserve"> (choose file hash to set catalog </w:t>
+      </w:r>
+      <w:r>
+        <w:t>ID</w:t>
+      </w:r>
+      <w:r>
+        <w:t>)</w:t>
+      </w:r>
+      <w:r>
+        <w:t xml:space="preserve">. Set </w:t>
+      </w:r>
+      <w:bookmarkEnd w:id="7"/>
+      <w:r>
+        <w:t xml:space="preserve">the bit9_computer_id input for a specific computer, or use “0” to select all computers. </w:t>
       </w:r>
       <w:r>
         <w:t xml:space="preserve">Then, depending on the chosen file action, set the catalog ID, file hash, or file name. </w:t>
@@ -2432,7 +2706,15 @@
         <w:t xml:space="preserve">The following is an example of this function in the </w:t>
       </w:r>
       <w:r>
-        <w:t xml:space="preserve">(Example) CbProtect Delete File </w:t>
+        <w:t xml:space="preserve">(Example) </w:t>
+      </w:r>
+      <w:proofErr w:type="spellStart"/>
+      <w:r>
+        <w:t>CbProtect</w:t>
+      </w:r>
+      <w:proofErr w:type="spellEnd"/>
+      <w:r>
+        <w:t xml:space="preserve"> Delete File </w:t>
       </w:r>
       <w:r>
         <w:t>workflow</w:t>
@@ -2532,7 +2814,15 @@
       </w:pPr>
       <w:r>
         <w:lastRenderedPageBreak/>
-        <w:t>bit9_file_catalog_get: Cbprotect File Catalog Get</w:t>
+        <w:t xml:space="preserve">bit9_file_catalog_get: </w:t>
+      </w:r>
+      <w:proofErr w:type="spellStart"/>
+      <w:r>
+        <w:t>Cbprotect</w:t>
+      </w:r>
+      <w:proofErr w:type="spellEnd"/>
+      <w:r>
+        <w:t xml:space="preserve"> File Catalog Get</w:t>
       </w:r>
     </w:p>
     <w:p>
@@ -2556,7 +2846,15 @@
         <w:t xml:space="preserve">The following is an example of this function in the </w:t>
       </w:r>
       <w:r>
-        <w:t xml:space="preserve">(Example) CbProtection </w:t>
+        <w:t xml:space="preserve">(Example) </w:t>
+      </w:r>
+      <w:proofErr w:type="spellStart"/>
+      <w:r>
+        <w:t>CbProtection</w:t>
+      </w:r>
+      <w:proofErr w:type="spellEnd"/>
+      <w:r>
+        <w:t xml:space="preserve"> </w:t>
       </w:r>
       <w:r>
         <w:t>Approve File Globally and Close Request</w:t>
@@ -2667,7 +2965,15 @@
       </w:pPr>
       <w:r>
         <w:lastRenderedPageBreak/>
-        <w:t>bit9_file_catalog_query: Cbprotect File Catalog Query</w:t>
+        <w:t xml:space="preserve">bit9_file_catalog_query: </w:t>
+      </w:r>
+      <w:proofErr w:type="spellStart"/>
+      <w:r>
+        <w:t>Cbprotect</w:t>
+      </w:r>
+      <w:proofErr w:type="spellEnd"/>
+      <w:r>
+        <w:t xml:space="preserve"> File Catalog Query</w:t>
       </w:r>
     </w:p>
     <w:p>
@@ -2694,10 +3000,18 @@
         <w:t xml:space="preserve">The following is an example of this function in the </w:t>
       </w:r>
       <w:r>
-        <w:t>(Example) CbP</w:t>
-      </w:r>
-      <w:r>
-        <w:t>rotection Query File Catalog</w:t>
+        <w:t xml:space="preserve">(Example) </w:t>
+      </w:r>
+      <w:proofErr w:type="spellStart"/>
+      <w:r>
+        <w:t>CbP</w:t>
+      </w:r>
+      <w:r>
+        <w:t>rotection</w:t>
+      </w:r>
+      <w:proofErr w:type="spellEnd"/>
+      <w:r>
+        <w:t xml:space="preserve"> Query File Catalog</w:t>
       </w:r>
       <w:r>
         <w:t xml:space="preserve"> </w:t>
@@ -2817,7 +3131,15 @@
         <w:t>instance</w:t>
       </w:r>
       <w:r>
-        <w:t xml:space="preserve">_query: Cbprotect </w:t>
+        <w:t xml:space="preserve">_query: </w:t>
+      </w:r>
+      <w:proofErr w:type="spellStart"/>
+      <w:r>
+        <w:t>Cbprotect</w:t>
+      </w:r>
+      <w:proofErr w:type="spellEnd"/>
+      <w:r>
+        <w:t xml:space="preserve"> </w:t>
       </w:r>
       <w:r>
         <w:t>File Instance</w:t>
@@ -2844,7 +3166,15 @@
         <w:t xml:space="preserve">The following is an example of this function in the </w:t>
       </w:r>
       <w:r>
-        <w:t xml:space="preserve">(Example) CbProtection </w:t>
+        <w:t xml:space="preserve">(Example) </w:t>
+      </w:r>
+      <w:proofErr w:type="spellStart"/>
+      <w:r>
+        <w:t>CbProtection</w:t>
+      </w:r>
+      <w:proofErr w:type="spellEnd"/>
+      <w:r>
+        <w:t xml:space="preserve"> </w:t>
       </w:r>
       <w:r>
         <w:t>Approve File Locally and Close Request</w:t>
@@ -2951,7 +3281,15 @@
       </w:pPr>
       <w:r>
         <w:lastRenderedPageBreak/>
-        <w:t>bit9_file_instance_update: Cbprotect File Instance Update</w:t>
+        <w:t xml:space="preserve">bit9_file_instance_update: </w:t>
+      </w:r>
+      <w:proofErr w:type="spellStart"/>
+      <w:r>
+        <w:t>Cbprotect</w:t>
+      </w:r>
+      <w:proofErr w:type="spellEnd"/>
+      <w:r>
+        <w:t xml:space="preserve"> File Instance Update</w:t>
       </w:r>
     </w:p>
     <w:p>
@@ -2972,16 +3310,21 @@
         <w:t xml:space="preserve">The following </w:t>
       </w:r>
       <w:r>
-        <w:t>includes</w:t>
-      </w:r>
-      <w:r>
-        <w:t xml:space="preserve"> </w:t>
+        <w:t xml:space="preserve">includes </w:t>
       </w:r>
       <w:r>
         <w:t xml:space="preserve">an example of this function in the </w:t>
       </w:r>
       <w:r>
-        <w:t>(Example) CbProtection Approve File Locally and Close Request</w:t>
+        <w:t xml:space="preserve">(Example) </w:t>
+      </w:r>
+      <w:proofErr w:type="spellStart"/>
+      <w:r>
+        <w:t>CbProtection</w:t>
+      </w:r>
+      <w:proofErr w:type="spellEnd"/>
+      <w:r>
+        <w:t xml:space="preserve"> Approve File Locally and Close Request</w:t>
       </w:r>
       <w:r>
         <w:t xml:space="preserve"> </w:t>
@@ -3101,7 +3444,15 @@
         <w:t>rule_delete</w:t>
       </w:r>
       <w:r>
-        <w:t xml:space="preserve">: Cbprotect File </w:t>
+        <w:t xml:space="preserve">: </w:t>
+      </w:r>
+      <w:proofErr w:type="spellStart"/>
+      <w:r>
+        <w:t>Cbprotect</w:t>
+      </w:r>
+      <w:proofErr w:type="spellEnd"/>
+      <w:r>
+        <w:t xml:space="preserve"> File </w:t>
       </w:r>
       <w:r>
         <w:t>Rule Delete</w:t>
@@ -3122,7 +3473,15 @@
         <w:t xml:space="preserve">The following is an example of this function in the </w:t>
       </w:r>
       <w:r>
-        <w:t xml:space="preserve">(Example) CbProtection </w:t>
+        <w:t xml:space="preserve">(Example) </w:t>
+      </w:r>
+      <w:proofErr w:type="spellStart"/>
+      <w:r>
+        <w:t>CbProtection</w:t>
+      </w:r>
+      <w:proofErr w:type="spellEnd"/>
+      <w:r>
+        <w:t xml:space="preserve"> </w:t>
       </w:r>
       <w:r>
         <w:t xml:space="preserve">Delete File Rule </w:t>
@@ -3220,7 +3579,15 @@
       </w:pPr>
       <w:r>
         <w:lastRenderedPageBreak/>
-        <w:t>bit9_file_rule_get: Cbprotect File Rule Get</w:t>
+        <w:t xml:space="preserve">bit9_file_rule_get: </w:t>
+      </w:r>
+      <w:proofErr w:type="spellStart"/>
+      <w:r>
+        <w:t>Cbprotect</w:t>
+      </w:r>
+      <w:proofErr w:type="spellEnd"/>
+      <w:r>
+        <w:t xml:space="preserve"> File Rule Get</w:t>
       </w:r>
     </w:p>
     <w:p>
@@ -3235,7 +3602,15 @@
         <w:t xml:space="preserve">The following is an example of this function in the </w:t>
       </w:r>
       <w:r>
-        <w:t xml:space="preserve">(Example) CbProtection File Rule Get </w:t>
+        <w:t xml:space="preserve">(Example) </w:t>
+      </w:r>
+      <w:proofErr w:type="spellStart"/>
+      <w:r>
+        <w:t>CbProtection</w:t>
+      </w:r>
+      <w:proofErr w:type="spellEnd"/>
+      <w:r>
+        <w:t xml:space="preserve"> File Rule Get </w:t>
       </w:r>
       <w:r>
         <w:t>workflow</w:t>
@@ -3330,7 +3705,15 @@
       </w:pPr>
       <w:r>
         <w:lastRenderedPageBreak/>
-        <w:t>bit9_file_rule_query: Cbprotect File Rule Query</w:t>
+        <w:t xml:space="preserve">bit9_file_rule_query: </w:t>
+      </w:r>
+      <w:proofErr w:type="spellStart"/>
+      <w:r>
+        <w:t>Cbprotect</w:t>
+      </w:r>
+      <w:proofErr w:type="spellEnd"/>
+      <w:r>
+        <w:t xml:space="preserve"> File Rule Query</w:t>
       </w:r>
     </w:p>
     <w:p>
@@ -3357,7 +3740,15 @@
         <w:t xml:space="preserve">The following is an example of this function in the </w:t>
       </w:r>
       <w:r>
-        <w:t>(Example) CbProtection Query File Rule</w:t>
+        <w:t xml:space="preserve">(Example) </w:t>
+      </w:r>
+      <w:proofErr w:type="spellStart"/>
+      <w:r>
+        <w:t>CbProtection</w:t>
+      </w:r>
+      <w:proofErr w:type="spellEnd"/>
+      <w:r>
+        <w:t xml:space="preserve"> Query File Rule</w:t>
       </w:r>
       <w:r>
         <w:t xml:space="preserve"> </w:t>
@@ -3465,7 +3856,15 @@
       </w:pPr>
       <w:r>
         <w:lastRenderedPageBreak/>
-        <w:t>bit9_file_rule_update: Cbprotect File Rule Update</w:t>
+        <w:t xml:space="preserve">bit9_file_rule_update: </w:t>
+      </w:r>
+      <w:proofErr w:type="spellStart"/>
+      <w:r>
+        <w:t>Cbprotect</w:t>
+      </w:r>
+      <w:proofErr w:type="spellEnd"/>
+      <w:r>
+        <w:t xml:space="preserve"> File Rule Update</w:t>
       </w:r>
     </w:p>
     <w:p>
@@ -3489,7 +3888,15 @@
         <w:t xml:space="preserve">The following is an example of </w:t>
       </w:r>
       <w:r>
-        <w:t xml:space="preserve">this function in the (Example) CbProtection </w:t>
+        <w:t xml:space="preserve">this function in the (Example) </w:t>
+      </w:r>
+      <w:proofErr w:type="spellStart"/>
+      <w:r>
+        <w:t>CbProtection</w:t>
+      </w:r>
+      <w:proofErr w:type="spellEnd"/>
+      <w:r>
+        <w:t xml:space="preserve"> </w:t>
       </w:r>
       <w:r>
         <w:t>Approve File Globally and Close Request</w:t>
@@ -3566,7 +3973,7 @@
           <w:szCs w:val="36"/>
         </w:rPr>
       </w:pPr>
-      <w:bookmarkStart w:id="7" w:name="_Toc510253273"/>
+      <w:bookmarkStart w:id="8" w:name="_Toc510253273"/>
       <w:bookmarkEnd w:id="6"/>
       <w:r>
         <w:br w:type="page"/>
@@ -3613,12 +4020,14 @@
       <w:r>
         <w:t xml:space="preserve"> the </w:t>
       </w:r>
+      <w:proofErr w:type="spellStart"/>
       <w:r>
         <w:rPr>
           <w:rStyle w:val="CodeChar0"/>
         </w:rPr>
         <w:t>escalation_interval</w:t>
       </w:r>
+      <w:proofErr w:type="spellEnd"/>
       <w:r>
         <w:t xml:space="preserve"> </w:t>
       </w:r>
@@ -3626,7 +4035,15 @@
         <w:t xml:space="preserve">variable </w:t>
       </w:r>
       <w:r>
-        <w:t xml:space="preserve">in the app.config file must be set to an integer greater than 0. This integer represents the </w:t>
+        <w:t xml:space="preserve">in the </w:t>
+      </w:r>
+      <w:proofErr w:type="spellStart"/>
+      <w:r>
+        <w:t>app.config</w:t>
+      </w:r>
+      <w:proofErr w:type="spellEnd"/>
+      <w:r>
+        <w:t xml:space="preserve"> file must be set to an integer greater than 0. This integer represents the </w:t>
       </w:r>
       <w:r>
         <w:t>interval in number of seconds for the automatic escalation of approval requests. It is recommended to start at 300</w:t>
@@ -3661,12 +4078,14 @@
       <w:r>
         <w:t xml:space="preserve"> such as </w:t>
       </w:r>
+      <w:proofErr w:type="spellStart"/>
       <w:r>
         <w:rPr>
           <w:rStyle w:val="CodeChar0"/>
         </w:rPr>
         <w:t>escalation_query</w:t>
       </w:r>
+      <w:proofErr w:type="spellEnd"/>
       <w:r>
         <w:t xml:space="preserve">, </w:t>
       </w:r>
@@ -3700,14 +4119,24 @@
       <w:r>
         <w:t xml:space="preserve"> </w:t>
       </w:r>
+      <w:proofErr w:type="spellStart"/>
       <w:r>
         <w:rPr>
           <w:rStyle w:val="CodeChar0"/>
         </w:rPr>
         <w:t>template_file</w:t>
       </w:r>
-      <w:r>
-        <w:t xml:space="preserve"> to the location of a custom jinja template file</w:t>
+      <w:proofErr w:type="spellEnd"/>
+      <w:r>
+        <w:t xml:space="preserve"> to the location of a custom </w:t>
+      </w:r>
+      <w:proofErr w:type="spellStart"/>
+      <w:r>
+        <w:t>jinja</w:t>
+      </w:r>
+      <w:proofErr w:type="spellEnd"/>
+      <w:r>
+        <w:t xml:space="preserve"> template file</w:t>
       </w:r>
       <w:r>
         <w:t xml:space="preserve">; if not set, </w:t>
@@ -3719,7 +4148,15 @@
         <w:t>is</w:t>
       </w:r>
       <w:r>
-        <w:t xml:space="preserve"> used. To create your own custom jinja file</w:t>
+        <w:t xml:space="preserve"> used. To create your own custom </w:t>
+      </w:r>
+      <w:proofErr w:type="spellStart"/>
+      <w:r>
+        <w:t>jinja</w:t>
+      </w:r>
+      <w:proofErr w:type="spellEnd"/>
+      <w:r>
+        <w:t xml:space="preserve"> file</w:t>
       </w:r>
       <w:r>
         <w:t>, you should</w:t>
@@ -3727,8 +4164,13 @@
       <w:r>
         <w:t xml:space="preserve"> use the default </w:t>
       </w:r>
-      <w:r>
-        <w:t xml:space="preserve">jinja file as a reference. This file </w:t>
+      <w:proofErr w:type="spellStart"/>
+      <w:r>
+        <w:t>jinja</w:t>
+      </w:r>
+      <w:proofErr w:type="spellEnd"/>
+      <w:r>
+        <w:t xml:space="preserve"> file as a reference. This file </w:t>
       </w:r>
       <w:r>
         <w:t>can be found when expanding the package in the</w:t>
@@ -3742,23 +4184,43 @@
         <w:pStyle w:val="BodyText"/>
         <w:keepNext/>
       </w:pPr>
+      <w:proofErr w:type="spellStart"/>
       <w:r>
         <w:rPr>
           <w:rStyle w:val="CodeChar0"/>
         </w:rPr>
-        <w:t>fn_cb_protection-&lt;version#&gt;/fn_cb_protection/data/</w:t>
+        <w:t>fn_cb_protection</w:t>
+      </w:r>
+      <w:proofErr w:type="spellEnd"/>
+      <w:r>
+        <w:rPr>
+          <w:rStyle w:val="CodeChar0"/>
+        </w:rPr>
+        <w:t>-&lt;version#&gt;/</w:t>
+      </w:r>
+      <w:proofErr w:type="spellStart"/>
+      <w:r>
+        <w:rPr>
+          <w:rStyle w:val="CodeChar0"/>
+        </w:rPr>
+        <w:t>fn_cb_protection</w:t>
+      </w:r>
+      <w:proofErr w:type="spellEnd"/>
+      <w:r>
+        <w:rPr>
+          <w:rStyle w:val="CodeChar0"/>
+        </w:rPr>
+        <w:t>/data/</w:t>
       </w:r>
     </w:p>
     <w:p>
       <w:pPr>
         <w:pStyle w:val="Heading10"/>
       </w:pPr>
-      <w:bookmarkStart w:id="8" w:name="_GoBack"/>
+      <w:r>
+        <w:t>Troubleshooting</w:t>
+      </w:r>
       <w:bookmarkEnd w:id="8"/>
-      <w:r>
-        <w:t>Troubleshooting</w:t>
-      </w:r>
-      <w:bookmarkEnd w:id="7"/>
     </w:p>
     <w:p>
       <w:pPr>
@@ -3924,8 +4386,16 @@
         <w:rPr>
           <w:rStyle w:val="codeChar"/>
         </w:rPr>
-        <w:t>.resilient/app.config</w:t>
-      </w:r>
+        <w:t>.resilient/</w:t>
+      </w:r>
+      <w:proofErr w:type="spellStart"/>
+      <w:r>
+        <w:rPr>
+          <w:rStyle w:val="codeChar"/>
+        </w:rPr>
+        <w:t>app.config</w:t>
+      </w:r>
+      <w:proofErr w:type="spellEnd"/>
       <w:r>
         <w:t xml:space="preserve"> file under the section </w:t>
       </w:r>
@@ -4040,7 +4510,7 @@
 </file>
 
 <file path=word/endnotes.xml><?xml version="1.0" encoding="utf-8"?>
-<w:endnotes xmlns:wpc="http://schemas.microsoft.com/office/word/2010/wordprocessingCanvas" xmlns:mo="http://schemas.microsoft.com/office/mac/office/2008/main" xmlns:mc="http://schemas.openxmlformats.org/markup-compatibility/2006" xmlns:mv="urn:schemas-microsoft-com:mac:vml" xmlns:o="urn:schemas-microsoft-com:office:office" xmlns:r="http://schemas.openxmlformats.org/officeDocument/2006/relationships" xmlns:m="http://schemas.openxmlformats.org/officeDocument/2006/math" xmlns:v="urn:schemas-microsoft-com:vml" xmlns:wp14="http://schemas.microsoft.com/office/word/2010/wordprocessingDrawing" xmlns:wp="http://schemas.openxmlformats.org/drawingml/2006/wordprocessingDrawing" xmlns:w10="urn:schemas-microsoft-com:office:word" xmlns:w="http://schemas.openxmlformats.org/wordprocessingml/2006/main" xmlns:w14="http://schemas.microsoft.com/office/word/2010/wordml" xmlns:w15="http://schemas.microsoft.com/office/word/2012/wordml" xmlns:wpg="http://schemas.microsoft.com/office/word/2010/wordprocessingGroup" xmlns:wpi="http://schemas.microsoft.com/office/word/2010/wordprocessingInk" xmlns:wne="http://schemas.microsoft.com/office/word/2006/wordml" xmlns:wps="http://schemas.microsoft.com/office/word/2010/wordprocessingShape" mc:Ignorable="w14 w15 wp14">
+<w:endnotes xmlns:wpc="http://schemas.microsoft.com/office/word/2010/wordprocessingCanvas" xmlns:mc="http://schemas.openxmlformats.org/markup-compatibility/2006" xmlns:o="urn:schemas-microsoft-com:office:office" xmlns:r="http://schemas.openxmlformats.org/officeDocument/2006/relationships" xmlns:m="http://schemas.openxmlformats.org/officeDocument/2006/math" xmlns:v="urn:schemas-microsoft-com:vml" xmlns:wp14="http://schemas.microsoft.com/office/word/2010/wordprocessingDrawing" xmlns:wp="http://schemas.openxmlformats.org/drawingml/2006/wordprocessingDrawing" xmlns:w10="urn:schemas-microsoft-com:office:word" xmlns:w="http://schemas.openxmlformats.org/wordprocessingml/2006/main" xmlns:w14="http://schemas.microsoft.com/office/word/2010/wordml" xmlns:w15="http://schemas.microsoft.com/office/word/2012/wordml" xmlns:wpg="http://schemas.microsoft.com/office/word/2010/wordprocessingGroup" xmlns:wpi="http://schemas.microsoft.com/office/word/2010/wordprocessingInk" xmlns:wne="http://schemas.microsoft.com/office/word/2006/wordml" xmlns:wps="http://schemas.microsoft.com/office/word/2010/wordprocessingShape" mc:Ignorable="w14 w15 wp14">
   <w:endnote w:type="separator" w:id="-1">
     <w:p>
       <w:r>
@@ -4059,7 +4529,7 @@
 </file>
 
 <file path=word/footer1.xml><?xml version="1.0" encoding="utf-8"?>
-<w:ftr xmlns:wpc="http://schemas.microsoft.com/office/word/2010/wordprocessingCanvas" xmlns:mo="http://schemas.microsoft.com/office/mac/office/2008/main" xmlns:mc="http://schemas.openxmlformats.org/markup-compatibility/2006" xmlns:mv="urn:schemas-microsoft-com:mac:vml" xmlns:o="urn:schemas-microsoft-com:office:office" xmlns:r="http://schemas.openxmlformats.org/officeDocument/2006/relationships" xmlns:m="http://schemas.openxmlformats.org/officeDocument/2006/math" xmlns:v="urn:schemas-microsoft-com:vml" xmlns:wp14="http://schemas.microsoft.com/office/word/2010/wordprocessingDrawing" xmlns:wp="http://schemas.openxmlformats.org/drawingml/2006/wordprocessingDrawing" xmlns:w10="urn:schemas-microsoft-com:office:word" xmlns:w="http://schemas.openxmlformats.org/wordprocessingml/2006/main" xmlns:w14="http://schemas.microsoft.com/office/word/2010/wordml" xmlns:w15="http://schemas.microsoft.com/office/word/2012/wordml" xmlns:wpg="http://schemas.microsoft.com/office/word/2010/wordprocessingGroup" xmlns:wpi="http://schemas.microsoft.com/office/word/2010/wordprocessingInk" xmlns:wne="http://schemas.microsoft.com/office/word/2006/wordml" xmlns:wps="http://schemas.microsoft.com/office/word/2010/wordprocessingShape" mc:Ignorable="w14 w15 wp14">
+<w:ftr xmlns:wpc="http://schemas.microsoft.com/office/word/2010/wordprocessingCanvas" xmlns:mc="http://schemas.openxmlformats.org/markup-compatibility/2006" xmlns:o="urn:schemas-microsoft-com:office:office" xmlns:r="http://schemas.openxmlformats.org/officeDocument/2006/relationships" xmlns:m="http://schemas.openxmlformats.org/officeDocument/2006/math" xmlns:v="urn:schemas-microsoft-com:vml" xmlns:wp14="http://schemas.microsoft.com/office/word/2010/wordprocessingDrawing" xmlns:wp="http://schemas.openxmlformats.org/drawingml/2006/wordprocessingDrawing" xmlns:w10="urn:schemas-microsoft-com:office:word" xmlns:w="http://schemas.openxmlformats.org/wordprocessingml/2006/main" xmlns:w14="http://schemas.microsoft.com/office/word/2010/wordml" xmlns:w15="http://schemas.microsoft.com/office/word/2012/wordml" xmlns:wpg="http://schemas.microsoft.com/office/word/2010/wordprocessingGroup" xmlns:wpi="http://schemas.microsoft.com/office/word/2010/wordprocessingInk" xmlns:wne="http://schemas.microsoft.com/office/word/2006/wordml" xmlns:wps="http://schemas.microsoft.com/office/word/2010/wordprocessingShape" mc:Ignorable="w14 w15 wp14">
   <w:p>
     <w:pPr>
       <w:pStyle w:val="Normal1"/>
@@ -4118,7 +4588,7 @@
         <w:sz w:val="18"/>
         <w:szCs w:val="18"/>
       </w:rPr>
-      <w:t>10</w:t>
+      <w:t>17</w:t>
     </w:r>
     <w:r>
       <w:rPr>
@@ -4132,7 +4602,7 @@
 </file>
 
 <file path=word/footer2.xml><?xml version="1.0" encoding="utf-8"?>
-<w:ftr xmlns:wpc="http://schemas.microsoft.com/office/word/2010/wordprocessingCanvas" xmlns:mo="http://schemas.microsoft.com/office/mac/office/2008/main" xmlns:mc="http://schemas.openxmlformats.org/markup-compatibility/2006" xmlns:mv="urn:schemas-microsoft-com:mac:vml" xmlns:o="urn:schemas-microsoft-com:office:office" xmlns:r="http://schemas.openxmlformats.org/officeDocument/2006/relationships" xmlns:m="http://schemas.openxmlformats.org/officeDocument/2006/math" xmlns:v="urn:schemas-microsoft-com:vml" xmlns:wp14="http://schemas.microsoft.com/office/word/2010/wordprocessingDrawing" xmlns:wp="http://schemas.openxmlformats.org/drawingml/2006/wordprocessingDrawing" xmlns:w10="urn:schemas-microsoft-com:office:word" xmlns:w="http://schemas.openxmlformats.org/wordprocessingml/2006/main" xmlns:w14="http://schemas.microsoft.com/office/word/2010/wordml" xmlns:w15="http://schemas.microsoft.com/office/word/2012/wordml" xmlns:wpg="http://schemas.microsoft.com/office/word/2010/wordprocessingGroup" xmlns:wpi="http://schemas.microsoft.com/office/word/2010/wordprocessingInk" xmlns:wne="http://schemas.microsoft.com/office/word/2006/wordml" xmlns:wps="http://schemas.microsoft.com/office/word/2010/wordprocessingShape" mc:Ignorable="w14 w15 wp14">
+<w:ftr xmlns:wpc="http://schemas.microsoft.com/office/word/2010/wordprocessingCanvas" xmlns:mc="http://schemas.openxmlformats.org/markup-compatibility/2006" xmlns:o="urn:schemas-microsoft-com:office:office" xmlns:r="http://schemas.openxmlformats.org/officeDocument/2006/relationships" xmlns:m="http://schemas.openxmlformats.org/officeDocument/2006/math" xmlns:v="urn:schemas-microsoft-com:vml" xmlns:wp14="http://schemas.microsoft.com/office/word/2010/wordprocessingDrawing" xmlns:wp="http://schemas.openxmlformats.org/drawingml/2006/wordprocessingDrawing" xmlns:w10="urn:schemas-microsoft-com:office:word" xmlns:w="http://schemas.openxmlformats.org/wordprocessingml/2006/main" xmlns:w14="http://schemas.microsoft.com/office/word/2010/wordml" xmlns:w15="http://schemas.microsoft.com/office/word/2012/wordml" xmlns:wpg="http://schemas.microsoft.com/office/word/2010/wordprocessingGroup" xmlns:wpi="http://schemas.microsoft.com/office/word/2010/wordprocessingInk" xmlns:wne="http://schemas.microsoft.com/office/word/2006/wordml" xmlns:wps="http://schemas.microsoft.com/office/word/2010/wordprocessingShape" mc:Ignorable="w14 w15 wp14">
   <w:p>
     <w:pPr>
       <w:tabs>
@@ -4285,7 +4755,7 @@
 </file>
 
 <file path=word/footnotes.xml><?xml version="1.0" encoding="utf-8"?>
-<w:footnotes xmlns:wpc="http://schemas.microsoft.com/office/word/2010/wordprocessingCanvas" xmlns:mo="http://schemas.microsoft.com/office/mac/office/2008/main" xmlns:mc="http://schemas.openxmlformats.org/markup-compatibility/2006" xmlns:mv="urn:schemas-microsoft-com:mac:vml" xmlns:o="urn:schemas-microsoft-com:office:office" xmlns:r="http://schemas.openxmlformats.org/officeDocument/2006/relationships" xmlns:m="http://schemas.openxmlformats.org/officeDocument/2006/math" xmlns:v="urn:schemas-microsoft-com:vml" xmlns:wp14="http://schemas.microsoft.com/office/word/2010/wordprocessingDrawing" xmlns:wp="http://schemas.openxmlformats.org/drawingml/2006/wordprocessingDrawing" xmlns:w10="urn:schemas-microsoft-com:office:word" xmlns:w="http://schemas.openxmlformats.org/wordprocessingml/2006/main" xmlns:w14="http://schemas.microsoft.com/office/word/2010/wordml" xmlns:w15="http://schemas.microsoft.com/office/word/2012/wordml" xmlns:wpg="http://schemas.microsoft.com/office/word/2010/wordprocessingGroup" xmlns:wpi="http://schemas.microsoft.com/office/word/2010/wordprocessingInk" xmlns:wne="http://schemas.microsoft.com/office/word/2006/wordml" xmlns:wps="http://schemas.microsoft.com/office/word/2010/wordprocessingShape" mc:Ignorable="w14 w15 wp14">
+<w:footnotes xmlns:wpc="http://schemas.microsoft.com/office/word/2010/wordprocessingCanvas" xmlns:mc="http://schemas.openxmlformats.org/markup-compatibility/2006" xmlns:o="urn:schemas-microsoft-com:office:office" xmlns:r="http://schemas.openxmlformats.org/officeDocument/2006/relationships" xmlns:m="http://schemas.openxmlformats.org/officeDocument/2006/math" xmlns:v="urn:schemas-microsoft-com:vml" xmlns:wp14="http://schemas.microsoft.com/office/word/2010/wordprocessingDrawing" xmlns:wp="http://schemas.openxmlformats.org/drawingml/2006/wordprocessingDrawing" xmlns:w10="urn:schemas-microsoft-com:office:word" xmlns:w="http://schemas.openxmlformats.org/wordprocessingml/2006/main" xmlns:w14="http://schemas.microsoft.com/office/word/2010/wordml" xmlns:w15="http://schemas.microsoft.com/office/word/2012/wordml" xmlns:wpg="http://schemas.microsoft.com/office/word/2010/wordprocessingGroup" xmlns:wpi="http://schemas.microsoft.com/office/word/2010/wordprocessingInk" xmlns:wne="http://schemas.microsoft.com/office/word/2006/wordml" xmlns:wps="http://schemas.microsoft.com/office/word/2010/wordprocessingShape" mc:Ignorable="w14 w15 wp14">
   <w:footnote w:type="separator" w:id="-1">
     <w:p>
       <w:r>
@@ -4304,8 +4774,8 @@
 </file>
 
 <file path=word/numbering.xml><?xml version="1.0" encoding="utf-8"?>
-<w:numbering xmlns:wpc="http://schemas.microsoft.com/office/word/2010/wordprocessingCanvas" xmlns:mo="http://schemas.microsoft.com/office/mac/office/2008/main" xmlns:mc="http://schemas.openxmlformats.org/markup-compatibility/2006" xmlns:mv="urn:schemas-microsoft-com:mac:vml" xmlns:o="urn:schemas-microsoft-com:office:office" xmlns:r="http://schemas.openxmlformats.org/officeDocument/2006/relationships" xmlns:m="http://schemas.openxmlformats.org/officeDocument/2006/math" xmlns:v="urn:schemas-microsoft-com:vml" xmlns:wp14="http://schemas.microsoft.com/office/word/2010/wordprocessingDrawing" xmlns:wp="http://schemas.openxmlformats.org/drawingml/2006/wordprocessingDrawing" xmlns:w10="urn:schemas-microsoft-com:office:word" xmlns:w="http://schemas.openxmlformats.org/wordprocessingml/2006/main" xmlns:w14="http://schemas.microsoft.com/office/word/2010/wordml" xmlns:w15="http://schemas.microsoft.com/office/word/2012/wordml" xmlns:wpg="http://schemas.microsoft.com/office/word/2010/wordprocessingGroup" xmlns:wpi="http://schemas.microsoft.com/office/word/2010/wordprocessingInk" xmlns:wne="http://schemas.microsoft.com/office/word/2006/wordml" xmlns:wps="http://schemas.microsoft.com/office/word/2010/wordprocessingShape" mc:Ignorable="w14 w15 wp14">
-  <w:abstractNum w:abstractNumId="0">
+<w:numbering xmlns:wpc="http://schemas.microsoft.com/office/word/2010/wordprocessingCanvas" xmlns:mc="http://schemas.openxmlformats.org/markup-compatibility/2006" xmlns:o="urn:schemas-microsoft-com:office:office" xmlns:r="http://schemas.openxmlformats.org/officeDocument/2006/relationships" xmlns:m="http://schemas.openxmlformats.org/officeDocument/2006/math" xmlns:v="urn:schemas-microsoft-com:vml" xmlns:wp14="http://schemas.microsoft.com/office/word/2010/wordprocessingDrawing" xmlns:wp="http://schemas.openxmlformats.org/drawingml/2006/wordprocessingDrawing" xmlns:w10="urn:schemas-microsoft-com:office:word" xmlns:w="http://schemas.openxmlformats.org/wordprocessingml/2006/main" xmlns:w14="http://schemas.microsoft.com/office/word/2010/wordml" xmlns:w15="http://schemas.microsoft.com/office/word/2012/wordml" xmlns:wpg="http://schemas.microsoft.com/office/word/2010/wordprocessingGroup" xmlns:wpi="http://schemas.microsoft.com/office/word/2010/wordprocessingInk" xmlns:wne="http://schemas.microsoft.com/office/word/2006/wordml" xmlns:wps="http://schemas.microsoft.com/office/word/2010/wordprocessingShape" mc:Ignorable="w14 w15 wp14">
+  <w:abstractNum w:abstractNumId="0" w15:restartNumberingAfterBreak="0">
     <w:nsid w:val="FFFFFF89"/>
     <w:multiLevelType w:val="singleLevel"/>
     <w:tmpl w:val="CBB6866E"/>
@@ -4325,7 +4795,7 @@
       </w:rPr>
     </w:lvl>
   </w:abstractNum>
-  <w:abstractNum w:abstractNumId="1">
+  <w:abstractNum w:abstractNumId="1" w15:restartNumberingAfterBreak="0">
     <w:nsid w:val="00000001"/>
     <w:multiLevelType w:val="hybridMultilevel"/>
     <w:tmpl w:val="00000001"/>
@@ -4379,7 +4849,7 @@
       <w:lvlJc w:val="left"/>
     </w:lvl>
   </w:abstractNum>
-  <w:abstractNum w:abstractNumId="2">
+  <w:abstractNum w:abstractNumId="2" w15:restartNumberingAfterBreak="0">
     <w:nsid w:val="006B3401"/>
     <w:multiLevelType w:val="multilevel"/>
     <w:tmpl w:val="99A4D4FC"/>
@@ -4492,7 +4962,7 @@
       </w:rPr>
     </w:lvl>
   </w:abstractNum>
-  <w:abstractNum w:abstractNumId="3">
+  <w:abstractNum w:abstractNumId="3" w15:restartNumberingAfterBreak="0">
     <w:nsid w:val="07807899"/>
     <w:multiLevelType w:val="hybridMultilevel"/>
     <w:tmpl w:val="9DB0F5F6"/>
@@ -4578,7 +5048,7 @@
       </w:pPr>
     </w:lvl>
   </w:abstractNum>
-  <w:abstractNum w:abstractNumId="4">
+  <w:abstractNum w:abstractNumId="4" w15:restartNumberingAfterBreak="0">
     <w:nsid w:val="0B0A3FA6"/>
     <w:multiLevelType w:val="hybridMultilevel"/>
     <w:tmpl w:val="0680A61E"/>
@@ -4691,7 +5161,7 @@
       </w:rPr>
     </w:lvl>
   </w:abstractNum>
-  <w:abstractNum w:abstractNumId="5">
+  <w:abstractNum w:abstractNumId="5" w15:restartNumberingAfterBreak="0">
     <w:nsid w:val="0CEF6077"/>
     <w:multiLevelType w:val="hybridMultilevel"/>
     <w:tmpl w:val="81448720"/>
@@ -4777,7 +5247,7 @@
       </w:pPr>
     </w:lvl>
   </w:abstractNum>
-  <w:abstractNum w:abstractNumId="6">
+  <w:abstractNum w:abstractNumId="6" w15:restartNumberingAfterBreak="0">
     <w:nsid w:val="13240AFC"/>
     <w:multiLevelType w:val="hybridMultilevel"/>
     <w:tmpl w:val="359CECB0"/>
@@ -4890,7 +5360,7 @@
       </w:rPr>
     </w:lvl>
   </w:abstractNum>
-  <w:abstractNum w:abstractNumId="7">
+  <w:abstractNum w:abstractNumId="7" w15:restartNumberingAfterBreak="0">
     <w:nsid w:val="1AE5697B"/>
     <w:multiLevelType w:val="hybridMultilevel"/>
     <w:tmpl w:val="0F72E3D4"/>
@@ -4979,7 +5449,7 @@
       </w:pPr>
     </w:lvl>
   </w:abstractNum>
-  <w:abstractNum w:abstractNumId="8">
+  <w:abstractNum w:abstractNumId="8" w15:restartNumberingAfterBreak="0">
     <w:nsid w:val="1EC76384"/>
     <w:multiLevelType w:val="hybridMultilevel"/>
     <w:tmpl w:val="15E0893C"/>
@@ -5092,7 +5562,7 @@
       </w:rPr>
     </w:lvl>
   </w:abstractNum>
-  <w:abstractNum w:abstractNumId="9">
+  <w:abstractNum w:abstractNumId="9" w15:restartNumberingAfterBreak="0">
     <w:nsid w:val="2D152AD4"/>
     <w:multiLevelType w:val="hybridMultilevel"/>
     <w:tmpl w:val="56D47CBE"/>
@@ -5178,7 +5648,7 @@
       </w:pPr>
     </w:lvl>
   </w:abstractNum>
-  <w:abstractNum w:abstractNumId="10">
+  <w:abstractNum w:abstractNumId="10" w15:restartNumberingAfterBreak="0">
     <w:nsid w:val="316D5A22"/>
     <w:multiLevelType w:val="multilevel"/>
     <w:tmpl w:val="1F14B29A"/>
@@ -5327,7 +5797,7 @@
       </w:rPr>
     </w:lvl>
   </w:abstractNum>
-  <w:abstractNum w:abstractNumId="11">
+  <w:abstractNum w:abstractNumId="11" w15:restartNumberingAfterBreak="0">
     <w:nsid w:val="32662758"/>
     <w:multiLevelType w:val="multilevel"/>
     <w:tmpl w:val="23AE2340"/>
@@ -5440,7 +5910,7 @@
       </w:rPr>
     </w:lvl>
   </w:abstractNum>
-  <w:abstractNum w:abstractNumId="12">
+  <w:abstractNum w:abstractNumId="12" w15:restartNumberingAfterBreak="0">
     <w:nsid w:val="35077FFD"/>
     <w:multiLevelType w:val="hybridMultilevel"/>
     <w:tmpl w:val="DF7C262A"/>
@@ -5529,7 +5999,7 @@
       </w:pPr>
     </w:lvl>
   </w:abstractNum>
-  <w:abstractNum w:abstractNumId="13">
+  <w:abstractNum w:abstractNumId="13" w15:restartNumberingAfterBreak="0">
     <w:nsid w:val="352632C8"/>
     <w:multiLevelType w:val="hybridMultilevel"/>
     <w:tmpl w:val="9DB0F5F6"/>
@@ -5615,7 +6085,7 @@
       </w:pPr>
     </w:lvl>
   </w:abstractNum>
-  <w:abstractNum w:abstractNumId="14">
+  <w:abstractNum w:abstractNumId="14" w15:restartNumberingAfterBreak="0">
     <w:nsid w:val="3C2225E6"/>
     <w:multiLevelType w:val="hybridMultilevel"/>
     <w:tmpl w:val="1AA6CFF2"/>
@@ -5701,7 +6171,7 @@
       </w:pPr>
     </w:lvl>
   </w:abstractNum>
-  <w:abstractNum w:abstractNumId="15">
+  <w:abstractNum w:abstractNumId="15" w15:restartNumberingAfterBreak="0">
     <w:nsid w:val="3E40625F"/>
     <w:multiLevelType w:val="hybridMultilevel"/>
     <w:tmpl w:val="7D4413D4"/>
@@ -5787,7 +6257,7 @@
       </w:pPr>
     </w:lvl>
   </w:abstractNum>
-  <w:abstractNum w:abstractNumId="16">
+  <w:abstractNum w:abstractNumId="16" w15:restartNumberingAfterBreak="0">
     <w:nsid w:val="4B3C7B62"/>
     <w:multiLevelType w:val="hybridMultilevel"/>
     <w:tmpl w:val="D0B64FFA"/>
@@ -5900,7 +6370,7 @@
       </w:rPr>
     </w:lvl>
   </w:abstractNum>
-  <w:abstractNum w:abstractNumId="17">
+  <w:abstractNum w:abstractNumId="17" w15:restartNumberingAfterBreak="0">
     <w:nsid w:val="4DB26FB9"/>
     <w:multiLevelType w:val="hybridMultilevel"/>
     <w:tmpl w:val="CE56314E"/>
@@ -5986,7 +6456,7 @@
       </w:pPr>
     </w:lvl>
   </w:abstractNum>
-  <w:abstractNum w:abstractNumId="18">
+  <w:abstractNum w:abstractNumId="18" w15:restartNumberingAfterBreak="0">
     <w:nsid w:val="545763FA"/>
     <w:multiLevelType w:val="hybridMultilevel"/>
     <w:tmpl w:val="52B8EDF2"/>
@@ -6099,7 +6569,7 @@
       </w:rPr>
     </w:lvl>
   </w:abstractNum>
-  <w:abstractNum w:abstractNumId="19">
+  <w:abstractNum w:abstractNumId="19" w15:restartNumberingAfterBreak="0">
     <w:nsid w:val="5A315452"/>
     <w:multiLevelType w:val="hybridMultilevel"/>
     <w:tmpl w:val="23723A64"/>
@@ -6188,7 +6658,7 @@
       </w:pPr>
     </w:lvl>
   </w:abstractNum>
-  <w:abstractNum w:abstractNumId="20">
+  <w:abstractNum w:abstractNumId="20" w15:restartNumberingAfterBreak="0">
     <w:nsid w:val="6A4070EB"/>
     <w:multiLevelType w:val="hybridMultilevel"/>
     <w:tmpl w:val="61D226EA"/>
@@ -6277,7 +6747,7 @@
       </w:pPr>
     </w:lvl>
   </w:abstractNum>
-  <w:abstractNum w:abstractNumId="21">
+  <w:abstractNum w:abstractNumId="21" w15:restartNumberingAfterBreak="0">
     <w:nsid w:val="6B336021"/>
     <w:multiLevelType w:val="multilevel"/>
     <w:tmpl w:val="3974804C"/>
@@ -6426,7 +6896,7 @@
       </w:rPr>
     </w:lvl>
   </w:abstractNum>
-  <w:abstractNum w:abstractNumId="22">
+  <w:abstractNum w:abstractNumId="22" w15:restartNumberingAfterBreak="0">
     <w:nsid w:val="6EA04465"/>
     <w:multiLevelType w:val="hybridMultilevel"/>
     <w:tmpl w:val="6C3806E2"/>
@@ -6539,7 +7009,7 @@
       </w:rPr>
     </w:lvl>
   </w:abstractNum>
-  <w:abstractNum w:abstractNumId="23">
+  <w:abstractNum w:abstractNumId="23" w15:restartNumberingAfterBreak="0">
     <w:nsid w:val="73BB1991"/>
     <w:multiLevelType w:val="hybridMultilevel"/>
     <w:tmpl w:val="3D58C05E"/>
@@ -6653,7 +7123,7 @@
       </w:rPr>
     </w:lvl>
   </w:abstractNum>
-  <w:abstractNum w:abstractNumId="24">
+  <w:abstractNum w:abstractNumId="24" w15:restartNumberingAfterBreak="0">
     <w:nsid w:val="78337C56"/>
     <w:multiLevelType w:val="multilevel"/>
     <w:tmpl w:val="23AE2340"/>
@@ -6766,7 +7236,7 @@
       </w:rPr>
     </w:lvl>
   </w:abstractNum>
-  <w:abstractNum w:abstractNumId="25">
+  <w:abstractNum w:abstractNumId="25" w15:restartNumberingAfterBreak="0">
     <w:nsid w:val="795C0914"/>
     <w:multiLevelType w:val="multilevel"/>
     <w:tmpl w:val="DC3A327C"/>
@@ -6915,7 +7385,7 @@
       </w:rPr>
     </w:lvl>
   </w:abstractNum>
-  <w:abstractNum w:abstractNumId="26">
+  <w:abstractNum w:abstractNumId="26" w15:restartNumberingAfterBreak="0">
     <w:nsid w:val="7E21193F"/>
     <w:multiLevelType w:val="multilevel"/>
     <w:tmpl w:val="23AE2340"/>
@@ -7028,7 +7498,7 @@
       </w:rPr>
     </w:lvl>
   </w:abstractNum>
-  <w:abstractNum w:abstractNumId="27">
+  <w:abstractNum w:abstractNumId="27" w15:restartNumberingAfterBreak="0">
     <w:nsid w:val="7FB773C7"/>
     <w:multiLevelType w:val="hybridMultilevel"/>
     <w:tmpl w:val="C68A27AC"/>
@@ -7257,7 +7727,7 @@
     </w:rPrDefault>
     <w:pPrDefault/>
   </w:docDefaults>
-  <w:latentStyles w:defLockedState="0" w:defUIPriority="99" w:defSemiHidden="0" w:defUnhideWhenUsed="0" w:defQFormat="0" w:count="380">
+  <w:latentStyles w:defLockedState="0" w:defUIPriority="99" w:defSemiHidden="0" w:defUnhideWhenUsed="0" w:defQFormat="0" w:count="371">
     <w:lsdException w:name="Normal" w:uiPriority="0" w:qFormat="1"/>
     <w:lsdException w:name="heading 1" w:uiPriority="0" w:qFormat="1"/>
     <w:lsdException w:name="heading 2" w:semiHidden="1" w:uiPriority="9" w:unhideWhenUsed="1" w:qFormat="1"/>
@@ -7806,11 +8276,8 @@
     <w:tblPr>
       <w:tblStyleRowBandSize w:val="1"/>
       <w:tblStyleColBandSize w:val="1"/>
-      <w:tblInd w:w="0" w:type="dxa"/>
       <w:tblCellMar>
-        <w:top w:w="0" w:type="dxa"/>
         <w:left w:w="115" w:type="dxa"/>
-        <w:bottom w:w="0" w:type="dxa"/>
         <w:right w:w="115" w:type="dxa"/>
       </w:tblCellMar>
     </w:tblPr>
@@ -7821,11 +8288,8 @@
     <w:tblPr>
       <w:tblStyleRowBandSize w:val="1"/>
       <w:tblStyleColBandSize w:val="1"/>
-      <w:tblInd w:w="0" w:type="dxa"/>
       <w:tblCellMar>
-        <w:top w:w="0" w:type="dxa"/>
         <w:left w:w="115" w:type="dxa"/>
-        <w:bottom w:w="0" w:type="dxa"/>
         <w:right w:w="115" w:type="dxa"/>
       </w:tblCellMar>
     </w:tblPr>
@@ -8604,7 +9068,7 @@
 </file>
 
 <file path=customXml/itemProps1.xml><?xml version="1.0" encoding="utf-8"?>
-<ds:datastoreItem xmlns:ds="http://schemas.openxmlformats.org/officeDocument/2006/customXml" ds:itemID="{27710FE2-7B2F-4E4C-911A-75D9E2C3D5B4}">
+<ds:datastoreItem xmlns:ds="http://schemas.openxmlformats.org/officeDocument/2006/customXml" ds:itemID="{D127528F-D387-4A42-8F19-C625A9BB6AD5}">
   <ds:schemaRefs>
     <ds:schemaRef ds:uri="http://schemas.openxmlformats.org/officeDocument/2006/bibliography"/>
   </ds:schemaRefs>

</xml_diff>

<commit_message>
INT-1058 new carbon black doc
</commit_message>
<xml_diff>
--- a/fn_cb_protection/doc/Carbon_Black_Protection_Integration_Guide.docx
+++ b/fn_cb_protection/doc/Carbon_Black_Protection_Integration_Guide.docx
@@ -1,6 +1,6 @@
 
 <file path=word/document.xml><?xml version="1.0" encoding="utf-8"?>
-<w:document xmlns:wpc="http://schemas.microsoft.com/office/word/2010/wordprocessingCanvas" xmlns:mc="http://schemas.openxmlformats.org/markup-compatibility/2006" xmlns:o="urn:schemas-microsoft-com:office:office" xmlns:r="http://schemas.openxmlformats.org/officeDocument/2006/relationships" xmlns:m="http://schemas.openxmlformats.org/officeDocument/2006/math" xmlns:v="urn:schemas-microsoft-com:vml" xmlns:wp14="http://schemas.microsoft.com/office/word/2010/wordprocessingDrawing" xmlns:wp="http://schemas.openxmlformats.org/drawingml/2006/wordprocessingDrawing" xmlns:w10="urn:schemas-microsoft-com:office:word" xmlns:w="http://schemas.openxmlformats.org/wordprocessingml/2006/main" xmlns:w14="http://schemas.microsoft.com/office/word/2010/wordml" xmlns:w15="http://schemas.microsoft.com/office/word/2012/wordml" xmlns:wpg="http://schemas.microsoft.com/office/word/2010/wordprocessingGroup" xmlns:wpi="http://schemas.microsoft.com/office/word/2010/wordprocessingInk" xmlns:wne="http://schemas.microsoft.com/office/word/2006/wordml" xmlns:wps="http://schemas.microsoft.com/office/word/2010/wordprocessingShape" mc:Ignorable="w14 w15 wp14">
+<w:document xmlns:wpc="http://schemas.microsoft.com/office/word/2010/wordprocessingCanvas" xmlns:cx="http://schemas.microsoft.com/office/drawing/2014/chartex" xmlns:cx1="http://schemas.microsoft.com/office/drawing/2015/9/8/chartex" xmlns:cx2="http://schemas.microsoft.com/office/drawing/2015/10/21/chartex" xmlns:cx3="http://schemas.microsoft.com/office/drawing/2016/5/9/chartex" xmlns:cx4="http://schemas.microsoft.com/office/drawing/2016/5/10/chartex" xmlns:cx5="http://schemas.microsoft.com/office/drawing/2016/5/11/chartex" xmlns:cx6="http://schemas.microsoft.com/office/drawing/2016/5/12/chartex" xmlns:cx7="http://schemas.microsoft.com/office/drawing/2016/5/13/chartex" xmlns:cx8="http://schemas.microsoft.com/office/drawing/2016/5/14/chartex" xmlns:mc="http://schemas.openxmlformats.org/markup-compatibility/2006" xmlns:aink="http://schemas.microsoft.com/office/drawing/2016/ink" xmlns:am3d="http://schemas.microsoft.com/office/drawing/2017/model3d" xmlns:o="urn:schemas-microsoft-com:office:office" xmlns:r="http://schemas.openxmlformats.org/officeDocument/2006/relationships" xmlns:m="http://schemas.openxmlformats.org/officeDocument/2006/math" xmlns:v="urn:schemas-microsoft-com:vml" xmlns:wp14="http://schemas.microsoft.com/office/word/2010/wordprocessingDrawing" xmlns:wp="http://schemas.openxmlformats.org/drawingml/2006/wordprocessingDrawing" xmlns:w10="urn:schemas-microsoft-com:office:word" xmlns:w="http://schemas.openxmlformats.org/wordprocessingml/2006/main" xmlns:w14="http://schemas.microsoft.com/office/word/2010/wordml" xmlns:w15="http://schemas.microsoft.com/office/word/2012/wordml" xmlns:w16cid="http://schemas.microsoft.com/office/word/2016/wordml/cid" xmlns:w16se="http://schemas.microsoft.com/office/word/2015/wordml/symex" xmlns:wpg="http://schemas.microsoft.com/office/word/2010/wordprocessingGroup" xmlns:wpi="http://schemas.microsoft.com/office/word/2010/wordprocessingInk" xmlns:wne="http://schemas.microsoft.com/office/word/2006/wordml" xmlns:wps="http://schemas.microsoft.com/office/word/2010/wordprocessingShape" mc:Ignorable="w14 w15 w16se w16cid wp14">
   <w:background w:color="FFFFFF"/>
   <w:body>
     <w:p>
@@ -199,8 +199,10 @@
         <w:rPr>
           <w:rFonts w:ascii="Times New Roman" w:eastAsia="Times New Roman" w:hAnsi="Times New Roman" w:cs="Times New Roman"/>
         </w:rPr>
-        <w:t>April</w:t>
-      </w:r>
+        <w:t>July</w:t>
+      </w:r>
+      <w:bookmarkStart w:id="1" w:name="_GoBack"/>
+      <w:bookmarkEnd w:id="1"/>
       <w:r>
         <w:rPr>
           <w:rFonts w:ascii="Times New Roman" w:eastAsia="Times New Roman" w:hAnsi="Times New Roman" w:cs="Times New Roman"/>
@@ -445,7 +447,7 @@
         <w:pStyle w:val="BodyText"/>
         <w:keepNext/>
       </w:pPr>
-      <w:bookmarkStart w:id="1" w:name="_Toc510253265"/>
+      <w:bookmarkStart w:id="2" w:name="_Toc510253265"/>
       <w:r>
         <w:rPr>
           <w:rFonts w:cs="Arial"/>
@@ -533,11 +535,11 @@
       <w:pPr>
         <w:pStyle w:val="Heading20"/>
       </w:pPr>
-      <w:bookmarkStart w:id="2" w:name="_Toc509305886"/>
+      <w:bookmarkStart w:id="3" w:name="_Toc509305886"/>
       <w:r>
         <w:t>Install the Python components</w:t>
       </w:r>
-      <w:bookmarkEnd w:id="2"/>
+      <w:bookmarkEnd w:id="3"/>
     </w:p>
     <w:p>
       <w:pPr>
@@ -813,15 +815,7 @@
         <w:ind w:left="720"/>
       </w:pPr>
       <w:r>
-        <w:t xml:space="preserve">resilient-circuits </w:t>
-      </w:r>
-      <w:proofErr w:type="spellStart"/>
-      <w:r>
-        <w:t>config</w:t>
-      </w:r>
-      <w:proofErr w:type="spellEnd"/>
-      <w:r>
-        <w:t xml:space="preserve"> -c</w:t>
+        <w:t>resilient-circuits config -c</w:t>
       </w:r>
     </w:p>
     <w:p>
@@ -839,15 +833,7 @@
         <w:ind w:left="720"/>
       </w:pPr>
       <w:r>
-        <w:t xml:space="preserve">resilient-circuits </w:t>
-      </w:r>
-      <w:proofErr w:type="spellStart"/>
-      <w:r>
-        <w:t>config</w:t>
-      </w:r>
-      <w:proofErr w:type="spellEnd"/>
-      <w:r>
-        <w:t xml:space="preserve"> -u</w:t>
+        <w:t>resilient-circuits config -u</w:t>
       </w:r>
     </w:p>
     <w:p>
@@ -927,61 +913,40 @@
           <w:rFonts w:cs="Arial"/>
           <w:color w:val="000000"/>
         </w:rPr>
-        <w:t>In the [</w:t>
+        <w:t xml:space="preserve">In the </w:t>
+      </w:r>
+      <w:r>
+        <w:rPr>
+          <w:rFonts w:ascii="Helvetica" w:hAnsi="Helvetica" w:cs="Helvetica"/>
+        </w:rPr>
+        <w:t>[</w:t>
       </w:r>
       <w:proofErr w:type="spellStart"/>
+      <w:r>
+        <w:rPr>
+          <w:rFonts w:ascii="Helvetica" w:hAnsi="Helvetica" w:cs="Helvetica"/>
+        </w:rPr>
+        <w:t>fn_cb_protection</w:t>
+      </w:r>
+      <w:proofErr w:type="spellEnd"/>
+      <w:r>
+        <w:rPr>
+          <w:rFonts w:ascii="Helvetica" w:hAnsi="Helvetica" w:cs="Helvetica"/>
+        </w:rPr>
+        <w:t>]</w:t>
+      </w:r>
+      <w:r>
+        <w:rPr>
+          <w:rFonts w:ascii="Helvetica" w:hAnsi="Helvetica" w:cs="Helvetica"/>
+        </w:rPr>
+        <w:t xml:space="preserve"> </w:t>
+      </w:r>
       <w:r>
         <w:rPr>
           <w:rFonts w:cs="Arial"/>
           <w:color w:val="000000"/>
         </w:rPr>
-        <w:t>fn</w:t>
-      </w:r>
-      <w:proofErr w:type="spellEnd"/>
-      <w:r>
-        <w:rPr>
-          <w:rFonts w:cs="Arial"/>
-          <w:color w:val="000000"/>
-        </w:rPr>
-        <w:t>_</w:t>
-      </w:r>
-      <w:r>
-        <w:rPr>
-          <w:rFonts w:cs="Arial"/>
-          <w:color w:val="000000"/>
-        </w:rPr>
-        <w:t>&lt;</w:t>
-      </w:r>
-      <w:proofErr w:type="spellStart"/>
-      <w:r>
-        <w:rPr>
-          <w:rFonts w:cs="Arial"/>
-          <w:i/>
-          <w:color w:val="000000"/>
-        </w:rPr>
-        <w:t>fn_name</w:t>
-      </w:r>
-      <w:proofErr w:type="spellEnd"/>
-      <w:r>
-        <w:rPr>
-          <w:rFonts w:cs="Arial"/>
-          <w:color w:val="000000"/>
-        </w:rPr>
-        <w:t>&gt;</w:t>
-      </w:r>
-      <w:r>
-        <w:rPr>
-          <w:rFonts w:cs="Arial"/>
-          <w:color w:val="000000"/>
-        </w:rPr>
-        <w:t>]</w:t>
-      </w:r>
-      <w:r>
-        <w:rPr>
-          <w:rFonts w:cs="Arial"/>
-          <w:color w:val="000000"/>
-        </w:rPr>
-        <w:t xml:space="preserve"> section, edit the settings as follows:</w:t>
+        <w:t>section, edit the settings as follows:</w:t>
       </w:r>
     </w:p>
     <w:p>
@@ -991,8 +956,8 @@
         <w:spacing w:before="0" w:after="0"/>
         <w:ind w:left="720"/>
       </w:pPr>
-      <w:bookmarkStart w:id="3" w:name="_Toc485757288"/>
-      <w:bookmarkStart w:id="4" w:name="_Toc534270983"/>
+      <w:bookmarkStart w:id="4" w:name="_Toc485757288"/>
+      <w:bookmarkStart w:id="5" w:name="_Toc534270983"/>
       <w:r>
         <w:t>[</w:t>
       </w:r>
@@ -1228,7 +1193,15 @@
       </w:r>
       <w:proofErr w:type="spellEnd"/>
       <w:r>
-        <w:t>=/usr/integration/bit9_escalation.jinja</w:t>
+        <w:t>=/</w:t>
+      </w:r>
+      <w:proofErr w:type="spellStart"/>
+      <w:r>
+        <w:t>usr</w:t>
+      </w:r>
+      <w:proofErr w:type="spellEnd"/>
+      <w:r>
+        <w:t>/integration/bit9_escalation.jinja</w:t>
       </w:r>
     </w:p>
     <w:p>
@@ -1285,8 +1258,8 @@
       <w:r>
         <w:t>eystore</w:t>
       </w:r>
-      <w:bookmarkEnd w:id="3"/>
       <w:bookmarkEnd w:id="4"/>
+      <w:bookmarkEnd w:id="5"/>
       <w:r>
         <w:t xml:space="preserve"> (optional)</w:t>
       </w:r>
@@ -1415,7 +1388,7 @@
         <w:t>The package contains function definitions that you can use in workflows, and includes example workflows and rules that show how to use these functions.</w:t>
       </w:r>
     </w:p>
-    <w:bookmarkEnd w:id="1"/>
+    <w:bookmarkEnd w:id="2"/>
     <w:p>
       <w:pPr>
         <w:pStyle w:val="BodyText"/>
@@ -1677,16 +1650,29 @@
       <w:pPr>
         <w:pStyle w:val="Code0"/>
       </w:pPr>
-      <w:r>
-        <w:t>sudo vi /</w:t>
-      </w:r>
       <w:proofErr w:type="spellStart"/>
       <w:r>
+        <w:t>sudo</w:t>
+      </w:r>
+      <w:proofErr w:type="spellEnd"/>
+      <w:r>
+        <w:t xml:space="preserve"> vi /</w:t>
+      </w:r>
+      <w:proofErr w:type="spellStart"/>
+      <w:r>
         <w:t>etc</w:t>
       </w:r>
       <w:proofErr w:type="spellEnd"/>
       <w:r>
-        <w:t>/systemd/system/</w:t>
+        <w:t>/</w:t>
+      </w:r>
+      <w:proofErr w:type="spellStart"/>
+      <w:r>
+        <w:t>systemd</w:t>
+      </w:r>
+      <w:proofErr w:type="spellEnd"/>
+      <w:r>
+        <w:t>/system/</w:t>
       </w:r>
       <w:proofErr w:type="spellStart"/>
       <w:r>
@@ -1801,7 +1787,15 @@
       </w:r>
       <w:proofErr w:type="spellEnd"/>
       <w:r>
-        <w:t>=/usr/local/bin/resilient-circuits run</w:t>
+        <w:t>=/</w:t>
+      </w:r>
+      <w:proofErr w:type="spellStart"/>
+      <w:r>
+        <w:t>usr</w:t>
+      </w:r>
+      <w:proofErr w:type="spellEnd"/>
+      <w:r>
+        <w:t>/local/bin/resilient-circuits run</w:t>
       </w:r>
       <w:r>
         <w:br/>
@@ -1900,16 +1894,37 @@
       <w:pPr>
         <w:pStyle w:val="Code0"/>
       </w:pPr>
-      <w:r>
-        <w:t>sudo chmod 664 /</w:t>
-      </w:r>
       <w:proofErr w:type="spellStart"/>
       <w:r>
+        <w:t>sudo</w:t>
+      </w:r>
+      <w:proofErr w:type="spellEnd"/>
+      <w:r>
+        <w:t xml:space="preserve"> </w:t>
+      </w:r>
+      <w:proofErr w:type="spellStart"/>
+      <w:r>
+        <w:t>chmod</w:t>
+      </w:r>
+      <w:proofErr w:type="spellEnd"/>
+      <w:r>
+        <w:t xml:space="preserve"> 664 /</w:t>
+      </w:r>
+      <w:proofErr w:type="spellStart"/>
+      <w:r>
         <w:t>etc</w:t>
       </w:r>
       <w:proofErr w:type="spellEnd"/>
       <w:r>
-        <w:t>/systemd/system/</w:t>
+        <w:t>/</w:t>
+      </w:r>
+      <w:proofErr w:type="spellStart"/>
+      <w:r>
+        <w:t>systemd</w:t>
+      </w:r>
+      <w:proofErr w:type="spellEnd"/>
+      <w:r>
+        <w:t>/system/</w:t>
       </w:r>
       <w:proofErr w:type="spellStart"/>
       <w:r>
@@ -1930,7 +1945,7 @@
           <w:color w:val="000000"/>
         </w:rPr>
       </w:pPr>
-      <w:bookmarkStart w:id="5" w:name="_Toc510253268"/>
+      <w:bookmarkStart w:id="6" w:name="_Toc510253268"/>
       <w:r>
         <w:rPr>
           <w:rFonts w:cs="Arial"/>
@@ -1944,7 +1959,23 @@
         <w:pStyle w:val="Code0"/>
       </w:pPr>
       <w:r>
-        <w:t>sudo systemctl resilient_circuits [</w:t>
+        <w:t xml:space="preserve">sudo </w:t>
+      </w:r>
+      <w:proofErr w:type="spellStart"/>
+      <w:r>
+        <w:t>systemctl</w:t>
+      </w:r>
+      <w:proofErr w:type="spellEnd"/>
+      <w:r>
+        <w:t xml:space="preserve"> </w:t>
+      </w:r>
+      <w:proofErr w:type="spellStart"/>
+      <w:r>
+        <w:t>resilient_circuits</w:t>
+      </w:r>
+      <w:proofErr w:type="spellEnd"/>
+      <w:r>
+        <w:t xml:space="preserve"> [</w:t>
       </w:r>
       <w:proofErr w:type="spellStart"/>
       <w:r>
@@ -2032,8 +2063,8 @@
           <w:sz w:val="20"/>
         </w:rPr>
       </w:pPr>
-      <w:bookmarkStart w:id="6" w:name="_Toc510253272"/>
-      <w:bookmarkEnd w:id="5"/>
+      <w:bookmarkStart w:id="7" w:name="_Toc510253272"/>
+      <w:bookmarkEnd w:id="6"/>
       <w:r>
         <w:lastRenderedPageBreak/>
         <w:t>Function Descriptions</w:t>
@@ -2048,15 +2079,7 @@
         </w:rPr>
       </w:pPr>
       <w:r>
-        <w:t xml:space="preserve">Once the function package deploys the functions, you can view them in the </w:t>
-      </w:r>
-      <w:proofErr w:type="gramStart"/>
-      <w:r>
-        <w:t>Resilient</w:t>
-      </w:r>
-      <w:proofErr w:type="gramEnd"/>
-      <w:r>
-        <w:t xml:space="preserve"> platform Functions tab, as shown below.</w:t>
+        <w:t>Once the function package deploys the functions, you can view them in the Resilient platform Functions tab, as shown below.</w:t>
       </w:r>
       <w:r>
         <w:t xml:space="preserve"> </w:t>
@@ -2086,10 +2109,10 @@
           <w:color w:val="4F81BD" w:themeColor="accent1"/>
         </w:rPr>
         <w:drawing>
-          <wp:inline distT="0" distB="0" distL="0" distR="0" wp14:anchorId="2C3C6C2B" wp14:editId="50940D96">
-            <wp:extent cx="5486400" cy="4277995"/>
-            <wp:effectExtent l="0" t="0" r="0" b="0"/>
-            <wp:docPr id="1" name="Picture 1"/>
+          <wp:inline distT="0" distB="0" distL="0" distR="0" wp14:anchorId="5598CAA7" wp14:editId="251A4244">
+            <wp:extent cx="5486400" cy="3909695"/>
+            <wp:effectExtent l="25400" t="25400" r="88900" b="90805"/>
+            <wp:docPr id="6" name="Picture 6"/>
             <wp:cNvGraphicFramePr>
               <a:graphicFrameLocks xmlns:a="http://schemas.openxmlformats.org/drawingml/2006/main" noChangeAspect="1"/>
             </wp:cNvGraphicFramePr>
@@ -2097,7 +2120,7 @@
               <a:graphicData uri="http://schemas.openxmlformats.org/drawingml/2006/picture">
                 <pic:pic xmlns:pic="http://schemas.openxmlformats.org/drawingml/2006/picture">
                   <pic:nvPicPr>
-                    <pic:cNvPr id="1" name=""/>
+                    <pic:cNvPr id="6" name="Screen Shot 2019-06-25 at 4.26.57 PM.png"/>
                     <pic:cNvPicPr/>
                   </pic:nvPicPr>
                   <pic:blipFill>
@@ -2109,11 +2132,18 @@
                   <pic:spPr>
                     <a:xfrm>
                       <a:off x="0" y="0"/>
-                      <a:ext cx="5486400" cy="4277995"/>
+                      <a:ext cx="5486400" cy="3909695"/>
                     </a:xfrm>
                     <a:prstGeom prst="rect">
                       <a:avLst/>
                     </a:prstGeom>
+                    <a:effectLst>
+                      <a:outerShdw blurRad="50800" dist="38100" dir="2700000" algn="tl" rotWithShape="0">
+                        <a:prstClr val="black">
+                          <a:alpha val="40000"/>
+                        </a:prstClr>
+                      </a:outerShdw>
+                    </a:effectLst>
                   </pic:spPr>
                 </pic:pic>
               </a:graphicData>
@@ -2156,11 +2186,11 @@
       </w:r>
       <w:proofErr w:type="spellStart"/>
       <w:r>
-        <w:t>Cbprotect</w:t>
+        <w:t>CbProtect</w:t>
       </w:r>
       <w:proofErr w:type="spellEnd"/>
       <w:r>
-        <w:t xml:space="preserve"> Approval Request Get</w:t>
+        <w:t xml:space="preserve"> Get Approval Request for Id</w:t>
       </w:r>
       <w:r>
         <w:t xml:space="preserve"> </w:t>
@@ -2169,11 +2199,6 @@
     <w:p>
       <w:pPr>
         <w:pStyle w:val="BodyText"/>
-        <w:keepNext/>
-        <w:rPr>
-          <w:i/>
-          <w:color w:val="4F81BD" w:themeColor="accent1"/>
-        </w:rPr>
       </w:pPr>
       <w:r>
         <w:t>Given a</w:t>
@@ -2197,10 +2222,7 @@
         <w:t xml:space="preserve">the function </w:t>
       </w:r>
       <w:r>
-        <w:t>returns the details of the approval request.</w:t>
-      </w:r>
-      <w:r>
-        <w:t xml:space="preserve"> The function takes one input</w:t>
+        <w:t>returns the details of the approval request. The function takes one input</w:t>
       </w:r>
       <w:r>
         <w:t>,</w:t>
@@ -2222,17 +2244,14 @@
       </w:r>
       <w:proofErr w:type="spellStart"/>
       <w:r>
-        <w:t>CbProtection</w:t>
+        <w:t>CbProtect</w:t>
       </w:r>
       <w:proofErr w:type="spellEnd"/>
       <w:r>
         <w:t xml:space="preserve"> Get Approval request</w:t>
       </w:r>
       <w:r>
-        <w:t xml:space="preserve"> </w:t>
-      </w:r>
-      <w:r>
-        <w:t>workflow</w:t>
+        <w:t xml:space="preserve"> workflow</w:t>
       </w:r>
       <w:r>
         <w:t>.</w:t>
@@ -2254,10 +2273,10 @@
           <w:color w:val="4F81BD" w:themeColor="accent1"/>
         </w:rPr>
         <w:drawing>
-          <wp:inline distT="0" distB="0" distL="0" distR="0" wp14:anchorId="5F2CD1A1" wp14:editId="100EE4CB">
-            <wp:extent cx="5486400" cy="4007485"/>
-            <wp:effectExtent l="0" t="0" r="0" b="5715"/>
-            <wp:docPr id="14" name="Picture 14" descr="../../../Desktop/Screen%20Shot%202019-03-27%20at%2010.01.25%20AM."/>
+          <wp:inline distT="0" distB="0" distL="0" distR="0" wp14:anchorId="021D0F58" wp14:editId="3F535DFC">
+            <wp:extent cx="5486400" cy="4649470"/>
+            <wp:effectExtent l="25400" t="25400" r="88900" b="87630"/>
+            <wp:docPr id="9" name="Picture 9"/>
             <wp:cNvGraphicFramePr>
               <a:graphicFrameLocks xmlns:a="http://schemas.openxmlformats.org/drawingml/2006/main" noChangeAspect="1"/>
             </wp:cNvGraphicFramePr>
@@ -2265,36 +2284,30 @@
               <a:graphicData uri="http://schemas.openxmlformats.org/drawingml/2006/picture">
                 <pic:pic xmlns:pic="http://schemas.openxmlformats.org/drawingml/2006/picture">
                   <pic:nvPicPr>
-                    <pic:cNvPr id="0" name="Picture 2" descr="../../../Desktop/Screen%20Shot%202019-03-27%20at%2010.01.25%20AM."/>
-                    <pic:cNvPicPr>
-                      <a:picLocks noChangeAspect="1" noChangeArrowheads="1"/>
-                    </pic:cNvPicPr>
+                    <pic:cNvPr id="9" name="Screen Shot 2019-06-25 at 4.34.52 PM.png"/>
+                    <pic:cNvPicPr/>
                   </pic:nvPicPr>
                   <pic:blipFill>
-                    <a:blip r:embed="rId12">
-                      <a:extLst>
-                        <a:ext uri="{28A0092B-C50C-407E-A947-70E740481C1C}">
-                          <a14:useLocalDpi xmlns:a14="http://schemas.microsoft.com/office/drawing/2010/main" val="0"/>
-                        </a:ext>
-                      </a:extLst>
-                    </a:blip>
-                    <a:srcRect/>
+                    <a:blip r:embed="rId12"/>
                     <a:stretch>
                       <a:fillRect/>
                     </a:stretch>
                   </pic:blipFill>
-                  <pic:spPr bwMode="auto">
+                  <pic:spPr>
                     <a:xfrm>
                       <a:off x="0" y="0"/>
-                      <a:ext cx="5486400" cy="4007485"/>
+                      <a:ext cx="5486400" cy="4649470"/>
                     </a:xfrm>
                     <a:prstGeom prst="rect">
                       <a:avLst/>
                     </a:prstGeom>
-                    <a:noFill/>
-                    <a:ln>
-                      <a:noFill/>
-                    </a:ln>
+                    <a:effectLst>
+                      <a:outerShdw blurRad="50800" dist="38100" dir="2700000" algn="tl" rotWithShape="0">
+                        <a:prstClr val="black">
+                          <a:alpha val="40000"/>
+                        </a:prstClr>
+                      </a:outerShdw>
+                    </a:effectLst>
                   </pic:spPr>
                 </pic:pic>
               </a:graphicData>
@@ -2336,73 +2349,80 @@
       </w:r>
       <w:proofErr w:type="spellStart"/>
       <w:r>
-        <w:t>Cbprotect</w:t>
+        <w:t>CbProtect</w:t>
       </w:r>
       <w:proofErr w:type="spellEnd"/>
       <w:r>
-        <w:t xml:space="preserve"> Approval Request </w:t>
-      </w:r>
-      <w:r>
-        <w:t>Query</w:t>
+        <w:t xml:space="preserve"> Get Approval Request for Query Condition</w:t>
+      </w:r>
+    </w:p>
+    <w:p>
+      <w:pPr>
+        <w:pStyle w:val="BodyText"/>
+      </w:pPr>
+      <w:r>
+        <w:t xml:space="preserve">This function takes one input, bit9_query which is </w:t>
+      </w:r>
+      <w:r>
+        <w:t>a</w:t>
+      </w:r>
+      <w:r>
+        <w:t xml:space="preserve"> query st</w:t>
+      </w:r>
+      <w:r>
+        <w:t>r</w:t>
+      </w:r>
+      <w:r>
+        <w:t>ing</w:t>
+      </w:r>
+      <w:r>
+        <w:t>,</w:t>
+      </w:r>
+      <w:r>
+        <w:t xml:space="preserve"> and returns the approval requests </w:t>
+      </w:r>
+      <w:r>
+        <w:t xml:space="preserve">that </w:t>
+      </w:r>
+      <w:r>
+        <w:t xml:space="preserve">match the given query. </w:t>
+      </w:r>
+      <w:r>
+        <w:t xml:space="preserve">The following is an example of this function in the </w:t>
+      </w:r>
+      <w:r>
+        <w:t xml:space="preserve">(Example) </w:t>
+      </w:r>
+      <w:proofErr w:type="spellStart"/>
+      <w:r>
+        <w:t>CbProtect</w:t>
+      </w:r>
+      <w:proofErr w:type="spellEnd"/>
+      <w:r>
+        <w:t xml:space="preserve"> Get Appr Req for Q '</w:t>
+      </w:r>
+      <w:proofErr w:type="gramStart"/>
+      <w:r>
+        <w:t>fileName:notepad.exe</w:t>
+      </w:r>
+      <w:proofErr w:type="gramEnd"/>
+      <w:r>
+        <w:t>'</w:t>
       </w:r>
       <w:r>
         <w:t xml:space="preserve"> </w:t>
+      </w:r>
+      <w:r>
+        <w:t>workflow</w:t>
+      </w:r>
+      <w:r>
+        <w:t>:</w:t>
       </w:r>
     </w:p>
     <w:p>
       <w:pPr>
         <w:pStyle w:val="BodyText"/>
         <w:keepNext/>
-      </w:pPr>
-      <w:r>
-        <w:t xml:space="preserve">This function takes one input, bit9_query which is </w:t>
-      </w:r>
-      <w:r>
-        <w:t>a</w:t>
-      </w:r>
-      <w:r>
-        <w:t xml:space="preserve"> query sting</w:t>
-      </w:r>
-      <w:r>
-        <w:t>,</w:t>
-      </w:r>
-      <w:r>
-        <w:t xml:space="preserve"> and returns the approval requests </w:t>
-      </w:r>
-      <w:r>
-        <w:t xml:space="preserve">that </w:t>
-      </w:r>
-      <w:r>
-        <w:t xml:space="preserve">match the given query. </w:t>
-      </w:r>
-      <w:r>
-        <w:t xml:space="preserve">The following is an example of this function in the </w:t>
-      </w:r>
-      <w:r>
-        <w:t xml:space="preserve">(Example) </w:t>
-      </w:r>
-      <w:proofErr w:type="spellStart"/>
-      <w:r>
-        <w:t>CbProtection</w:t>
-      </w:r>
-      <w:proofErr w:type="spellEnd"/>
-      <w:r>
-        <w:t xml:space="preserve"> Query Approval Request</w:t>
-      </w:r>
-      <w:r>
-        <w:t xml:space="preserve"> </w:t>
-      </w:r>
-      <w:r>
-        <w:t>workflow</w:t>
-      </w:r>
-      <w:r>
-        <w:t>:</w:t>
-      </w:r>
-    </w:p>
-    <w:p>
-      <w:pPr>
-        <w:pStyle w:val="BodyText"/>
-        <w:keepNext/>
         <w:rPr>
           <w:i/>
           <w:color w:val="4F81BD" w:themeColor="accent1"/>
@@ -2410,13 +2430,15 @@
       </w:pPr>
       <w:r>
         <w:rPr>
+          <w:i/>
           <w:noProof/>
+          <w:color w:val="4F81BD" w:themeColor="accent1"/>
         </w:rPr>
         <w:drawing>
-          <wp:inline distT="0" distB="0" distL="0" distR="0" wp14:anchorId="67299FF2" wp14:editId="5332787E">
-            <wp:extent cx="5486400" cy="4826635"/>
-            <wp:effectExtent l="0" t="0" r="0" b="0"/>
-            <wp:docPr id="16" name="Picture 16"/>
+          <wp:inline distT="0" distB="0" distL="0" distR="0" wp14:anchorId="69D44A2E" wp14:editId="2BCE0C54">
+            <wp:extent cx="5786068" cy="4727968"/>
+            <wp:effectExtent l="25400" t="25400" r="94615" b="85725"/>
+            <wp:docPr id="7" name="Picture 7"/>
             <wp:cNvGraphicFramePr>
               <a:graphicFrameLocks xmlns:a="http://schemas.openxmlformats.org/drawingml/2006/main" noChangeAspect="1"/>
             </wp:cNvGraphicFramePr>
@@ -2424,7 +2446,7 @@
               <a:graphicData uri="http://schemas.openxmlformats.org/drawingml/2006/picture">
                 <pic:pic xmlns:pic="http://schemas.openxmlformats.org/drawingml/2006/picture">
                   <pic:nvPicPr>
-                    <pic:cNvPr id="1" name=""/>
+                    <pic:cNvPr id="7" name="Screen Shot 2019-06-25 at 4.30.11 PM.png"/>
                     <pic:cNvPicPr/>
                   </pic:nvPicPr>
                   <pic:blipFill>
@@ -2436,11 +2458,18 @@
                   <pic:spPr>
                     <a:xfrm>
                       <a:off x="0" y="0"/>
-                      <a:ext cx="5486400" cy="4826635"/>
+                      <a:ext cx="5790155" cy="4731308"/>
                     </a:xfrm>
                     <a:prstGeom prst="rect">
                       <a:avLst/>
                     </a:prstGeom>
+                    <a:effectLst>
+                      <a:outerShdw blurRad="50800" dist="38100" dir="2700000" algn="tl" rotWithShape="0">
+                        <a:prstClr val="black">
+                          <a:alpha val="40000"/>
+                        </a:prstClr>
+                      </a:outerShdw>
+                    </a:effectLst>
                   </pic:spPr>
                 </pic:pic>
               </a:graphicData>
@@ -2483,17 +2512,16 @@
       </w:r>
       <w:proofErr w:type="spellStart"/>
       <w:r>
-        <w:t>Cbprotect</w:t>
+        <w:t>CbProtect</w:t>
       </w:r>
       <w:proofErr w:type="spellEnd"/>
       <w:r>
-        <w:t xml:space="preserve"> Approval Request Update </w:t>
+        <w:t xml:space="preserve"> Update Approval Request</w:t>
       </w:r>
     </w:p>
     <w:p>
       <w:pPr>
         <w:pStyle w:val="BodyText"/>
-        <w:keepNext/>
       </w:pPr>
       <w:r>
         <w:t xml:space="preserve">This function </w:t>
@@ -2539,10 +2567,10 @@
           <w:color w:val="4F81BD" w:themeColor="accent1"/>
         </w:rPr>
         <w:drawing>
-          <wp:inline distT="0" distB="0" distL="0" distR="0" wp14:anchorId="5111D3DB" wp14:editId="79906A77">
-            <wp:extent cx="5486400" cy="4079240"/>
-            <wp:effectExtent l="0" t="0" r="0" b="10160"/>
-            <wp:docPr id="17" name="Picture 17"/>
+          <wp:inline distT="0" distB="0" distL="0" distR="0" wp14:anchorId="1A66CE58" wp14:editId="7D120091">
+            <wp:extent cx="5701195" cy="4108292"/>
+            <wp:effectExtent l="25400" t="25400" r="90170" b="83185"/>
+            <wp:docPr id="8" name="Picture 8"/>
             <wp:cNvGraphicFramePr>
               <a:graphicFrameLocks xmlns:a="http://schemas.openxmlformats.org/drawingml/2006/main" noChangeAspect="1"/>
             </wp:cNvGraphicFramePr>
@@ -2550,7 +2578,7 @@
               <a:graphicData uri="http://schemas.openxmlformats.org/drawingml/2006/picture">
                 <pic:pic xmlns:pic="http://schemas.openxmlformats.org/drawingml/2006/picture">
                   <pic:nvPicPr>
-                    <pic:cNvPr id="1" name=""/>
+                    <pic:cNvPr id="8" name="Screen Shot 2019-06-25 at 4.33.28 PM.png"/>
                     <pic:cNvPicPr/>
                   </pic:nvPicPr>
                   <pic:blipFill>
@@ -2562,11 +2590,18 @@
                   <pic:spPr>
                     <a:xfrm>
                       <a:off x="0" y="0"/>
-                      <a:ext cx="5486400" cy="4079240"/>
+                      <a:ext cx="5707106" cy="4112551"/>
                     </a:xfrm>
                     <a:prstGeom prst="rect">
                       <a:avLst/>
                     </a:prstGeom>
+                    <a:effectLst>
+                      <a:outerShdw blurRad="50800" dist="38100" dir="2700000" algn="tl" rotWithShape="0">
+                        <a:prstClr val="black">
+                          <a:alpha val="40000"/>
+                        </a:prstClr>
+                      </a:outerShdw>
+                    </a:effectLst>
                   </pic:spPr>
                 </pic:pic>
               </a:graphicData>
@@ -2619,11 +2654,113 @@
       </w:r>
       <w:proofErr w:type="spellStart"/>
       <w:r>
-        <w:t>Cbprotect</w:t>
+        <w:t>CbProtect</w:t>
       </w:r>
       <w:proofErr w:type="spellEnd"/>
       <w:r>
         <w:t xml:space="preserve"> Delete File</w:t>
+      </w:r>
+    </w:p>
+    <w:p>
+      <w:pPr>
+        <w:pStyle w:val="BodyText"/>
+      </w:pPr>
+      <w:r>
+        <w:t xml:space="preserve">This function </w:t>
+      </w:r>
+      <w:r>
+        <w:t xml:space="preserve">deletes a file from </w:t>
+      </w:r>
+      <w:r>
+        <w:t xml:space="preserve">one or </w:t>
+      </w:r>
+      <w:r>
+        <w:t xml:space="preserve">all computers using Carbon Black Protection. </w:t>
+      </w:r>
+      <w:r>
+        <w:t xml:space="preserve">Set the </w:t>
+      </w:r>
+      <w:r>
+        <w:t>bit9_</w:t>
+      </w:r>
+      <w:r>
+        <w:t>file</w:t>
+      </w:r>
+      <w:r>
+        <w:t>_</w:t>
+      </w:r>
+      <w:r>
+        <w:t xml:space="preserve">action </w:t>
+      </w:r>
+      <w:r>
+        <w:t xml:space="preserve">input to </w:t>
+      </w:r>
+      <w:r>
+        <w:t>delet</w:t>
+      </w:r>
+      <w:r>
+        <w:t>e</w:t>
+      </w:r>
+      <w:r>
+        <w:t xml:space="preserve"> by </w:t>
+      </w:r>
+      <w:r>
+        <w:t xml:space="preserve">file </w:t>
+      </w:r>
+      <w:r>
+        <w:t xml:space="preserve">hash or </w:t>
+      </w:r>
+      <w:r>
+        <w:t>file</w:t>
+      </w:r>
+      <w:r>
+        <w:t xml:space="preserve"> name</w:t>
+      </w:r>
+      <w:r>
+        <w:t xml:space="preserve"> (choose file hash to set catalog </w:t>
+      </w:r>
+      <w:r>
+        <w:t>ID</w:t>
+      </w:r>
+      <w:r>
+        <w:t>)</w:t>
+      </w:r>
+      <w:r>
+        <w:t xml:space="preserve">. Set the bit9_computer_id input for a specific computer, or use “0” to select all computers. </w:t>
+      </w:r>
+      <w:r>
+        <w:t xml:space="preserve">Then, depending on the chosen file action, set the catalog ID, file hash, or file name. </w:t>
+      </w:r>
+      <w:r>
+        <w:t xml:space="preserve">The following is an example of this function in the </w:t>
+      </w:r>
+      <w:r>
+        <w:t xml:space="preserve">(Example) </w:t>
+      </w:r>
+      <w:proofErr w:type="spellStart"/>
+      <w:r>
+        <w:t>CbProtect</w:t>
+      </w:r>
+      <w:proofErr w:type="spellEnd"/>
+      <w:r>
+        <w:t xml:space="preserve"> Delete File </w:t>
+      </w:r>
+      <w:proofErr w:type="gramStart"/>
+      <w:r>
+        <w:t>By</w:t>
+      </w:r>
+      <w:proofErr w:type="gramEnd"/>
+      <w:r>
+        <w:t xml:space="preserve"> Hash</w:t>
+      </w:r>
+      <w:r>
+        <w:t xml:space="preserve"> </w:t>
+      </w:r>
+      <w:r>
+        <w:t>workflow</w:t>
+      </w:r>
+      <w:r>
+        <w:t>:</w:t>
       </w:r>
     </w:p>
     <w:p>
@@ -2632,111 +2769,14 @@
         <w:keepNext/>
       </w:pPr>
       <w:r>
-        <w:t xml:space="preserve">This function </w:t>
-      </w:r>
-      <w:r>
-        <w:t xml:space="preserve">deletes a file from </w:t>
-      </w:r>
-      <w:r>
-        <w:t xml:space="preserve">one or </w:t>
-      </w:r>
-      <w:r>
-        <w:t xml:space="preserve">all computers using Carbon Black Protection. </w:t>
-      </w:r>
-      <w:r>
-        <w:t xml:space="preserve">Set the </w:t>
-      </w:r>
-      <w:bookmarkStart w:id="7" w:name="_GoBack"/>
-      <w:r>
-        <w:t>bit9_</w:t>
-      </w:r>
-      <w:r>
-        <w:t>file</w:t>
-      </w:r>
-      <w:r>
-        <w:t>_</w:t>
-      </w:r>
-      <w:r>
-        <w:t xml:space="preserve">action </w:t>
-      </w:r>
-      <w:r>
-        <w:t xml:space="preserve">input to </w:t>
-      </w:r>
-      <w:r>
-        <w:t>delet</w:t>
-      </w:r>
-      <w:r>
-        <w:t>e</w:t>
-      </w:r>
-      <w:r>
-        <w:t xml:space="preserve"> by </w:t>
-      </w:r>
-      <w:r>
-        <w:t xml:space="preserve">file </w:t>
-      </w:r>
-      <w:r>
-        <w:t xml:space="preserve">hash or </w:t>
-      </w:r>
-      <w:r>
-        <w:t>file</w:t>
-      </w:r>
-      <w:r>
-        <w:t xml:space="preserve"> name</w:t>
-      </w:r>
-      <w:r>
-        <w:t xml:space="preserve"> (choose file hash to set catalog </w:t>
-      </w:r>
-      <w:r>
-        <w:t>ID</w:t>
-      </w:r>
-      <w:r>
-        <w:t>)</w:t>
-      </w:r>
-      <w:r>
-        <w:t xml:space="preserve">. Set </w:t>
-      </w:r>
-      <w:bookmarkEnd w:id="7"/>
-      <w:r>
-        <w:t xml:space="preserve">the bit9_computer_id input for a specific computer, or use “0” to select all computers. </w:t>
-      </w:r>
-      <w:r>
-        <w:t xml:space="preserve">Then, depending on the chosen file action, set the catalog ID, file hash, or file name. </w:t>
-      </w:r>
-      <w:r>
-        <w:t xml:space="preserve">The following is an example of this function in the </w:t>
-      </w:r>
-      <w:r>
-        <w:t xml:space="preserve">(Example) </w:t>
-      </w:r>
-      <w:proofErr w:type="spellStart"/>
-      <w:r>
-        <w:t>CbProtect</w:t>
-      </w:r>
-      <w:proofErr w:type="spellEnd"/>
-      <w:r>
-        <w:t xml:space="preserve"> Delete File </w:t>
-      </w:r>
-      <w:r>
-        <w:t>workflow</w:t>
-      </w:r>
-      <w:r>
-        <w:t>:</w:t>
-      </w:r>
-    </w:p>
-    <w:p>
-      <w:pPr>
-        <w:pStyle w:val="BodyText"/>
-        <w:keepNext/>
-      </w:pPr>
-      <w:r>
         <w:rPr>
           <w:noProof/>
         </w:rPr>
         <w:drawing>
-          <wp:inline distT="0" distB="0" distL="0" distR="0" wp14:anchorId="4FED359C" wp14:editId="3C3DF36D">
-            <wp:extent cx="5486400" cy="4116070"/>
-            <wp:effectExtent l="0" t="0" r="0" b="0"/>
-            <wp:docPr id="18" name="Picture 18"/>
+          <wp:inline distT="0" distB="0" distL="0" distR="0" wp14:anchorId="05CD5018" wp14:editId="6966FA8E">
+            <wp:extent cx="5486400" cy="4933315"/>
+            <wp:effectExtent l="25400" t="25400" r="88900" b="83185"/>
+            <wp:docPr id="10" name="Picture 10"/>
             <wp:cNvGraphicFramePr>
               <a:graphicFrameLocks xmlns:a="http://schemas.openxmlformats.org/drawingml/2006/main" noChangeAspect="1"/>
             </wp:cNvGraphicFramePr>
@@ -2744,7 +2784,7 @@
               <a:graphicData uri="http://schemas.openxmlformats.org/drawingml/2006/picture">
                 <pic:pic xmlns:pic="http://schemas.openxmlformats.org/drawingml/2006/picture">
                   <pic:nvPicPr>
-                    <pic:cNvPr id="1" name=""/>
+                    <pic:cNvPr id="10" name="Screen Shot 2019-06-25 at 4.37.36 PM.png"/>
                     <pic:cNvPicPr/>
                   </pic:nvPicPr>
                   <pic:blipFill>
@@ -2756,11 +2796,18 @@
                   <pic:spPr>
                     <a:xfrm>
                       <a:off x="0" y="0"/>
-                      <a:ext cx="5486400" cy="4116070"/>
+                      <a:ext cx="5486400" cy="4933315"/>
                     </a:xfrm>
                     <a:prstGeom prst="rect">
                       <a:avLst/>
                     </a:prstGeom>
+                    <a:effectLst>
+                      <a:outerShdw blurRad="50800" dist="38100" dir="2700000" algn="tl" rotWithShape="0">
+                        <a:prstClr val="black">
+                          <a:alpha val="40000"/>
+                        </a:prstClr>
+                      </a:outerShdw>
+                    </a:effectLst>
                   </pic:spPr>
                 </pic:pic>
               </a:graphicData>
@@ -2818,11 +2865,51 @@
       </w:r>
       <w:proofErr w:type="spellStart"/>
       <w:r>
-        <w:t>Cbprotect</w:t>
+        <w:t>CbProtect</w:t>
       </w:r>
       <w:proofErr w:type="spellEnd"/>
       <w:r>
-        <w:t xml:space="preserve"> File Catalog Get</w:t>
+        <w:t xml:space="preserve"> Get File Catalog for Id</w:t>
+      </w:r>
+    </w:p>
+    <w:p>
+      <w:pPr>
+        <w:pStyle w:val="BodyText"/>
+      </w:pPr>
+      <w:r>
+        <w:t xml:space="preserve">Returns </w:t>
+      </w:r>
+      <w:r>
+        <w:t xml:space="preserve">the </w:t>
+      </w:r>
+      <w:r>
+        <w:t xml:space="preserve">file catalog details based on </w:t>
+      </w:r>
+      <w:r>
+        <w:t xml:space="preserve">the catalog ID provided. </w:t>
+      </w:r>
+      <w:r>
+        <w:t xml:space="preserve">The following is an example of this function in the </w:t>
+      </w:r>
+      <w:r>
+        <w:t xml:space="preserve">(Example) </w:t>
+      </w:r>
+      <w:proofErr w:type="spellStart"/>
+      <w:r>
+        <w:t>CbProtect</w:t>
+      </w:r>
+      <w:proofErr w:type="spellEnd"/>
+      <w:r>
+        <w:t xml:space="preserve"> </w:t>
+      </w:r>
+      <w:r>
+        <w:t>Approve File Globally and Close Request</w:t>
+      </w:r>
+      <w:r>
+        <w:t xml:space="preserve"> workflow</w:t>
+      </w:r>
+      <w:r>
+        <w:t>:</w:t>
       </w:r>
     </w:p>
     <w:p>
@@ -2831,58 +2918,14 @@
         <w:keepNext/>
       </w:pPr>
       <w:r>
-        <w:t xml:space="preserve">Returns </w:t>
-      </w:r>
-      <w:r>
-        <w:t xml:space="preserve">the </w:t>
-      </w:r>
-      <w:r>
-        <w:t xml:space="preserve">file catalog details based on </w:t>
-      </w:r>
-      <w:r>
-        <w:t xml:space="preserve">the catalog ID provided. </w:t>
-      </w:r>
-      <w:r>
-        <w:t xml:space="preserve">The following is an example of this function in the </w:t>
-      </w:r>
-      <w:r>
-        <w:t xml:space="preserve">(Example) </w:t>
-      </w:r>
-      <w:proofErr w:type="spellStart"/>
-      <w:r>
-        <w:t>CbProtection</w:t>
-      </w:r>
-      <w:proofErr w:type="spellEnd"/>
-      <w:r>
-        <w:t xml:space="preserve"> </w:t>
-      </w:r>
-      <w:r>
-        <w:t>Approve File Globally and Close Request</w:t>
-      </w:r>
-      <w:r>
-        <w:t xml:space="preserve"> </w:t>
-      </w:r>
-      <w:r>
-        <w:t>workflow</w:t>
-      </w:r>
-      <w:r>
-        <w:t>:</w:t>
-      </w:r>
-    </w:p>
-    <w:p>
-      <w:pPr>
-        <w:pStyle w:val="BodyText"/>
-        <w:keepNext/>
-      </w:pPr>
-      <w:r>
         <w:rPr>
           <w:noProof/>
         </w:rPr>
         <w:drawing>
-          <wp:inline distT="0" distB="0" distL="0" distR="0" wp14:anchorId="30945BA0" wp14:editId="77A23FA8">
-            <wp:extent cx="5486400" cy="3636010"/>
-            <wp:effectExtent l="0" t="0" r="0" b="0"/>
-            <wp:docPr id="19" name="Picture 19"/>
+          <wp:inline distT="0" distB="0" distL="0" distR="0" wp14:anchorId="230AF253" wp14:editId="56833388">
+            <wp:extent cx="5486400" cy="4712335"/>
+            <wp:effectExtent l="25400" t="25400" r="88900" b="88265"/>
+            <wp:docPr id="12" name="Picture 12"/>
             <wp:cNvGraphicFramePr>
               <a:graphicFrameLocks xmlns:a="http://schemas.openxmlformats.org/drawingml/2006/main" noChangeAspect="1"/>
             </wp:cNvGraphicFramePr>
@@ -2890,7 +2933,7 @@
               <a:graphicData uri="http://schemas.openxmlformats.org/drawingml/2006/picture">
                 <pic:pic xmlns:pic="http://schemas.openxmlformats.org/drawingml/2006/picture">
                   <pic:nvPicPr>
-                    <pic:cNvPr id="1" name=""/>
+                    <pic:cNvPr id="12" name="Screen Shot 2019-06-25 at 4.39.01 PM.png"/>
                     <pic:cNvPicPr/>
                   </pic:nvPicPr>
                   <pic:blipFill>
@@ -2902,11 +2945,18 @@
                   <pic:spPr>
                     <a:xfrm>
                       <a:off x="0" y="0"/>
-                      <a:ext cx="5486400" cy="3636010"/>
+                      <a:ext cx="5486400" cy="4712335"/>
                     </a:xfrm>
                     <a:prstGeom prst="rect">
                       <a:avLst/>
                     </a:prstGeom>
+                    <a:effectLst>
+                      <a:outerShdw blurRad="50800" dist="38100" dir="2700000" algn="tl" rotWithShape="0">
+                        <a:prstClr val="black">
+                          <a:alpha val="40000"/>
+                        </a:prstClr>
+                      </a:outerShdw>
+                    </a:effectLst>
                   </pic:spPr>
                 </pic:pic>
               </a:graphicData>
@@ -2979,7 +3029,6 @@
     <w:p>
       <w:pPr>
         <w:pStyle w:val="BodyText"/>
-        <w:keepNext/>
       </w:pPr>
       <w:r>
         <w:t>Returns file catalog</w:t>
@@ -2997,27 +3046,21 @@
         <w:t xml:space="preserve">. </w:t>
       </w:r>
       <w:r>
-        <w:t xml:space="preserve">The following is an example of this function in the </w:t>
+        <w:t xml:space="preserve">The following is an example of this function in </w:t>
       </w:r>
       <w:r>
         <w:t xml:space="preserve">(Example) </w:t>
       </w:r>
       <w:proofErr w:type="spellStart"/>
       <w:r>
-        <w:t>CbP</w:t>
-      </w:r>
-      <w:r>
-        <w:t>rotection</w:t>
+        <w:t>CbProtect</w:t>
       </w:r>
       <w:proofErr w:type="spellEnd"/>
       <w:r>
-        <w:t xml:space="preserve"> Query File Catalog</w:t>
-      </w:r>
-      <w:r>
-        <w:t xml:space="preserve"> </w:t>
-      </w:r>
-      <w:r>
-        <w:t>workflow</w:t>
+        <w:t xml:space="preserve"> Get File Catalog for Query 'trust:1'</w:t>
+      </w:r>
+      <w:r>
+        <w:t xml:space="preserve"> workflow</w:t>
       </w:r>
       <w:r>
         <w:t>:</w:t>
@@ -3033,10 +3076,10 @@
           <w:noProof/>
         </w:rPr>
         <w:drawing>
-          <wp:inline distT="0" distB="0" distL="0" distR="0" wp14:anchorId="3E855D2C" wp14:editId="7795BF6A">
-            <wp:extent cx="5486400" cy="4322445"/>
-            <wp:effectExtent l="0" t="0" r="0" b="0"/>
-            <wp:docPr id="20" name="Picture 20"/>
+          <wp:inline distT="0" distB="0" distL="0" distR="0" wp14:anchorId="6EE91EF6" wp14:editId="3D9CA70D">
+            <wp:extent cx="5486400" cy="4478655"/>
+            <wp:effectExtent l="25400" t="25400" r="88900" b="93345"/>
+            <wp:docPr id="13" name="Picture 13"/>
             <wp:cNvGraphicFramePr>
               <a:graphicFrameLocks xmlns:a="http://schemas.openxmlformats.org/drawingml/2006/main" noChangeAspect="1"/>
             </wp:cNvGraphicFramePr>
@@ -3044,7 +3087,7 @@
               <a:graphicData uri="http://schemas.openxmlformats.org/drawingml/2006/picture">
                 <pic:pic xmlns:pic="http://schemas.openxmlformats.org/drawingml/2006/picture">
                   <pic:nvPicPr>
-                    <pic:cNvPr id="1" name=""/>
+                    <pic:cNvPr id="13" name="Screen Shot 2019-06-25 at 4.41.23 PM.png"/>
                     <pic:cNvPicPr/>
                   </pic:nvPicPr>
                   <pic:blipFill>
@@ -3056,11 +3099,18 @@
                   <pic:spPr>
                     <a:xfrm>
                       <a:off x="0" y="0"/>
-                      <a:ext cx="5486400" cy="4322445"/>
+                      <a:ext cx="5486400" cy="4478655"/>
                     </a:xfrm>
                     <a:prstGeom prst="rect">
                       <a:avLst/>
                     </a:prstGeom>
+                    <a:effectLst>
+                      <a:outerShdw blurRad="50800" dist="38100" dir="2700000" algn="tl" rotWithShape="0">
+                        <a:prstClr val="black">
+                          <a:alpha val="40000"/>
+                        </a:prstClr>
+                      </a:outerShdw>
+                    </a:effectLst>
                   </pic:spPr>
                 </pic:pic>
               </a:graphicData>
@@ -3135,17 +3185,48 @@
       </w:r>
       <w:proofErr w:type="spellStart"/>
       <w:r>
-        <w:t>Cbprotect</w:t>
+        <w:t>CbProtect</w:t>
       </w:r>
       <w:proofErr w:type="spellEnd"/>
       <w:r>
+        <w:t xml:space="preserve"> Get File Instance for Query Conditions</w:t>
+      </w:r>
+    </w:p>
+    <w:p>
+      <w:pPr>
+        <w:pStyle w:val="BodyText"/>
+      </w:pPr>
+      <w:r>
+        <w:t xml:space="preserve">Returns </w:t>
+      </w:r>
+      <w:r>
+        <w:t>file instance objects that match the given criteria from the inputs.</w:t>
+      </w:r>
+      <w:r>
         <w:t xml:space="preserve"> </w:t>
       </w:r>
       <w:r>
-        <w:t>File Instance</w:t>
-      </w:r>
-      <w:r>
-        <w:t xml:space="preserve"> Query</w:t>
+        <w:t xml:space="preserve">The following is an example of this function in the </w:t>
+      </w:r>
+      <w:r>
+        <w:t xml:space="preserve">(Example) </w:t>
+      </w:r>
+      <w:proofErr w:type="spellStart"/>
+      <w:r>
+        <w:t>CbProtect</w:t>
+      </w:r>
+      <w:proofErr w:type="spellEnd"/>
+      <w:r>
+        <w:t xml:space="preserve"> </w:t>
+      </w:r>
+      <w:r>
+        <w:t>Approve File Locally and Close Request</w:t>
+      </w:r>
+      <w:r>
+        <w:t xml:space="preserve"> workflow</w:t>
+      </w:r>
+      <w:r>
+        <w:t>:</w:t>
       </w:r>
     </w:p>
     <w:p>
@@ -3154,55 +3235,14 @@
         <w:keepNext/>
       </w:pPr>
       <w:r>
-        <w:t xml:space="preserve">Returns </w:t>
-      </w:r>
-      <w:r>
-        <w:t>file instance objects that match the given criteria from the inputs.</w:t>
-      </w:r>
-      <w:r>
-        <w:t xml:space="preserve"> </w:t>
-      </w:r>
-      <w:r>
-        <w:t xml:space="preserve">The following is an example of this function in the </w:t>
-      </w:r>
-      <w:r>
-        <w:t xml:space="preserve">(Example) </w:t>
-      </w:r>
-      <w:proofErr w:type="spellStart"/>
-      <w:r>
-        <w:t>CbProtection</w:t>
-      </w:r>
-      <w:proofErr w:type="spellEnd"/>
-      <w:r>
-        <w:t xml:space="preserve"> </w:t>
-      </w:r>
-      <w:r>
-        <w:t>Approve File Locally and Close Request</w:t>
-      </w:r>
-      <w:r>
-        <w:t xml:space="preserve"> </w:t>
-      </w:r>
-      <w:r>
-        <w:t>workflow</w:t>
-      </w:r>
-      <w:r>
-        <w:t>:</w:t>
-      </w:r>
-    </w:p>
-    <w:p>
-      <w:pPr>
-        <w:pStyle w:val="BodyText"/>
-        <w:keepNext/>
-      </w:pPr>
-      <w:r>
         <w:rPr>
           <w:noProof/>
         </w:rPr>
         <w:drawing>
-          <wp:inline distT="0" distB="0" distL="0" distR="0" wp14:anchorId="1150C007" wp14:editId="63F59E09">
-            <wp:extent cx="5486400" cy="5340350"/>
-            <wp:effectExtent l="0" t="0" r="0" b="0"/>
-            <wp:docPr id="21" name="Picture 21"/>
+          <wp:inline distT="0" distB="0" distL="0" distR="0" wp14:anchorId="7DFA7CB0" wp14:editId="5A45FED6">
+            <wp:extent cx="5486400" cy="4902200"/>
+            <wp:effectExtent l="25400" t="25400" r="88900" b="88900"/>
+            <wp:docPr id="15" name="Picture 15"/>
             <wp:cNvGraphicFramePr>
               <a:graphicFrameLocks xmlns:a="http://schemas.openxmlformats.org/drawingml/2006/main" noChangeAspect="1"/>
             </wp:cNvGraphicFramePr>
@@ -3210,7 +3250,7 @@
               <a:graphicData uri="http://schemas.openxmlformats.org/drawingml/2006/picture">
                 <pic:pic xmlns:pic="http://schemas.openxmlformats.org/drawingml/2006/picture">
                   <pic:nvPicPr>
-                    <pic:cNvPr id="1" name=""/>
+                    <pic:cNvPr id="15" name="Screen Shot 2019-06-25 at 4.44.07 PM.png"/>
                     <pic:cNvPicPr/>
                   </pic:nvPicPr>
                   <pic:blipFill>
@@ -3222,11 +3262,18 @@
                   <pic:spPr>
                     <a:xfrm>
                       <a:off x="0" y="0"/>
-                      <a:ext cx="5486400" cy="5340350"/>
+                      <a:ext cx="5486400" cy="4902200"/>
                     </a:xfrm>
                     <a:prstGeom prst="rect">
                       <a:avLst/>
                     </a:prstGeom>
+                    <a:effectLst>
+                      <a:outerShdw blurRad="50800" dist="38100" dir="2700000" algn="tl" rotWithShape="0">
+                        <a:prstClr val="black">
+                          <a:alpha val="40000"/>
+                        </a:prstClr>
+                      </a:outerShdw>
+                    </a:effectLst>
                   </pic:spPr>
                 </pic:pic>
               </a:graphicData>
@@ -3285,17 +3332,16 @@
       </w:r>
       <w:proofErr w:type="spellStart"/>
       <w:r>
-        <w:t>Cbprotect</w:t>
+        <w:t>CbProtect</w:t>
       </w:r>
       <w:proofErr w:type="spellEnd"/>
       <w:r>
-        <w:t xml:space="preserve"> File Instance Update</w:t>
+        <w:t xml:space="preserve"> Update File Instance Local State</w:t>
       </w:r>
     </w:p>
     <w:p>
       <w:pPr>
         <w:pStyle w:val="BodyText"/>
-        <w:keepNext/>
       </w:pPr>
       <w:r>
         <w:t>Updates a file instance’s local approval/banned setting. This function has inputs for the file instance ID and the local state (</w:t>
@@ -3320,17 +3366,17 @@
       </w:r>
       <w:proofErr w:type="spellStart"/>
       <w:r>
-        <w:t>CbProtection</w:t>
+        <w:t>CbProtec</w:t>
+      </w:r>
+      <w:r>
+        <w:t>t</w:t>
       </w:r>
       <w:proofErr w:type="spellEnd"/>
       <w:r>
         <w:t xml:space="preserve"> Approve File Locally and Close Request</w:t>
       </w:r>
       <w:r>
-        <w:t xml:space="preserve"> </w:t>
-      </w:r>
-      <w:r>
-        <w:t>workflow</w:t>
+        <w:t xml:space="preserve"> workflow</w:t>
       </w:r>
       <w:r>
         <w:t>:</w:t>
@@ -3352,10 +3398,10 @@
           <w:color w:val="4F81BD" w:themeColor="accent1"/>
         </w:rPr>
         <w:drawing>
-          <wp:inline distT="0" distB="0" distL="0" distR="0" wp14:anchorId="5D4BD693" wp14:editId="7A0BDCEF">
-            <wp:extent cx="5486400" cy="4752975"/>
-            <wp:effectExtent l="0" t="0" r="0" b="0"/>
-            <wp:docPr id="22" name="Picture 22"/>
+          <wp:inline distT="0" distB="0" distL="0" distR="0" wp14:anchorId="31B3FBD7" wp14:editId="2B5AF6D3">
+            <wp:extent cx="5486400" cy="4691380"/>
+            <wp:effectExtent l="25400" t="25400" r="88900" b="83820"/>
+            <wp:docPr id="23" name="Picture 23"/>
             <wp:cNvGraphicFramePr>
               <a:graphicFrameLocks xmlns:a="http://schemas.openxmlformats.org/drawingml/2006/main" noChangeAspect="1"/>
             </wp:cNvGraphicFramePr>
@@ -3363,7 +3409,7 @@
               <a:graphicData uri="http://schemas.openxmlformats.org/drawingml/2006/picture">
                 <pic:pic xmlns:pic="http://schemas.openxmlformats.org/drawingml/2006/picture">
                   <pic:nvPicPr>
-                    <pic:cNvPr id="1" name=""/>
+                    <pic:cNvPr id="23" name="Screen Shot 2019-06-25 at 4.44.38 PM.png"/>
                     <pic:cNvPicPr/>
                   </pic:nvPicPr>
                   <pic:blipFill>
@@ -3375,11 +3421,18 @@
                   <pic:spPr>
                     <a:xfrm>
                       <a:off x="0" y="0"/>
-                      <a:ext cx="5486400" cy="4752975"/>
+                      <a:ext cx="5486400" cy="4691380"/>
                     </a:xfrm>
                     <a:prstGeom prst="rect">
                       <a:avLst/>
                     </a:prstGeom>
+                    <a:effectLst>
+                      <a:outerShdw blurRad="50800" dist="38100" dir="2700000" algn="tl" rotWithShape="0">
+                        <a:prstClr val="black">
+                          <a:alpha val="40000"/>
+                        </a:prstClr>
+                      </a:outerShdw>
+                    </a:effectLst>
                   </pic:spPr>
                 </pic:pic>
               </a:graphicData>
@@ -3448,14 +3501,11 @@
       </w:r>
       <w:proofErr w:type="spellStart"/>
       <w:r>
-        <w:t>Cbprotect</w:t>
+        <w:t>CbProtect</w:t>
       </w:r>
       <w:proofErr w:type="spellEnd"/>
       <w:r>
-        <w:t xml:space="preserve"> File </w:t>
-      </w:r>
-      <w:r>
-        <w:t>Rule Delete</w:t>
+        <w:t xml:space="preserve"> Delete File Rule for Id</w:t>
       </w:r>
     </w:p>
     <w:p>
@@ -3477,14 +3527,14 @@
       </w:r>
       <w:proofErr w:type="spellStart"/>
       <w:r>
-        <w:t>CbProtection</w:t>
+        <w:t>CbProtect</w:t>
       </w:r>
       <w:proofErr w:type="spellEnd"/>
       <w:r>
+        <w:t xml:space="preserve"> Delete File Rule for Id 1</w:t>
+      </w:r>
+      <w:r>
         <w:t xml:space="preserve"> </w:t>
-      </w:r>
-      <w:r>
-        <w:t xml:space="preserve">Delete File Rule </w:t>
       </w:r>
       <w:r>
         <w:t>workflow</w:t>
@@ -3503,10 +3553,10 @@
           <w:noProof/>
         </w:rPr>
         <w:drawing>
-          <wp:inline distT="0" distB="0" distL="0" distR="0" wp14:anchorId="6488E8EA" wp14:editId="381E61BA">
-            <wp:extent cx="5486400" cy="4497070"/>
-            <wp:effectExtent l="0" t="0" r="0" b="0"/>
-            <wp:docPr id="24" name="Picture 24"/>
+          <wp:inline distT="0" distB="0" distL="0" distR="0" wp14:anchorId="3CAF615D" wp14:editId="30C3F6B4">
+            <wp:extent cx="5486400" cy="4281805"/>
+            <wp:effectExtent l="25400" t="25400" r="88900" b="86995"/>
+            <wp:docPr id="29" name="Picture 29"/>
             <wp:cNvGraphicFramePr>
               <a:graphicFrameLocks xmlns:a="http://schemas.openxmlformats.org/drawingml/2006/main" noChangeAspect="1"/>
             </wp:cNvGraphicFramePr>
@@ -3514,7 +3564,7 @@
               <a:graphicData uri="http://schemas.openxmlformats.org/drawingml/2006/picture">
                 <pic:pic xmlns:pic="http://schemas.openxmlformats.org/drawingml/2006/picture">
                   <pic:nvPicPr>
-                    <pic:cNvPr id="1" name=""/>
+                    <pic:cNvPr id="29" name="Screen Shot 2019-06-25 at 4.50.09 PM.png"/>
                     <pic:cNvPicPr/>
                   </pic:nvPicPr>
                   <pic:blipFill>
@@ -3526,11 +3576,18 @@
                   <pic:spPr>
                     <a:xfrm>
                       <a:off x="0" y="0"/>
-                      <a:ext cx="5486400" cy="4497070"/>
+                      <a:ext cx="5486400" cy="4281805"/>
                     </a:xfrm>
                     <a:prstGeom prst="rect">
                       <a:avLst/>
                     </a:prstGeom>
+                    <a:effectLst>
+                      <a:outerShdw blurRad="50800" dist="38100" dir="2700000" algn="tl" rotWithShape="0">
+                        <a:prstClr val="black">
+                          <a:alpha val="40000"/>
+                        </a:prstClr>
+                      </a:outerShdw>
+                    </a:effectLst>
                   </pic:spPr>
                 </pic:pic>
               </a:graphicData>
@@ -3583,11 +3640,42 @@
       </w:r>
       <w:proofErr w:type="spellStart"/>
       <w:r>
-        <w:t>Cbprotect</w:t>
+        <w:t>CbProtect</w:t>
       </w:r>
       <w:proofErr w:type="spellEnd"/>
       <w:r>
-        <w:t xml:space="preserve"> File Rule Get</w:t>
+        <w:t xml:space="preserve"> Get File Rule for Id</w:t>
+      </w:r>
+    </w:p>
+    <w:p>
+      <w:pPr>
+        <w:pStyle w:val="BodyText"/>
+      </w:pPr>
+      <w:r>
+        <w:t xml:space="preserve">Given a file rule ID, returns the details of the file rule. </w:t>
+      </w:r>
+      <w:r>
+        <w:t xml:space="preserve">The following is an example of this function in the </w:t>
+      </w:r>
+      <w:r>
+        <w:t xml:space="preserve">(Example) </w:t>
+      </w:r>
+      <w:proofErr w:type="spellStart"/>
+      <w:r>
+        <w:t>CbProtect</w:t>
+      </w:r>
+      <w:proofErr w:type="spellEnd"/>
+      <w:r>
+        <w:t xml:space="preserve"> Get File Rule for Id 1</w:t>
+      </w:r>
+      <w:r>
+        <w:t xml:space="preserve"> </w:t>
+      </w:r>
+      <w:r>
+        <w:t>workflow</w:t>
+      </w:r>
+      <w:r>
+        <w:t>:</w:t>
       </w:r>
     </w:p>
     <w:p>
@@ -3596,43 +3684,14 @@
         <w:keepNext/>
       </w:pPr>
       <w:r>
-        <w:t xml:space="preserve">Given a file rule ID, returns the details of the file rule. </w:t>
-      </w:r>
-      <w:r>
-        <w:t xml:space="preserve">The following is an example of this function in the </w:t>
-      </w:r>
-      <w:r>
-        <w:t xml:space="preserve">(Example) </w:t>
-      </w:r>
-      <w:proofErr w:type="spellStart"/>
-      <w:r>
-        <w:t>CbProtection</w:t>
-      </w:r>
-      <w:proofErr w:type="spellEnd"/>
-      <w:r>
-        <w:t xml:space="preserve"> File Rule Get </w:t>
-      </w:r>
-      <w:r>
-        <w:t>workflow</w:t>
-      </w:r>
-      <w:r>
-        <w:t>:</w:t>
-      </w:r>
-    </w:p>
-    <w:p>
-      <w:pPr>
-        <w:pStyle w:val="BodyText"/>
-        <w:keepNext/>
-      </w:pPr>
-      <w:r>
         <w:rPr>
           <w:noProof/>
         </w:rPr>
         <w:drawing>
-          <wp:inline distT="0" distB="0" distL="0" distR="0" wp14:anchorId="247DA823" wp14:editId="656D59A7">
-            <wp:extent cx="5486400" cy="4523740"/>
-            <wp:effectExtent l="0" t="0" r="0" b="0"/>
-            <wp:docPr id="25" name="Picture 25"/>
+          <wp:inline distT="0" distB="0" distL="0" distR="0" wp14:anchorId="53528959" wp14:editId="6615B33A">
+            <wp:extent cx="5486400" cy="4654550"/>
+            <wp:effectExtent l="25400" t="25400" r="88900" b="95250"/>
+            <wp:docPr id="30" name="Picture 30"/>
             <wp:cNvGraphicFramePr>
               <a:graphicFrameLocks xmlns:a="http://schemas.openxmlformats.org/drawingml/2006/main" noChangeAspect="1"/>
             </wp:cNvGraphicFramePr>
@@ -3640,7 +3699,7 @@
               <a:graphicData uri="http://schemas.openxmlformats.org/drawingml/2006/picture">
                 <pic:pic xmlns:pic="http://schemas.openxmlformats.org/drawingml/2006/picture">
                   <pic:nvPicPr>
-                    <pic:cNvPr id="1" name=""/>
+                    <pic:cNvPr id="30" name="Screen Shot 2019-06-25 at 4.51.04 PM.png"/>
                     <pic:cNvPicPr/>
                   </pic:nvPicPr>
                   <pic:blipFill>
@@ -3652,11 +3711,18 @@
                   <pic:spPr>
                     <a:xfrm>
                       <a:off x="0" y="0"/>
-                      <a:ext cx="5486400" cy="4523740"/>
+                      <a:ext cx="5486400" cy="4654550"/>
                     </a:xfrm>
                     <a:prstGeom prst="rect">
                       <a:avLst/>
                     </a:prstGeom>
+                    <a:effectLst>
+                      <a:outerShdw blurRad="50800" dist="38100" dir="2700000" algn="tl" rotWithShape="0">
+                        <a:prstClr val="black">
+                          <a:alpha val="40000"/>
+                        </a:prstClr>
+                      </a:outerShdw>
+                    </a:effectLst>
                   </pic:spPr>
                 </pic:pic>
               </a:graphicData>
@@ -3709,11 +3775,11 @@
       </w:r>
       <w:proofErr w:type="spellStart"/>
       <w:r>
-        <w:t>Cbprotect</w:t>
+        <w:t>CbProtect</w:t>
       </w:r>
       <w:proofErr w:type="spellEnd"/>
       <w:r>
-        <w:t xml:space="preserve"> File Rule Query</w:t>
+        <w:t xml:space="preserve"> Get File Rule for Query Condition</w:t>
       </w:r>
     </w:p>
     <w:p>
@@ -3744,11 +3810,19 @@
       </w:r>
       <w:proofErr w:type="spellStart"/>
       <w:r>
-        <w:t>CbProtection</w:t>
+        <w:t>CbProtect</w:t>
       </w:r>
       <w:proofErr w:type="spellEnd"/>
       <w:r>
-        <w:t xml:space="preserve"> Query File Rule</w:t>
+        <w:t xml:space="preserve"> Get File Rule for Query '</w:t>
+      </w:r>
+      <w:proofErr w:type="gramStart"/>
+      <w:r>
+        <w:t>name:notepad.exe</w:t>
+      </w:r>
+      <w:proofErr w:type="gramEnd"/>
+      <w:r>
+        <w:t>'</w:t>
       </w:r>
       <w:r>
         <w:t xml:space="preserve"> </w:t>
@@ -3770,10 +3844,10 @@
           <w:noProof/>
         </w:rPr>
         <w:drawing>
-          <wp:inline distT="0" distB="0" distL="0" distR="0" wp14:anchorId="7F211EDB" wp14:editId="375600CC">
-            <wp:extent cx="5486400" cy="4454525"/>
-            <wp:effectExtent l="0" t="0" r="0" b="0"/>
-            <wp:docPr id="26" name="Picture 26"/>
+          <wp:inline distT="0" distB="0" distL="0" distR="0" wp14:anchorId="35E62481" wp14:editId="703D6CB8">
+            <wp:extent cx="5486400" cy="4538345"/>
+            <wp:effectExtent l="25400" t="25400" r="88900" b="84455"/>
+            <wp:docPr id="31" name="Picture 31"/>
             <wp:cNvGraphicFramePr>
               <a:graphicFrameLocks xmlns:a="http://schemas.openxmlformats.org/drawingml/2006/main" noChangeAspect="1"/>
             </wp:cNvGraphicFramePr>
@@ -3781,7 +3855,7 @@
               <a:graphicData uri="http://schemas.openxmlformats.org/drawingml/2006/picture">
                 <pic:pic xmlns:pic="http://schemas.openxmlformats.org/drawingml/2006/picture">
                   <pic:nvPicPr>
-                    <pic:cNvPr id="1" name=""/>
+                    <pic:cNvPr id="31" name="Screen Shot 2019-06-25 at 4.52.42 PM.png"/>
                     <pic:cNvPicPr/>
                   </pic:nvPicPr>
                   <pic:blipFill>
@@ -3793,11 +3867,18 @@
                   <pic:spPr>
                     <a:xfrm>
                       <a:off x="0" y="0"/>
-                      <a:ext cx="5486400" cy="4454525"/>
+                      <a:ext cx="5486400" cy="4538345"/>
                     </a:xfrm>
                     <a:prstGeom prst="rect">
                       <a:avLst/>
                     </a:prstGeom>
+                    <a:effectLst>
+                      <a:outerShdw blurRad="50800" dist="38100" dir="2700000" algn="tl" rotWithShape="0">
+                        <a:prstClr val="black">
+                          <a:alpha val="40000"/>
+                        </a:prstClr>
+                      </a:outerShdw>
+                    </a:effectLst>
                   </pic:spPr>
                 </pic:pic>
               </a:graphicData>
@@ -3860,17 +3941,16 @@
       </w:r>
       <w:proofErr w:type="spellStart"/>
       <w:r>
-        <w:t>Cbprotect</w:t>
+        <w:t>CbProtect</w:t>
       </w:r>
       <w:proofErr w:type="spellEnd"/>
       <w:r>
-        <w:t xml:space="preserve"> File Rule Update</w:t>
+        <w:t xml:space="preserve"> Update File Rule</w:t>
       </w:r>
     </w:p>
     <w:p>
       <w:pPr>
         <w:pStyle w:val="BodyText"/>
-        <w:keepNext/>
       </w:pPr>
       <w:r>
         <w:t xml:space="preserve">This function updates a file rule in Carbon Black </w:t>
@@ -3888,18 +3968,18 @@
         <w:t xml:space="preserve">The following is an example of </w:t>
       </w:r>
       <w:r>
-        <w:t xml:space="preserve">this function in the (Example) </w:t>
+        <w:t xml:space="preserve">this function in the </w:t>
+      </w:r>
+      <w:r>
+        <w:t xml:space="preserve">(Example) </w:t>
       </w:r>
       <w:proofErr w:type="spellStart"/>
       <w:r>
-        <w:t>CbProtection</w:t>
+        <w:t>CbProtect</w:t>
       </w:r>
       <w:proofErr w:type="spellEnd"/>
       <w:r>
-        <w:t xml:space="preserve"> </w:t>
-      </w:r>
-      <w:r>
-        <w:t>Approve File Globally and Close Request</w:t>
+        <w:t xml:space="preserve"> Approve File Globally and Close Request</w:t>
       </w:r>
       <w:r>
         <w:t xml:space="preserve"> </w:t>
@@ -3927,10 +4007,10 @@
           <w:color w:val="4F81BD" w:themeColor="accent1"/>
         </w:rPr>
         <w:drawing>
-          <wp:inline distT="0" distB="0" distL="0" distR="0" wp14:anchorId="1B9F7178" wp14:editId="07F6F320">
-            <wp:extent cx="5486400" cy="5347335"/>
-            <wp:effectExtent l="0" t="0" r="0" b="12065"/>
-            <wp:docPr id="27" name="Picture 27"/>
+          <wp:inline distT="0" distB="0" distL="0" distR="0" wp14:anchorId="7147484A" wp14:editId="61877A93">
+            <wp:extent cx="5486400" cy="5982335"/>
+            <wp:effectExtent l="25400" t="25400" r="88900" b="88265"/>
+            <wp:docPr id="32" name="Picture 32"/>
             <wp:cNvGraphicFramePr>
               <a:graphicFrameLocks xmlns:a="http://schemas.openxmlformats.org/drawingml/2006/main" noChangeAspect="1"/>
             </wp:cNvGraphicFramePr>
@@ -3938,7 +4018,7 @@
               <a:graphicData uri="http://schemas.openxmlformats.org/drawingml/2006/picture">
                 <pic:pic xmlns:pic="http://schemas.openxmlformats.org/drawingml/2006/picture">
                   <pic:nvPicPr>
-                    <pic:cNvPr id="1" name=""/>
+                    <pic:cNvPr id="32" name="Screen Shot 2019-06-25 at 4.54.27 PM.png"/>
                     <pic:cNvPicPr/>
                   </pic:nvPicPr>
                   <pic:blipFill>
@@ -3950,11 +4030,18 @@
                   <pic:spPr>
                     <a:xfrm>
                       <a:off x="0" y="0"/>
-                      <a:ext cx="5486400" cy="5347335"/>
+                      <a:ext cx="5486400" cy="5982335"/>
                     </a:xfrm>
                     <a:prstGeom prst="rect">
                       <a:avLst/>
                     </a:prstGeom>
+                    <a:effectLst>
+                      <a:outerShdw blurRad="50800" dist="38100" dir="2700000" algn="tl" rotWithShape="0">
+                        <a:prstClr val="black">
+                          <a:alpha val="40000"/>
+                        </a:prstClr>
+                      </a:outerShdw>
+                    </a:effectLst>
                   </pic:spPr>
                 </pic:pic>
               </a:graphicData>
@@ -3974,7 +4061,7 @@
         </w:rPr>
       </w:pPr>
       <w:bookmarkStart w:id="8" w:name="_Toc510253273"/>
-      <w:bookmarkEnd w:id="6"/>
+      <w:bookmarkEnd w:id="7"/>
       <w:r>
         <w:br w:type="page"/>
       </w:r>
@@ -4128,15 +4215,7 @@
       </w:r>
       <w:proofErr w:type="spellEnd"/>
       <w:r>
-        <w:t xml:space="preserve"> to the location of a custom </w:t>
-      </w:r>
-      <w:proofErr w:type="spellStart"/>
-      <w:r>
-        <w:t>jinja</w:t>
-      </w:r>
-      <w:proofErr w:type="spellEnd"/>
-      <w:r>
-        <w:t xml:space="preserve"> template file</w:t>
+        <w:t xml:space="preserve"> to the location of a custom jinja template file</w:t>
       </w:r>
       <w:r>
         <w:t xml:space="preserve">; if not set, </w:t>
@@ -4148,15 +4227,7 @@
         <w:t>is</w:t>
       </w:r>
       <w:r>
-        <w:t xml:space="preserve"> used. To create your own custom </w:t>
-      </w:r>
-      <w:proofErr w:type="spellStart"/>
-      <w:r>
-        <w:t>jinja</w:t>
-      </w:r>
-      <w:proofErr w:type="spellEnd"/>
-      <w:r>
-        <w:t xml:space="preserve"> file</w:t>
+        <w:t xml:space="preserve"> used. To create your own custom jinja file</w:t>
       </w:r>
       <w:r>
         <w:t>, you should</w:t>
@@ -4164,13 +4235,8 @@
       <w:r>
         <w:t xml:space="preserve"> use the default </w:t>
       </w:r>
-      <w:proofErr w:type="spellStart"/>
-      <w:r>
-        <w:t>jinja</w:t>
-      </w:r>
-      <w:proofErr w:type="spellEnd"/>
-      <w:r>
-        <w:t xml:space="preserve"> file as a reference. This file </w:t>
+      <w:r>
+        <w:t xml:space="preserve">jinja file as a reference. This file </w:t>
       </w:r>
       <w:r>
         <w:t>can be found when expanding the package in the</w:t>
@@ -4496,8 +4562,12 @@
       </w:r>
     </w:p>
     <w:sectPr>
-      <w:footerReference w:type="default" r:id="rId25"/>
-      <w:footerReference w:type="first" r:id="rId26"/>
+      <w:headerReference w:type="even" r:id="rId25"/>
+      <w:headerReference w:type="default" r:id="rId26"/>
+      <w:footerReference w:type="even" r:id="rId27"/>
+      <w:footerReference w:type="default" r:id="rId28"/>
+      <w:headerReference w:type="first" r:id="rId29"/>
+      <w:footerReference w:type="first" r:id="rId30"/>
       <w:pgSz w:w="12240" w:h="15840"/>
       <w:pgMar w:top="1440" w:right="1800" w:bottom="1440" w:left="1800" w:header="720" w:footer="144" w:gutter="0"/>
       <w:pgNumType w:start="1"/>
@@ -4510,7 +4580,7 @@
 </file>
 
 <file path=word/endnotes.xml><?xml version="1.0" encoding="utf-8"?>
-<w:endnotes xmlns:wpc="http://schemas.microsoft.com/office/word/2010/wordprocessingCanvas" xmlns:mc="http://schemas.openxmlformats.org/markup-compatibility/2006" xmlns:o="urn:schemas-microsoft-com:office:office" xmlns:r="http://schemas.openxmlformats.org/officeDocument/2006/relationships" xmlns:m="http://schemas.openxmlformats.org/officeDocument/2006/math" xmlns:v="urn:schemas-microsoft-com:vml" xmlns:wp14="http://schemas.microsoft.com/office/word/2010/wordprocessingDrawing" xmlns:wp="http://schemas.openxmlformats.org/drawingml/2006/wordprocessingDrawing" xmlns:w10="urn:schemas-microsoft-com:office:word" xmlns:w="http://schemas.openxmlformats.org/wordprocessingml/2006/main" xmlns:w14="http://schemas.microsoft.com/office/word/2010/wordml" xmlns:w15="http://schemas.microsoft.com/office/word/2012/wordml" xmlns:wpg="http://schemas.microsoft.com/office/word/2010/wordprocessingGroup" xmlns:wpi="http://schemas.microsoft.com/office/word/2010/wordprocessingInk" xmlns:wne="http://schemas.microsoft.com/office/word/2006/wordml" xmlns:wps="http://schemas.microsoft.com/office/word/2010/wordprocessingShape" mc:Ignorable="w14 w15 wp14">
+<w:endnotes xmlns:wpc="http://schemas.microsoft.com/office/word/2010/wordprocessingCanvas" xmlns:cx="http://schemas.microsoft.com/office/drawing/2014/chartex" xmlns:cx1="http://schemas.microsoft.com/office/drawing/2015/9/8/chartex" xmlns:cx2="http://schemas.microsoft.com/office/drawing/2015/10/21/chartex" xmlns:cx3="http://schemas.microsoft.com/office/drawing/2016/5/9/chartex" xmlns:cx4="http://schemas.microsoft.com/office/drawing/2016/5/10/chartex" xmlns:cx5="http://schemas.microsoft.com/office/drawing/2016/5/11/chartex" xmlns:cx6="http://schemas.microsoft.com/office/drawing/2016/5/12/chartex" xmlns:cx7="http://schemas.microsoft.com/office/drawing/2016/5/13/chartex" xmlns:cx8="http://schemas.microsoft.com/office/drawing/2016/5/14/chartex" xmlns:mc="http://schemas.openxmlformats.org/markup-compatibility/2006" xmlns:aink="http://schemas.microsoft.com/office/drawing/2016/ink" xmlns:am3d="http://schemas.microsoft.com/office/drawing/2017/model3d" xmlns:o="urn:schemas-microsoft-com:office:office" xmlns:r="http://schemas.openxmlformats.org/officeDocument/2006/relationships" xmlns:m="http://schemas.openxmlformats.org/officeDocument/2006/math" xmlns:v="urn:schemas-microsoft-com:vml" xmlns:wp14="http://schemas.microsoft.com/office/word/2010/wordprocessingDrawing" xmlns:wp="http://schemas.openxmlformats.org/drawingml/2006/wordprocessingDrawing" xmlns:w10="urn:schemas-microsoft-com:office:word" xmlns:w="http://schemas.openxmlformats.org/wordprocessingml/2006/main" xmlns:w14="http://schemas.microsoft.com/office/word/2010/wordml" xmlns:w15="http://schemas.microsoft.com/office/word/2012/wordml" xmlns:w16cid="http://schemas.microsoft.com/office/word/2016/wordml/cid" xmlns:w16se="http://schemas.microsoft.com/office/word/2015/wordml/symex" xmlns:wpg="http://schemas.microsoft.com/office/word/2010/wordprocessingGroup" xmlns:wpi="http://schemas.microsoft.com/office/word/2010/wordprocessingInk" xmlns:wne="http://schemas.microsoft.com/office/word/2006/wordml" xmlns:wps="http://schemas.microsoft.com/office/word/2010/wordprocessingShape" mc:Ignorable="w14 w15 w16se w16cid wp14">
   <w:endnote w:type="separator" w:id="-1">
     <w:p>
       <w:r>
@@ -4529,7 +4599,17 @@
 </file>
 
 <file path=word/footer1.xml><?xml version="1.0" encoding="utf-8"?>
-<w:ftr xmlns:wpc="http://schemas.microsoft.com/office/word/2010/wordprocessingCanvas" xmlns:mc="http://schemas.openxmlformats.org/markup-compatibility/2006" xmlns:o="urn:schemas-microsoft-com:office:office" xmlns:r="http://schemas.openxmlformats.org/officeDocument/2006/relationships" xmlns:m="http://schemas.openxmlformats.org/officeDocument/2006/math" xmlns:v="urn:schemas-microsoft-com:vml" xmlns:wp14="http://schemas.microsoft.com/office/word/2010/wordprocessingDrawing" xmlns:wp="http://schemas.openxmlformats.org/drawingml/2006/wordprocessingDrawing" xmlns:w10="urn:schemas-microsoft-com:office:word" xmlns:w="http://schemas.openxmlformats.org/wordprocessingml/2006/main" xmlns:w14="http://schemas.microsoft.com/office/word/2010/wordml" xmlns:w15="http://schemas.microsoft.com/office/word/2012/wordml" xmlns:wpg="http://schemas.microsoft.com/office/word/2010/wordprocessingGroup" xmlns:wpi="http://schemas.microsoft.com/office/word/2010/wordprocessingInk" xmlns:wne="http://schemas.microsoft.com/office/word/2006/wordml" xmlns:wps="http://schemas.microsoft.com/office/word/2010/wordprocessingShape" mc:Ignorable="w14 w15 wp14">
+<w:ftr xmlns:wpc="http://schemas.microsoft.com/office/word/2010/wordprocessingCanvas" xmlns:cx="http://schemas.microsoft.com/office/drawing/2014/chartex" xmlns:cx1="http://schemas.microsoft.com/office/drawing/2015/9/8/chartex" xmlns:cx2="http://schemas.microsoft.com/office/drawing/2015/10/21/chartex" xmlns:cx3="http://schemas.microsoft.com/office/drawing/2016/5/9/chartex" xmlns:cx4="http://schemas.microsoft.com/office/drawing/2016/5/10/chartex" xmlns:cx5="http://schemas.microsoft.com/office/drawing/2016/5/11/chartex" xmlns:cx6="http://schemas.microsoft.com/office/drawing/2016/5/12/chartex" xmlns:cx7="http://schemas.microsoft.com/office/drawing/2016/5/13/chartex" xmlns:cx8="http://schemas.microsoft.com/office/drawing/2016/5/14/chartex" xmlns:mc="http://schemas.openxmlformats.org/markup-compatibility/2006" xmlns:aink="http://schemas.microsoft.com/office/drawing/2016/ink" xmlns:am3d="http://schemas.microsoft.com/office/drawing/2017/model3d" xmlns:o="urn:schemas-microsoft-com:office:office" xmlns:r="http://schemas.openxmlformats.org/officeDocument/2006/relationships" xmlns:m="http://schemas.openxmlformats.org/officeDocument/2006/math" xmlns:v="urn:schemas-microsoft-com:vml" xmlns:wp14="http://schemas.microsoft.com/office/word/2010/wordprocessingDrawing" xmlns:wp="http://schemas.openxmlformats.org/drawingml/2006/wordprocessingDrawing" xmlns:w10="urn:schemas-microsoft-com:office:word" xmlns:w="http://schemas.openxmlformats.org/wordprocessingml/2006/main" xmlns:w14="http://schemas.microsoft.com/office/word/2010/wordml" xmlns:w15="http://schemas.microsoft.com/office/word/2012/wordml" xmlns:w16cid="http://schemas.microsoft.com/office/word/2016/wordml/cid" xmlns:w16se="http://schemas.microsoft.com/office/word/2015/wordml/symex" xmlns:wpg="http://schemas.microsoft.com/office/word/2010/wordprocessingGroup" xmlns:wpi="http://schemas.microsoft.com/office/word/2010/wordprocessingInk" xmlns:wne="http://schemas.microsoft.com/office/word/2006/wordml" xmlns:wps="http://schemas.microsoft.com/office/word/2010/wordprocessingShape" mc:Ignorable="w14 w15 w16se w16cid wp14">
+  <w:p>
+    <w:pPr>
+      <w:pStyle w:val="Footer"/>
+    </w:pPr>
+  </w:p>
+</w:ftr>
+</file>
+
+<file path=word/footer2.xml><?xml version="1.0" encoding="utf-8"?>
+<w:ftr xmlns:wpc="http://schemas.microsoft.com/office/word/2010/wordprocessingCanvas" xmlns:cx="http://schemas.microsoft.com/office/drawing/2014/chartex" xmlns:cx1="http://schemas.microsoft.com/office/drawing/2015/9/8/chartex" xmlns:cx2="http://schemas.microsoft.com/office/drawing/2015/10/21/chartex" xmlns:cx3="http://schemas.microsoft.com/office/drawing/2016/5/9/chartex" xmlns:cx4="http://schemas.microsoft.com/office/drawing/2016/5/10/chartex" xmlns:cx5="http://schemas.microsoft.com/office/drawing/2016/5/11/chartex" xmlns:cx6="http://schemas.microsoft.com/office/drawing/2016/5/12/chartex" xmlns:cx7="http://schemas.microsoft.com/office/drawing/2016/5/13/chartex" xmlns:cx8="http://schemas.microsoft.com/office/drawing/2016/5/14/chartex" xmlns:mc="http://schemas.openxmlformats.org/markup-compatibility/2006" xmlns:aink="http://schemas.microsoft.com/office/drawing/2016/ink" xmlns:am3d="http://schemas.microsoft.com/office/drawing/2017/model3d" xmlns:o="urn:schemas-microsoft-com:office:office" xmlns:r="http://schemas.openxmlformats.org/officeDocument/2006/relationships" xmlns:m="http://schemas.openxmlformats.org/officeDocument/2006/math" xmlns:v="urn:schemas-microsoft-com:vml" xmlns:wp14="http://schemas.microsoft.com/office/word/2010/wordprocessingDrawing" xmlns:wp="http://schemas.openxmlformats.org/drawingml/2006/wordprocessingDrawing" xmlns:w10="urn:schemas-microsoft-com:office:word" xmlns:w="http://schemas.openxmlformats.org/wordprocessingml/2006/main" xmlns:w14="http://schemas.microsoft.com/office/word/2010/wordml" xmlns:w15="http://schemas.microsoft.com/office/word/2012/wordml" xmlns:w16cid="http://schemas.microsoft.com/office/word/2016/wordml/cid" xmlns:w16se="http://schemas.microsoft.com/office/word/2015/wordml/symex" xmlns:wpg="http://schemas.microsoft.com/office/word/2010/wordprocessingGroup" xmlns:wpi="http://schemas.microsoft.com/office/word/2010/wordprocessingInk" xmlns:wne="http://schemas.microsoft.com/office/word/2006/wordml" xmlns:wps="http://schemas.microsoft.com/office/word/2010/wordprocessingShape" mc:Ignorable="w14 w15 w16se w16cid wp14">
   <w:p>
     <w:pPr>
       <w:pStyle w:val="Normal1"/>
@@ -4601,8 +4681,8 @@
 </w:ftr>
 </file>
 
-<file path=word/footer2.xml><?xml version="1.0" encoding="utf-8"?>
-<w:ftr xmlns:wpc="http://schemas.microsoft.com/office/word/2010/wordprocessingCanvas" xmlns:mc="http://schemas.openxmlformats.org/markup-compatibility/2006" xmlns:o="urn:schemas-microsoft-com:office:office" xmlns:r="http://schemas.openxmlformats.org/officeDocument/2006/relationships" xmlns:m="http://schemas.openxmlformats.org/officeDocument/2006/math" xmlns:v="urn:schemas-microsoft-com:vml" xmlns:wp14="http://schemas.microsoft.com/office/word/2010/wordprocessingDrawing" xmlns:wp="http://schemas.openxmlformats.org/drawingml/2006/wordprocessingDrawing" xmlns:w10="urn:schemas-microsoft-com:office:word" xmlns:w="http://schemas.openxmlformats.org/wordprocessingml/2006/main" xmlns:w14="http://schemas.microsoft.com/office/word/2010/wordml" xmlns:w15="http://schemas.microsoft.com/office/word/2012/wordml" xmlns:wpg="http://schemas.microsoft.com/office/word/2010/wordprocessingGroup" xmlns:wpi="http://schemas.microsoft.com/office/word/2010/wordprocessingInk" xmlns:wne="http://schemas.microsoft.com/office/word/2006/wordml" xmlns:wps="http://schemas.microsoft.com/office/word/2010/wordprocessingShape" mc:Ignorable="w14 w15 wp14">
+<file path=word/footer3.xml><?xml version="1.0" encoding="utf-8"?>
+<w:ftr xmlns:wpc="http://schemas.microsoft.com/office/word/2010/wordprocessingCanvas" xmlns:cx="http://schemas.microsoft.com/office/drawing/2014/chartex" xmlns:cx1="http://schemas.microsoft.com/office/drawing/2015/9/8/chartex" xmlns:cx2="http://schemas.microsoft.com/office/drawing/2015/10/21/chartex" xmlns:cx3="http://schemas.microsoft.com/office/drawing/2016/5/9/chartex" xmlns:cx4="http://schemas.microsoft.com/office/drawing/2016/5/10/chartex" xmlns:cx5="http://schemas.microsoft.com/office/drawing/2016/5/11/chartex" xmlns:cx6="http://schemas.microsoft.com/office/drawing/2016/5/12/chartex" xmlns:cx7="http://schemas.microsoft.com/office/drawing/2016/5/13/chartex" xmlns:cx8="http://schemas.microsoft.com/office/drawing/2016/5/14/chartex" xmlns:mc="http://schemas.openxmlformats.org/markup-compatibility/2006" xmlns:aink="http://schemas.microsoft.com/office/drawing/2016/ink" xmlns:am3d="http://schemas.microsoft.com/office/drawing/2017/model3d" xmlns:o="urn:schemas-microsoft-com:office:office" xmlns:r="http://schemas.openxmlformats.org/officeDocument/2006/relationships" xmlns:m="http://schemas.openxmlformats.org/officeDocument/2006/math" xmlns:v="urn:schemas-microsoft-com:vml" xmlns:wp14="http://schemas.microsoft.com/office/word/2010/wordprocessingDrawing" xmlns:wp="http://schemas.openxmlformats.org/drawingml/2006/wordprocessingDrawing" xmlns:w10="urn:schemas-microsoft-com:office:word" xmlns:w="http://schemas.openxmlformats.org/wordprocessingml/2006/main" xmlns:w14="http://schemas.microsoft.com/office/word/2010/wordml" xmlns:w15="http://schemas.microsoft.com/office/word/2012/wordml" xmlns:w16cid="http://schemas.microsoft.com/office/word/2016/wordml/cid" xmlns:w16se="http://schemas.microsoft.com/office/word/2015/wordml/symex" xmlns:wpg="http://schemas.microsoft.com/office/word/2010/wordprocessingGroup" xmlns:wpi="http://schemas.microsoft.com/office/word/2010/wordprocessingInk" xmlns:wne="http://schemas.microsoft.com/office/word/2006/wordml" xmlns:wps="http://schemas.microsoft.com/office/word/2010/wordprocessingShape" mc:Ignorable="w14 w15 w16se w16cid wp14">
   <w:p>
     <w:pPr>
       <w:tabs>
@@ -4755,7 +4835,7 @@
 </file>
 
 <file path=word/footnotes.xml><?xml version="1.0" encoding="utf-8"?>
-<w:footnotes xmlns:wpc="http://schemas.microsoft.com/office/word/2010/wordprocessingCanvas" xmlns:mc="http://schemas.openxmlformats.org/markup-compatibility/2006" xmlns:o="urn:schemas-microsoft-com:office:office" xmlns:r="http://schemas.openxmlformats.org/officeDocument/2006/relationships" xmlns:m="http://schemas.openxmlformats.org/officeDocument/2006/math" xmlns:v="urn:schemas-microsoft-com:vml" xmlns:wp14="http://schemas.microsoft.com/office/word/2010/wordprocessingDrawing" xmlns:wp="http://schemas.openxmlformats.org/drawingml/2006/wordprocessingDrawing" xmlns:w10="urn:schemas-microsoft-com:office:word" xmlns:w="http://schemas.openxmlformats.org/wordprocessingml/2006/main" xmlns:w14="http://schemas.microsoft.com/office/word/2010/wordml" xmlns:w15="http://schemas.microsoft.com/office/word/2012/wordml" xmlns:wpg="http://schemas.microsoft.com/office/word/2010/wordprocessingGroup" xmlns:wpi="http://schemas.microsoft.com/office/word/2010/wordprocessingInk" xmlns:wne="http://schemas.microsoft.com/office/word/2006/wordml" xmlns:wps="http://schemas.microsoft.com/office/word/2010/wordprocessingShape" mc:Ignorable="w14 w15 wp14">
+<w:footnotes xmlns:wpc="http://schemas.microsoft.com/office/word/2010/wordprocessingCanvas" xmlns:cx="http://schemas.microsoft.com/office/drawing/2014/chartex" xmlns:cx1="http://schemas.microsoft.com/office/drawing/2015/9/8/chartex" xmlns:cx2="http://schemas.microsoft.com/office/drawing/2015/10/21/chartex" xmlns:cx3="http://schemas.microsoft.com/office/drawing/2016/5/9/chartex" xmlns:cx4="http://schemas.microsoft.com/office/drawing/2016/5/10/chartex" xmlns:cx5="http://schemas.microsoft.com/office/drawing/2016/5/11/chartex" xmlns:cx6="http://schemas.microsoft.com/office/drawing/2016/5/12/chartex" xmlns:cx7="http://schemas.microsoft.com/office/drawing/2016/5/13/chartex" xmlns:cx8="http://schemas.microsoft.com/office/drawing/2016/5/14/chartex" xmlns:mc="http://schemas.openxmlformats.org/markup-compatibility/2006" xmlns:aink="http://schemas.microsoft.com/office/drawing/2016/ink" xmlns:am3d="http://schemas.microsoft.com/office/drawing/2017/model3d" xmlns:o="urn:schemas-microsoft-com:office:office" xmlns:r="http://schemas.openxmlformats.org/officeDocument/2006/relationships" xmlns:m="http://schemas.openxmlformats.org/officeDocument/2006/math" xmlns:v="urn:schemas-microsoft-com:vml" xmlns:wp14="http://schemas.microsoft.com/office/word/2010/wordprocessingDrawing" xmlns:wp="http://schemas.openxmlformats.org/drawingml/2006/wordprocessingDrawing" xmlns:w10="urn:schemas-microsoft-com:office:word" xmlns:w="http://schemas.openxmlformats.org/wordprocessingml/2006/main" xmlns:w14="http://schemas.microsoft.com/office/word/2010/wordml" xmlns:w15="http://schemas.microsoft.com/office/word/2012/wordml" xmlns:w16cid="http://schemas.microsoft.com/office/word/2016/wordml/cid" xmlns:w16se="http://schemas.microsoft.com/office/word/2015/wordml/symex" xmlns:wpg="http://schemas.microsoft.com/office/word/2010/wordprocessingGroup" xmlns:wpi="http://schemas.microsoft.com/office/word/2010/wordprocessingInk" xmlns:wne="http://schemas.microsoft.com/office/word/2006/wordml" xmlns:wps="http://schemas.microsoft.com/office/word/2010/wordprocessingShape" mc:Ignorable="w14 w15 w16se w16cid wp14">
   <w:footnote w:type="separator" w:id="-1">
     <w:p>
       <w:r>
@@ -4773,8 +4853,38 @@
 </w:footnotes>
 </file>
 
+<file path=word/header1.xml><?xml version="1.0" encoding="utf-8"?>
+<w:hdr xmlns:wpc="http://schemas.microsoft.com/office/word/2010/wordprocessingCanvas" xmlns:cx="http://schemas.microsoft.com/office/drawing/2014/chartex" xmlns:cx1="http://schemas.microsoft.com/office/drawing/2015/9/8/chartex" xmlns:cx2="http://schemas.microsoft.com/office/drawing/2015/10/21/chartex" xmlns:cx3="http://schemas.microsoft.com/office/drawing/2016/5/9/chartex" xmlns:cx4="http://schemas.microsoft.com/office/drawing/2016/5/10/chartex" xmlns:cx5="http://schemas.microsoft.com/office/drawing/2016/5/11/chartex" xmlns:cx6="http://schemas.microsoft.com/office/drawing/2016/5/12/chartex" xmlns:cx7="http://schemas.microsoft.com/office/drawing/2016/5/13/chartex" xmlns:cx8="http://schemas.microsoft.com/office/drawing/2016/5/14/chartex" xmlns:mc="http://schemas.openxmlformats.org/markup-compatibility/2006" xmlns:aink="http://schemas.microsoft.com/office/drawing/2016/ink" xmlns:am3d="http://schemas.microsoft.com/office/drawing/2017/model3d" xmlns:o="urn:schemas-microsoft-com:office:office" xmlns:r="http://schemas.openxmlformats.org/officeDocument/2006/relationships" xmlns:m="http://schemas.openxmlformats.org/officeDocument/2006/math" xmlns:v="urn:schemas-microsoft-com:vml" xmlns:wp14="http://schemas.microsoft.com/office/word/2010/wordprocessingDrawing" xmlns:wp="http://schemas.openxmlformats.org/drawingml/2006/wordprocessingDrawing" xmlns:w10="urn:schemas-microsoft-com:office:word" xmlns:w="http://schemas.openxmlformats.org/wordprocessingml/2006/main" xmlns:w14="http://schemas.microsoft.com/office/word/2010/wordml" xmlns:w15="http://schemas.microsoft.com/office/word/2012/wordml" xmlns:w16cid="http://schemas.microsoft.com/office/word/2016/wordml/cid" xmlns:w16se="http://schemas.microsoft.com/office/word/2015/wordml/symex" xmlns:wpg="http://schemas.microsoft.com/office/word/2010/wordprocessingGroup" xmlns:wpi="http://schemas.microsoft.com/office/word/2010/wordprocessingInk" xmlns:wne="http://schemas.microsoft.com/office/word/2006/wordml" xmlns:wps="http://schemas.microsoft.com/office/word/2010/wordprocessingShape" mc:Ignorable="w14 w15 w16se w16cid wp14">
+  <w:p>
+    <w:pPr>
+      <w:pStyle w:val="Header"/>
+    </w:pPr>
+  </w:p>
+</w:hdr>
+</file>
+
+<file path=word/header2.xml><?xml version="1.0" encoding="utf-8"?>
+<w:hdr xmlns:wpc="http://schemas.microsoft.com/office/word/2010/wordprocessingCanvas" xmlns:cx="http://schemas.microsoft.com/office/drawing/2014/chartex" xmlns:cx1="http://schemas.microsoft.com/office/drawing/2015/9/8/chartex" xmlns:cx2="http://schemas.microsoft.com/office/drawing/2015/10/21/chartex" xmlns:cx3="http://schemas.microsoft.com/office/drawing/2016/5/9/chartex" xmlns:cx4="http://schemas.microsoft.com/office/drawing/2016/5/10/chartex" xmlns:cx5="http://schemas.microsoft.com/office/drawing/2016/5/11/chartex" xmlns:cx6="http://schemas.microsoft.com/office/drawing/2016/5/12/chartex" xmlns:cx7="http://schemas.microsoft.com/office/drawing/2016/5/13/chartex" xmlns:cx8="http://schemas.microsoft.com/office/drawing/2016/5/14/chartex" xmlns:mc="http://schemas.openxmlformats.org/markup-compatibility/2006" xmlns:aink="http://schemas.microsoft.com/office/drawing/2016/ink" xmlns:am3d="http://schemas.microsoft.com/office/drawing/2017/model3d" xmlns:o="urn:schemas-microsoft-com:office:office" xmlns:r="http://schemas.openxmlformats.org/officeDocument/2006/relationships" xmlns:m="http://schemas.openxmlformats.org/officeDocument/2006/math" xmlns:v="urn:schemas-microsoft-com:vml" xmlns:wp14="http://schemas.microsoft.com/office/word/2010/wordprocessingDrawing" xmlns:wp="http://schemas.openxmlformats.org/drawingml/2006/wordprocessingDrawing" xmlns:w10="urn:schemas-microsoft-com:office:word" xmlns:w="http://schemas.openxmlformats.org/wordprocessingml/2006/main" xmlns:w14="http://schemas.microsoft.com/office/word/2010/wordml" xmlns:w15="http://schemas.microsoft.com/office/word/2012/wordml" xmlns:w16cid="http://schemas.microsoft.com/office/word/2016/wordml/cid" xmlns:w16se="http://schemas.microsoft.com/office/word/2015/wordml/symex" xmlns:wpg="http://schemas.microsoft.com/office/word/2010/wordprocessingGroup" xmlns:wpi="http://schemas.microsoft.com/office/word/2010/wordprocessingInk" xmlns:wne="http://schemas.microsoft.com/office/word/2006/wordml" xmlns:wps="http://schemas.microsoft.com/office/word/2010/wordprocessingShape" mc:Ignorable="w14 w15 w16se w16cid wp14">
+  <w:p>
+    <w:pPr>
+      <w:pStyle w:val="Header"/>
+    </w:pPr>
+  </w:p>
+</w:hdr>
+</file>
+
+<file path=word/header3.xml><?xml version="1.0" encoding="utf-8"?>
+<w:hdr xmlns:wpc="http://schemas.microsoft.com/office/word/2010/wordprocessingCanvas" xmlns:cx="http://schemas.microsoft.com/office/drawing/2014/chartex" xmlns:cx1="http://schemas.microsoft.com/office/drawing/2015/9/8/chartex" xmlns:cx2="http://schemas.microsoft.com/office/drawing/2015/10/21/chartex" xmlns:cx3="http://schemas.microsoft.com/office/drawing/2016/5/9/chartex" xmlns:cx4="http://schemas.microsoft.com/office/drawing/2016/5/10/chartex" xmlns:cx5="http://schemas.microsoft.com/office/drawing/2016/5/11/chartex" xmlns:cx6="http://schemas.microsoft.com/office/drawing/2016/5/12/chartex" xmlns:cx7="http://schemas.microsoft.com/office/drawing/2016/5/13/chartex" xmlns:cx8="http://schemas.microsoft.com/office/drawing/2016/5/14/chartex" xmlns:mc="http://schemas.openxmlformats.org/markup-compatibility/2006" xmlns:aink="http://schemas.microsoft.com/office/drawing/2016/ink" xmlns:am3d="http://schemas.microsoft.com/office/drawing/2017/model3d" xmlns:o="urn:schemas-microsoft-com:office:office" xmlns:r="http://schemas.openxmlformats.org/officeDocument/2006/relationships" xmlns:m="http://schemas.openxmlformats.org/officeDocument/2006/math" xmlns:v="urn:schemas-microsoft-com:vml" xmlns:wp14="http://schemas.microsoft.com/office/word/2010/wordprocessingDrawing" xmlns:wp="http://schemas.openxmlformats.org/drawingml/2006/wordprocessingDrawing" xmlns:w10="urn:schemas-microsoft-com:office:word" xmlns:w="http://schemas.openxmlformats.org/wordprocessingml/2006/main" xmlns:w14="http://schemas.microsoft.com/office/word/2010/wordml" xmlns:w15="http://schemas.microsoft.com/office/word/2012/wordml" xmlns:w16cid="http://schemas.microsoft.com/office/word/2016/wordml/cid" xmlns:w16se="http://schemas.microsoft.com/office/word/2015/wordml/symex" xmlns:wpg="http://schemas.microsoft.com/office/word/2010/wordprocessingGroup" xmlns:wpi="http://schemas.microsoft.com/office/word/2010/wordprocessingInk" xmlns:wne="http://schemas.microsoft.com/office/word/2006/wordml" xmlns:wps="http://schemas.microsoft.com/office/word/2010/wordprocessingShape" mc:Ignorable="w14 w15 w16se w16cid wp14">
+  <w:p>
+    <w:pPr>
+      <w:pStyle w:val="Header"/>
+    </w:pPr>
+  </w:p>
+</w:hdr>
+</file>
+
 <file path=word/numbering.xml><?xml version="1.0" encoding="utf-8"?>
-<w:numbering xmlns:wpc="http://schemas.microsoft.com/office/word/2010/wordprocessingCanvas" xmlns:mc="http://schemas.openxmlformats.org/markup-compatibility/2006" xmlns:o="urn:schemas-microsoft-com:office:office" xmlns:r="http://schemas.openxmlformats.org/officeDocument/2006/relationships" xmlns:m="http://schemas.openxmlformats.org/officeDocument/2006/math" xmlns:v="urn:schemas-microsoft-com:vml" xmlns:wp14="http://schemas.microsoft.com/office/word/2010/wordprocessingDrawing" xmlns:wp="http://schemas.openxmlformats.org/drawingml/2006/wordprocessingDrawing" xmlns:w10="urn:schemas-microsoft-com:office:word" xmlns:w="http://schemas.openxmlformats.org/wordprocessingml/2006/main" xmlns:w14="http://schemas.microsoft.com/office/word/2010/wordml" xmlns:w15="http://schemas.microsoft.com/office/word/2012/wordml" xmlns:wpg="http://schemas.microsoft.com/office/word/2010/wordprocessingGroup" xmlns:wpi="http://schemas.microsoft.com/office/word/2010/wordprocessingInk" xmlns:wne="http://schemas.microsoft.com/office/word/2006/wordml" xmlns:wps="http://schemas.microsoft.com/office/word/2010/wordprocessingShape" mc:Ignorable="w14 w15 wp14">
+<w:numbering xmlns:wpc="http://schemas.microsoft.com/office/word/2010/wordprocessingCanvas" xmlns:cx="http://schemas.microsoft.com/office/drawing/2014/chartex" xmlns:cx1="http://schemas.microsoft.com/office/drawing/2015/9/8/chartex" xmlns:cx2="http://schemas.microsoft.com/office/drawing/2015/10/21/chartex" xmlns:cx3="http://schemas.microsoft.com/office/drawing/2016/5/9/chartex" xmlns:cx4="http://schemas.microsoft.com/office/drawing/2016/5/10/chartex" xmlns:cx5="http://schemas.microsoft.com/office/drawing/2016/5/11/chartex" xmlns:cx6="http://schemas.microsoft.com/office/drawing/2016/5/12/chartex" xmlns:cx7="http://schemas.microsoft.com/office/drawing/2016/5/13/chartex" xmlns:cx8="http://schemas.microsoft.com/office/drawing/2016/5/14/chartex" xmlns:mc="http://schemas.openxmlformats.org/markup-compatibility/2006" xmlns:aink="http://schemas.microsoft.com/office/drawing/2016/ink" xmlns:am3d="http://schemas.microsoft.com/office/drawing/2017/model3d" xmlns:o="urn:schemas-microsoft-com:office:office" xmlns:r="http://schemas.openxmlformats.org/officeDocument/2006/relationships" xmlns:m="http://schemas.openxmlformats.org/officeDocument/2006/math" xmlns:v="urn:schemas-microsoft-com:vml" xmlns:wp14="http://schemas.microsoft.com/office/word/2010/wordprocessingDrawing" xmlns:wp="http://schemas.openxmlformats.org/drawingml/2006/wordprocessingDrawing" xmlns:w10="urn:schemas-microsoft-com:office:word" xmlns:w="http://schemas.openxmlformats.org/wordprocessingml/2006/main" xmlns:w14="http://schemas.microsoft.com/office/word/2010/wordml" xmlns:w15="http://schemas.microsoft.com/office/word/2012/wordml" xmlns:w16cid="http://schemas.microsoft.com/office/word/2016/wordml/cid" xmlns:w16se="http://schemas.microsoft.com/office/word/2015/wordml/symex" xmlns:wpg="http://schemas.microsoft.com/office/word/2010/wordprocessingGroup" xmlns:wpi="http://schemas.microsoft.com/office/word/2010/wordprocessingInk" xmlns:wne="http://schemas.microsoft.com/office/word/2006/wordml" xmlns:wps="http://schemas.microsoft.com/office/word/2010/wordprocessingShape" mc:Ignorable="w14 w15 w16se w16cid wp14">
   <w:abstractNum w:abstractNumId="0" w15:restartNumberingAfterBreak="0">
     <w:nsid w:val="FFFFFF89"/>
     <w:multiLevelType w:val="singleLevel"/>
@@ -7714,7 +7824,7 @@
 </file>
 
 <file path=word/styles.xml><?xml version="1.0" encoding="utf-8"?>
-<w:styles xmlns:mc="http://schemas.openxmlformats.org/markup-compatibility/2006" xmlns:r="http://schemas.openxmlformats.org/officeDocument/2006/relationships" xmlns:w="http://schemas.openxmlformats.org/wordprocessingml/2006/main" xmlns:w14="http://schemas.microsoft.com/office/word/2010/wordml" xmlns:w15="http://schemas.microsoft.com/office/word/2012/wordml" mc:Ignorable="w14 w15">
+<w:styles xmlns:mc="http://schemas.openxmlformats.org/markup-compatibility/2006" xmlns:r="http://schemas.openxmlformats.org/officeDocument/2006/relationships" xmlns:w="http://schemas.openxmlformats.org/wordprocessingml/2006/main" xmlns:w14="http://schemas.microsoft.com/office/word/2010/wordml" xmlns:w15="http://schemas.microsoft.com/office/word/2012/wordml" xmlns:w16cid="http://schemas.microsoft.com/office/word/2016/wordml/cid" xmlns:w16se="http://schemas.microsoft.com/office/word/2015/wordml/symex" mc:Ignorable="w14 w15 w16se w16cid">
   <w:docDefaults>
     <w:rPrDefault>
       <w:rPr>
@@ -7727,7 +7837,7 @@
     </w:rPrDefault>
     <w:pPrDefault/>
   </w:docDefaults>
-  <w:latentStyles w:defLockedState="0" w:defUIPriority="99" w:defSemiHidden="0" w:defUnhideWhenUsed="0" w:defQFormat="0" w:count="371">
+  <w:latentStyles w:defLockedState="0" w:defUIPriority="99" w:defSemiHidden="0" w:defUnhideWhenUsed="0" w:defQFormat="0" w:count="376">
     <w:lsdException w:name="Normal" w:uiPriority="0" w:qFormat="1"/>
     <w:lsdException w:name="heading 1" w:uiPriority="0" w:qFormat="1"/>
     <w:lsdException w:name="heading 2" w:semiHidden="1" w:uiPriority="9" w:unhideWhenUsed="1" w:qFormat="1"/>
@@ -7833,7 +7943,6 @@
     <w:lsdException w:name="HTML Sample" w:semiHidden="1" w:unhideWhenUsed="1"/>
     <w:lsdException w:name="HTML Typewriter" w:semiHidden="1" w:unhideWhenUsed="1"/>
     <w:lsdException w:name="HTML Variable" w:semiHidden="1" w:unhideWhenUsed="1"/>
-    <w:lsdException w:name="Normal Table" w:semiHidden="1" w:unhideWhenUsed="1"/>
     <w:lsdException w:name="annotation subject" w:semiHidden="1" w:unhideWhenUsed="1"/>
     <w:lsdException w:name="No List" w:semiHidden="1" w:unhideWhenUsed="1"/>
     <w:lsdException w:name="Outline List 1" w:semiHidden="1" w:unhideWhenUsed="1"/>
@@ -7876,11 +7985,8 @@
     <w:lsdException w:name="Table Contemporary" w:semiHidden="1" w:unhideWhenUsed="1"/>
     <w:lsdException w:name="Table Elegant" w:semiHidden="1" w:unhideWhenUsed="1"/>
     <w:lsdException w:name="Table Professional" w:semiHidden="1" w:unhideWhenUsed="1"/>
-    <w:lsdException w:name="Table Subtle 1" w:semiHidden="1" w:unhideWhenUsed="1"/>
     <w:lsdException w:name="Table Subtle 2" w:semiHidden="1" w:unhideWhenUsed="1"/>
     <w:lsdException w:name="Table Web 1" w:semiHidden="1" w:unhideWhenUsed="1"/>
-    <w:lsdException w:name="Table Web 2" w:semiHidden="1" w:unhideWhenUsed="1"/>
-    <w:lsdException w:name="Table Web 3" w:semiHidden="1" w:unhideWhenUsed="1"/>
     <w:lsdException w:name="Balloon Text" w:semiHidden="1" w:unhideWhenUsed="1"/>
     <w:lsdException w:name="Table Grid" w:uiPriority="59"/>
     <w:lsdException w:name="Table Theme" w:semiHidden="1" w:unhideWhenUsed="1"/>
@@ -8099,6 +8205,11 @@
     <w:lsdException w:name="List Table 5 Dark Accent 6" w:uiPriority="50"/>
     <w:lsdException w:name="List Table 6 Colorful Accent 6" w:uiPriority="51"/>
     <w:lsdException w:name="List Table 7 Colorful Accent 6" w:uiPriority="52"/>
+    <w:lsdException w:name="Mention" w:semiHidden="1" w:unhideWhenUsed="1"/>
+    <w:lsdException w:name="Smart Hyperlink" w:semiHidden="1" w:unhideWhenUsed="1"/>
+    <w:lsdException w:name="Hashtag" w:semiHidden="1" w:unhideWhenUsed="1"/>
+    <w:lsdException w:name="Unresolved Mention" w:semiHidden="1" w:unhideWhenUsed="1"/>
+    <w:lsdException w:name="Smart Link" w:semiHidden="1" w:unhideWhenUsed="1"/>
   </w:latentStyles>
   <w:style w:type="paragraph" w:default="1" w:styleId="Normal">
     <w:name w:val="Normal"/>
@@ -9068,7 +9179,7 @@
 </file>
 
 <file path=customXml/itemProps1.xml><?xml version="1.0" encoding="utf-8"?>
-<ds:datastoreItem xmlns:ds="http://schemas.openxmlformats.org/officeDocument/2006/customXml" ds:itemID="{D127528F-D387-4A42-8F19-C625A9BB6AD5}">
+<ds:datastoreItem xmlns:ds="http://schemas.openxmlformats.org/officeDocument/2006/customXml" ds:itemID="{59B2FEC6-F8E6-A247-B8DF-07798C9DBE01}">
   <ds:schemaRefs>
     <ds:schemaRef ds:uri="http://schemas.openxmlformats.org/officeDocument/2006/bibliography"/>
   </ds:schemaRefs>

</xml_diff>

<commit_message>
INT-1058 new carbon black doc for INT-1439
</commit_message>
<xml_diff>
--- a/fn_cb_protection/doc/Carbon_Black_Protection_Integration_Guide.docx
+++ b/fn_cb_protection/doc/Carbon_Black_Protection_Integration_Guide.docx
@@ -136,15 +136,7 @@
           <w:sz w:val="48"/>
           <w:szCs w:val="48"/>
         </w:rPr>
-        <w:t>Incident Response Platform</w:t>
-      </w:r>
-      <w:r>
-        <w:rPr>
-          <w:color w:val="FF8300"/>
-          <w:sz w:val="48"/>
-          <w:szCs w:val="48"/>
-        </w:rPr>
-        <w:t xml:space="preserve"> Integrations</w:t>
+        <w:t xml:space="preserve">Security Orchestration, Automation and Response Platform </w:t>
       </w:r>
     </w:p>
     <w:p>
@@ -242,7 +234,23 @@
           <w:sz w:val="20"/>
           <w:szCs w:val="20"/>
         </w:rPr>
-        <w:t>Resilient Functions simplify development of integrations by wrapping each activity into an individual workflow component. These components can be easily installed, then used and combined in Resilient workflows. The Resilient platform sends data to the function component that performs an activity then returns the results to the workflow. The results can be acted upon by scripts, rules, and workflow decision points to dynamically orchestrate the security incident response activities.</w:t>
+        <w:t xml:space="preserve">Resilient </w:t>
+      </w:r>
+      <w:r>
+        <w:rPr>
+          <w:rFonts w:ascii="Arial" w:eastAsia="Arial" w:hAnsi="Arial" w:cs="Arial"/>
+          <w:sz w:val="20"/>
+          <w:szCs w:val="20"/>
+        </w:rPr>
+        <w:t>f</w:t>
+      </w:r>
+      <w:r>
+        <w:rPr>
+          <w:rFonts w:ascii="Arial" w:eastAsia="Arial" w:hAnsi="Arial" w:cs="Arial"/>
+          <w:sz w:val="20"/>
+          <w:szCs w:val="20"/>
+        </w:rPr>
+        <w:t>unctions simplify development of integrations by wrapping each activity into an individual workflow component. These components can be easily installed, then used and combined in Resilient workflows. The Resilient platform sends data to the function component that performs an activity then returns the results to the workflow. The results can be acted upon by scripts, rules, and workflow decision points to dynamically orchestrate the security incident response activities.</w:t>
       </w:r>
     </w:p>
     <w:p>
@@ -443,62 +451,33 @@
     <w:p>
       <w:pPr>
         <w:pStyle w:val="BodyText"/>
-        <w:keepNext/>
-      </w:pPr>
-      <w:bookmarkStart w:id="1" w:name="_Toc510253265"/>
-      <w:r>
         <w:rPr>
           <w:rFonts w:cs="Arial"/>
           <w:szCs w:val="20"/>
         </w:rPr>
-        <w:t>Before installing</w:t>
-      </w:r>
-      <w:r>
-        <w:t>, verify that your environment meets the following prerequisites:</w:t>
-      </w:r>
-    </w:p>
-    <w:p>
-      <w:pPr>
-        <w:pStyle w:val="ListBullet"/>
-        <w:keepNext/>
-        <w:numPr>
-          <w:ilvl w:val="0"/>
-          <w:numId w:val="26"/>
-        </w:numPr>
-      </w:pPr>
-      <w:r>
-        <w:t>Resilient</w:t>
-      </w:r>
-      <w:r>
-        <w:t xml:space="preserve"> platform is version 30 or later. </w:t>
-      </w:r>
-    </w:p>
-    <w:p>
-      <w:pPr>
-        <w:pStyle w:val="ListBullet"/>
-        <w:numPr>
-          <w:ilvl w:val="0"/>
-          <w:numId w:val="26"/>
-        </w:numPr>
-      </w:pPr>
-      <w:r>
-        <w:t xml:space="preserve">You have access to a Resilient integration server. An </w:t>
-      </w:r>
-      <w:r>
-        <w:rPr>
-          <w:i/>
-        </w:rPr>
-        <w:t>integration server</w:t>
-      </w:r>
-      <w:r>
-        <w:t xml:space="preserve"> is the system that you use to deploy integration packages to the Resilient platform. See the </w:t>
+      </w:pPr>
+      <w:bookmarkStart w:id="1" w:name="_Toc510253265"/>
+      <w:r>
+        <w:t xml:space="preserve">You download the function package to a Resilient integration server, and from there you </w:t>
+      </w:r>
+      <w:r>
+        <w:t>deploy</w:t>
+      </w:r>
+      <w:r>
+        <w:t xml:space="preserve"> the functions and components to a Resilient platform. These procedures are provided in the </w:t>
       </w:r>
       <w:hyperlink r:id="rId10" w:history="1">
         <w:r>
           <w:rPr>
             <w:rStyle w:val="Hyperlink"/>
           </w:rPr>
-          <w:t>Resilient Integration Server Guid</w:t>
+          <w:t xml:space="preserve">Resilient </w:t>
+        </w:r>
+        <w:r>
+          <w:rPr>
+            <w:rStyle w:val="Hyperlink"/>
+          </w:rPr>
+          <w:t>Integration Server Guid</w:t>
         </w:r>
         <w:r>
           <w:rPr>
@@ -508,7 +487,59 @@
         </w:r>
       </w:hyperlink>
       <w:r>
-        <w:t xml:space="preserve"> for more information. </w:t>
+        <w:rPr>
+          <w:rFonts w:cs="Arial"/>
+          <w:szCs w:val="20"/>
+        </w:rPr>
+        <w:t xml:space="preserve">. </w:t>
+      </w:r>
+    </w:p>
+    <w:p>
+      <w:pPr>
+        <w:pStyle w:val="BodyText"/>
+      </w:pPr>
+      <w:r>
+        <w:t xml:space="preserve">The functions included this package have the following requirements, which are above and </w:t>
+      </w:r>
+      <w:r>
+        <w:t>beyond</w:t>
+      </w:r>
+      <w:r>
+        <w:t xml:space="preserve"> those listed in the </w:t>
+      </w:r>
+      <w:r>
+        <w:rPr>
+          <w:i/>
+        </w:rPr>
+        <w:t>Resilient</w:t>
+      </w:r>
+      <w:r>
+        <w:t xml:space="preserve"> </w:t>
+      </w:r>
+      <w:r>
+        <w:rPr>
+          <w:i/>
+        </w:rPr>
+        <w:t>Integration Server Guide</w:t>
+      </w:r>
+      <w:r>
+        <w:t xml:space="preserve">.  </w:t>
+      </w:r>
+    </w:p>
+    <w:p>
+      <w:pPr>
+        <w:pStyle w:val="ListBullet"/>
+        <w:keepNext/>
+        <w:numPr>
+          <w:ilvl w:val="0"/>
+          <w:numId w:val="26"/>
+        </w:numPr>
+      </w:pPr>
+      <w:r>
+        <w:t>Resilient</w:t>
+      </w:r>
+      <w:r>
+        <w:t xml:space="preserve"> platform is version 30 or later. </w:t>
       </w:r>
     </w:p>
     <w:p>
@@ -531,414 +562,17 @@
     </w:p>
     <w:p>
       <w:pPr>
-        <w:pStyle w:val="Heading20"/>
+        <w:pStyle w:val="BodyText"/>
       </w:pPr>
       <w:bookmarkStart w:id="2" w:name="_Toc509305886"/>
       <w:r>
-        <w:t>Install the Python components</w:t>
-      </w:r>
-      <w:bookmarkEnd w:id="2"/>
-    </w:p>
-    <w:p>
-      <w:pPr>
-        <w:pStyle w:val="BodyText"/>
-      </w:pPr>
-      <w:r>
-        <w:t>The functions package contains Python components that are called by the Resilient platform to execute the functions during your workflows. These components run in the R</w:t>
-      </w:r>
-      <w:r>
-        <w:t>esilient</w:t>
-      </w:r>
-      <w:r>
-        <w:t xml:space="preserve"> C</w:t>
-      </w:r>
-      <w:r>
-        <w:t>ircuits</w:t>
-      </w:r>
-      <w:r>
-        <w:t xml:space="preserve"> integration framework</w:t>
-      </w:r>
-      <w:r>
-        <w:t>.</w:t>
-      </w:r>
-    </w:p>
-    <w:p>
-      <w:pPr>
-        <w:pStyle w:val="BodyText"/>
-      </w:pPr>
-      <w:r>
-        <w:t>The package also includes Resilient customizations that will be imported into the platform later.</w:t>
-      </w:r>
-    </w:p>
-    <w:p>
-      <w:pPr>
-        <w:pStyle w:val="BodyText"/>
-      </w:pPr>
-      <w:r>
-        <w:t>Complete the following steps to install the Python components:</w:t>
-      </w:r>
-    </w:p>
-    <w:p>
-      <w:pPr>
-        <w:pStyle w:val="BodyText"/>
-        <w:numPr>
-          <w:ilvl w:val="0"/>
-          <w:numId w:val="30"/>
-        </w:numPr>
-      </w:pPr>
-      <w:r>
-        <w:t>Ensure that the environment is up-to-date, as follows:</w:t>
-      </w:r>
-    </w:p>
-    <w:p>
-      <w:pPr>
-        <w:pStyle w:val="Code0"/>
-        <w:ind w:left="547"/>
-        <w:contextualSpacing/>
-      </w:pPr>
-      <w:r>
-        <w:t>sudo pip install --upgrade pip</w:t>
-      </w:r>
-    </w:p>
-    <w:p>
-      <w:pPr>
-        <w:pStyle w:val="Code0"/>
-        <w:ind w:left="547"/>
-        <w:contextualSpacing/>
-      </w:pPr>
-      <w:r>
-        <w:t xml:space="preserve">sudo pip install --upgrade </w:t>
-      </w:r>
-      <w:proofErr w:type="spellStart"/>
-      <w:r>
-        <w:t>setuptools</w:t>
-      </w:r>
-      <w:proofErr w:type="spellEnd"/>
-    </w:p>
-    <w:p>
-      <w:pPr>
-        <w:pStyle w:val="Code0"/>
-        <w:ind w:left="547"/>
-        <w:contextualSpacing/>
-      </w:pPr>
-      <w:r>
-        <w:t>sudo pip install --upgrade resilient-circuits</w:t>
-      </w:r>
-    </w:p>
-    <w:p>
-      <w:pPr>
-        <w:pStyle w:val="BodyText"/>
-        <w:numPr>
-          <w:ilvl w:val="0"/>
-          <w:numId w:val="30"/>
-        </w:numPr>
-      </w:pPr>
-      <w:r>
-        <w:t>To install the package, you must first unzip it then install the package as follows:</w:t>
-      </w:r>
-    </w:p>
-    <w:p>
-      <w:pPr>
-        <w:pStyle w:val="Code0"/>
-        <w:ind w:left="547"/>
-        <w:contextualSpacing/>
-      </w:pPr>
-      <w:r>
-        <w:t>su</w:t>
-      </w:r>
-      <w:r>
-        <w:t>do pip install --upgrade fn_cb_protection-1.0.2.tar.gz</w:t>
-      </w:r>
-    </w:p>
-    <w:p>
-      <w:pPr>
-        <w:pStyle w:val="Heading20"/>
-      </w:pPr>
-      <w:r>
-        <w:t>Configure the Python components</w:t>
-      </w:r>
-    </w:p>
-    <w:p>
-      <w:pPr>
-        <w:pStyle w:val="BodyText"/>
-      </w:pPr>
-      <w:r>
-        <w:t xml:space="preserve">The </w:t>
-      </w:r>
-      <w:r>
-        <w:t>Resilient Circuits components run as an unprivileged user, typically named integration. If you do not already have an integration user configured on your appliance, create it now.</w:t>
-      </w:r>
-    </w:p>
-    <w:p>
-      <w:pPr>
-        <w:pStyle w:val="BodyText"/>
-        <w:rPr>
-          <w:szCs w:val="20"/>
-        </w:rPr>
-      </w:pPr>
-      <w:r>
-        <w:t>Complete the</w:t>
-      </w:r>
-      <w:r>
-        <w:rPr>
-          <w:szCs w:val="20"/>
-        </w:rPr>
-        <w:t xml:space="preserve"> following </w:t>
-      </w:r>
-      <w:r>
-        <w:rPr>
-          <w:szCs w:val="20"/>
-        </w:rPr>
-        <w:t xml:space="preserve">steps </w:t>
-      </w:r>
-      <w:r>
-        <w:rPr>
-          <w:szCs w:val="20"/>
-        </w:rPr>
-        <w:t xml:space="preserve">to </w:t>
-      </w:r>
-      <w:r>
-        <w:rPr>
-          <w:szCs w:val="20"/>
-        </w:rPr>
-        <w:t xml:space="preserve">configure and run </w:t>
-      </w:r>
-      <w:r>
-        <w:t>the integration</w:t>
-      </w:r>
-      <w:r>
-        <w:rPr>
-          <w:szCs w:val="20"/>
-        </w:rPr>
-        <w:t>:</w:t>
-      </w:r>
-    </w:p>
-    <w:p>
-      <w:pPr>
-        <w:pStyle w:val="BodyText"/>
-        <w:numPr>
-          <w:ilvl w:val="0"/>
-          <w:numId w:val="23"/>
-        </w:numPr>
-        <w:rPr>
-          <w:rFonts w:cs="Arial"/>
-          <w:color w:val="000000"/>
-        </w:rPr>
-      </w:pPr>
-      <w:r>
-        <w:rPr>
-          <w:rFonts w:cs="Arial"/>
-          <w:color w:val="000000"/>
-        </w:rPr>
-        <w:t xml:space="preserve">Using sudo, </w:t>
-      </w:r>
-      <w:r>
-        <w:rPr>
-          <w:rFonts w:cs="Arial"/>
-          <w:color w:val="000000"/>
-        </w:rPr>
-        <w:t>switch to the integration user, as follows:</w:t>
-      </w:r>
-    </w:p>
-    <w:p>
-      <w:pPr>
-        <w:pStyle w:val="Code0"/>
-        <w:ind w:left="720"/>
-      </w:pPr>
-      <w:r>
-        <w:t>sudo su - integration</w:t>
-      </w:r>
-    </w:p>
-    <w:p>
-      <w:pPr>
-        <w:pStyle w:val="BodyText"/>
-        <w:numPr>
-          <w:ilvl w:val="0"/>
-          <w:numId w:val="23"/>
-        </w:numPr>
-        <w:rPr>
-          <w:rFonts w:cs="Arial"/>
-          <w:color w:val="000000"/>
-        </w:rPr>
-      </w:pPr>
-      <w:r>
-        <w:t>Use one of the following commands to c</w:t>
-      </w:r>
-      <w:r>
-        <w:rPr>
-          <w:rFonts w:cs="Arial"/>
-          <w:color w:val="000000"/>
-        </w:rPr>
-        <w:t xml:space="preserve">reate or update the </w:t>
-      </w:r>
-      <w:r>
-        <w:rPr>
-          <w:rFonts w:cs="Arial"/>
-          <w:color w:val="000000"/>
-        </w:rPr>
-        <w:t>resilient-circuits</w:t>
-      </w:r>
-      <w:r>
-        <w:rPr>
-          <w:rFonts w:cs="Arial"/>
-          <w:color w:val="000000"/>
-        </w:rPr>
-        <w:t xml:space="preserve"> configuration file</w:t>
-      </w:r>
-      <w:r>
-        <w:t xml:space="preserve">. Use </w:t>
-      </w:r>
-      <w:r>
-        <w:rPr>
-          <w:rFonts w:ascii="Courier New" w:hAnsi="Courier New"/>
-        </w:rPr>
-        <w:t>–c</w:t>
-      </w:r>
-      <w:r>
-        <w:t xml:space="preserve"> for new environments or </w:t>
-      </w:r>
-      <w:r>
-        <w:rPr>
-          <w:rFonts w:ascii="Courier New" w:hAnsi="Courier New"/>
-        </w:rPr>
-        <w:t>–u</w:t>
-      </w:r>
-      <w:r>
-        <w:t xml:space="preserve"> for existing environments.</w:t>
-      </w:r>
-    </w:p>
-    <w:p>
-      <w:pPr>
-        <w:pStyle w:val="Code0"/>
-        <w:ind w:left="720"/>
-      </w:pPr>
-      <w:r>
-        <w:t>resilient-circuits config -c</w:t>
-      </w:r>
-    </w:p>
-    <w:p>
-      <w:pPr>
-        <w:pStyle w:val="BodyText"/>
-        <w:ind w:left="720"/>
-      </w:pPr>
-      <w:r>
-        <w:t>or</w:t>
-      </w:r>
-    </w:p>
-    <w:p>
-      <w:pPr>
-        <w:pStyle w:val="Code0"/>
-        <w:ind w:left="720"/>
-      </w:pPr>
-      <w:r>
-        <w:t>resilient-circuits config -u</w:t>
-      </w:r>
-    </w:p>
-    <w:p>
-      <w:pPr>
-        <w:pStyle w:val="BodyText"/>
-        <w:keepNext/>
-        <w:numPr>
-          <w:ilvl w:val="0"/>
-          <w:numId w:val="23"/>
-        </w:numPr>
-        <w:rPr>
-          <w:rFonts w:cs="Arial"/>
-          <w:color w:val="000000"/>
-        </w:rPr>
-      </w:pPr>
-      <w:r>
-        <w:rPr>
-          <w:rFonts w:cs="Arial"/>
-          <w:color w:val="000000"/>
-        </w:rPr>
-        <w:lastRenderedPageBreak/>
-        <w:t>Edit the resilient-circuits configuration file, as follows:</w:t>
-      </w:r>
-    </w:p>
-    <w:p>
-      <w:pPr>
-        <w:pStyle w:val="BodyText"/>
-        <w:keepNext/>
-        <w:numPr>
-          <w:ilvl w:val="1"/>
-          <w:numId w:val="23"/>
-        </w:numPr>
-        <w:ind w:left="720"/>
-        <w:rPr>
-          <w:rFonts w:cs="Arial"/>
-          <w:color w:val="000000"/>
-        </w:rPr>
-      </w:pPr>
-      <w:r>
-        <w:rPr>
-          <w:rFonts w:cs="Arial"/>
-          <w:color w:val="000000"/>
-        </w:rPr>
-        <w:t xml:space="preserve">In the </w:t>
-      </w:r>
-      <w:r>
-        <w:rPr>
-          <w:rFonts w:cs="Arial"/>
-          <w:color w:val="000000"/>
-        </w:rPr>
-        <w:t>[resilient]</w:t>
-      </w:r>
-      <w:r>
-        <w:rPr>
-          <w:rFonts w:cs="Arial"/>
-          <w:color w:val="000000"/>
-        </w:rPr>
-        <w:t xml:space="preserve"> section, ensure that you provide all the information required to connect to the Resilient platform.</w:t>
-      </w:r>
-    </w:p>
-    <w:p>
-      <w:pPr>
-        <w:pStyle w:val="BodyText"/>
-        <w:keepNext/>
-        <w:numPr>
-          <w:ilvl w:val="1"/>
-          <w:numId w:val="23"/>
-        </w:numPr>
-        <w:ind w:left="720"/>
-        <w:rPr>
-          <w:rFonts w:cs="Arial"/>
-          <w:color w:val="000000"/>
-        </w:rPr>
-      </w:pPr>
-      <w:r>
-        <w:rPr>
-          <w:rFonts w:cs="Arial"/>
-          <w:color w:val="000000"/>
-        </w:rPr>
-        <w:t xml:space="preserve">In the </w:t>
-      </w:r>
-      <w:r>
-        <w:rPr>
-          <w:rFonts w:ascii="Helvetica" w:hAnsi="Helvetica" w:cs="Helvetica"/>
-        </w:rPr>
-        <w:t>[</w:t>
-      </w:r>
-      <w:proofErr w:type="spellStart"/>
-      <w:r>
-        <w:rPr>
-          <w:rFonts w:ascii="Helvetica" w:hAnsi="Helvetica" w:cs="Helvetica"/>
-        </w:rPr>
-        <w:t>fn_cb_protection</w:t>
-      </w:r>
-      <w:proofErr w:type="spellEnd"/>
-      <w:r>
-        <w:rPr>
-          <w:rFonts w:ascii="Helvetica" w:hAnsi="Helvetica" w:cs="Helvetica"/>
-        </w:rPr>
-        <w:t xml:space="preserve">] </w:t>
-      </w:r>
-      <w:r>
-        <w:rPr>
-          <w:rFonts w:cs="Arial"/>
-          <w:color w:val="000000"/>
-        </w:rPr>
-        <w:t>section, edit the settings as follows:</w:t>
+        <w:t xml:space="preserve">After installing the package, Resilient Circuits creates a new section, </w:t>
+      </w:r>
+      <w:r>
+        <w:t>[fn_cb_protection]</w:t>
+      </w:r>
+      <w:r>
+        <w:t>, in the app.config file. You need to edit the following settings in that section.</w:t>
       </w:r>
     </w:p>
     <w:p>
@@ -946,32 +580,24 @@
         <w:pStyle w:val="Code0"/>
         <w:keepNext/>
         <w:spacing w:before="0" w:after="0"/>
-        <w:ind w:left="720"/>
+        <w:ind w:left="0"/>
+        <w:contextualSpacing/>
       </w:pPr>
       <w:bookmarkStart w:id="3" w:name="_Toc485757288"/>
       <w:bookmarkStart w:id="4" w:name="_Toc534270983"/>
+      <w:bookmarkEnd w:id="2"/>
       <w:r>
         <w:t>[</w:t>
       </w:r>
-      <w:proofErr w:type="spellStart"/>
       <w:r>
         <w:t>fn_cb_protection</w:t>
       </w:r>
-      <w:proofErr w:type="spellEnd"/>
       <w:r>
         <w:t>]</w:t>
       </w:r>
       <w:r>
         <w:br/>
-        <w:t xml:space="preserve"># Name or IP address of your </w:t>
-      </w:r>
-      <w:proofErr w:type="spellStart"/>
-      <w:r>
-        <w:t>CbProtect</w:t>
-      </w:r>
-      <w:proofErr w:type="spellEnd"/>
-      <w:r>
-        <w:t xml:space="preserve"> server</w:t>
+        <w:t># Name or IP address of your CbProtect server</w:t>
       </w:r>
     </w:p>
     <w:p>
@@ -979,7 +605,8 @@
         <w:pStyle w:val="Code0"/>
         <w:keepNext/>
         <w:spacing w:before="0" w:after="0"/>
-        <w:ind w:left="720"/>
+        <w:ind w:left="0"/>
+        <w:contextualSpacing/>
       </w:pPr>
       <w:r>
         <w:t>server=10.200.1.1</w:t>
@@ -990,7 +617,8 @@
         <w:pStyle w:val="Code0"/>
         <w:keepNext/>
         <w:spacing w:before="0" w:after="0"/>
-        <w:ind w:left="720"/>
+        <w:ind w:left="0"/>
+        <w:contextualSpacing/>
       </w:pPr>
     </w:p>
     <w:p>
@@ -998,18 +626,11 @@
         <w:pStyle w:val="Code0"/>
         <w:keepNext/>
         <w:spacing w:before="0" w:after="0"/>
-        <w:ind w:left="720"/>
-      </w:pPr>
-      <w:r>
-        <w:t xml:space="preserve"># Access token issued by the </w:t>
-      </w:r>
-      <w:proofErr w:type="spellStart"/>
-      <w:r>
-        <w:t>CbProtect</w:t>
-      </w:r>
-      <w:proofErr w:type="spellEnd"/>
-      <w:r>
-        <w:t xml:space="preserve"> administrator</w:t>
+        <w:ind w:left="0"/>
+        <w:contextualSpacing/>
+      </w:pPr>
+      <w:r>
+        <w:t># Access token issued by the CbProtect administrator</w:t>
       </w:r>
     </w:p>
     <w:p>
@@ -1017,7 +638,8 @@
         <w:pStyle w:val="Code0"/>
         <w:keepNext/>
         <w:spacing w:before="0" w:after="0"/>
-        <w:ind w:left="720"/>
+        <w:ind w:left="0"/>
+        <w:contextualSpacing/>
       </w:pPr>
       <w:r>
         <w:t>token= XXXX-XXXX-XXXX-XXXX</w:t>
@@ -1028,7 +650,8 @@
         <w:pStyle w:val="Code0"/>
         <w:keepNext/>
         <w:spacing w:before="0" w:after="0"/>
-        <w:ind w:left="720"/>
+        <w:ind w:left="0"/>
+        <w:contextualSpacing/>
       </w:pPr>
     </w:p>
     <w:p>
@@ -1036,50 +659,38 @@
         <w:pStyle w:val="Code0"/>
         <w:keepNext/>
         <w:spacing w:before="0" w:after="0"/>
-        <w:ind w:left="720"/>
-      </w:pPr>
-      <w:r>
-        <w:t xml:space="preserve"># If your </w:t>
-      </w:r>
-      <w:proofErr w:type="spellStart"/>
-      <w:r>
-        <w:t>CbProtect</w:t>
-      </w:r>
-      <w:proofErr w:type="spellEnd"/>
-      <w:r>
-        <w:t xml:space="preserve"> server has a self-signed TLS certificate, you cannot verify it:</w:t>
+        <w:ind w:left="0"/>
+        <w:contextualSpacing/>
+      </w:pPr>
+      <w:r>
+        <w:t># If your CbProtect server has a self-signed TLS certificate, you cannot verify it:</w:t>
       </w:r>
     </w:p>
     <w:p>
       <w:pPr>
         <w:pStyle w:val="Code0"/>
         <w:spacing w:before="0" w:after="0"/>
-        <w:ind w:left="720"/>
-      </w:pPr>
-      <w:r>
-        <w:t xml:space="preserve"># </w:t>
-      </w:r>
-      <w:proofErr w:type="spellStart"/>
-      <w:r>
-        <w:t>verify_cert</w:t>
-      </w:r>
-      <w:proofErr w:type="spellEnd"/>
-      <w:r>
-        <w:t>=false</w:t>
+        <w:ind w:left="0"/>
+        <w:contextualSpacing/>
+      </w:pPr>
+      <w:r>
+        <w:t># verify_cert=false</w:t>
       </w:r>
     </w:p>
     <w:p>
       <w:pPr>
         <w:pStyle w:val="Code0"/>
         <w:spacing w:before="0" w:after="0"/>
-        <w:ind w:left="720"/>
+        <w:ind w:left="0"/>
+        <w:contextualSpacing/>
       </w:pPr>
     </w:p>
     <w:p>
       <w:pPr>
         <w:pStyle w:val="Code0"/>
         <w:spacing w:before="0" w:after="0"/>
-        <w:ind w:left="720"/>
+        <w:ind w:left="0"/>
+        <w:contextualSpacing/>
       </w:pPr>
       <w:r>
         <w:t># Interval (seconds) for automatic escalation of approval requests, set 0 to disable</w:t>
@@ -1089,47 +700,38 @@
       <w:pPr>
         <w:pStyle w:val="Code0"/>
         <w:spacing w:before="0" w:after="0"/>
-        <w:ind w:left="720"/>
-      </w:pPr>
-      <w:r>
-        <w:t xml:space="preserve"># Suggest 300 as a starting point, which will check </w:t>
-      </w:r>
-      <w:proofErr w:type="spellStart"/>
-      <w:r>
-        <w:t>CbProtect</w:t>
-      </w:r>
-      <w:proofErr w:type="spellEnd"/>
-      <w:r>
-        <w:t xml:space="preserve"> every 5 minutes</w:t>
+        <w:ind w:left="0"/>
+        <w:contextualSpacing/>
+      </w:pPr>
+      <w:r>
+        <w:t># Suggest 300 as a starting point, which will check CbProtect every 5 minutes</w:t>
       </w:r>
     </w:p>
     <w:p>
       <w:pPr>
         <w:pStyle w:val="Code0"/>
         <w:spacing w:before="0" w:after="0"/>
-        <w:ind w:left="720"/>
-      </w:pPr>
-      <w:proofErr w:type="spellStart"/>
-      <w:r>
-        <w:t>escalation_interval</w:t>
-      </w:r>
-      <w:proofErr w:type="spellEnd"/>
-      <w:r>
-        <w:t>=0</w:t>
+        <w:ind w:left="0"/>
+        <w:contextualSpacing/>
+      </w:pPr>
+      <w:r>
+        <w:t>escalation_interval=0</w:t>
       </w:r>
     </w:p>
     <w:p>
       <w:pPr>
         <w:pStyle w:val="Code0"/>
         <w:spacing w:before="0" w:after="0"/>
-        <w:ind w:left="720"/>
+        <w:ind w:left="0"/>
+        <w:contextualSpacing/>
       </w:pPr>
     </w:p>
     <w:p>
       <w:pPr>
         <w:pStyle w:val="Code0"/>
         <w:spacing w:before="0" w:after="0"/>
-        <w:ind w:left="720"/>
+        <w:ind w:left="0"/>
+        <w:contextualSpacing/>
       </w:pPr>
       <w:r>
         <w:t># Optional: query for which requests to escalate; default is to escalate all open approval requests</w:t>
@@ -1139,32 +741,27 @@
       <w:pPr>
         <w:pStyle w:val="Code0"/>
         <w:spacing w:before="0" w:after="0"/>
-        <w:ind w:left="720"/>
-      </w:pPr>
-      <w:r>
-        <w:t xml:space="preserve"># </w:t>
-      </w:r>
-      <w:proofErr w:type="spellStart"/>
-      <w:r>
-        <w:t>escalation_query</w:t>
-      </w:r>
-      <w:proofErr w:type="spellEnd"/>
-      <w:r>
-        <w:t>=resolution:0</w:t>
+        <w:ind w:left="0"/>
+        <w:contextualSpacing/>
+      </w:pPr>
+      <w:r>
+        <w:t># escalation_query=resolution:0</w:t>
       </w:r>
     </w:p>
     <w:p>
       <w:pPr>
         <w:pStyle w:val="Code0"/>
         <w:spacing w:before="0" w:after="0"/>
-        <w:ind w:left="720"/>
+        <w:ind w:left="0"/>
+        <w:contextualSpacing/>
       </w:pPr>
     </w:p>
     <w:p>
       <w:pPr>
         <w:pStyle w:val="Code0"/>
         <w:spacing w:before="0" w:after="0"/>
-        <w:ind w:left="720"/>
+        <w:ind w:left="0"/>
+        <w:contextualSpacing/>
       </w:pPr>
       <w:r>
         <w:t># Optional: path to a custom template file for the escalated incident</w:t>
@@ -1174,40 +771,27 @@
       <w:pPr>
         <w:pStyle w:val="Code0"/>
         <w:spacing w:before="0" w:after="0"/>
-        <w:ind w:left="720"/>
-      </w:pPr>
-      <w:r>
-        <w:t xml:space="preserve"># </w:t>
-      </w:r>
-      <w:proofErr w:type="spellStart"/>
-      <w:r>
-        <w:t>template_tile</w:t>
-      </w:r>
-      <w:proofErr w:type="spellEnd"/>
-      <w:r>
-        <w:t>=/</w:t>
-      </w:r>
-      <w:proofErr w:type="spellStart"/>
-      <w:r>
-        <w:t>usr</w:t>
-      </w:r>
-      <w:proofErr w:type="spellEnd"/>
-      <w:r>
-        <w:t>/integration/bit9_escalation.jinja</w:t>
+        <w:ind w:left="0"/>
+        <w:contextualSpacing/>
+      </w:pPr>
+      <w:r>
+        <w:t># template_tile=/usr/integration/bit9_escalation.jinja</w:t>
       </w:r>
     </w:p>
     <w:p>
       <w:pPr>
         <w:pStyle w:val="Code0"/>
         <w:spacing w:before="0" w:after="0"/>
-        <w:ind w:left="720"/>
+        <w:ind w:left="0"/>
+        <w:contextualSpacing/>
       </w:pPr>
     </w:p>
     <w:p>
       <w:pPr>
         <w:pStyle w:val="Code0"/>
         <w:spacing w:before="0" w:after="0"/>
-        <w:ind w:left="720"/>
+        <w:ind w:left="0"/>
+        <w:contextualSpacing/>
       </w:pPr>
       <w:r>
         <w:t># Optional: set this to only escalate a single request ID, e.g. when testing a custom template</w:t>
@@ -1217,838 +801,11 @@
       <w:pPr>
         <w:pStyle w:val="Code0"/>
         <w:spacing w:before="0" w:after="0"/>
-        <w:ind w:left="720"/>
-      </w:pPr>
-      <w:r>
-        <w:t xml:space="preserve"># </w:t>
-      </w:r>
-      <w:proofErr w:type="spellStart"/>
-      <w:r>
-        <w:t>test_single_request</w:t>
-      </w:r>
-      <w:proofErr w:type="spellEnd"/>
-      <w:r>
-        <w:t>=999</w:t>
-      </w:r>
-    </w:p>
-    <w:p>
-      <w:pPr>
-        <w:pStyle w:val="Heading20"/>
-      </w:pPr>
-      <w:r>
-        <w:t xml:space="preserve">Add </w:t>
-      </w:r>
-      <w:r>
-        <w:t>Passwords</w:t>
-      </w:r>
-      <w:r>
-        <w:t xml:space="preserve"> to </w:t>
-      </w:r>
-      <w:r>
-        <w:t>your k</w:t>
-      </w:r>
-      <w:r>
-        <w:t>eystore</w:t>
-      </w:r>
-      <w:bookmarkEnd w:id="3"/>
-      <w:bookmarkEnd w:id="4"/>
-      <w:r>
-        <w:t xml:space="preserve"> (optional)</w:t>
-      </w:r>
-    </w:p>
-    <w:p>
-      <w:pPr>
-        <w:pStyle w:val="BodyText"/>
-      </w:pPr>
-      <w:r>
-        <w:t>If the function contains passwords or other authentication values, t</w:t>
-      </w:r>
-      <w:r>
-        <w:t xml:space="preserve">he </w:t>
-      </w:r>
-      <w:r>
-        <w:t xml:space="preserve">Resilient </w:t>
-      </w:r>
-      <w:r>
-        <w:t xml:space="preserve">package includes a utility to add all of the keystore-based values from your </w:t>
-      </w:r>
-      <w:proofErr w:type="spellStart"/>
-      <w:r>
-        <w:t>app.config</w:t>
-      </w:r>
-      <w:proofErr w:type="spellEnd"/>
-      <w:r>
-        <w:t xml:space="preserve"> file to your system's compatible keystore system. Once you have created the keys in your </w:t>
-      </w:r>
-      <w:proofErr w:type="spellStart"/>
-      <w:r>
-        <w:t>app.config</w:t>
-      </w:r>
-      <w:proofErr w:type="spellEnd"/>
-      <w:r>
-        <w:t xml:space="preserve"> file, run res-keyring and you are</w:t>
-      </w:r>
-      <w:r>
-        <w:t xml:space="preserve"> prompted to create the secure values to store.</w:t>
-      </w:r>
-    </w:p>
-    <w:p>
-      <w:pPr>
-        <w:pStyle w:val="Code0"/>
-        <w:ind w:left="547"/>
+        <w:ind w:left="0"/>
         <w:contextualSpacing/>
       </w:pPr>
       <w:r>
-        <w:t xml:space="preserve">res-keyring </w:t>
-      </w:r>
-    </w:p>
-    <w:p>
-      <w:pPr>
-        <w:pStyle w:val="Code0"/>
-        <w:ind w:left="547"/>
-        <w:contextualSpacing/>
-      </w:pPr>
-      <w:r>
-        <w:t>Configuration file: /Users/</w:t>
-      </w:r>
-      <w:proofErr w:type="spellStart"/>
-      <w:r>
-        <w:t>kexample</w:t>
-      </w:r>
-      <w:proofErr w:type="spellEnd"/>
-      <w:r>
-        <w:t>/.resilient/</w:t>
-      </w:r>
-      <w:proofErr w:type="spellStart"/>
-      <w:r>
-        <w:t>app.config</w:t>
-      </w:r>
-      <w:proofErr w:type="spellEnd"/>
-    </w:p>
-    <w:p>
-      <w:pPr>
-        <w:pStyle w:val="Code0"/>
-        <w:ind w:left="547"/>
-        <w:contextualSpacing/>
-      </w:pPr>
-      <w:r>
-        <w:t>Secrets are stored with '</w:t>
-      </w:r>
-      <w:proofErr w:type="spellStart"/>
-      <w:r>
-        <w:t>keyring.backends.OS_X</w:t>
-      </w:r>
-      <w:proofErr w:type="spellEnd"/>
-      <w:r>
-        <w:t>'</w:t>
-      </w:r>
-    </w:p>
-    <w:p>
-      <w:pPr>
-        <w:pStyle w:val="Code0"/>
-        <w:ind w:left="547"/>
-        <w:contextualSpacing/>
-      </w:pPr>
-      <w:r>
-        <w:t>[resilient] password: &lt;not set&gt;</w:t>
-      </w:r>
-    </w:p>
-    <w:p>
-      <w:pPr>
-        <w:pStyle w:val="Code0"/>
-        <w:ind w:left="547"/>
-        <w:contextualSpacing/>
-      </w:pPr>
-      <w:r>
-        <w:t xml:space="preserve">Enter new value (or &lt;ENTER&gt; to leave unchanged): </w:t>
-      </w:r>
-    </w:p>
-    <w:p>
-      <w:pPr>
-        <w:pStyle w:val="Heading20"/>
-      </w:pPr>
-      <w:r>
-        <w:t>Deploy customizations to the Resilient platform</w:t>
-      </w:r>
-    </w:p>
-    <w:p>
-      <w:pPr>
-        <w:pStyle w:val="BodyText"/>
-        <w:keepNext/>
-      </w:pPr>
-      <w:r>
-        <w:t>The package contains function definitions that you can use in workflows, and includes example workflows and rules that show how to use these functions.</w:t>
-      </w:r>
-    </w:p>
-    <w:bookmarkEnd w:id="1"/>
-    <w:p>
-      <w:pPr>
-        <w:pStyle w:val="BodyText"/>
-        <w:numPr>
-          <w:ilvl w:val="0"/>
-          <w:numId w:val="32"/>
-        </w:numPr>
-        <w:ind w:left="360"/>
-      </w:pPr>
-      <w:r>
-        <w:t xml:space="preserve">Use the following command to deploy these </w:t>
-      </w:r>
-      <w:r>
-        <w:t>customizations</w:t>
-      </w:r>
-      <w:r>
-        <w:t xml:space="preserve"> to the Resilient platform:</w:t>
-      </w:r>
-    </w:p>
-    <w:p>
-      <w:pPr>
-        <w:pStyle w:val="Code0"/>
-      </w:pPr>
-      <w:r>
-        <w:t>resilient-</w:t>
-      </w:r>
-      <w:r>
-        <w:t>circuits</w:t>
-      </w:r>
-      <w:r>
-        <w:t xml:space="preserve"> customize</w:t>
-      </w:r>
-    </w:p>
-    <w:p>
-      <w:pPr>
-        <w:pStyle w:val="BodyText"/>
-        <w:numPr>
-          <w:ilvl w:val="0"/>
-          <w:numId w:val="32"/>
-        </w:numPr>
-        <w:ind w:left="360"/>
-      </w:pPr>
-      <w:r>
-        <w:t>Respond to the prompts to deploy functions, message destinations, workflows and rules.</w:t>
-      </w:r>
-    </w:p>
-    <w:p>
-      <w:pPr>
-        <w:pStyle w:val="Heading20"/>
-      </w:pPr>
-      <w:r>
-        <w:lastRenderedPageBreak/>
-        <w:t>Run the integration framework</w:t>
-      </w:r>
-    </w:p>
-    <w:p>
-      <w:pPr>
-        <w:pStyle w:val="BodyText"/>
-        <w:keepNext/>
-        <w:rPr>
-          <w:rFonts w:cs="Arial"/>
-          <w:color w:val="000000"/>
-        </w:rPr>
-      </w:pPr>
-      <w:r>
-        <w:rPr>
-          <w:rFonts w:cs="Arial"/>
-          <w:color w:val="000000"/>
-        </w:rPr>
-        <w:t>To test the integration package before running it in a production environment, you must r</w:t>
-      </w:r>
-      <w:r>
-        <w:rPr>
-          <w:rFonts w:cs="Arial"/>
-          <w:color w:val="000000"/>
-        </w:rPr>
-        <w:t>un the integration manually with</w:t>
-      </w:r>
-      <w:r>
-        <w:rPr>
-          <w:rFonts w:cs="Arial"/>
-          <w:color w:val="000000"/>
-        </w:rPr>
-        <w:t xml:space="preserve"> </w:t>
-      </w:r>
-      <w:r>
-        <w:rPr>
-          <w:rFonts w:cs="Arial"/>
-          <w:color w:val="000000"/>
-        </w:rPr>
-        <w:t>the following command:</w:t>
-      </w:r>
-    </w:p>
-    <w:p>
-      <w:pPr>
-        <w:pStyle w:val="Code0"/>
-        <w:rPr>
-          <w:rFonts w:cs="Arial"/>
-          <w:color w:val="000000"/>
-        </w:rPr>
-      </w:pPr>
-      <w:r>
-        <w:t>resilient-circuits run</w:t>
-      </w:r>
-    </w:p>
-    <w:p>
-      <w:pPr>
-        <w:pStyle w:val="BodyText"/>
-        <w:rPr>
-          <w:rFonts w:cs="Arial"/>
-          <w:color w:val="000000"/>
-        </w:rPr>
-      </w:pPr>
-      <w:r>
-        <w:rPr>
-          <w:rFonts w:cs="Arial"/>
-          <w:color w:val="000000"/>
-        </w:rPr>
-        <w:t>The resilient-circuits command starts, loads its components, and continues to run until interrupted. If it stops immediately with an error message, check your configuration values and retry.</w:t>
-      </w:r>
-    </w:p>
-    <w:p>
-      <w:pPr>
-        <w:pStyle w:val="Heading20"/>
-      </w:pPr>
-      <w:r>
-        <w:t>Configur</w:t>
-      </w:r>
-      <w:r>
-        <w:t>e Resilient Circuits for restart</w:t>
-      </w:r>
-    </w:p>
-    <w:p>
-      <w:pPr>
-        <w:pStyle w:val="BodyText"/>
-        <w:rPr>
-          <w:rFonts w:cs="Arial"/>
-          <w:color w:val="000000"/>
-        </w:rPr>
-      </w:pPr>
-      <w:r>
-        <w:rPr>
-          <w:rFonts w:cs="Arial"/>
-          <w:color w:val="000000"/>
-        </w:rPr>
-        <w:t xml:space="preserve">For normal operation, </w:t>
-      </w:r>
-      <w:r>
-        <w:rPr>
-          <w:rFonts w:cs="Arial"/>
-          <w:color w:val="000000"/>
-        </w:rPr>
-        <w:t>R</w:t>
-      </w:r>
-      <w:r>
-        <w:rPr>
-          <w:rFonts w:cs="Arial"/>
-          <w:color w:val="000000"/>
-        </w:rPr>
-        <w:t>esilient</w:t>
-      </w:r>
-      <w:r>
-        <w:rPr>
-          <w:rFonts w:cs="Arial"/>
-          <w:color w:val="000000"/>
-        </w:rPr>
-        <w:t xml:space="preserve"> C</w:t>
-      </w:r>
-      <w:r>
-        <w:rPr>
-          <w:rFonts w:cs="Arial"/>
-          <w:color w:val="000000"/>
-        </w:rPr>
-        <w:t xml:space="preserve">ircuits must run </w:t>
-      </w:r>
-      <w:r>
-        <w:rPr>
-          <w:rFonts w:cs="Arial"/>
-          <w:color w:val="000000"/>
-          <w:u w:val="single"/>
-        </w:rPr>
-        <w:t>continuously</w:t>
-      </w:r>
-      <w:r>
-        <w:rPr>
-          <w:rFonts w:cs="Arial"/>
-          <w:color w:val="000000"/>
-        </w:rPr>
-        <w:t xml:space="preserve">.  The recommend way to do this is to configure </w:t>
-      </w:r>
-      <w:r>
-        <w:rPr>
-          <w:rFonts w:cs="Arial"/>
-          <w:color w:val="000000"/>
-        </w:rPr>
-        <w:t xml:space="preserve">it to </w:t>
-      </w:r>
-      <w:r>
-        <w:rPr>
-          <w:rFonts w:cs="Arial"/>
-          <w:color w:val="000000"/>
-        </w:rPr>
-        <w:t xml:space="preserve">automatically run at startup. On a Red Hat appliance, this is done using a systemd unit file such as the one below. You may need to change the paths to your working directory and </w:t>
-      </w:r>
-      <w:proofErr w:type="spellStart"/>
-      <w:r>
-        <w:rPr>
-          <w:rFonts w:cs="Arial"/>
-          <w:color w:val="000000"/>
-        </w:rPr>
-        <w:t>app.config</w:t>
-      </w:r>
-      <w:proofErr w:type="spellEnd"/>
-      <w:r>
-        <w:rPr>
-          <w:rFonts w:cs="Arial"/>
-          <w:color w:val="000000"/>
-        </w:rPr>
-        <w:t>.</w:t>
-      </w:r>
-    </w:p>
-    <w:p>
-      <w:pPr>
-        <w:pStyle w:val="BodyText"/>
-        <w:keepNext/>
-        <w:numPr>
-          <w:ilvl w:val="0"/>
-          <w:numId w:val="33"/>
-        </w:numPr>
-        <w:rPr>
-          <w:rFonts w:cs="Arial"/>
-          <w:color w:val="000000"/>
-        </w:rPr>
-      </w:pPr>
-      <w:r>
-        <w:rPr>
-          <w:rFonts w:cs="Arial"/>
-          <w:color w:val="000000"/>
-        </w:rPr>
-        <w:t xml:space="preserve">The unit file must be named </w:t>
-      </w:r>
-      <w:proofErr w:type="spellStart"/>
-      <w:r>
-        <w:rPr>
-          <w:rFonts w:ascii="Courier New" w:hAnsi="Courier New" w:cs="Courier New"/>
-        </w:rPr>
-        <w:t>resilient_circuits.service</w:t>
-      </w:r>
-      <w:proofErr w:type="spellEnd"/>
-      <w:r>
-        <w:rPr>
-          <w:rFonts w:cs="Arial"/>
-          <w:color w:val="000000"/>
-        </w:rPr>
-        <w:t xml:space="preserve"> To create the file, enter the following command:</w:t>
-      </w:r>
-    </w:p>
-    <w:p>
-      <w:pPr>
-        <w:pStyle w:val="Code0"/>
-      </w:pPr>
-      <w:proofErr w:type="spellStart"/>
-      <w:r>
-        <w:t>sudo</w:t>
-      </w:r>
-      <w:proofErr w:type="spellEnd"/>
-      <w:r>
-        <w:t xml:space="preserve"> vi /</w:t>
-      </w:r>
-      <w:proofErr w:type="spellStart"/>
-      <w:r>
-        <w:t>etc</w:t>
-      </w:r>
-      <w:proofErr w:type="spellEnd"/>
-      <w:r>
-        <w:t>/</w:t>
-      </w:r>
-      <w:proofErr w:type="spellStart"/>
-      <w:r>
-        <w:t>systemd</w:t>
-      </w:r>
-      <w:proofErr w:type="spellEnd"/>
-      <w:r>
-        <w:t>/system/</w:t>
-      </w:r>
-      <w:proofErr w:type="spellStart"/>
-      <w:r>
-        <w:t>resilient_circuits.service</w:t>
-      </w:r>
-      <w:proofErr w:type="spellEnd"/>
-    </w:p>
-    <w:p>
-      <w:pPr>
-        <w:pStyle w:val="BodyText"/>
-        <w:keepNext/>
-        <w:numPr>
-          <w:ilvl w:val="0"/>
-          <w:numId w:val="33"/>
-        </w:numPr>
-        <w:rPr>
-          <w:rFonts w:cs="Arial"/>
-          <w:color w:val="000000"/>
-        </w:rPr>
-      </w:pPr>
-      <w:r>
-        <w:rPr>
-          <w:rFonts w:cs="Arial"/>
-          <w:color w:val="000000"/>
-        </w:rPr>
-        <w:t>Add the following contents to the file and change as necessary</w:t>
-      </w:r>
-      <w:r>
-        <w:rPr>
-          <w:rFonts w:cs="Arial"/>
-          <w:color w:val="000000"/>
-        </w:rPr>
-        <w:t>:</w:t>
-      </w:r>
-    </w:p>
-    <w:p>
-      <w:pPr>
-        <w:pStyle w:val="Code0"/>
-        <w:keepNext/>
-        <w:keepLines/>
-        <w:ind w:left="547"/>
-      </w:pPr>
-      <w:r>
-        <w:t>[Unit]</w:t>
-      </w:r>
-      <w:r>
-        <w:br/>
-      </w:r>
-      <w:r>
-        <w:t>Description=Resilient-Circuits Service</w:t>
-      </w:r>
-      <w:r>
-        <w:br/>
-      </w:r>
-      <w:r>
-        <w:t>After=</w:t>
-      </w:r>
-      <w:proofErr w:type="spellStart"/>
-      <w:r>
-        <w:t>resilient.service</w:t>
-      </w:r>
-      <w:proofErr w:type="spellEnd"/>
-      <w:r>
-        <w:br/>
-      </w:r>
-      <w:r>
-        <w:t>Requires=</w:t>
-      </w:r>
-      <w:proofErr w:type="spellStart"/>
-      <w:r>
-        <w:t>resilient.service</w:t>
-      </w:r>
-      <w:proofErr w:type="spellEnd"/>
-    </w:p>
-    <w:p>
-      <w:pPr>
-        <w:pStyle w:val="Code0"/>
-        <w:keepNext/>
-      </w:pPr>
-      <w:r>
-        <w:t>[Service]</w:t>
-      </w:r>
-      <w:r>
-        <w:br/>
-      </w:r>
-      <w:r>
-        <w:t>Type=simple</w:t>
-      </w:r>
-      <w:r>
-        <w:br/>
-      </w:r>
-      <w:r>
-        <w:t>User=integration</w:t>
-      </w:r>
-      <w:r>
-        <w:br/>
-      </w:r>
-      <w:proofErr w:type="spellStart"/>
-      <w:r>
-        <w:t>WorkingDirectory</w:t>
-      </w:r>
-      <w:proofErr w:type="spellEnd"/>
-      <w:r>
-        <w:t>=/home/integration</w:t>
-      </w:r>
-      <w:r>
-        <w:br/>
-      </w:r>
-      <w:proofErr w:type="spellStart"/>
-      <w:r>
-        <w:t>ExecStart</w:t>
-      </w:r>
-      <w:proofErr w:type="spellEnd"/>
-      <w:r>
-        <w:t>=/</w:t>
-      </w:r>
-      <w:proofErr w:type="spellStart"/>
-      <w:r>
-        <w:t>usr</w:t>
-      </w:r>
-      <w:proofErr w:type="spellEnd"/>
-      <w:r>
-        <w:t>/local/bin/resilient-circuits run</w:t>
-      </w:r>
-      <w:r>
-        <w:br/>
-      </w:r>
-      <w:r>
-        <w:t>Restart=always</w:t>
-      </w:r>
-      <w:r>
-        <w:br/>
-      </w:r>
-      <w:proofErr w:type="spellStart"/>
-      <w:r>
-        <w:t>TimeoutSec</w:t>
-      </w:r>
-      <w:proofErr w:type="spellEnd"/>
-      <w:r>
-        <w:t>=10</w:t>
-      </w:r>
-      <w:r>
-        <w:br/>
-      </w:r>
-      <w:r>
-        <w:t>Environment=APP_CONFIG_FILE=/home/integration/.resilient/app.config</w:t>
-      </w:r>
-      <w:r>
-        <w:br/>
-      </w:r>
-      <w:r>
-        <w:t>Environment=APP_LOCK_FILE=/home/integration/.r</w:t>
-      </w:r>
-      <w:r>
-        <w:t>esilient/resilient_circuits.lock</w:t>
-      </w:r>
-    </w:p>
-    <w:p>
-      <w:pPr>
-        <w:pStyle w:val="Code0"/>
-        <w:keepNext/>
-      </w:pPr>
-      <w:r>
-        <w:t>[Install]</w:t>
-      </w:r>
-      <w:r>
-        <w:br/>
-      </w:r>
-      <w:proofErr w:type="spellStart"/>
-      <w:r>
-        <w:t>WantedBy</w:t>
-      </w:r>
-      <w:proofErr w:type="spellEnd"/>
-      <w:r>
-        <w:t>=multi-</w:t>
-      </w:r>
-      <w:proofErr w:type="spellStart"/>
-      <w:r>
-        <w:t>user.target</w:t>
-      </w:r>
-      <w:proofErr w:type="spellEnd"/>
-    </w:p>
-    <w:p>
-      <w:pPr>
-        <w:pStyle w:val="BodyText"/>
-        <w:keepNext/>
-        <w:numPr>
-          <w:ilvl w:val="0"/>
-          <w:numId w:val="33"/>
-        </w:numPr>
-        <w:rPr>
-          <w:rFonts w:cs="Arial"/>
-          <w:color w:val="000000"/>
-        </w:rPr>
-      </w:pPr>
-      <w:r>
-        <w:rPr>
-          <w:rFonts w:cs="Arial"/>
-          <w:color w:val="000000"/>
-        </w:rPr>
-        <w:t>Ensure that the service unit file is correctly permissioned</w:t>
-      </w:r>
-      <w:r>
-        <w:rPr>
-          <w:rFonts w:cs="Arial"/>
-          <w:color w:val="000000"/>
-        </w:rPr>
-        <w:t>, as follows</w:t>
-      </w:r>
-      <w:r>
-        <w:rPr>
-          <w:rFonts w:cs="Arial"/>
-          <w:color w:val="000000"/>
-        </w:rPr>
-        <w:t>:</w:t>
-      </w:r>
-    </w:p>
-    <w:p>
-      <w:pPr>
-        <w:pStyle w:val="Code0"/>
-      </w:pPr>
-      <w:proofErr w:type="spellStart"/>
-      <w:r>
-        <w:t>sudo</w:t>
-      </w:r>
-      <w:proofErr w:type="spellEnd"/>
-      <w:r>
-        <w:t xml:space="preserve"> </w:t>
-      </w:r>
-      <w:proofErr w:type="spellStart"/>
-      <w:r>
-        <w:t>chmod</w:t>
-      </w:r>
-      <w:proofErr w:type="spellEnd"/>
-      <w:r>
-        <w:t xml:space="preserve"> 664 /</w:t>
-      </w:r>
-      <w:proofErr w:type="spellStart"/>
-      <w:r>
-        <w:t>etc</w:t>
-      </w:r>
-      <w:proofErr w:type="spellEnd"/>
-      <w:r>
-        <w:t>/</w:t>
-      </w:r>
-      <w:proofErr w:type="spellStart"/>
-      <w:r>
-        <w:t>systemd</w:t>
-      </w:r>
-      <w:proofErr w:type="spellEnd"/>
-      <w:r>
-        <w:t>/system/</w:t>
-      </w:r>
-      <w:proofErr w:type="spellStart"/>
-      <w:r>
-        <w:t>resilient_circuits.service</w:t>
-      </w:r>
-      <w:proofErr w:type="spellEnd"/>
-    </w:p>
-    <w:p>
-      <w:pPr>
-        <w:pStyle w:val="BodyText"/>
-        <w:keepNext/>
-        <w:numPr>
-          <w:ilvl w:val="0"/>
-          <w:numId w:val="33"/>
-        </w:numPr>
-        <w:rPr>
-          <w:rFonts w:cs="Arial"/>
-          <w:color w:val="000000"/>
-        </w:rPr>
-      </w:pPr>
-      <w:bookmarkStart w:id="5" w:name="_Toc510253268"/>
-      <w:r>
-        <w:rPr>
-          <w:rFonts w:cs="Arial"/>
-          <w:color w:val="000000"/>
-        </w:rPr>
-        <w:t>Use the systemctl command to manually start, stop, restart and return status on the service:</w:t>
-      </w:r>
-    </w:p>
-    <w:p>
-      <w:pPr>
-        <w:pStyle w:val="Code0"/>
-      </w:pPr>
-      <w:proofErr w:type="spellStart"/>
-      <w:r>
-        <w:t>sudo</w:t>
-      </w:r>
-      <w:proofErr w:type="spellEnd"/>
-      <w:r>
-        <w:t xml:space="preserve"> </w:t>
-      </w:r>
-      <w:proofErr w:type="spellStart"/>
-      <w:r>
-        <w:t>systemctl</w:t>
-      </w:r>
-      <w:proofErr w:type="spellEnd"/>
-      <w:r>
-        <w:t xml:space="preserve"> </w:t>
-      </w:r>
-      <w:proofErr w:type="spellStart"/>
-      <w:r>
-        <w:t>resilient_circuits</w:t>
-      </w:r>
-      <w:proofErr w:type="spellEnd"/>
-      <w:r>
-        <w:t xml:space="preserve"> [</w:t>
-      </w:r>
-      <w:proofErr w:type="spellStart"/>
-      <w:r>
-        <w:t>start|stop|restart|status</w:t>
-      </w:r>
-      <w:proofErr w:type="spellEnd"/>
-      <w:r>
-        <w:t>]</w:t>
-      </w:r>
-    </w:p>
-    <w:p>
-      <w:pPr>
-        <w:pStyle w:val="BodyText"/>
-        <w:rPr>
-          <w:rFonts w:cs="Arial"/>
-          <w:color w:val="000000"/>
-        </w:rPr>
-      </w:pPr>
-      <w:r>
-        <w:rPr>
-          <w:rFonts w:cs="Arial"/>
-          <w:color w:val="000000"/>
-        </w:rPr>
-        <w:t>You can view l</w:t>
-      </w:r>
-      <w:r>
-        <w:rPr>
-          <w:rFonts w:cs="Arial"/>
-          <w:color w:val="000000"/>
-        </w:rPr>
-        <w:t xml:space="preserve">og files for systemd and the resilient-circuits service </w:t>
-      </w:r>
-      <w:r>
-        <w:rPr>
-          <w:rFonts w:cs="Arial"/>
-          <w:color w:val="000000"/>
-        </w:rPr>
-        <w:t>using</w:t>
-      </w:r>
-      <w:r>
-        <w:rPr>
-          <w:rFonts w:cs="Arial"/>
-          <w:color w:val="000000"/>
-        </w:rPr>
-        <w:t xml:space="preserve"> the journalctl command</w:t>
-      </w:r>
-      <w:r>
-        <w:rPr>
-          <w:rFonts w:cs="Arial"/>
-          <w:color w:val="000000"/>
-        </w:rPr>
-        <w:t>, as follows</w:t>
-      </w:r>
-      <w:r>
-        <w:rPr>
-          <w:rFonts w:cs="Arial"/>
-          <w:color w:val="000000"/>
-        </w:rPr>
-        <w:t>:</w:t>
-      </w:r>
-    </w:p>
-    <w:p>
-      <w:pPr>
-        <w:pStyle w:val="Code0"/>
-      </w:pPr>
-      <w:r>
-        <w:t>sudo journalct</w:t>
-      </w:r>
-      <w:r>
-        <w:t>l -u resilient_circuits --since "</w:t>
-      </w:r>
-      <w:r>
-        <w:t>2 hours ag</w:t>
-      </w:r>
-      <w:r>
-        <w:t>o"</w:t>
+        <w:t># test_single_request=999</w:t>
       </w:r>
     </w:p>
     <w:p>
@@ -2060,8 +817,10 @@
           <w:sz w:val="20"/>
         </w:rPr>
       </w:pPr>
-      <w:bookmarkStart w:id="6" w:name="_Toc510253272"/>
-      <w:bookmarkEnd w:id="5"/>
+      <w:bookmarkStart w:id="5" w:name="_Toc510253272"/>
+      <w:bookmarkEnd w:id="1"/>
+      <w:bookmarkEnd w:id="3"/>
+      <w:bookmarkEnd w:id="4"/>
       <w:r>
         <w:lastRenderedPageBreak/>
         <w:t>Function Descriptions</w:t>
@@ -2171,6 +930,8 @@
       <w:r>
         <w:br w:type="page"/>
       </w:r>
+      <w:bookmarkStart w:id="6" w:name="_GoBack"/>
+      <w:bookmarkEnd w:id="6"/>
     </w:p>
     <w:p>
       <w:pPr>
@@ -2180,13 +941,8 @@
         <w:lastRenderedPageBreak/>
         <w:t xml:space="preserve">bit9_approval_request_get: </w:t>
       </w:r>
-      <w:proofErr w:type="spellStart"/>
-      <w:r>
-        <w:t>CbProtect</w:t>
-      </w:r>
-      <w:proofErr w:type="spellEnd"/>
-      <w:r>
-        <w:t xml:space="preserve"> Get Approval Request for Id</w:t>
+      <w:r>
+        <w:t>CbProtect Get Approval Request for Id</w:t>
       </w:r>
       <w:r>
         <w:t xml:space="preserve"> </w:t>
@@ -2236,15 +992,7 @@
         <w:t xml:space="preserve">The following is an example of this function in the </w:t>
       </w:r>
       <w:r>
-        <w:t xml:space="preserve">(Example) </w:t>
-      </w:r>
-      <w:proofErr w:type="spellStart"/>
-      <w:r>
-        <w:t>CbProtect</w:t>
-      </w:r>
-      <w:proofErr w:type="spellEnd"/>
-      <w:r>
-        <w:t xml:space="preserve"> Get Approval request</w:t>
+        <w:t>(Example) CbProtect Get Approval request</w:t>
       </w:r>
       <w:r>
         <w:t xml:space="preserve"> workflow</w:t>
@@ -2343,13 +1091,8 @@
       <w:r>
         <w:t xml:space="preserve">: </w:t>
       </w:r>
-      <w:proofErr w:type="spellStart"/>
-      <w:r>
-        <w:t>CbProtect</w:t>
-      </w:r>
-      <w:proofErr w:type="spellEnd"/>
-      <w:r>
-        <w:t xml:space="preserve"> Get Approval Request for Query Condition</w:t>
+      <w:r>
+        <w:t>CbProtect Get Approval Request for Query Condition</w:t>
       </w:r>
     </w:p>
     <w:p>
@@ -2393,23 +1136,7 @@
         <w:t xml:space="preserve">The following is an example of this function in the </w:t>
       </w:r>
       <w:r>
-        <w:t xml:space="preserve">(Example) </w:t>
-      </w:r>
-      <w:proofErr w:type="spellStart"/>
-      <w:r>
-        <w:t>CbProtect</w:t>
-      </w:r>
-      <w:proofErr w:type="spellEnd"/>
-      <w:r>
-        <w:t xml:space="preserve"> Get Appr Req for Q '</w:t>
-      </w:r>
-      <w:proofErr w:type="gramStart"/>
-      <w:r>
-        <w:t>fileName:notepad.exe</w:t>
-      </w:r>
-      <w:proofErr w:type="gramEnd"/>
-      <w:r>
-        <w:t>'</w:t>
+        <w:t>(Example) CbProtect Get Appr Req for Q 'fileName:notepad.exe'</w:t>
       </w:r>
       <w:r>
         <w:t xml:space="preserve"> </w:t>
@@ -2418,18 +1145,9 @@
         <w:t>workflow</w:t>
       </w:r>
       <w:r>
-        <w:t xml:space="preserve">. </w:t>
-      </w:r>
-      <w:r>
-        <w:t xml:space="preserve">You can set a different query condition following </w:t>
-      </w:r>
-      <w:r>
-        <w:t>the</w:t>
-      </w:r>
-      <w:r>
-        <w:t xml:space="preserve"> guidelines </w:t>
-      </w:r>
-      <w:hyperlink r:id="rId13" w:history="1">
+        <w:t xml:space="preserve">. You can set a different query condition following the guidelines </w:t>
+      </w:r>
+      <w:hyperlink r:id="rId13" w:anchor="query-condition" w:history="1">
         <w:r>
           <w:rPr>
             <w:rStyle w:val="Hyperlink"/>
@@ -2450,10 +1168,7 @@
         <w:t>equest</w:t>
       </w:r>
       <w:r>
-        <w:t xml:space="preserve"> </w:t>
-      </w:r>
-      <w:r>
-        <w:t>p</w:t>
+        <w:t xml:space="preserve"> p</w:t>
       </w:r>
       <w:r>
         <w:t>roperties</w:t>
@@ -2461,7 +1176,7 @@
       <w:r>
         <w:t xml:space="preserve"> to query here </w:t>
       </w:r>
-      <w:hyperlink r:id="rId14" w:history="1">
+      <w:hyperlink r:id="rId14" w:anchor="approvalrequest" w:history="1">
         <w:r>
           <w:rPr>
             <w:rStyle w:val="Hyperlink"/>
@@ -2472,22 +1187,14 @@
       <w:r>
         <w:t xml:space="preserve">. </w:t>
       </w:r>
-      <w:proofErr w:type="gramStart"/>
-      <w:r>
-        <w:t>fileName:notepad.exe</w:t>
-      </w:r>
-      <w:proofErr w:type="gramEnd"/>
-      <w:r>
-        <w:t xml:space="preserve"> represents </w:t>
-      </w:r>
-      <w:r>
-        <w:t>n</w:t>
-      </w:r>
-      <w:r>
-        <w:t>ame of file on the agent</w:t>
-      </w:r>
-      <w:r>
-        <w:t>.</w:t>
+      <w:r>
+        <w:t xml:space="preserve">fileName:notepad.exe represents name of </w:t>
+      </w:r>
+      <w:r>
+        <w:t xml:space="preserve">the </w:t>
+      </w:r>
+      <w:r>
+        <w:t>file on the agent.</w:t>
       </w:r>
     </w:p>
     <w:p>
@@ -2579,13 +1286,8 @@
         <w:lastRenderedPageBreak/>
         <w:t xml:space="preserve">bit9_approval_request_update: </w:t>
       </w:r>
-      <w:proofErr w:type="spellStart"/>
-      <w:r>
-        <w:t>CbProtect</w:t>
-      </w:r>
-      <w:proofErr w:type="spellEnd"/>
-      <w:r>
-        <w:t xml:space="preserve"> Update Approval Request</w:t>
+      <w:r>
+        <w:t>CbProtect Update Approval Request</w:t>
       </w:r>
     </w:p>
     <w:p>
@@ -2720,13 +1422,8 @@
         <w:lastRenderedPageBreak/>
         <w:t xml:space="preserve">bit9_file_delete: </w:t>
       </w:r>
-      <w:proofErr w:type="spellStart"/>
-      <w:r>
-        <w:t>CbProtect</w:t>
-      </w:r>
-      <w:proofErr w:type="spellEnd"/>
-      <w:r>
-        <w:t xml:space="preserve"> Delete File</w:t>
+      <w:r>
+        <w:t>CbProtect Delete File</w:t>
       </w:r>
     </w:p>
     <w:p>
@@ -2803,23 +1500,7 @@
         <w:t xml:space="preserve">The following is an example of this function in the </w:t>
       </w:r>
       <w:r>
-        <w:t xml:space="preserve">(Example) </w:t>
-      </w:r>
-      <w:proofErr w:type="spellStart"/>
-      <w:r>
-        <w:t>CbProtect</w:t>
-      </w:r>
-      <w:proofErr w:type="spellEnd"/>
-      <w:r>
-        <w:t xml:space="preserve"> Delete File </w:t>
-      </w:r>
-      <w:proofErr w:type="gramStart"/>
-      <w:r>
-        <w:t>By</w:t>
-      </w:r>
-      <w:proofErr w:type="gramEnd"/>
-      <w:r>
-        <w:t xml:space="preserve"> Hash </w:t>
+        <w:t xml:space="preserve">(Example) CbProtect Delete File By Hash </w:t>
       </w:r>
       <w:r>
         <w:t>workflow</w:t>
@@ -2927,13 +1608,8 @@
         <w:lastRenderedPageBreak/>
         <w:t xml:space="preserve">bit9_file_catalog_get: </w:t>
       </w:r>
-      <w:proofErr w:type="spellStart"/>
-      <w:r>
-        <w:t>CbProtect</w:t>
-      </w:r>
-      <w:proofErr w:type="spellEnd"/>
-      <w:r>
-        <w:t xml:space="preserve"> Get File Catalog for Id</w:t>
+      <w:r>
+        <w:t>CbProtect Get File Catalog for Id</w:t>
       </w:r>
     </w:p>
     <w:p>
@@ -2956,13 +1632,8 @@
         <w:t xml:space="preserve">The following is an example of this function in the </w:t>
       </w:r>
       <w:r>
-        <w:t xml:space="preserve">(Example) </w:t>
-      </w:r>
-      <w:proofErr w:type="spellStart"/>
-      <w:r>
-        <w:t>CbProtect</w:t>
-      </w:r>
-      <w:proofErr w:type="spellEnd"/>
+        <w:t>(Example) CbProtect</w:t>
+      </w:r>
       <w:r>
         <w:t xml:space="preserve"> </w:t>
       </w:r>
@@ -3078,13 +1749,8 @@
       </w:pPr>
       <w:r>
         <w:lastRenderedPageBreak/>
-        <w:t xml:space="preserve">bit9_file_catalog_query: </w:t>
-      </w:r>
-      <w:proofErr w:type="spellStart"/>
-      <w:r>
-        <w:t>Cbprotect</w:t>
-      </w:r>
-      <w:proofErr w:type="spellEnd"/>
+        <w:t>bit9_file_catalog_query: Cbprotect</w:t>
+      </w:r>
       <w:r>
         <w:t xml:space="preserve"> Get</w:t>
       </w:r>
@@ -3124,15 +1790,7 @@
         <w:t xml:space="preserve">The following is an example of this function in </w:t>
       </w:r>
       <w:r>
-        <w:t xml:space="preserve">(Example) </w:t>
-      </w:r>
-      <w:proofErr w:type="spellStart"/>
-      <w:r>
-        <w:t>CbProtect</w:t>
-      </w:r>
-      <w:proofErr w:type="spellEnd"/>
-      <w:r>
-        <w:t xml:space="preserve"> Get File Catalog for Query 'trust:1'</w:t>
+        <w:t>(Example) CbProtect Get File Catalog for Query 'trust:1'</w:t>
       </w:r>
       <w:r>
         <w:t xml:space="preserve"> workflow</w:t>
@@ -3143,7 +1801,7 @@
       <w:r>
         <w:t xml:space="preserve">You can set a different query condition following the guidelines </w:t>
       </w:r>
-      <w:hyperlink r:id="rId19" w:history="1">
+      <w:hyperlink r:id="rId19" w:anchor="query-condition" w:history="1">
         <w:r>
           <w:rPr>
             <w:rStyle w:val="Hyperlink"/>
@@ -3158,21 +1816,15 @@
         <w:t xml:space="preserve">ll </w:t>
       </w:r>
       <w:r>
-        <w:t xml:space="preserve">file catalog </w:t>
-      </w:r>
-      <w:r>
-        <w:t>p</w:t>
+        <w:t>file catalog p</w:t>
       </w:r>
       <w:r>
         <w:t>roperties</w:t>
       </w:r>
       <w:r>
-        <w:t xml:space="preserve"> to query here</w:t>
-      </w:r>
-      <w:r>
-        <w:t xml:space="preserve"> </w:t>
-      </w:r>
-      <w:hyperlink r:id="rId20" w:history="1">
+        <w:t xml:space="preserve"> to query here </w:t>
+      </w:r>
+      <w:hyperlink r:id="rId20" w:anchor="filecatalog" w:history="1">
         <w:r>
           <w:rPr>
             <w:rStyle w:val="Hyperlink"/>
@@ -3181,10 +1833,7 @@
         </w:r>
       </w:hyperlink>
       <w:r>
-        <w:t xml:space="preserve">. </w:t>
-      </w:r>
-      <w:r>
-        <w:t xml:space="preserve"> </w:t>
+        <w:t xml:space="preserve">.  </w:t>
       </w:r>
       <w:r>
         <w:t xml:space="preserve">Trust:1 represents trust </w:t>
@@ -3312,13 +1961,8 @@
       <w:r>
         <w:t xml:space="preserve">_query: </w:t>
       </w:r>
-      <w:proofErr w:type="spellStart"/>
-      <w:r>
-        <w:t>CbProtect</w:t>
-      </w:r>
-      <w:proofErr w:type="spellEnd"/>
-      <w:r>
-        <w:t xml:space="preserve"> Get File Instance for Query Conditions</w:t>
+      <w:r>
+        <w:t>CbProtect Get File Instance for Query Conditions</w:t>
       </w:r>
     </w:p>
     <w:p>
@@ -3338,15 +1982,7 @@
         <w:t xml:space="preserve">The following is an example of this function in the </w:t>
       </w:r>
       <w:r>
-        <w:t xml:space="preserve">(Example) </w:t>
-      </w:r>
-      <w:proofErr w:type="spellStart"/>
-      <w:r>
-        <w:t>CbProtect</w:t>
-      </w:r>
-      <w:proofErr w:type="spellEnd"/>
-      <w:r>
-        <w:t xml:space="preserve"> </w:t>
+        <w:t xml:space="preserve">(Example) CbProtect </w:t>
       </w:r>
       <w:r>
         <w:t>Approve File Locally and Close Request</w:t>
@@ -3458,13 +2094,8 @@
         <w:lastRenderedPageBreak/>
         <w:t xml:space="preserve">bit9_file_instance_update: </w:t>
       </w:r>
-      <w:proofErr w:type="spellStart"/>
-      <w:r>
-        <w:t>CbProtect</w:t>
-      </w:r>
-      <w:proofErr w:type="spellEnd"/>
-      <w:r>
-        <w:t xml:space="preserve"> Update File Instance Local State</w:t>
+      <w:r>
+        <w:t>CbProtect Update File Instance Local State</w:t>
       </w:r>
     </w:p>
     <w:p>
@@ -3490,16 +2121,11 @@
         <w:t xml:space="preserve">an example of this function in the </w:t>
       </w:r>
       <w:r>
-        <w:t xml:space="preserve">(Example) </w:t>
-      </w:r>
-      <w:proofErr w:type="spellStart"/>
-      <w:r>
-        <w:t>CbProtec</w:t>
+        <w:t>(Example) CbProtec</w:t>
       </w:r>
       <w:r>
         <w:t>t</w:t>
       </w:r>
-      <w:proofErr w:type="spellEnd"/>
       <w:r>
         <w:t xml:space="preserve"> Approve File Locally and Close Request</w:t>
       </w:r>
@@ -3626,13 +2252,8 @@
       <w:r>
         <w:t xml:space="preserve">: </w:t>
       </w:r>
-      <w:proofErr w:type="spellStart"/>
-      <w:r>
-        <w:t>CbProtect</w:t>
-      </w:r>
-      <w:proofErr w:type="spellEnd"/>
-      <w:r>
-        <w:t xml:space="preserve"> Delete File Rule for Id</w:t>
+      <w:r>
+        <w:t>CbProtect Delete File Rule for Id</w:t>
       </w:r>
     </w:p>
     <w:p>
@@ -3650,15 +2271,7 @@
         <w:t xml:space="preserve">The following is an example of this function in the </w:t>
       </w:r>
       <w:r>
-        <w:t xml:space="preserve">(Example) </w:t>
-      </w:r>
-      <w:proofErr w:type="spellStart"/>
-      <w:r>
-        <w:t>CbProtect</w:t>
-      </w:r>
-      <w:proofErr w:type="spellEnd"/>
-      <w:r>
-        <w:t xml:space="preserve"> Delete File Rule for Id 1</w:t>
+        <w:t>(Example) CbProtect Delete File Rule for Id 1</w:t>
       </w:r>
       <w:r>
         <w:t xml:space="preserve"> </w:t>
@@ -3764,13 +2377,8 @@
         <w:lastRenderedPageBreak/>
         <w:t xml:space="preserve">bit9_file_rule_get: </w:t>
       </w:r>
-      <w:proofErr w:type="spellStart"/>
-      <w:r>
-        <w:t>CbProtect</w:t>
-      </w:r>
-      <w:proofErr w:type="spellEnd"/>
-      <w:r>
-        <w:t xml:space="preserve"> Get File Rule for Id</w:t>
+      <w:r>
+        <w:t>CbProtect Get File Rule for Id</w:t>
       </w:r>
     </w:p>
     <w:p>
@@ -3784,15 +2392,7 @@
         <w:t xml:space="preserve">The following is an example of this function in the </w:t>
       </w:r>
       <w:r>
-        <w:t xml:space="preserve">(Example) </w:t>
-      </w:r>
-      <w:proofErr w:type="spellStart"/>
-      <w:r>
-        <w:t>CbProtect</w:t>
-      </w:r>
-      <w:proofErr w:type="spellEnd"/>
-      <w:r>
-        <w:t xml:space="preserve"> Get File Rule for Id 1 </w:t>
+        <w:t xml:space="preserve">(Example) CbProtect Get File Rule for Id 1 </w:t>
       </w:r>
       <w:r>
         <w:t>workflow</w:t>
@@ -3895,13 +2495,8 @@
         <w:lastRenderedPageBreak/>
         <w:t xml:space="preserve">bit9_file_rule_query: </w:t>
       </w:r>
-      <w:proofErr w:type="spellStart"/>
-      <w:r>
-        <w:t>CbProtect</w:t>
-      </w:r>
-      <w:proofErr w:type="spellEnd"/>
-      <w:r>
-        <w:t xml:space="preserve"> Get File Rule for Query Condition</w:t>
+      <w:r>
+        <w:t>CbProtect Get File Rule for Query Condition</w:t>
       </w:r>
     </w:p>
     <w:p>
@@ -3927,23 +2522,7 @@
         <w:t xml:space="preserve">The following is an example of this function in the </w:t>
       </w:r>
       <w:r>
-        <w:t xml:space="preserve">(Example) </w:t>
-      </w:r>
-      <w:proofErr w:type="spellStart"/>
-      <w:r>
-        <w:t>CbProtect</w:t>
-      </w:r>
-      <w:proofErr w:type="spellEnd"/>
-      <w:r>
-        <w:t xml:space="preserve"> Get File Rule for Query '</w:t>
-      </w:r>
-      <w:proofErr w:type="gramStart"/>
-      <w:r>
-        <w:t>name:notepad.exe</w:t>
-      </w:r>
-      <w:proofErr w:type="gramEnd"/>
-      <w:r>
-        <w:t>'</w:t>
+        <w:t>(Example) CbProtect Get File Rule for Query 'name:notepad.exe'</w:t>
       </w:r>
       <w:r>
         <w:t xml:space="preserve"> </w:t>
@@ -3954,13 +2533,11 @@
       <w:r>
         <w:t xml:space="preserve">. </w:t>
       </w:r>
-      <w:proofErr w:type="spellStart"/>
-      <w:r>
-        <w:t>ou</w:t>
-      </w:r>
-      <w:proofErr w:type="spellEnd"/>
-      <w:r>
-        <w:t xml:space="preserve"> can set a different query condition following the guidelines </w:t>
+      <w:r>
+        <w:t>Y</w:t>
+      </w:r>
+      <w:r>
+        <w:t xml:space="preserve">ou can set a different query condition following the guidelines </w:t>
       </w:r>
       <w:hyperlink r:id="rId26" w:anchor="query-condition" w:history="1">
         <w:r>
@@ -3971,18 +2548,12 @@
         </w:r>
       </w:hyperlink>
       <w:r>
-        <w:t xml:space="preserve"> and review the all file </w:t>
-      </w:r>
-      <w:r>
-        <w:t>rule</w:t>
-      </w:r>
-      <w:r>
-        <w:t xml:space="preserve"> properties to query</w:t>
+        <w:t xml:space="preserve"> and review the all file rule properties to query</w:t>
       </w:r>
       <w:r>
         <w:t xml:space="preserve"> </w:t>
       </w:r>
-      <w:hyperlink r:id="rId27" w:history="1">
+      <w:hyperlink r:id="rId27" w:anchor="filerule" w:history="1">
         <w:r>
           <w:rPr>
             <w:rStyle w:val="Hyperlink"/>
@@ -3991,21 +2562,13 @@
         </w:r>
       </w:hyperlink>
       <w:r>
-        <w:t xml:space="preserve">. </w:t>
-      </w:r>
-      <w:proofErr w:type="gramStart"/>
-      <w:r>
-        <w:t>fileName:notepad.exe</w:t>
-      </w:r>
-      <w:proofErr w:type="gramEnd"/>
-      <w:r>
-        <w:t xml:space="preserve"> represents </w:t>
-      </w:r>
-      <w:r>
-        <w:t>f</w:t>
-      </w:r>
-      <w:r>
-        <w:t xml:space="preserve">ile name associated with this rule. </w:t>
+        <w:t xml:space="preserve">. fileName:notepad.exe represents </w:t>
+      </w:r>
+      <w:r>
+        <w:t xml:space="preserve">the </w:t>
+      </w:r>
+      <w:r>
+        <w:t xml:space="preserve">file name associated with this rule. </w:t>
       </w:r>
     </w:p>
     <w:p>
@@ -4112,13 +2675,8 @@
         <w:lastRenderedPageBreak/>
         <w:t xml:space="preserve">bit9_file_rule_update: </w:t>
       </w:r>
-      <w:proofErr w:type="spellStart"/>
-      <w:r>
-        <w:t>CbProtect</w:t>
-      </w:r>
-      <w:proofErr w:type="spellEnd"/>
-      <w:r>
-        <w:t xml:space="preserve"> Update File Rule</w:t>
+      <w:r>
+        <w:t>CbProtect Update File Rule</w:t>
       </w:r>
     </w:p>
     <w:p>
@@ -4144,15 +2702,7 @@
         <w:t xml:space="preserve">this function in the </w:t>
       </w:r>
       <w:r>
-        <w:t xml:space="preserve">(Example) </w:t>
-      </w:r>
-      <w:proofErr w:type="spellStart"/>
-      <w:r>
-        <w:t>CbProtect</w:t>
-      </w:r>
-      <w:proofErr w:type="spellEnd"/>
-      <w:r>
-        <w:t xml:space="preserve"> Approve File Globally and Close Request </w:t>
+        <w:t xml:space="preserve">(Example) CbProtect Approve File Globally and Close Request </w:t>
       </w:r>
       <w:r>
         <w:t>workflow</w:t>
@@ -4231,7 +2781,7 @@
         </w:rPr>
       </w:pPr>
       <w:bookmarkStart w:id="7" w:name="_Toc510253273"/>
-      <w:bookmarkEnd w:id="6"/>
+      <w:bookmarkEnd w:id="5"/>
       <w:r>
         <w:br w:type="page"/>
       </w:r>
@@ -4277,14 +2827,12 @@
       <w:r>
         <w:t xml:space="preserve"> the </w:t>
       </w:r>
-      <w:proofErr w:type="spellStart"/>
       <w:r>
         <w:rPr>
           <w:rStyle w:val="CodeChar0"/>
         </w:rPr>
         <w:t>escalation_interval</w:t>
       </w:r>
-      <w:proofErr w:type="spellEnd"/>
       <w:r>
         <w:t xml:space="preserve"> </w:t>
       </w:r>
@@ -4292,15 +2840,7 @@
         <w:t xml:space="preserve">variable </w:t>
       </w:r>
       <w:r>
-        <w:t xml:space="preserve">in the </w:t>
-      </w:r>
-      <w:proofErr w:type="spellStart"/>
-      <w:r>
-        <w:t>app.config</w:t>
-      </w:r>
-      <w:proofErr w:type="spellEnd"/>
-      <w:r>
-        <w:t xml:space="preserve"> file must be set to an integer greater than 0. This integer represents the </w:t>
+        <w:t xml:space="preserve">in the app.config file must be set to an integer greater than 0. This integer represents the </w:t>
       </w:r>
       <w:r>
         <w:t>interval in number of seconds for the automatic escalation of approval requests. It is recommended to start at 300</w:t>
@@ -4335,14 +2875,12 @@
       <w:r>
         <w:t xml:space="preserve"> such as </w:t>
       </w:r>
-      <w:proofErr w:type="spellStart"/>
       <w:r>
         <w:rPr>
           <w:rStyle w:val="CodeChar0"/>
         </w:rPr>
         <w:t>escalation_query</w:t>
       </w:r>
-      <w:proofErr w:type="spellEnd"/>
       <w:r>
         <w:t xml:space="preserve">, </w:t>
       </w:r>
@@ -4365,7 +2903,19 @@
         <w:t>match the query</w:t>
       </w:r>
       <w:r>
-        <w:t xml:space="preserve">; of not set it </w:t>
+        <w:t xml:space="preserve">; </w:t>
+      </w:r>
+      <w:r>
+        <w:t>i</w:t>
+      </w:r>
+      <w:r>
+        <w:t>f not set</w:t>
+      </w:r>
+      <w:r>
+        <w:t>,</w:t>
+      </w:r>
+      <w:r>
+        <w:t xml:space="preserve"> it </w:t>
       </w:r>
       <w:r>
         <w:t>defaults to all open approval requests. In addition,</w:t>
@@ -4376,14 +2926,12 @@
       <w:r>
         <w:t xml:space="preserve"> </w:t>
       </w:r>
-      <w:proofErr w:type="spellStart"/>
       <w:r>
         <w:rPr>
           <w:rStyle w:val="CodeChar0"/>
         </w:rPr>
         <w:t>template_file</w:t>
       </w:r>
-      <w:proofErr w:type="spellEnd"/>
       <w:r>
         <w:t xml:space="preserve"> to the location of a custom jinja template file</w:t>
       </w:r>
@@ -4406,12 +2954,7 @@
         <w:t xml:space="preserve"> use the default </w:t>
       </w:r>
       <w:r>
-        <w:t>jinja file as a reference. This f</w:t>
-      </w:r>
-      <w:bookmarkStart w:id="8" w:name="_GoBack"/>
-      <w:bookmarkEnd w:id="8"/>
-      <w:r>
-        <w:t xml:space="preserve">ile </w:t>
+        <w:t xml:space="preserve">jinja file as a reference. This file </w:t>
       </w:r>
       <w:r>
         <w:t>can be found when expanding the package in the</w:t>
@@ -4425,324 +2968,29 @@
         <w:pStyle w:val="BodyText"/>
         <w:keepNext/>
       </w:pPr>
-      <w:proofErr w:type="spellStart"/>
       <w:r>
         <w:rPr>
           <w:rStyle w:val="CodeChar0"/>
         </w:rPr>
-        <w:t>fn_cb_protection</w:t>
-      </w:r>
-      <w:proofErr w:type="spellEnd"/>
-      <w:r>
-        <w:rPr>
-          <w:rStyle w:val="CodeChar0"/>
-        </w:rPr>
-        <w:t>-&lt;version#&gt;/</w:t>
-      </w:r>
-      <w:proofErr w:type="spellStart"/>
-      <w:r>
-        <w:rPr>
-          <w:rStyle w:val="CodeChar0"/>
-        </w:rPr>
-        <w:t>fn_cb_protection</w:t>
-      </w:r>
-      <w:proofErr w:type="spellEnd"/>
-      <w:r>
-        <w:rPr>
-          <w:rStyle w:val="CodeChar0"/>
-        </w:rPr>
-        <w:t>/data/</w:t>
-      </w:r>
-    </w:p>
-    <w:p>
-      <w:pPr>
-        <w:pStyle w:val="Heading10"/>
-      </w:pPr>
-      <w:r>
-        <w:t>Troubleshooting</w:t>
-      </w:r>
-      <w:bookmarkEnd w:id="7"/>
-    </w:p>
+        <w:t>fn_cb_protection-&lt;version#&gt;/fn_cb_protection/data/</w:t>
+      </w:r>
+    </w:p>
+    <w:bookmarkEnd w:id="7"/>
     <w:p>
       <w:pPr>
         <w:pStyle w:val="BodyText"/>
         <w:keepNext/>
-      </w:pPr>
-      <w:r>
-        <w:t>There are several ways to verify</w:t>
-      </w:r>
-      <w:r>
-        <w:t xml:space="preserve"> the successful operation of a f</w:t>
-      </w:r>
-      <w:r>
-        <w:t xml:space="preserve">unction. </w:t>
-      </w:r>
-    </w:p>
-    <w:p>
-      <w:pPr>
-        <w:pStyle w:val="ListBullet"/>
-        <w:keepNext/>
-      </w:pPr>
-      <w:r>
-        <w:t>Resilient</w:t>
-      </w:r>
-      <w:r>
-        <w:t xml:space="preserve"> Action Status</w:t>
-      </w:r>
-    </w:p>
-    <w:p>
-      <w:pPr>
-        <w:pStyle w:val="BodyText"/>
-        <w:keepNext/>
-        <w:ind w:left="360"/>
-      </w:pPr>
-      <w:r>
-        <w:t xml:space="preserve">When viewing an </w:t>
-      </w:r>
-      <w:r>
-        <w:t>i</w:t>
-      </w:r>
-      <w:r>
-        <w:t xml:space="preserve">ncident, use the Actions menu to view Action Status. By default, pending and errors are displayed. Modify the filter for actions to also show Completed actions. Clicking on an </w:t>
-      </w:r>
-      <w:r>
-        <w:t>action</w:t>
-      </w:r>
-      <w:r>
-        <w:t xml:space="preserve"> display</w:t>
-      </w:r>
-      <w:r>
-        <w:t>s</w:t>
-      </w:r>
-      <w:r>
-        <w:t xml:space="preserve"> addi</w:t>
-      </w:r>
-      <w:r>
-        <w:t xml:space="preserve">tional information on </w:t>
-      </w:r>
-      <w:r>
-        <w:t>the</w:t>
-      </w:r>
-      <w:r>
-        <w:t xml:space="preserve"> progress made or what error</w:t>
-      </w:r>
-      <w:r>
-        <w:t xml:space="preserve"> occurred.</w:t>
-      </w:r>
-    </w:p>
-    <w:p>
-      <w:pPr>
-        <w:pStyle w:val="ListBullet"/>
-        <w:keepNext/>
-      </w:pPr>
-      <w:r>
-        <w:t>Resilient Scripting Log</w:t>
-      </w:r>
-    </w:p>
-    <w:p>
-      <w:pPr>
-        <w:pStyle w:val="BodyText"/>
-        <w:ind w:left="360"/>
-      </w:pPr>
-      <w:r>
-        <w:t xml:space="preserve">A separate log file is available to review scripting errors. This is useful when issues occur in the pre-processing or post-processing scripts.  The default location for this log file is: </w:t>
-      </w:r>
-      <w:r>
-        <w:rPr>
-          <w:rStyle w:val="codeChar"/>
-        </w:rPr>
-        <w:t>/var/log/resilient-scripting/resilient-scripting.log</w:t>
-      </w:r>
-      <w:r>
-        <w:t>.</w:t>
-      </w:r>
-    </w:p>
-    <w:p>
-      <w:pPr>
-        <w:pStyle w:val="ListBullet"/>
-      </w:pPr>
-      <w:r>
-        <w:t>Resilient</w:t>
-      </w:r>
-      <w:r>
-        <w:t xml:space="preserve"> Logs</w:t>
-      </w:r>
-    </w:p>
-    <w:p>
-      <w:pPr>
-        <w:pStyle w:val="BodyText"/>
-        <w:ind w:left="360"/>
-      </w:pPr>
-      <w:r>
-        <w:t xml:space="preserve">By default, </w:t>
-      </w:r>
-      <w:r>
-        <w:t>R</w:t>
-      </w:r>
-      <w:r>
-        <w:t xml:space="preserve">esilient logs are retained at </w:t>
-      </w:r>
-      <w:r>
-        <w:rPr>
-          <w:rStyle w:val="codeChar"/>
-        </w:rPr>
-        <w:t>/usr/share/co3/logs</w:t>
-      </w:r>
-      <w:r>
-        <w:t xml:space="preserve">. The </w:t>
-      </w:r>
-      <w:r>
-        <w:rPr>
-          <w:rStyle w:val="codeChar"/>
-        </w:rPr>
-        <w:t>client.log</w:t>
-      </w:r>
-      <w:r>
-        <w:t xml:space="preserve"> may contain additional information </w:t>
-      </w:r>
-      <w:r>
-        <w:t>regarding the execution of functions.</w:t>
-      </w:r>
-    </w:p>
-    <w:p>
-      <w:pPr>
-        <w:pStyle w:val="ListBullet"/>
-      </w:pPr>
-      <w:r>
-        <w:t>Resilient-Circuits</w:t>
-      </w:r>
-    </w:p>
-    <w:p>
-      <w:pPr>
-        <w:pStyle w:val="BodyText"/>
-        <w:ind w:left="360"/>
-      </w:pPr>
-      <w:r>
-        <w:t>The l</w:t>
-      </w:r>
-      <w:r>
-        <w:t xml:space="preserve">og is controlled in the </w:t>
-      </w:r>
-      <w:r>
-        <w:rPr>
-          <w:rStyle w:val="codeChar"/>
-        </w:rPr>
-        <w:t>.resilient/</w:t>
-      </w:r>
-      <w:proofErr w:type="spellStart"/>
-      <w:r>
-        <w:rPr>
-          <w:rStyle w:val="codeChar"/>
-        </w:rPr>
-        <w:t>app.config</w:t>
-      </w:r>
-      <w:proofErr w:type="spellEnd"/>
-      <w:r>
-        <w:t xml:space="preserve"> file under the section </w:t>
-      </w:r>
-      <w:r>
-        <w:rPr>
-          <w:rStyle w:val="codeChar"/>
-        </w:rPr>
-        <w:t>[resil</w:t>
-      </w:r>
-      <w:r>
-        <w:rPr>
-          <w:rStyle w:val="codeChar"/>
-        </w:rPr>
-        <w:t>i</w:t>
-      </w:r>
-      <w:r>
-        <w:rPr>
-          <w:rStyle w:val="codeChar"/>
-        </w:rPr>
-        <w:t>ent]</w:t>
-      </w:r>
-      <w:r>
-        <w:t xml:space="preserve"> and the property </w:t>
-      </w:r>
-      <w:r>
-        <w:rPr>
-          <w:rStyle w:val="codeChar"/>
-        </w:rPr>
-        <w:t>logdir</w:t>
-      </w:r>
-      <w:r>
-        <w:t xml:space="preserve">. The default file name is </w:t>
-      </w:r>
-      <w:r>
-        <w:rPr>
-          <w:rStyle w:val="codeChar"/>
-        </w:rPr>
-        <w:t>app.log</w:t>
-      </w:r>
-      <w:r>
-        <w:t xml:space="preserve">. Each function will </w:t>
-      </w:r>
-      <w:r>
-        <w:t>create</w:t>
-      </w:r>
-      <w:r>
-        <w:t xml:space="preserve"> progress information. Failures will show up </w:t>
-      </w:r>
-      <w:r>
-        <w:t xml:space="preserve">as errors and may contain </w:t>
-      </w:r>
-      <w:r>
-        <w:t>python trace statements.</w:t>
-      </w:r>
-    </w:p>
-    <w:p>
-      <w:pPr>
-        <w:pStyle w:val="Heading10"/>
-      </w:pPr>
-      <w:bookmarkStart w:id="9" w:name="_Toc510253274"/>
-      <w:r>
-        <w:t>Support</w:t>
-      </w:r>
-      <w:bookmarkEnd w:id="9"/>
-    </w:p>
-    <w:p>
-      <w:pPr>
-        <w:pStyle w:val="BodyText"/>
-        <w:keepNext/>
-      </w:pPr>
-      <w:r>
-        <w:t xml:space="preserve">For additional support, contact </w:t>
-      </w:r>
-      <w:hyperlink r:id="rId30" w:history="1">
-        <w:r>
-          <w:rPr>
-            <w:rStyle w:val="Hyperlink"/>
-          </w:rPr>
-          <w:t>support@resilientsystems.com</w:t>
-        </w:r>
-      </w:hyperlink>
-      <w:r>
-        <w:t>.</w:t>
-      </w:r>
-    </w:p>
-    <w:p>
-      <w:pPr>
-        <w:pStyle w:val="BodyText"/>
-      </w:pPr>
-      <w:r>
-        <w:t xml:space="preserve">Including relevant </w:t>
-      </w:r>
-      <w:r>
-        <w:t>information</w:t>
-      </w:r>
-      <w:r>
-        <w:t xml:space="preserve"> from the log files will help us resolve your issue.</w:t>
-      </w:r>
+        <w:spacing w:before="240" w:after="0"/>
+        <w:outlineLvl w:val="0"/>
+      </w:pPr>
     </w:p>
     <w:sectPr>
-      <w:headerReference w:type="even" r:id="rId31"/>
-      <w:headerReference w:type="default" r:id="rId32"/>
-      <w:footerReference w:type="even" r:id="rId33"/>
-      <w:footerReference w:type="default" r:id="rId34"/>
-      <w:headerReference w:type="first" r:id="rId35"/>
-      <w:footerReference w:type="first" r:id="rId36"/>
+      <w:headerReference w:type="even" r:id="rId30"/>
+      <w:headerReference w:type="default" r:id="rId31"/>
+      <w:footerReference w:type="even" r:id="rId32"/>
+      <w:footerReference w:type="default" r:id="rId33"/>
+      <w:headerReference w:type="first" r:id="rId34"/>
+      <w:footerReference w:type="first" r:id="rId35"/>
       <w:pgSz w:w="12240" w:h="15840"/>
       <w:pgMar w:top="1440" w:right="1800" w:bottom="1440" w:left="1800" w:header="720" w:footer="144" w:gutter="0"/>
       <w:pgNumType w:start="1"/>
@@ -4843,7 +3091,7 @@
         <w:sz w:val="18"/>
         <w:szCs w:val="18"/>
       </w:rPr>
-      <w:t>17</w:t>
+      <w:t>16</w:t>
     </w:r>
     <w:r>
       <w:rPr>
@@ -8504,6 +6752,7 @@
   <w:style w:type="character" w:default="1" w:styleId="DefaultParagraphFont">
     <w:name w:val="Default Paragraph Font"/>
     <w:uiPriority w:val="1"/>
+    <w:semiHidden/>
     <w:unhideWhenUsed/>
   </w:style>
   <w:style w:type="table" w:default="1" w:styleId="TableNormal">
@@ -9028,8 +7277,8 @@
       <w:rFonts w:ascii="Times New Roman" w:hAnsi="Times New Roman" w:cs="Times New Roman"/>
     </w:rPr>
   </w:style>
-  <w:style w:type="character" w:styleId="UnresolvedMention">
-    <w:name w:val="Unresolved Mention"/>
+  <w:style w:type="character" w:customStyle="1" w:styleId="UnresolvedMention2">
+    <w:name w:val="Unresolved Mention2"/>
     <w:basedOn w:val="DefaultParagraphFont"/>
     <w:uiPriority w:val="99"/>
     <w:semiHidden/>
@@ -9368,7 +7617,7 @@
 </file>
 
 <file path=customXml/itemProps1.xml><?xml version="1.0" encoding="utf-8"?>
-<ds:datastoreItem xmlns:ds="http://schemas.openxmlformats.org/officeDocument/2006/customXml" ds:itemID="{BC6F23DD-1C4D-944A-A676-174D64A251A5}">
+<ds:datastoreItem xmlns:ds="http://schemas.openxmlformats.org/officeDocument/2006/customXml" ds:itemID="{6B6BDC05-6DDD-684D-8F80-2949EF8A9A72}">
   <ds:schemaRefs>
     <ds:schemaRef ds:uri="http://schemas.openxmlformats.org/officeDocument/2006/bibliography"/>
   </ds:schemaRefs>

</xml_diff>

<commit_message>
INT-1057 INT-1058 update documentation to remove rule ID related workflows
</commit_message>
<xml_diff>
--- a/fn_cb_protection/doc/Carbon_Black_Protection_Integration_Guide.docx
+++ b/fn_cb_protection/doc/Carbon_Black_Protection_Integration_Guide.docx
@@ -191,7 +191,7 @@
         <w:rPr>
           <w:rFonts w:ascii="Times New Roman" w:eastAsia="Times New Roman" w:hAnsi="Times New Roman" w:cs="Times New Roman"/>
         </w:rPr>
-        <w:t>July</w:t>
+        <w:t>August</w:t>
       </w:r>
       <w:r>
         <w:rPr>
@@ -865,9 +865,9 @@
           <w:color w:val="4F81BD" w:themeColor="accent1"/>
         </w:rPr>
         <w:drawing>
-          <wp:inline distT="0" distB="0" distL="0" distR="0" wp14:anchorId="5598CAA7" wp14:editId="251A4244">
+          <wp:inline distT="0" distB="0" distL="0" distR="0" wp14:anchorId="5598CAA7" wp14:editId="5563BEB7">
             <wp:extent cx="5486400" cy="3909695"/>
-            <wp:effectExtent l="25400" t="25400" r="88900" b="90805"/>
+            <wp:effectExtent l="114300" t="101600" r="114300" b="141605"/>
             <wp:docPr id="6" name="Picture 6"/>
             <wp:cNvGraphicFramePr>
               <a:graphicFrameLocks xmlns:a="http://schemas.openxmlformats.org/drawingml/2006/main" noChangeAspect="1"/>
@@ -893,13 +893,36 @@
                     <a:prstGeom prst="rect">
                       <a:avLst/>
                     </a:prstGeom>
+                    <a:solidFill>
+                      <a:srgbClr val="FFFFFF">
+                        <a:shade val="85000"/>
+                      </a:srgbClr>
+                    </a:solidFill>
+                    <a:ln w="88900" cap="sq">
+                      <a:solidFill>
+                        <a:srgbClr val="FFFFFF"/>
+                      </a:solidFill>
+                      <a:miter lim="800000"/>
+                    </a:ln>
                     <a:effectLst>
-                      <a:outerShdw blurRad="50800" dist="38100" dir="2700000" algn="tl" rotWithShape="0">
-                        <a:prstClr val="black">
+                      <a:outerShdw blurRad="55000" dist="18000" dir="5400000" algn="tl" rotWithShape="0">
+                        <a:srgbClr val="000000">
                           <a:alpha val="40000"/>
-                        </a:prstClr>
+                        </a:srgbClr>
                       </a:outerShdw>
                     </a:effectLst>
+                    <a:scene3d>
+                      <a:camera prst="orthographicFront"/>
+                      <a:lightRig rig="twoPt" dir="t">
+                        <a:rot lat="0" lon="0" rev="7200000"/>
+                      </a:lightRig>
+                    </a:scene3d>
+                    <a:sp3d>
+                      <a:bevelT w="25400" h="19050"/>
+                      <a:contourClr>
+                        <a:srgbClr val="FFFFFF"/>
+                      </a:contourClr>
+                    </a:sp3d>
                   </pic:spPr>
                 </pic:pic>
               </a:graphicData>
@@ -930,8 +953,6 @@
       <w:r>
         <w:br w:type="page"/>
       </w:r>
-      <w:bookmarkStart w:id="6" w:name="_GoBack"/>
-      <w:bookmarkEnd w:id="6"/>
     </w:p>
     <w:p>
       <w:pPr>
@@ -1017,9 +1038,9 @@
           <w:color w:val="4F81BD" w:themeColor="accent1"/>
         </w:rPr>
         <w:drawing>
-          <wp:inline distT="0" distB="0" distL="0" distR="0" wp14:anchorId="021D0F58" wp14:editId="3F535DFC">
+          <wp:inline distT="0" distB="0" distL="0" distR="0" wp14:anchorId="021D0F58" wp14:editId="651087CF">
             <wp:extent cx="5486400" cy="4649470"/>
-            <wp:effectExtent l="25400" t="25400" r="88900" b="87630"/>
+            <wp:effectExtent l="114300" t="101600" r="114300" b="138430"/>
             <wp:docPr id="9" name="Picture 9"/>
             <wp:cNvGraphicFramePr>
               <a:graphicFrameLocks xmlns:a="http://schemas.openxmlformats.org/drawingml/2006/main" noChangeAspect="1"/>
@@ -1045,13 +1066,36 @@
                     <a:prstGeom prst="rect">
                       <a:avLst/>
                     </a:prstGeom>
+                    <a:solidFill>
+                      <a:srgbClr val="FFFFFF">
+                        <a:shade val="85000"/>
+                      </a:srgbClr>
+                    </a:solidFill>
+                    <a:ln w="88900" cap="sq">
+                      <a:solidFill>
+                        <a:srgbClr val="FFFFFF"/>
+                      </a:solidFill>
+                      <a:miter lim="800000"/>
+                    </a:ln>
                     <a:effectLst>
-                      <a:outerShdw blurRad="50800" dist="38100" dir="2700000" algn="tl" rotWithShape="0">
-                        <a:prstClr val="black">
+                      <a:outerShdw blurRad="55000" dist="18000" dir="5400000" algn="tl" rotWithShape="0">
+                        <a:srgbClr val="000000">
                           <a:alpha val="40000"/>
-                        </a:prstClr>
+                        </a:srgbClr>
                       </a:outerShdw>
                     </a:effectLst>
+                    <a:scene3d>
+                      <a:camera prst="orthographicFront"/>
+                      <a:lightRig rig="twoPt" dir="t">
+                        <a:rot lat="0" lon="0" rev="7200000"/>
+                      </a:lightRig>
+                    </a:scene3d>
+                    <a:sp3d>
+                      <a:bevelT w="25400" h="19050"/>
+                      <a:contourClr>
+                        <a:srgbClr val="FFFFFF"/>
+                      </a:contourClr>
+                    </a:sp3d>
                   </pic:spPr>
                 </pic:pic>
               </a:graphicData>
@@ -1212,9 +1256,9 @@
           <w:color w:val="4F81BD" w:themeColor="accent1"/>
         </w:rPr>
         <w:drawing>
-          <wp:inline distT="0" distB="0" distL="0" distR="0" wp14:anchorId="69D44A2E" wp14:editId="2BCE0C54">
+          <wp:inline distT="0" distB="0" distL="0" distR="0" wp14:anchorId="69D44A2E" wp14:editId="4971919B">
             <wp:extent cx="5786068" cy="4727968"/>
-            <wp:effectExtent l="25400" t="25400" r="94615" b="85725"/>
+            <wp:effectExtent l="114300" t="101600" r="120015" b="136525"/>
             <wp:docPr id="7" name="Picture 7"/>
             <wp:cNvGraphicFramePr>
               <a:graphicFrameLocks xmlns:a="http://schemas.openxmlformats.org/drawingml/2006/main" noChangeAspect="1"/>
@@ -1240,13 +1284,36 @@
                     <a:prstGeom prst="rect">
                       <a:avLst/>
                     </a:prstGeom>
+                    <a:solidFill>
+                      <a:srgbClr val="FFFFFF">
+                        <a:shade val="85000"/>
+                      </a:srgbClr>
+                    </a:solidFill>
+                    <a:ln w="88900" cap="sq">
+                      <a:solidFill>
+                        <a:srgbClr val="FFFFFF"/>
+                      </a:solidFill>
+                      <a:miter lim="800000"/>
+                    </a:ln>
                     <a:effectLst>
-                      <a:outerShdw blurRad="50800" dist="38100" dir="2700000" algn="tl" rotWithShape="0">
-                        <a:prstClr val="black">
+                      <a:outerShdw blurRad="55000" dist="18000" dir="5400000" algn="tl" rotWithShape="0">
+                        <a:srgbClr val="000000">
                           <a:alpha val="40000"/>
-                        </a:prstClr>
+                        </a:srgbClr>
                       </a:outerShdw>
                     </a:effectLst>
+                    <a:scene3d>
+                      <a:camera prst="orthographicFront"/>
+                      <a:lightRig rig="twoPt" dir="t">
+                        <a:rot lat="0" lon="0" rev="7200000"/>
+                      </a:lightRig>
+                    </a:scene3d>
+                    <a:sp3d>
+                      <a:bevelT w="25400" h="19050"/>
+                      <a:contourClr>
+                        <a:srgbClr val="FFFFFF"/>
+                      </a:contourClr>
+                    </a:sp3d>
                   </pic:spPr>
                 </pic:pic>
               </a:graphicData>
@@ -1338,9 +1405,9 @@
           <w:color w:val="4F81BD" w:themeColor="accent1"/>
         </w:rPr>
         <w:drawing>
-          <wp:inline distT="0" distB="0" distL="0" distR="0" wp14:anchorId="1A66CE58" wp14:editId="7D120091">
+          <wp:inline distT="0" distB="0" distL="0" distR="0" wp14:anchorId="1A66CE58" wp14:editId="05C4C4CE">
             <wp:extent cx="5701195" cy="4108292"/>
-            <wp:effectExtent l="25400" t="25400" r="90170" b="83185"/>
+            <wp:effectExtent l="114300" t="101600" r="115570" b="133985"/>
             <wp:docPr id="8" name="Picture 8"/>
             <wp:cNvGraphicFramePr>
               <a:graphicFrameLocks xmlns:a="http://schemas.openxmlformats.org/drawingml/2006/main" noChangeAspect="1"/>
@@ -1366,13 +1433,36 @@
                     <a:prstGeom prst="rect">
                       <a:avLst/>
                     </a:prstGeom>
+                    <a:solidFill>
+                      <a:srgbClr val="FFFFFF">
+                        <a:shade val="85000"/>
+                      </a:srgbClr>
+                    </a:solidFill>
+                    <a:ln w="88900" cap="sq">
+                      <a:solidFill>
+                        <a:srgbClr val="FFFFFF"/>
+                      </a:solidFill>
+                      <a:miter lim="800000"/>
+                    </a:ln>
                     <a:effectLst>
-                      <a:outerShdw blurRad="50800" dist="38100" dir="2700000" algn="tl" rotWithShape="0">
-                        <a:prstClr val="black">
+                      <a:outerShdw blurRad="55000" dist="18000" dir="5400000" algn="tl" rotWithShape="0">
+                        <a:srgbClr val="000000">
                           <a:alpha val="40000"/>
-                        </a:prstClr>
+                        </a:srgbClr>
                       </a:outerShdw>
                     </a:effectLst>
+                    <a:scene3d>
+                      <a:camera prst="orthographicFront"/>
+                      <a:lightRig rig="twoPt" dir="t">
+                        <a:rot lat="0" lon="0" rev="7200000"/>
+                      </a:lightRig>
+                    </a:scene3d>
+                    <a:sp3d>
+                      <a:bevelT w="25400" h="19050"/>
+                      <a:contourClr>
+                        <a:srgbClr val="FFFFFF"/>
+                      </a:contourClr>
+                    </a:sp3d>
                   </pic:spPr>
                 </pic:pic>
               </a:graphicData>
@@ -1519,9 +1609,9 @@
           <w:noProof/>
         </w:rPr>
         <w:drawing>
-          <wp:inline distT="0" distB="0" distL="0" distR="0" wp14:anchorId="05CD5018" wp14:editId="6966FA8E">
+          <wp:inline distT="0" distB="0" distL="0" distR="0" wp14:anchorId="05CD5018" wp14:editId="79CABCBB">
             <wp:extent cx="5486400" cy="4933315"/>
-            <wp:effectExtent l="25400" t="25400" r="88900" b="83185"/>
+            <wp:effectExtent l="114300" t="101600" r="114300" b="133985"/>
             <wp:docPr id="10" name="Picture 10"/>
             <wp:cNvGraphicFramePr>
               <a:graphicFrameLocks xmlns:a="http://schemas.openxmlformats.org/drawingml/2006/main" noChangeAspect="1"/>
@@ -1547,13 +1637,36 @@
                     <a:prstGeom prst="rect">
                       <a:avLst/>
                     </a:prstGeom>
+                    <a:solidFill>
+                      <a:srgbClr val="FFFFFF">
+                        <a:shade val="85000"/>
+                      </a:srgbClr>
+                    </a:solidFill>
+                    <a:ln w="88900" cap="sq">
+                      <a:solidFill>
+                        <a:srgbClr val="FFFFFF"/>
+                      </a:solidFill>
+                      <a:miter lim="800000"/>
+                    </a:ln>
                     <a:effectLst>
-                      <a:outerShdw blurRad="50800" dist="38100" dir="2700000" algn="tl" rotWithShape="0">
-                        <a:prstClr val="black">
+                      <a:outerShdw blurRad="55000" dist="18000" dir="5400000" algn="tl" rotWithShape="0">
+                        <a:srgbClr val="000000">
                           <a:alpha val="40000"/>
-                        </a:prstClr>
+                        </a:srgbClr>
                       </a:outerShdw>
                     </a:effectLst>
+                    <a:scene3d>
+                      <a:camera prst="orthographicFront"/>
+                      <a:lightRig rig="twoPt" dir="t">
+                        <a:rot lat="0" lon="0" rev="7200000"/>
+                      </a:lightRig>
+                    </a:scene3d>
+                    <a:sp3d>
+                      <a:bevelT w="25400" h="19050"/>
+                      <a:contourClr>
+                        <a:srgbClr val="FFFFFF"/>
+                      </a:contourClr>
+                    </a:sp3d>
                   </pic:spPr>
                 </pic:pic>
               </a:graphicData>
@@ -1657,9 +1770,9 @@
           <w:noProof/>
         </w:rPr>
         <w:drawing>
-          <wp:inline distT="0" distB="0" distL="0" distR="0" wp14:anchorId="230AF253" wp14:editId="56833388">
+          <wp:inline distT="0" distB="0" distL="0" distR="0" wp14:anchorId="230AF253" wp14:editId="71B751AF">
             <wp:extent cx="5486400" cy="4712335"/>
-            <wp:effectExtent l="25400" t="25400" r="88900" b="88265"/>
+            <wp:effectExtent l="114300" t="101600" r="114300" b="139065"/>
             <wp:docPr id="12" name="Picture 12"/>
             <wp:cNvGraphicFramePr>
               <a:graphicFrameLocks xmlns:a="http://schemas.openxmlformats.org/drawingml/2006/main" noChangeAspect="1"/>
@@ -1685,13 +1798,36 @@
                     <a:prstGeom prst="rect">
                       <a:avLst/>
                     </a:prstGeom>
+                    <a:solidFill>
+                      <a:srgbClr val="FFFFFF">
+                        <a:shade val="85000"/>
+                      </a:srgbClr>
+                    </a:solidFill>
+                    <a:ln w="88900" cap="sq">
+                      <a:solidFill>
+                        <a:srgbClr val="FFFFFF"/>
+                      </a:solidFill>
+                      <a:miter lim="800000"/>
+                    </a:ln>
                     <a:effectLst>
-                      <a:outerShdw blurRad="50800" dist="38100" dir="2700000" algn="tl" rotWithShape="0">
-                        <a:prstClr val="black">
+                      <a:outerShdw blurRad="55000" dist="18000" dir="5400000" algn="tl" rotWithShape="0">
+                        <a:srgbClr val="000000">
                           <a:alpha val="40000"/>
-                        </a:prstClr>
+                        </a:srgbClr>
                       </a:outerShdw>
                     </a:effectLst>
+                    <a:scene3d>
+                      <a:camera prst="orthographicFront"/>
+                      <a:lightRig rig="twoPt" dir="t">
+                        <a:rot lat="0" lon="0" rev="7200000"/>
+                      </a:lightRig>
+                    </a:scene3d>
+                    <a:sp3d>
+                      <a:bevelT w="25400" h="19050"/>
+                      <a:contourClr>
+                        <a:srgbClr val="FFFFFF"/>
+                      </a:contourClr>
+                    </a:sp3d>
                   </pic:spPr>
                 </pic:pic>
               </a:graphicData>
@@ -1790,10 +1926,16 @@
         <w:t xml:space="preserve">The following is an example of this function in </w:t>
       </w:r>
       <w:r>
-        <w:t>(Example) CbProtect Get File Catalog for Query 'trust:1'</w:t>
-      </w:r>
-      <w:r>
-        <w:t xml:space="preserve"> workflow</w:t>
+        <w:t xml:space="preserve">(Example) CbProtect Get File Catalog for Query </w:t>
+      </w:r>
+      <w:r>
+        <w:t>Condition</w:t>
+      </w:r>
+      <w:r>
+        <w:t xml:space="preserve"> workflo</w:t>
+      </w:r>
+      <w:r>
+        <w:t>w</w:t>
       </w:r>
       <w:r>
         <w:t xml:space="preserve">. </w:t>
@@ -1835,15 +1977,6 @@
       <w:r>
         <w:t xml:space="preserve">.  </w:t>
       </w:r>
-      <w:r>
-        <w:t xml:space="preserve">Trust:1 represents trust </w:t>
-      </w:r>
-      <w:r>
-        <w:t>of this file (0-10). Special value of -1 is reserved for unknown</w:t>
-      </w:r>
-      <w:r>
-        <w:t>.</w:t>
-      </w:r>
     </w:p>
     <w:p>
       <w:pPr>
@@ -1855,10 +1988,10 @@
           <w:noProof/>
         </w:rPr>
         <w:drawing>
-          <wp:inline distT="0" distB="0" distL="0" distR="0" wp14:anchorId="6EE91EF6" wp14:editId="3D9CA70D">
-            <wp:extent cx="5486400" cy="4478655"/>
-            <wp:effectExtent l="25400" t="25400" r="88900" b="93345"/>
-            <wp:docPr id="13" name="Picture 13"/>
+          <wp:inline distT="0" distB="0" distL="0" distR="0" wp14:anchorId="6D5B7D96" wp14:editId="57E145F4">
+            <wp:extent cx="5486400" cy="3220720"/>
+            <wp:effectExtent l="114300" t="101600" r="114300" b="132080"/>
+            <wp:docPr id="5" name="Picture 5"/>
             <wp:cNvGraphicFramePr>
               <a:graphicFrameLocks xmlns:a="http://schemas.openxmlformats.org/drawingml/2006/main" noChangeAspect="1"/>
             </wp:cNvGraphicFramePr>
@@ -1866,7 +1999,7 @@
               <a:graphicData uri="http://schemas.openxmlformats.org/drawingml/2006/picture">
                 <pic:pic xmlns:pic="http://schemas.openxmlformats.org/drawingml/2006/picture">
                   <pic:nvPicPr>
-                    <pic:cNvPr id="13" name="Screen Shot 2019-06-25 at 4.41.23 PM.png"/>
+                    <pic:cNvPr id="5" name="Screen Shot 2019-08-29 at 9.10.46 AM.png"/>
                     <pic:cNvPicPr/>
                   </pic:nvPicPr>
                   <pic:blipFill>
@@ -1878,18 +2011,41 @@
                   <pic:spPr>
                     <a:xfrm>
                       <a:off x="0" y="0"/>
-                      <a:ext cx="5486400" cy="4478655"/>
+                      <a:ext cx="5486400" cy="3220720"/>
                     </a:xfrm>
                     <a:prstGeom prst="rect">
                       <a:avLst/>
                     </a:prstGeom>
+                    <a:solidFill>
+                      <a:srgbClr val="FFFFFF">
+                        <a:shade val="85000"/>
+                      </a:srgbClr>
+                    </a:solidFill>
+                    <a:ln w="88900" cap="sq">
+                      <a:solidFill>
+                        <a:srgbClr val="FFFFFF"/>
+                      </a:solidFill>
+                      <a:miter lim="800000"/>
+                    </a:ln>
                     <a:effectLst>
-                      <a:outerShdw blurRad="50800" dist="38100" dir="2700000" algn="tl" rotWithShape="0">
-                        <a:prstClr val="black">
+                      <a:outerShdw blurRad="55000" dist="18000" dir="5400000" algn="tl" rotWithShape="0">
+                        <a:srgbClr val="000000">
                           <a:alpha val="40000"/>
-                        </a:prstClr>
+                        </a:srgbClr>
                       </a:outerShdw>
                     </a:effectLst>
+                    <a:scene3d>
+                      <a:camera prst="orthographicFront"/>
+                      <a:lightRig rig="twoPt" dir="t">
+                        <a:rot lat="0" lon="0" rev="7200000"/>
+                      </a:lightRig>
+                    </a:scene3d>
+                    <a:sp3d>
+                      <a:bevelT w="25400" h="19050"/>
+                      <a:contourClr>
+                        <a:srgbClr val="FFFFFF"/>
+                      </a:contourClr>
+                    </a:sp3d>
                   </pic:spPr>
                 </pic:pic>
               </a:graphicData>
@@ -2004,9 +2160,9 @@
           <w:noProof/>
         </w:rPr>
         <w:drawing>
-          <wp:inline distT="0" distB="0" distL="0" distR="0" wp14:anchorId="7DFA7CB0" wp14:editId="5A45FED6">
+          <wp:inline distT="0" distB="0" distL="0" distR="0" wp14:anchorId="7DFA7CB0" wp14:editId="20B82027">
             <wp:extent cx="5486400" cy="4902200"/>
-            <wp:effectExtent l="25400" t="25400" r="88900" b="88900"/>
+            <wp:effectExtent l="114300" t="101600" r="114300" b="139700"/>
             <wp:docPr id="15" name="Picture 15"/>
             <wp:cNvGraphicFramePr>
               <a:graphicFrameLocks xmlns:a="http://schemas.openxmlformats.org/drawingml/2006/main" noChangeAspect="1"/>
@@ -2032,13 +2188,36 @@
                     <a:prstGeom prst="rect">
                       <a:avLst/>
                     </a:prstGeom>
+                    <a:solidFill>
+                      <a:srgbClr val="FFFFFF">
+                        <a:shade val="85000"/>
+                      </a:srgbClr>
+                    </a:solidFill>
+                    <a:ln w="88900" cap="sq">
+                      <a:solidFill>
+                        <a:srgbClr val="FFFFFF"/>
+                      </a:solidFill>
+                      <a:miter lim="800000"/>
+                    </a:ln>
                     <a:effectLst>
-                      <a:outerShdw blurRad="50800" dist="38100" dir="2700000" algn="tl" rotWithShape="0">
-                        <a:prstClr val="black">
+                      <a:outerShdw blurRad="55000" dist="18000" dir="5400000" algn="tl" rotWithShape="0">
+                        <a:srgbClr val="000000">
                           <a:alpha val="40000"/>
-                        </a:prstClr>
+                        </a:srgbClr>
                       </a:outerShdw>
                     </a:effectLst>
+                    <a:scene3d>
+                      <a:camera prst="orthographicFront"/>
+                      <a:lightRig rig="twoPt" dir="t">
+                        <a:rot lat="0" lon="0" rev="7200000"/>
+                      </a:lightRig>
+                    </a:scene3d>
+                    <a:sp3d>
+                      <a:bevelT w="25400" h="19050"/>
+                      <a:contourClr>
+                        <a:srgbClr val="FFFFFF"/>
+                      </a:contourClr>
+                    </a:sp3d>
                   </pic:spPr>
                 </pic:pic>
               </a:graphicData>
@@ -2152,9 +2331,9 @@
           <w:color w:val="4F81BD" w:themeColor="accent1"/>
         </w:rPr>
         <w:drawing>
-          <wp:inline distT="0" distB="0" distL="0" distR="0" wp14:anchorId="31B3FBD7" wp14:editId="2B5AF6D3">
+          <wp:inline distT="0" distB="0" distL="0" distR="0" wp14:anchorId="31B3FBD7" wp14:editId="3632F6E2">
             <wp:extent cx="5486400" cy="4691380"/>
-            <wp:effectExtent l="25400" t="25400" r="88900" b="83820"/>
+            <wp:effectExtent l="114300" t="101600" r="114300" b="134620"/>
             <wp:docPr id="23" name="Picture 23"/>
             <wp:cNvGraphicFramePr>
               <a:graphicFrameLocks xmlns:a="http://schemas.openxmlformats.org/drawingml/2006/main" noChangeAspect="1"/>
@@ -2180,13 +2359,36 @@
                     <a:prstGeom prst="rect">
                       <a:avLst/>
                     </a:prstGeom>
+                    <a:solidFill>
+                      <a:srgbClr val="FFFFFF">
+                        <a:shade val="85000"/>
+                      </a:srgbClr>
+                    </a:solidFill>
+                    <a:ln w="88900" cap="sq">
+                      <a:solidFill>
+                        <a:srgbClr val="FFFFFF"/>
+                      </a:solidFill>
+                      <a:miter lim="800000"/>
+                    </a:ln>
                     <a:effectLst>
-                      <a:outerShdw blurRad="50800" dist="38100" dir="2700000" algn="tl" rotWithShape="0">
-                        <a:prstClr val="black">
+                      <a:outerShdw blurRad="55000" dist="18000" dir="5400000" algn="tl" rotWithShape="0">
+                        <a:srgbClr val="000000">
                           <a:alpha val="40000"/>
-                        </a:prstClr>
+                        </a:srgbClr>
                       </a:outerShdw>
                     </a:effectLst>
+                    <a:scene3d>
+                      <a:camera prst="orthographicFront"/>
+                      <a:lightRig rig="twoPt" dir="t">
+                        <a:rot lat="0" lon="0" rev="7200000"/>
+                      </a:lightRig>
+                    </a:scene3d>
+                    <a:sp3d>
+                      <a:bevelT w="25400" h="19050"/>
+                      <a:contourClr>
+                        <a:srgbClr val="FFFFFF"/>
+                      </a:contourClr>
+                    </a:sp3d>
                   </pic:spPr>
                 </pic:pic>
               </a:graphicData>
@@ -2244,482 +2446,54 @@
       </w:pPr>
       <w:r>
         <w:lastRenderedPageBreak/>
-        <w:t>bit9_file_</w:t>
-      </w:r>
-      <w:r>
-        <w:t>rule_delete</w:t>
-      </w:r>
-      <w:r>
-        <w:t xml:space="preserve">: </w:t>
-      </w:r>
-      <w:r>
-        <w:t>CbProtect Delete File Rule for Id</w:t>
+        <w:t xml:space="preserve">bit9_file_rule_update: </w:t>
+      </w:r>
+      <w:r>
+        <w:t>CbProtect Update File Rule</w:t>
+      </w:r>
+    </w:p>
+    <w:p>
+      <w:pPr>
+        <w:pStyle w:val="BodyText"/>
+      </w:pPr>
+      <w:r>
+        <w:t xml:space="preserve">This function updates a file rule in Carbon Black </w:t>
+      </w:r>
+      <w:r>
+        <w:t xml:space="preserve">based on the </w:t>
+      </w:r>
+      <w:r>
+        <w:t>data passed as inputs</w:t>
+      </w:r>
+      <w:r>
+        <w:t xml:space="preserve">. </w:t>
+      </w:r>
+      <w:r>
+        <w:t xml:space="preserve">The following is an example of </w:t>
+      </w:r>
+      <w:r>
+        <w:t xml:space="preserve">this function in the </w:t>
+      </w:r>
+      <w:r>
+        <w:t xml:space="preserve">(Example) CbProtect Approve File Globally and Close Request </w:t>
+      </w:r>
+      <w:r>
+        <w:t>workflow</w:t>
+      </w:r>
+      <w:r>
+        <w:t>:</w:t>
       </w:r>
     </w:p>
     <w:p>
       <w:pPr>
         <w:pStyle w:val="BodyText"/>
         <w:keepNext/>
-      </w:pPr>
-      <w:r>
-        <w:t>Given a file rule ID, deletes the file rule from Carbon Black</w:t>
-      </w:r>
-      <w:r>
-        <w:t xml:space="preserve">. </w:t>
-      </w:r>
-      <w:r>
-        <w:t xml:space="preserve">The following is an example of this function in the </w:t>
-      </w:r>
-      <w:r>
-        <w:t>(Example) CbProtect Delete File Rule for Id 1</w:t>
-      </w:r>
-      <w:r>
-        <w:t xml:space="preserve"> </w:t>
-      </w:r>
-      <w:r>
-        <w:t>workflow</w:t>
-      </w:r>
-      <w:r>
-        <w:t>:</w:t>
-      </w:r>
-    </w:p>
-    <w:p>
-      <w:pPr>
-        <w:pStyle w:val="BodyText"/>
-        <w:keepNext/>
-      </w:pPr>
-      <w:r>
-        <w:rPr>
-          <w:noProof/>
-        </w:rPr>
-        <w:drawing>
-          <wp:inline distT="0" distB="0" distL="0" distR="0" wp14:anchorId="3CAF615D" wp14:editId="30C3F6B4">
-            <wp:extent cx="5486400" cy="4281805"/>
-            <wp:effectExtent l="25400" t="25400" r="88900" b="86995"/>
-            <wp:docPr id="29" name="Picture 29"/>
-            <wp:cNvGraphicFramePr>
-              <a:graphicFrameLocks xmlns:a="http://schemas.openxmlformats.org/drawingml/2006/main" noChangeAspect="1"/>
-            </wp:cNvGraphicFramePr>
-            <a:graphic xmlns:a="http://schemas.openxmlformats.org/drawingml/2006/main">
-              <a:graphicData uri="http://schemas.openxmlformats.org/drawingml/2006/picture">
-                <pic:pic xmlns:pic="http://schemas.openxmlformats.org/drawingml/2006/picture">
-                  <pic:nvPicPr>
-                    <pic:cNvPr id="29" name="Screen Shot 2019-06-25 at 4.50.09 PM.png"/>
-                    <pic:cNvPicPr/>
-                  </pic:nvPicPr>
-                  <pic:blipFill>
-                    <a:blip r:embed="rId24"/>
-                    <a:stretch>
-                      <a:fillRect/>
-                    </a:stretch>
-                  </pic:blipFill>
-                  <pic:spPr>
-                    <a:xfrm>
-                      <a:off x="0" y="0"/>
-                      <a:ext cx="5486400" cy="4281805"/>
-                    </a:xfrm>
-                    <a:prstGeom prst="rect">
-                      <a:avLst/>
-                    </a:prstGeom>
-                    <a:effectLst>
-                      <a:outerShdw blurRad="50800" dist="38100" dir="2700000" algn="tl" rotWithShape="0">
-                        <a:prstClr val="black">
-                          <a:alpha val="40000"/>
-                        </a:prstClr>
-                      </a:outerShdw>
-                    </a:effectLst>
-                  </pic:spPr>
-                </pic:pic>
-              </a:graphicData>
-            </a:graphic>
-          </wp:inline>
-        </w:drawing>
-      </w:r>
-    </w:p>
-    <w:p>
-      <w:pPr>
-        <w:pStyle w:val="BodyText"/>
-        <w:keepNext/>
         <w:rPr>
           <w:i/>
           <w:color w:val="4F81BD" w:themeColor="accent1"/>
         </w:rPr>
       </w:pPr>
-    </w:p>
-    <w:p>
-      <w:pPr>
-        <w:pStyle w:val="BodyText"/>
-        <w:keepNext/>
-        <w:rPr>
-          <w:i/>
-          <w:color w:val="4F81BD" w:themeColor="accent1"/>
-        </w:rPr>
-      </w:pPr>
-    </w:p>
-    <w:p>
-      <w:pPr>
-        <w:rPr>
-          <w:rFonts w:ascii="Calibri" w:eastAsia="Calibri" w:hAnsi="Calibri" w:cs="Calibri"/>
-          <w:b/>
-          <w:sz w:val="28"/>
-          <w:szCs w:val="28"/>
-        </w:rPr>
-      </w:pPr>
-      <w:r>
-        <w:br w:type="page"/>
-      </w:r>
-    </w:p>
-    <w:p>
-      <w:pPr>
-        <w:pStyle w:val="Heading20"/>
-      </w:pPr>
-      <w:r>
-        <w:lastRenderedPageBreak/>
-        <w:t xml:space="preserve">bit9_file_rule_get: </w:t>
-      </w:r>
-      <w:r>
-        <w:t>CbProtect Get File Rule for Id</w:t>
-      </w:r>
-    </w:p>
-    <w:p>
-      <w:pPr>
-        <w:pStyle w:val="BodyText"/>
-      </w:pPr>
-      <w:r>
-        <w:t xml:space="preserve">Given a file rule ID, returns the details of the file rule. </w:t>
-      </w:r>
-      <w:r>
-        <w:t xml:space="preserve">The following is an example of this function in the </w:t>
-      </w:r>
-      <w:r>
-        <w:t xml:space="preserve">(Example) CbProtect Get File Rule for Id 1 </w:t>
-      </w:r>
-      <w:r>
-        <w:t>workflow</w:t>
-      </w:r>
-      <w:r>
-        <w:t>:</w:t>
-      </w:r>
-    </w:p>
-    <w:p>
-      <w:pPr>
-        <w:pStyle w:val="BodyText"/>
-        <w:keepNext/>
-      </w:pPr>
-      <w:r>
-        <w:rPr>
-          <w:noProof/>
-        </w:rPr>
-        <w:drawing>
-          <wp:inline distT="0" distB="0" distL="0" distR="0" wp14:anchorId="53528959" wp14:editId="6615B33A">
-            <wp:extent cx="5486400" cy="4654550"/>
-            <wp:effectExtent l="25400" t="25400" r="88900" b="95250"/>
-            <wp:docPr id="30" name="Picture 30"/>
-            <wp:cNvGraphicFramePr>
-              <a:graphicFrameLocks xmlns:a="http://schemas.openxmlformats.org/drawingml/2006/main" noChangeAspect="1"/>
-            </wp:cNvGraphicFramePr>
-            <a:graphic xmlns:a="http://schemas.openxmlformats.org/drawingml/2006/main">
-              <a:graphicData uri="http://schemas.openxmlformats.org/drawingml/2006/picture">
-                <pic:pic xmlns:pic="http://schemas.openxmlformats.org/drawingml/2006/picture">
-                  <pic:nvPicPr>
-                    <pic:cNvPr id="30" name="Screen Shot 2019-06-25 at 4.51.04 PM.png"/>
-                    <pic:cNvPicPr/>
-                  </pic:nvPicPr>
-                  <pic:blipFill>
-                    <a:blip r:embed="rId25"/>
-                    <a:stretch>
-                      <a:fillRect/>
-                    </a:stretch>
-                  </pic:blipFill>
-                  <pic:spPr>
-                    <a:xfrm>
-                      <a:off x="0" y="0"/>
-                      <a:ext cx="5486400" cy="4654550"/>
-                    </a:xfrm>
-                    <a:prstGeom prst="rect">
-                      <a:avLst/>
-                    </a:prstGeom>
-                    <a:effectLst>
-                      <a:outerShdw blurRad="50800" dist="38100" dir="2700000" algn="tl" rotWithShape="0">
-                        <a:prstClr val="black">
-                          <a:alpha val="40000"/>
-                        </a:prstClr>
-                      </a:outerShdw>
-                    </a:effectLst>
-                  </pic:spPr>
-                </pic:pic>
-              </a:graphicData>
-            </a:graphic>
-          </wp:inline>
-        </w:drawing>
-      </w:r>
-    </w:p>
-    <w:p>
-      <w:pPr>
-        <w:pStyle w:val="BodyText"/>
-        <w:keepNext/>
-        <w:rPr>
-          <w:i/>
-          <w:color w:val="4F81BD" w:themeColor="accent1"/>
-        </w:rPr>
-      </w:pPr>
-    </w:p>
-    <w:p>
-      <w:pPr>
-        <w:pStyle w:val="BodyText"/>
-        <w:keepNext/>
-        <w:rPr>
-          <w:i/>
-          <w:color w:val="4F81BD" w:themeColor="accent1"/>
-        </w:rPr>
-      </w:pPr>
-    </w:p>
-    <w:p>
-      <w:pPr>
-        <w:rPr>
-          <w:rFonts w:ascii="Calibri" w:eastAsia="Calibri" w:hAnsi="Calibri" w:cs="Calibri"/>
-          <w:b/>
-          <w:sz w:val="28"/>
-          <w:szCs w:val="28"/>
-        </w:rPr>
-      </w:pPr>
-      <w:r>
-        <w:br w:type="page"/>
-      </w:r>
-    </w:p>
-    <w:p>
-      <w:pPr>
-        <w:pStyle w:val="Heading20"/>
-      </w:pPr>
-      <w:r>
-        <w:lastRenderedPageBreak/>
-        <w:t xml:space="preserve">bit9_file_rule_query: </w:t>
-      </w:r>
-      <w:r>
-        <w:t>CbProtect Get File Rule for Query Condition</w:t>
-      </w:r>
-    </w:p>
-    <w:p>
-      <w:pPr>
-        <w:pStyle w:val="BodyText"/>
-      </w:pPr>
-      <w:r>
-        <w:t xml:space="preserve">Given a query string, returns details of </w:t>
-      </w:r>
-      <w:r>
-        <w:t xml:space="preserve">the </w:t>
-      </w:r>
-      <w:r>
-        <w:t xml:space="preserve">file rules </w:t>
-      </w:r>
-      <w:r>
-        <w:t xml:space="preserve">that </w:t>
-      </w:r>
-      <w:r>
-        <w:t xml:space="preserve">match the query. </w:t>
-      </w:r>
-      <w:r>
-        <w:t xml:space="preserve">The following is an example of this function in the </w:t>
-      </w:r>
-      <w:r>
-        <w:t>(Example) CbProtect Get File Rule for Query 'name:notepad.exe'</w:t>
-      </w:r>
-      <w:r>
-        <w:t xml:space="preserve"> </w:t>
-      </w:r>
-      <w:r>
-        <w:t>workflow</w:t>
-      </w:r>
-      <w:r>
-        <w:t xml:space="preserve">. </w:t>
-      </w:r>
-      <w:r>
-        <w:t>Y</w:t>
-      </w:r>
-      <w:r>
-        <w:t xml:space="preserve">ou can set a different query condition following the guidelines </w:t>
-      </w:r>
-      <w:hyperlink r:id="rId26" w:anchor="query-condition" w:history="1">
-        <w:r>
-          <w:rPr>
-            <w:rStyle w:val="Hyperlink"/>
-          </w:rPr>
-          <w:t>https://developer.carbonblack.com/reference/enterprise-protection/8.0/rest-api/#query-condition</w:t>
-        </w:r>
-      </w:hyperlink>
-      <w:r>
-        <w:t xml:space="preserve"> and review the all file rule properties to query</w:t>
-      </w:r>
-      <w:r>
-        <w:t xml:space="preserve"> </w:t>
-      </w:r>
-      <w:hyperlink r:id="rId27" w:anchor="filerule" w:history="1">
-        <w:r>
-          <w:rPr>
-            <w:rStyle w:val="Hyperlink"/>
-          </w:rPr>
-          <w:t>https://developer.carbonblack.com/reference/enterprise-protection/8.0/rest-api/#filerule</w:t>
-        </w:r>
-      </w:hyperlink>
-      <w:r>
-        <w:t xml:space="preserve">. fileName:notepad.exe represents </w:t>
-      </w:r>
-      <w:r>
-        <w:t xml:space="preserve">the </w:t>
-      </w:r>
-      <w:r>
-        <w:t xml:space="preserve">file name associated with this rule. </w:t>
-      </w:r>
-    </w:p>
-    <w:p>
-      <w:pPr>
-        <w:pStyle w:val="BodyText"/>
-        <w:keepNext/>
-      </w:pPr>
-      <w:r>
-        <w:rPr>
-          <w:noProof/>
-        </w:rPr>
-        <w:drawing>
-          <wp:inline distT="0" distB="0" distL="0" distR="0" wp14:anchorId="35E62481" wp14:editId="703D6CB8">
-            <wp:extent cx="5486400" cy="4538345"/>
-            <wp:effectExtent l="25400" t="25400" r="88900" b="84455"/>
-            <wp:docPr id="31" name="Picture 31"/>
-            <wp:cNvGraphicFramePr>
-              <a:graphicFrameLocks xmlns:a="http://schemas.openxmlformats.org/drawingml/2006/main" noChangeAspect="1"/>
-            </wp:cNvGraphicFramePr>
-            <a:graphic xmlns:a="http://schemas.openxmlformats.org/drawingml/2006/main">
-              <a:graphicData uri="http://schemas.openxmlformats.org/drawingml/2006/picture">
-                <pic:pic xmlns:pic="http://schemas.openxmlformats.org/drawingml/2006/picture">
-                  <pic:nvPicPr>
-                    <pic:cNvPr id="31" name="Screen Shot 2019-06-25 at 4.52.42 PM.png"/>
-                    <pic:cNvPicPr/>
-                  </pic:nvPicPr>
-                  <pic:blipFill>
-                    <a:blip r:embed="rId28"/>
-                    <a:stretch>
-                      <a:fillRect/>
-                    </a:stretch>
-                  </pic:blipFill>
-                  <pic:spPr>
-                    <a:xfrm>
-                      <a:off x="0" y="0"/>
-                      <a:ext cx="5486400" cy="4538345"/>
-                    </a:xfrm>
-                    <a:prstGeom prst="rect">
-                      <a:avLst/>
-                    </a:prstGeom>
-                    <a:effectLst>
-                      <a:outerShdw blurRad="50800" dist="38100" dir="2700000" algn="tl" rotWithShape="0">
-                        <a:prstClr val="black">
-                          <a:alpha val="40000"/>
-                        </a:prstClr>
-                      </a:outerShdw>
-                    </a:effectLst>
-                  </pic:spPr>
-                </pic:pic>
-              </a:graphicData>
-            </a:graphic>
-          </wp:inline>
-        </w:drawing>
-      </w:r>
-    </w:p>
-    <w:p>
-      <w:pPr>
-        <w:pStyle w:val="BodyText"/>
-        <w:keepNext/>
-        <w:rPr>
-          <w:i/>
-          <w:color w:val="4F81BD" w:themeColor="accent1"/>
-        </w:rPr>
-      </w:pPr>
-    </w:p>
-    <w:p>
-      <w:pPr>
-        <w:pStyle w:val="BodyText"/>
-        <w:keepNext/>
-        <w:rPr>
-          <w:i/>
-          <w:color w:val="4F81BD" w:themeColor="accent1"/>
-        </w:rPr>
-      </w:pPr>
-    </w:p>
-    <w:p>
-      <w:pPr>
-        <w:pStyle w:val="BodyText"/>
-        <w:keepNext/>
-        <w:rPr>
-          <w:i/>
-          <w:color w:val="4F81BD" w:themeColor="accent1"/>
-        </w:rPr>
-      </w:pPr>
-    </w:p>
-    <w:p>
-      <w:pPr>
-        <w:rPr>
-          <w:rFonts w:ascii="Calibri" w:eastAsia="Calibri" w:hAnsi="Calibri" w:cs="Calibri"/>
-          <w:b/>
-          <w:sz w:val="28"/>
-          <w:szCs w:val="28"/>
-        </w:rPr>
-      </w:pPr>
-      <w:r>
-        <w:br w:type="page"/>
-      </w:r>
-    </w:p>
-    <w:p>
-      <w:pPr>
-        <w:pStyle w:val="Heading20"/>
-      </w:pPr>
-      <w:r>
-        <w:lastRenderedPageBreak/>
-        <w:t xml:space="preserve">bit9_file_rule_update: </w:t>
-      </w:r>
-      <w:r>
-        <w:t>CbProtect Update File Rule</w:t>
-      </w:r>
-    </w:p>
-    <w:p>
-      <w:pPr>
-        <w:pStyle w:val="BodyText"/>
-      </w:pPr>
-      <w:r>
-        <w:t xml:space="preserve">This function updates a file rule in Carbon Black </w:t>
-      </w:r>
-      <w:r>
-        <w:t xml:space="preserve">based on the </w:t>
-      </w:r>
-      <w:r>
-        <w:t>data passed as inputs</w:t>
-      </w:r>
-      <w:r>
-        <w:t xml:space="preserve">. </w:t>
-      </w:r>
-      <w:r>
-        <w:t xml:space="preserve">The following is an example of </w:t>
-      </w:r>
-      <w:r>
-        <w:t xml:space="preserve">this function in the </w:t>
-      </w:r>
-      <w:r>
-        <w:t xml:space="preserve">(Example) CbProtect Approve File Globally and Close Request </w:t>
-      </w:r>
-      <w:r>
-        <w:t>workflow</w:t>
-      </w:r>
-      <w:r>
-        <w:t>:</w:t>
-      </w:r>
-    </w:p>
-    <w:p>
-      <w:pPr>
-        <w:pStyle w:val="BodyText"/>
-        <w:keepNext/>
-        <w:rPr>
-          <w:i/>
-          <w:color w:val="4F81BD" w:themeColor="accent1"/>
-        </w:rPr>
-      </w:pPr>
+      <w:bookmarkStart w:id="6" w:name="_GoBack"/>
       <w:r>
         <w:rPr>
           <w:i/>
@@ -2727,9 +2501,9 @@
           <w:color w:val="4F81BD" w:themeColor="accent1"/>
         </w:rPr>
         <w:drawing>
-          <wp:inline distT="0" distB="0" distL="0" distR="0" wp14:anchorId="7147484A" wp14:editId="61877A93">
+          <wp:inline distT="0" distB="0" distL="0" distR="0" wp14:anchorId="7147484A" wp14:editId="22114EEE">
             <wp:extent cx="5486400" cy="5982335"/>
-            <wp:effectExtent l="25400" t="25400" r="88900" b="88265"/>
+            <wp:effectExtent l="114300" t="101600" r="114300" b="139065"/>
             <wp:docPr id="32" name="Picture 32"/>
             <wp:cNvGraphicFramePr>
               <a:graphicFrameLocks xmlns:a="http://schemas.openxmlformats.org/drawingml/2006/main" noChangeAspect="1"/>
@@ -2742,7 +2516,7 @@
                     <pic:cNvPicPr/>
                   </pic:nvPicPr>
                   <pic:blipFill>
-                    <a:blip r:embed="rId29"/>
+                    <a:blip r:embed="rId24"/>
                     <a:stretch>
                       <a:fillRect/>
                     </a:stretch>
@@ -2755,13 +2529,36 @@
                     <a:prstGeom prst="rect">
                       <a:avLst/>
                     </a:prstGeom>
+                    <a:solidFill>
+                      <a:srgbClr val="FFFFFF">
+                        <a:shade val="85000"/>
+                      </a:srgbClr>
+                    </a:solidFill>
+                    <a:ln w="88900" cap="sq">
+                      <a:solidFill>
+                        <a:srgbClr val="FFFFFF"/>
+                      </a:solidFill>
+                      <a:miter lim="800000"/>
+                    </a:ln>
                     <a:effectLst>
-                      <a:outerShdw blurRad="50800" dist="38100" dir="2700000" algn="tl" rotWithShape="0">
-                        <a:prstClr val="black">
+                      <a:outerShdw blurRad="55000" dist="18000" dir="5400000" algn="tl" rotWithShape="0">
+                        <a:srgbClr val="000000">
                           <a:alpha val="40000"/>
-                        </a:prstClr>
+                        </a:srgbClr>
                       </a:outerShdw>
                     </a:effectLst>
+                    <a:scene3d>
+                      <a:camera prst="orthographicFront"/>
+                      <a:lightRig rig="twoPt" dir="t">
+                        <a:rot lat="0" lon="0" rev="7200000"/>
+                      </a:lightRig>
+                    </a:scene3d>
+                    <a:sp3d>
+                      <a:bevelT w="25400" h="19050"/>
+                      <a:contourClr>
+                        <a:srgbClr val="FFFFFF"/>
+                      </a:contourClr>
+                    </a:sp3d>
                   </pic:spPr>
                 </pic:pic>
               </a:graphicData>
@@ -2769,6 +2566,7 @@
           </wp:inline>
         </w:drawing>
       </w:r>
+      <w:bookmarkEnd w:id="6"/>
     </w:p>
     <w:p>
       <w:pPr>
@@ -2985,12 +2783,12 @@
       </w:pPr>
     </w:p>
     <w:sectPr>
-      <w:headerReference w:type="even" r:id="rId30"/>
-      <w:headerReference w:type="default" r:id="rId31"/>
-      <w:footerReference w:type="even" r:id="rId32"/>
-      <w:footerReference w:type="default" r:id="rId33"/>
-      <w:headerReference w:type="first" r:id="rId34"/>
-      <w:footerReference w:type="first" r:id="rId35"/>
+      <w:headerReference w:type="even" r:id="rId25"/>
+      <w:headerReference w:type="default" r:id="rId26"/>
+      <w:footerReference w:type="even" r:id="rId27"/>
+      <w:footerReference w:type="default" r:id="rId28"/>
+      <w:headerReference w:type="first" r:id="rId29"/>
+      <w:footerReference w:type="first" r:id="rId30"/>
       <w:pgSz w:w="12240" w:h="15840"/>
       <w:pgMar w:top="1440" w:right="1800" w:bottom="1440" w:left="1800" w:header="720" w:footer="144" w:gutter="0"/>
       <w:pgNumType w:start="1"/>
@@ -7617,7 +7415,7 @@
 </file>
 
 <file path=customXml/itemProps1.xml><?xml version="1.0" encoding="utf-8"?>
-<ds:datastoreItem xmlns:ds="http://schemas.openxmlformats.org/officeDocument/2006/customXml" ds:itemID="{6B6BDC05-6DDD-684D-8F80-2949EF8A9A72}">
+<ds:datastoreItem xmlns:ds="http://schemas.openxmlformats.org/officeDocument/2006/customXml" ds:itemID="{E4AA05FD-2DB1-B349-B79E-4D4A133D5810}">
   <ds:schemaRefs>
     <ds:schemaRef ds:uri="http://schemas.openxmlformats.org/officeDocument/2006/bibliography"/>
   </ds:schemaRefs>

</xml_diff>

<commit_message>
INT-1057 INT-1058 Add custom layout containing Cb Protect custom incident fields
</commit_message>
<xml_diff>
--- a/fn_cb_protection/doc/Carbon_Black_Protection_Integration_Guide.docx
+++ b/fn_cb_protection/doc/Carbon_Black_Protection_Integration_Guide.docx
@@ -191,7 +191,7 @@
         <w:rPr>
           <w:rFonts w:ascii="Times New Roman" w:eastAsia="Times New Roman" w:hAnsi="Times New Roman" w:cs="Times New Roman"/>
         </w:rPr>
-        <w:t>August</w:t>
+        <w:t>September</w:t>
       </w:r>
       <w:r>
         <w:rPr>
@@ -823,7 +823,320 @@
       <w:bookmarkEnd w:id="4"/>
       <w:r>
         <w:lastRenderedPageBreak/>
-        <w:t>Function Descriptions</w:t>
+        <w:t>Create a Custom Layout</w:t>
+      </w:r>
+    </w:p>
+    <w:p>
+      <w:pPr>
+        <w:pStyle w:val="BodyText"/>
+        <w:keepNext/>
+        <w:rPr>
+          <w:bCs/>
+        </w:rPr>
+      </w:pPr>
+      <w:r>
+        <w:rPr>
+          <w:bCs/>
+        </w:rPr>
+        <w:t>In order to view the status of the Carbon Black Protection integration, go to the Layout tab in Resilient and create an Incident Tab named Cb Protection.  Drag the Cb Protect incident fields from the</w:t>
+      </w:r>
+      <w:r>
+        <w:rPr>
+          <w:bCs/>
+        </w:rPr>
+        <w:t xml:space="preserve"> Fields </w:t>
+      </w:r>
+      <w:r>
+        <w:rPr>
+          <w:bCs/>
+        </w:rPr>
+        <w:t>column on the right to the Incident: CbProtection tab column in the middle of the page</w:t>
+      </w:r>
+      <w:r>
+        <w:rPr>
+          <w:bCs/>
+        </w:rPr>
+        <w:t xml:space="preserve"> and then hit the Save button.</w:t>
+      </w:r>
+    </w:p>
+    <w:p>
+      <w:pPr>
+        <w:pStyle w:val="Heading10"/>
+        <w:rPr>
+          <w:rFonts w:ascii="Arial" w:eastAsia="Times New Roman" w:hAnsi="Arial" w:cs="Times New Roman"/>
+          <w:b w:val="0"/>
+          <w:color w:val="auto"/>
+          <w:sz w:val="20"/>
+          <w:szCs w:val="24"/>
+        </w:rPr>
+      </w:pPr>
+    </w:p>
+    <w:p>
+      <w:pPr>
+        <w:pStyle w:val="Heading10"/>
+        <w:rPr>
+          <w:rFonts w:ascii="Arial" w:eastAsia="Times New Roman" w:hAnsi="Arial" w:cs="Times New Roman"/>
+          <w:b w:val="0"/>
+          <w:color w:val="auto"/>
+          <w:sz w:val="20"/>
+          <w:szCs w:val="24"/>
+        </w:rPr>
+      </w:pPr>
+      <w:r>
+        <w:rPr>
+          <w:rFonts w:ascii="Arial" w:eastAsia="Times New Roman" w:hAnsi="Arial" w:cs="Times New Roman"/>
+          <w:b w:val="0"/>
+          <w:bCs/>
+          <w:color w:val="auto"/>
+          <w:sz w:val="20"/>
+          <w:szCs w:val="24"/>
+        </w:rPr>
+        <w:drawing>
+          <wp:inline distT="0" distB="0" distL="0" distR="0" wp14:anchorId="7E1B9688" wp14:editId="62AE0A13">
+            <wp:extent cx="5486400" cy="3498215"/>
+            <wp:effectExtent l="114300" t="101600" r="114300" b="133985"/>
+            <wp:docPr id="13" name="Picture 13"/>
+            <wp:cNvGraphicFramePr>
+              <a:graphicFrameLocks xmlns:a="http://schemas.openxmlformats.org/drawingml/2006/main" noChangeAspect="1"/>
+            </wp:cNvGraphicFramePr>
+            <a:graphic xmlns:a="http://schemas.openxmlformats.org/drawingml/2006/main">
+              <a:graphicData uri="http://schemas.openxmlformats.org/drawingml/2006/picture">
+                <pic:pic xmlns:pic="http://schemas.openxmlformats.org/drawingml/2006/picture">
+                  <pic:nvPicPr>
+                    <pic:cNvPr id="13" name="Cb-Protection-Tab-Layout.png"/>
+                    <pic:cNvPicPr/>
+                  </pic:nvPicPr>
+                  <pic:blipFill>
+                    <a:blip r:embed="rId11"/>
+                    <a:stretch>
+                      <a:fillRect/>
+                    </a:stretch>
+                  </pic:blipFill>
+                  <pic:spPr>
+                    <a:xfrm>
+                      <a:off x="0" y="0"/>
+                      <a:ext cx="5486400" cy="3498215"/>
+                    </a:xfrm>
+                    <a:prstGeom prst="rect">
+                      <a:avLst/>
+                    </a:prstGeom>
+                    <a:solidFill>
+                      <a:srgbClr val="FFFFFF">
+                        <a:shade val="85000"/>
+                      </a:srgbClr>
+                    </a:solidFill>
+                    <a:ln w="88900" cap="sq">
+                      <a:solidFill>
+                        <a:srgbClr val="FFFFFF"/>
+                      </a:solidFill>
+                      <a:miter lim="800000"/>
+                    </a:ln>
+                    <a:effectLst>
+                      <a:outerShdw blurRad="55000" dist="18000" dir="5400000" algn="tl" rotWithShape="0">
+                        <a:srgbClr val="000000">
+                          <a:alpha val="40000"/>
+                        </a:srgbClr>
+                      </a:outerShdw>
+                    </a:effectLst>
+                    <a:scene3d>
+                      <a:camera prst="orthographicFront"/>
+                      <a:lightRig rig="twoPt" dir="t">
+                        <a:rot lat="0" lon="0" rev="7200000"/>
+                      </a:lightRig>
+                    </a:scene3d>
+                    <a:sp3d>
+                      <a:bevelT w="25400" h="19050"/>
+                      <a:contourClr>
+                        <a:srgbClr val="FFFFFF"/>
+                      </a:contourClr>
+                    </a:sp3d>
+                  </pic:spPr>
+                </pic:pic>
+              </a:graphicData>
+            </a:graphic>
+          </wp:inline>
+        </w:drawing>
+      </w:r>
+    </w:p>
+    <w:p>
+      <w:pPr>
+        <w:pStyle w:val="Heading10"/>
+      </w:pPr>
+    </w:p>
+    <w:p>
+      <w:pPr>
+        <w:pStyle w:val="Heading10"/>
+      </w:pPr>
+    </w:p>
+    <w:p>
+      <w:pPr>
+        <w:rPr>
+          <w:rFonts w:ascii="Calibri" w:eastAsia="Calibri" w:hAnsi="Calibri" w:cs="Calibri"/>
+          <w:b/>
+          <w:color w:val="1F497D" w:themeColor="text2"/>
+          <w:sz w:val="36"/>
+          <w:szCs w:val="36"/>
+        </w:rPr>
+      </w:pPr>
+      <w:r>
+        <w:br w:type="page"/>
+      </w:r>
+    </w:p>
+    <w:p>
+      <w:pPr>
+        <w:pStyle w:val="Heading10"/>
+      </w:pPr>
+      <w:bookmarkStart w:id="6" w:name="_GoBack"/>
+      <w:bookmarkEnd w:id="6"/>
+    </w:p>
+    <w:p>
+      <w:pPr>
+        <w:pStyle w:val="BodyText"/>
+        <w:keepNext/>
+      </w:pPr>
+      <w:r>
+        <w:t>Now you can go to the Cb Protection tab and view that status of the Approval and Ban requests.</w:t>
+      </w:r>
+    </w:p>
+    <w:p>
+      <w:pPr>
+        <w:pStyle w:val="Heading10"/>
+      </w:pPr>
+      <w:r>
+        <w:rPr>
+          <w:noProof/>
+        </w:rPr>
+        <w:drawing>
+          <wp:inline distT="0" distB="0" distL="0" distR="0" wp14:anchorId="126962D0" wp14:editId="32EB8A77">
+            <wp:extent cx="5486400" cy="3498215"/>
+            <wp:effectExtent l="114300" t="101600" r="114300" b="133985"/>
+            <wp:docPr id="14" name="Picture 14"/>
+            <wp:cNvGraphicFramePr>
+              <a:graphicFrameLocks xmlns:a="http://schemas.openxmlformats.org/drawingml/2006/main" noChangeAspect="1"/>
+            </wp:cNvGraphicFramePr>
+            <a:graphic xmlns:a="http://schemas.openxmlformats.org/drawingml/2006/main">
+              <a:graphicData uri="http://schemas.openxmlformats.org/drawingml/2006/picture">
+                <pic:pic xmlns:pic="http://schemas.openxmlformats.org/drawingml/2006/picture">
+                  <pic:nvPicPr>
+                    <pic:cNvPr id="14" name="Cb-Protection-Tab.png"/>
+                    <pic:cNvPicPr/>
+                  </pic:nvPicPr>
+                  <pic:blipFill>
+                    <a:blip r:embed="rId12"/>
+                    <a:stretch>
+                      <a:fillRect/>
+                    </a:stretch>
+                  </pic:blipFill>
+                  <pic:spPr>
+                    <a:xfrm>
+                      <a:off x="0" y="0"/>
+                      <a:ext cx="5486400" cy="3498215"/>
+                    </a:xfrm>
+                    <a:prstGeom prst="rect">
+                      <a:avLst/>
+                    </a:prstGeom>
+                    <a:solidFill>
+                      <a:srgbClr val="FFFFFF">
+                        <a:shade val="85000"/>
+                      </a:srgbClr>
+                    </a:solidFill>
+                    <a:ln w="88900" cap="sq">
+                      <a:solidFill>
+                        <a:srgbClr val="FFFFFF"/>
+                      </a:solidFill>
+                      <a:miter lim="800000"/>
+                    </a:ln>
+                    <a:effectLst>
+                      <a:outerShdw blurRad="55000" dist="18000" dir="5400000" algn="tl" rotWithShape="0">
+                        <a:srgbClr val="000000">
+                          <a:alpha val="40000"/>
+                        </a:srgbClr>
+                      </a:outerShdw>
+                    </a:effectLst>
+                    <a:scene3d>
+                      <a:camera prst="orthographicFront"/>
+                      <a:lightRig rig="twoPt" dir="t">
+                        <a:rot lat="0" lon="0" rev="7200000"/>
+                      </a:lightRig>
+                    </a:scene3d>
+                    <a:sp3d>
+                      <a:bevelT w="25400" h="19050"/>
+                      <a:contourClr>
+                        <a:srgbClr val="FFFFFF"/>
+                      </a:contourClr>
+                    </a:sp3d>
+                  </pic:spPr>
+                </pic:pic>
+              </a:graphicData>
+            </a:graphic>
+          </wp:inline>
+        </w:drawing>
+      </w:r>
+    </w:p>
+    <w:p>
+      <w:pPr>
+        <w:pStyle w:val="Heading10"/>
+      </w:pPr>
+    </w:p>
+    <w:p>
+      <w:pPr>
+        <w:pStyle w:val="Heading10"/>
+      </w:pPr>
+    </w:p>
+    <w:p>
+      <w:pPr>
+        <w:pStyle w:val="Heading10"/>
+      </w:pPr>
+    </w:p>
+    <w:p>
+      <w:pPr>
+        <w:pStyle w:val="Heading10"/>
+      </w:pPr>
+    </w:p>
+    <w:p>
+      <w:pPr>
+        <w:pStyle w:val="Heading10"/>
+      </w:pPr>
+    </w:p>
+    <w:p>
+      <w:pPr>
+        <w:pStyle w:val="Heading10"/>
+      </w:pPr>
+    </w:p>
+    <w:p>
+      <w:pPr>
+        <w:pStyle w:val="Heading10"/>
+      </w:pPr>
+    </w:p>
+    <w:p>
+      <w:pPr>
+        <w:pStyle w:val="Heading10"/>
+      </w:pPr>
+    </w:p>
+    <w:p>
+      <w:pPr>
+        <w:pStyle w:val="Heading10"/>
+      </w:pPr>
+    </w:p>
+    <w:p>
+      <w:pPr>
+        <w:pStyle w:val="Heading10"/>
+      </w:pPr>
+    </w:p>
+    <w:p>
+      <w:pPr>
+        <w:pStyle w:val="Heading10"/>
+        <w:rPr>
+          <w:rFonts w:ascii="Arial" w:eastAsia="Times New Roman" w:hAnsi="Arial" w:cs="Times New Roman"/>
+          <w:color w:val="auto"/>
+          <w:sz w:val="20"/>
+        </w:rPr>
+      </w:pPr>
+      <w:r>
+        <w:t>Fu</w:t>
+      </w:r>
+      <w:r>
+        <w:t>nction Descriptions</w:t>
       </w:r>
     </w:p>
     <w:p>
@@ -880,7 +1193,7 @@
                     <pic:cNvPicPr/>
                   </pic:nvPicPr>
                   <pic:blipFill>
-                    <a:blip r:embed="rId11"/>
+                    <a:blip r:embed="rId13"/>
                     <a:stretch>
                       <a:fillRect/>
                     </a:stretch>
@@ -1053,7 +1366,7 @@
                     <pic:cNvPicPr/>
                   </pic:nvPicPr>
                   <pic:blipFill>
-                    <a:blip r:embed="rId12"/>
+                    <a:blip r:embed="rId14"/>
                     <a:stretch>
                       <a:fillRect/>
                     </a:stretch>
@@ -1191,7 +1504,7 @@
       <w:r>
         <w:t xml:space="preserve">. You can set a different query condition following the guidelines </w:t>
       </w:r>
-      <w:hyperlink r:id="rId13" w:anchor="query-condition" w:history="1">
+      <w:hyperlink r:id="rId15" w:anchor="query-condition" w:history="1">
         <w:r>
           <w:rPr>
             <w:rStyle w:val="Hyperlink"/>
@@ -1220,7 +1533,7 @@
       <w:r>
         <w:t xml:space="preserve"> to query here </w:t>
       </w:r>
-      <w:hyperlink r:id="rId14" w:anchor="approvalrequest" w:history="1">
+      <w:hyperlink r:id="rId16" w:anchor="approvalrequest" w:history="1">
         <w:r>
           <w:rPr>
             <w:rStyle w:val="Hyperlink"/>
@@ -1271,7 +1584,7 @@
                     <pic:cNvPicPr/>
                   </pic:nvPicPr>
                   <pic:blipFill>
-                    <a:blip r:embed="rId15"/>
+                    <a:blip r:embed="rId17"/>
                     <a:stretch>
                       <a:fillRect/>
                     </a:stretch>
@@ -1420,7 +1733,7 @@
                     <pic:cNvPicPr/>
                   </pic:nvPicPr>
                   <pic:blipFill>
-                    <a:blip r:embed="rId16"/>
+                    <a:blip r:embed="rId18"/>
                     <a:stretch>
                       <a:fillRect/>
                     </a:stretch>
@@ -1624,7 +1937,7 @@
                     <pic:cNvPicPr/>
                   </pic:nvPicPr>
                   <pic:blipFill>
-                    <a:blip r:embed="rId17"/>
+                    <a:blip r:embed="rId19"/>
                     <a:stretch>
                       <a:fillRect/>
                     </a:stretch>
@@ -1785,7 +2098,7 @@
                     <pic:cNvPicPr/>
                   </pic:nvPicPr>
                   <pic:blipFill>
-                    <a:blip r:embed="rId18"/>
+                    <a:blip r:embed="rId20"/>
                     <a:stretch>
                       <a:fillRect/>
                     </a:stretch>
@@ -1943,7 +2256,7 @@
       <w:r>
         <w:t xml:space="preserve">You can set a different query condition following the guidelines </w:t>
       </w:r>
-      <w:hyperlink r:id="rId19" w:anchor="query-condition" w:history="1">
+      <w:hyperlink r:id="rId21" w:anchor="query-condition" w:history="1">
         <w:r>
           <w:rPr>
             <w:rStyle w:val="Hyperlink"/>
@@ -1966,7 +2279,7 @@
       <w:r>
         <w:t xml:space="preserve"> to query here </w:t>
       </w:r>
-      <w:hyperlink r:id="rId20" w:anchor="filecatalog" w:history="1">
+      <w:hyperlink r:id="rId22" w:anchor="filecatalog" w:history="1">
         <w:r>
           <w:rPr>
             <w:rStyle w:val="Hyperlink"/>
@@ -2003,7 +2316,7 @@
                     <pic:cNvPicPr/>
                   </pic:nvPicPr>
                   <pic:blipFill>
-                    <a:blip r:embed="rId21"/>
+                    <a:blip r:embed="rId23"/>
                     <a:stretch>
                       <a:fillRect/>
                     </a:stretch>
@@ -2175,7 +2488,7 @@
                     <pic:cNvPicPr/>
                   </pic:nvPicPr>
                   <pic:blipFill>
-                    <a:blip r:embed="rId22"/>
+                    <a:blip r:embed="rId24"/>
                     <a:stretch>
                       <a:fillRect/>
                     </a:stretch>
@@ -2346,7 +2659,7 @@
                     <pic:cNvPicPr/>
                   </pic:nvPicPr>
                   <pic:blipFill>
-                    <a:blip r:embed="rId23"/>
+                    <a:blip r:embed="rId25"/>
                     <a:stretch>
                       <a:fillRect/>
                     </a:stretch>
@@ -2493,7 +2806,6 @@
           <w:color w:val="4F81BD" w:themeColor="accent1"/>
         </w:rPr>
       </w:pPr>
-      <w:bookmarkStart w:id="6" w:name="_GoBack"/>
       <w:r>
         <w:rPr>
           <w:i/>
@@ -2516,7 +2828,7 @@
                     <pic:cNvPicPr/>
                   </pic:nvPicPr>
                   <pic:blipFill>
-                    <a:blip r:embed="rId24"/>
+                    <a:blip r:embed="rId26"/>
                     <a:stretch>
                       <a:fillRect/>
                     </a:stretch>
@@ -2566,7 +2878,6 @@
           </wp:inline>
         </w:drawing>
       </w:r>
-      <w:bookmarkEnd w:id="6"/>
     </w:p>
     <w:p>
       <w:pPr>
@@ -2783,12 +3094,12 @@
       </w:pPr>
     </w:p>
     <w:sectPr>
-      <w:headerReference w:type="even" r:id="rId25"/>
-      <w:headerReference w:type="default" r:id="rId26"/>
-      <w:footerReference w:type="even" r:id="rId27"/>
-      <w:footerReference w:type="default" r:id="rId28"/>
-      <w:headerReference w:type="first" r:id="rId29"/>
-      <w:footerReference w:type="first" r:id="rId30"/>
+      <w:headerReference w:type="even" r:id="rId27"/>
+      <w:headerReference w:type="default" r:id="rId28"/>
+      <w:footerReference w:type="even" r:id="rId29"/>
+      <w:footerReference w:type="default" r:id="rId30"/>
+      <w:headerReference w:type="first" r:id="rId31"/>
+      <w:footerReference w:type="first" r:id="rId32"/>
       <w:pgSz w:w="12240" w:h="15840"/>
       <w:pgMar w:top="1440" w:right="1800" w:bottom="1440" w:left="1800" w:header="720" w:footer="144" w:gutter="0"/>
       <w:pgNumType w:start="1"/>
@@ -7415,7 +7726,7 @@
 </file>
 
 <file path=customXml/itemProps1.xml><?xml version="1.0" encoding="utf-8"?>
-<ds:datastoreItem xmlns:ds="http://schemas.openxmlformats.org/officeDocument/2006/customXml" ds:itemID="{E4AA05FD-2DB1-B349-B79E-4D4A133D5810}">
+<ds:datastoreItem xmlns:ds="http://schemas.openxmlformats.org/officeDocument/2006/customXml" ds:itemID="{2C1121DE-EC25-244F-BD44-47770F738D02}">
   <ds:schemaRefs>
     <ds:schemaRef ds:uri="http://schemas.openxmlformats.org/officeDocument/2006/bibliography"/>
   </ds:schemaRefs>

</xml_diff>

<commit_message>
INT-1057 INT-1058 Add custom layout containing Cb Protect custom incident fields - remove email
</commit_message>
<xml_diff>
--- a/fn_cb_protection/doc/Carbon_Black_Protection_Integration_Guide.docx
+++ b/fn_cb_protection/doc/Carbon_Black_Protection_Integration_Guide.docx
@@ -887,6 +887,7 @@
           <w:rFonts w:ascii="Arial" w:eastAsia="Times New Roman" w:hAnsi="Arial" w:cs="Times New Roman"/>
           <w:b w:val="0"/>
           <w:bCs/>
+          <w:noProof/>
           <w:color w:val="auto"/>
           <w:sz w:val="20"/>
           <w:szCs w:val="24"/>
@@ -986,20 +987,25 @@
       <w:pPr>
         <w:pStyle w:val="Heading10"/>
       </w:pPr>
+    </w:p>
+    <w:p>
+      <w:pPr>
+        <w:pStyle w:val="BodyText"/>
+        <w:keepNext/>
+      </w:pPr>
+      <w:r>
+        <w:t>Now you can go to the Cb Protection tab and view that status of the Approval and Ban requests.</w:t>
+      </w:r>
+    </w:p>
+    <w:p>
+      <w:pPr>
+        <w:pStyle w:val="Heading10"/>
+      </w:pPr>
       <w:bookmarkStart w:id="6" w:name="_GoBack"/>
       <w:bookmarkEnd w:id="6"/>
     </w:p>
     <w:p>
       <w:pPr>
-        <w:pStyle w:val="BodyText"/>
-        <w:keepNext/>
-      </w:pPr>
-      <w:r>
-        <w:t>Now you can go to the Cb Protection tab and view that status of the Approval and Ban requests.</w:t>
-      </w:r>
-    </w:p>
-    <w:p>
-      <w:pPr>
         <w:pStyle w:val="Heading10"/>
       </w:pPr>
       <w:r>
@@ -1007,10 +1013,10 @@
           <w:noProof/>
         </w:rPr>
         <w:drawing>
-          <wp:inline distT="0" distB="0" distL="0" distR="0" wp14:anchorId="126962D0" wp14:editId="32EB8A77">
-            <wp:extent cx="5486400" cy="3498215"/>
-            <wp:effectExtent l="114300" t="101600" r="114300" b="133985"/>
-            <wp:docPr id="14" name="Picture 14"/>
+          <wp:inline distT="0" distB="0" distL="0" distR="0" wp14:anchorId="6B6108ED" wp14:editId="5FA35563">
+            <wp:extent cx="5486400" cy="3562350"/>
+            <wp:effectExtent l="114300" t="101600" r="114300" b="133350"/>
+            <wp:docPr id="16" name="Picture 16"/>
             <wp:cNvGraphicFramePr>
               <a:graphicFrameLocks xmlns:a="http://schemas.openxmlformats.org/drawingml/2006/main" noChangeAspect="1"/>
             </wp:cNvGraphicFramePr>
@@ -1018,7 +1024,7 @@
               <a:graphicData uri="http://schemas.openxmlformats.org/drawingml/2006/picture">
                 <pic:pic xmlns:pic="http://schemas.openxmlformats.org/drawingml/2006/picture">
                   <pic:nvPicPr>
-                    <pic:cNvPr id="14" name="Cb-Protection-Tab.png"/>
+                    <pic:cNvPr id="16" name="Screen Shot 2019-09-04 at 1.56.39 PM.png"/>
                     <pic:cNvPicPr/>
                   </pic:nvPicPr>
                   <pic:blipFill>
@@ -1030,7 +1036,7 @@
                   <pic:spPr>
                     <a:xfrm>
                       <a:off x="0" y="0"/>
-                      <a:ext cx="5486400" cy="3498215"/>
+                      <a:ext cx="5486400" cy="3562350"/>
                     </a:xfrm>
                     <a:prstGeom prst="rect">
                       <a:avLst/>
@@ -1072,16 +1078,6 @@
           </wp:inline>
         </w:drawing>
       </w:r>
-    </w:p>
-    <w:p>
-      <w:pPr>
-        <w:pStyle w:val="Heading10"/>
-      </w:pPr>
-    </w:p>
-    <w:p>
-      <w:pPr>
-        <w:pStyle w:val="Heading10"/>
-      </w:pPr>
     </w:p>
     <w:p>
       <w:pPr>
@@ -7726,7 +7722,7 @@
 </file>
 
 <file path=customXml/itemProps1.xml><?xml version="1.0" encoding="utf-8"?>
-<ds:datastoreItem xmlns:ds="http://schemas.openxmlformats.org/officeDocument/2006/customXml" ds:itemID="{2C1121DE-EC25-244F-BD44-47770F738D02}">
+<ds:datastoreItem xmlns:ds="http://schemas.openxmlformats.org/officeDocument/2006/customXml" ds:itemID="{C8B74618-247D-1344-AFAE-E8A92CFD7446}">
   <ds:schemaRefs>
     <ds:schemaRef ds:uri="http://schemas.openxmlformats.org/officeDocument/2006/bibliography"/>
   </ds:schemaRefs>

</xml_diff>

<commit_message>
INT-1058 Remove rule and workflow for deleting file by hash
</commit_message>
<xml_diff>
--- a/fn_cb_protection/doc/Carbon_Black_Protection_Integration_Guide.docx
+++ b/fn_cb_protection/doc/Carbon_Black_Protection_Integration_Guide.docx
@@ -1001,8 +1001,6 @@
       <w:pPr>
         <w:pStyle w:val="Heading10"/>
       </w:pPr>
-      <w:bookmarkStart w:id="6" w:name="_GoBack"/>
-      <w:bookmarkEnd w:id="6"/>
     </w:p>
     <w:p>
       <w:pPr>
@@ -1817,215 +1815,8 @@
       <w:pPr>
         <w:pStyle w:val="Heading20"/>
       </w:pPr>
-      <w:r>
-        <w:lastRenderedPageBreak/>
-        <w:t xml:space="preserve">bit9_file_delete: </w:t>
-      </w:r>
-      <w:r>
-        <w:t>CbProtect Delete File</w:t>
-      </w:r>
-    </w:p>
-    <w:p>
-      <w:pPr>
-        <w:pStyle w:val="BodyText"/>
-      </w:pPr>
-      <w:r>
-        <w:t xml:space="preserve">This function </w:t>
-      </w:r>
-      <w:r>
-        <w:t xml:space="preserve">deletes a file from </w:t>
-      </w:r>
-      <w:r>
-        <w:t xml:space="preserve">one or </w:t>
-      </w:r>
-      <w:r>
-        <w:t xml:space="preserve">all computers using Carbon Black Protection. </w:t>
-      </w:r>
-      <w:r>
-        <w:t xml:space="preserve">Set the </w:t>
-      </w:r>
-      <w:r>
-        <w:t>bit9_</w:t>
-      </w:r>
-      <w:r>
-        <w:t>file</w:t>
-      </w:r>
-      <w:r>
-        <w:t>_</w:t>
-      </w:r>
-      <w:r>
-        <w:t xml:space="preserve">action </w:t>
-      </w:r>
-      <w:r>
-        <w:t xml:space="preserve">input to </w:t>
-      </w:r>
-      <w:r>
-        <w:t>delet</w:t>
-      </w:r>
-      <w:r>
-        <w:t>e</w:t>
-      </w:r>
-      <w:r>
-        <w:t xml:space="preserve"> by </w:t>
-      </w:r>
-      <w:r>
-        <w:t xml:space="preserve">file </w:t>
-      </w:r>
-      <w:r>
-        <w:t xml:space="preserve">hash or </w:t>
-      </w:r>
-      <w:r>
-        <w:t>file</w:t>
-      </w:r>
-      <w:r>
-        <w:t xml:space="preserve"> name</w:t>
-      </w:r>
-      <w:r>
-        <w:t xml:space="preserve"> (choose file hash to set catalog </w:t>
-      </w:r>
-      <w:r>
-        <w:t>ID</w:t>
-      </w:r>
-      <w:r>
-        <w:t>)</w:t>
-      </w:r>
-      <w:r>
-        <w:t xml:space="preserve">. Set the bit9_computer_id input for a specific computer, or use “0” to select all computers. </w:t>
-      </w:r>
-      <w:r>
-        <w:t xml:space="preserve">Then, depending on the chosen file action, set the catalog ID, file hash, or file name. </w:t>
-      </w:r>
-      <w:r>
-        <w:t xml:space="preserve">The following is an example of this function in the </w:t>
-      </w:r>
-      <w:r>
-        <w:t xml:space="preserve">(Example) CbProtect Delete File By Hash </w:t>
-      </w:r>
-      <w:r>
-        <w:t>workflow</w:t>
-      </w:r>
-      <w:r>
-        <w:t>:</w:t>
-      </w:r>
-    </w:p>
-    <w:p>
-      <w:pPr>
-        <w:pStyle w:val="BodyText"/>
-        <w:keepNext/>
-      </w:pPr>
-      <w:r>
-        <w:rPr>
-          <w:noProof/>
-        </w:rPr>
-        <w:drawing>
-          <wp:inline distT="0" distB="0" distL="0" distR="0" wp14:anchorId="05CD5018" wp14:editId="79CABCBB">
-            <wp:extent cx="5486400" cy="4933315"/>
-            <wp:effectExtent l="114300" t="101600" r="114300" b="133985"/>
-            <wp:docPr id="10" name="Picture 10"/>
-            <wp:cNvGraphicFramePr>
-              <a:graphicFrameLocks xmlns:a="http://schemas.openxmlformats.org/drawingml/2006/main" noChangeAspect="1"/>
-            </wp:cNvGraphicFramePr>
-            <a:graphic xmlns:a="http://schemas.openxmlformats.org/drawingml/2006/main">
-              <a:graphicData uri="http://schemas.openxmlformats.org/drawingml/2006/picture">
-                <pic:pic xmlns:pic="http://schemas.openxmlformats.org/drawingml/2006/picture">
-                  <pic:nvPicPr>
-                    <pic:cNvPr id="10" name="Screen Shot 2019-06-25 at 4.37.36 PM.png"/>
-                    <pic:cNvPicPr/>
-                  </pic:nvPicPr>
-                  <pic:blipFill>
-                    <a:blip r:embed="rId19"/>
-                    <a:stretch>
-                      <a:fillRect/>
-                    </a:stretch>
-                  </pic:blipFill>
-                  <pic:spPr>
-                    <a:xfrm>
-                      <a:off x="0" y="0"/>
-                      <a:ext cx="5486400" cy="4933315"/>
-                    </a:xfrm>
-                    <a:prstGeom prst="rect">
-                      <a:avLst/>
-                    </a:prstGeom>
-                    <a:solidFill>
-                      <a:srgbClr val="FFFFFF">
-                        <a:shade val="85000"/>
-                      </a:srgbClr>
-                    </a:solidFill>
-                    <a:ln w="88900" cap="sq">
-                      <a:solidFill>
-                        <a:srgbClr val="FFFFFF"/>
-                      </a:solidFill>
-                      <a:miter lim="800000"/>
-                    </a:ln>
-                    <a:effectLst>
-                      <a:outerShdw blurRad="55000" dist="18000" dir="5400000" algn="tl" rotWithShape="0">
-                        <a:srgbClr val="000000">
-                          <a:alpha val="40000"/>
-                        </a:srgbClr>
-                      </a:outerShdw>
-                    </a:effectLst>
-                    <a:scene3d>
-                      <a:camera prst="orthographicFront"/>
-                      <a:lightRig rig="twoPt" dir="t">
-                        <a:rot lat="0" lon="0" rev="7200000"/>
-                      </a:lightRig>
-                    </a:scene3d>
-                    <a:sp3d>
-                      <a:bevelT w="25400" h="19050"/>
-                      <a:contourClr>
-                        <a:srgbClr val="FFFFFF"/>
-                      </a:contourClr>
-                    </a:sp3d>
-                  </pic:spPr>
-                </pic:pic>
-              </a:graphicData>
-            </a:graphic>
-          </wp:inline>
-        </w:drawing>
-      </w:r>
-    </w:p>
-    <w:p>
-      <w:pPr>
-        <w:pStyle w:val="BodyText"/>
-        <w:keepNext/>
-        <w:rPr>
-          <w:i/>
-          <w:color w:val="4F81BD" w:themeColor="accent1"/>
-        </w:rPr>
-      </w:pPr>
-    </w:p>
-    <w:p>
-      <w:pPr>
-        <w:pStyle w:val="BodyText"/>
-        <w:keepNext/>
-        <w:rPr>
-          <w:i/>
-          <w:color w:val="4F81BD" w:themeColor="accent1"/>
-        </w:rPr>
-      </w:pPr>
-    </w:p>
-    <w:p>
-      <w:pPr>
-        <w:pStyle w:val="Heading20"/>
-      </w:pPr>
-    </w:p>
-    <w:p>
-      <w:pPr>
-        <w:rPr>
-          <w:rFonts w:ascii="Calibri" w:eastAsia="Calibri" w:hAnsi="Calibri" w:cs="Calibri"/>
-          <w:b/>
-          <w:sz w:val="28"/>
-          <w:szCs w:val="28"/>
-        </w:rPr>
-      </w:pPr>
-      <w:r>
-        <w:br w:type="page"/>
-      </w:r>
-    </w:p>
-    <w:p>
-      <w:pPr>
-        <w:pStyle w:val="Heading20"/>
-      </w:pPr>
+      <w:bookmarkStart w:id="6" w:name="_GoBack"/>
+      <w:bookmarkEnd w:id="6"/>
       <w:r>
         <w:lastRenderedPageBreak/>
         <w:t xml:space="preserve">bit9_file_catalog_get: </w:t>
@@ -2094,7 +1885,7 @@
                     <pic:cNvPicPr/>
                   </pic:nvPicPr>
                   <pic:blipFill>
-                    <a:blip r:embed="rId20"/>
+                    <a:blip r:embed="rId19"/>
                     <a:stretch>
                       <a:fillRect/>
                     </a:stretch>
@@ -2252,7 +2043,7 @@
       <w:r>
         <w:t xml:space="preserve">You can set a different query condition following the guidelines </w:t>
       </w:r>
-      <w:hyperlink r:id="rId21" w:anchor="query-condition" w:history="1">
+      <w:hyperlink r:id="rId20" w:anchor="query-condition" w:history="1">
         <w:r>
           <w:rPr>
             <w:rStyle w:val="Hyperlink"/>
@@ -2275,7 +2066,7 @@
       <w:r>
         <w:t xml:space="preserve"> to query here </w:t>
       </w:r>
-      <w:hyperlink r:id="rId22" w:anchor="filecatalog" w:history="1">
+      <w:hyperlink r:id="rId21" w:anchor="filecatalog" w:history="1">
         <w:r>
           <w:rPr>
             <w:rStyle w:val="Hyperlink"/>
@@ -2312,7 +2103,7 @@
                     <pic:cNvPicPr/>
                   </pic:nvPicPr>
                   <pic:blipFill>
-                    <a:blip r:embed="rId23"/>
+                    <a:blip r:embed="rId22"/>
                     <a:stretch>
                       <a:fillRect/>
                     </a:stretch>
@@ -2484,7 +2275,7 @@
                     <pic:cNvPicPr/>
                   </pic:nvPicPr>
                   <pic:blipFill>
-                    <a:blip r:embed="rId24"/>
+                    <a:blip r:embed="rId23"/>
                     <a:stretch>
                       <a:fillRect/>
                     </a:stretch>
@@ -2655,7 +2446,7 @@
                     <pic:cNvPicPr/>
                   </pic:nvPicPr>
                   <pic:blipFill>
-                    <a:blip r:embed="rId25"/>
+                    <a:blip r:embed="rId24"/>
                     <a:stretch>
                       <a:fillRect/>
                     </a:stretch>
@@ -2824,7 +2615,7 @@
                     <pic:cNvPicPr/>
                   </pic:nvPicPr>
                   <pic:blipFill>
-                    <a:blip r:embed="rId26"/>
+                    <a:blip r:embed="rId25"/>
                     <a:stretch>
                       <a:fillRect/>
                     </a:stretch>
@@ -3090,12 +2881,12 @@
       </w:pPr>
     </w:p>
     <w:sectPr>
-      <w:headerReference w:type="even" r:id="rId27"/>
-      <w:headerReference w:type="default" r:id="rId28"/>
-      <w:footerReference w:type="even" r:id="rId29"/>
-      <w:footerReference w:type="default" r:id="rId30"/>
-      <w:headerReference w:type="first" r:id="rId31"/>
-      <w:footerReference w:type="first" r:id="rId32"/>
+      <w:headerReference w:type="even" r:id="rId26"/>
+      <w:headerReference w:type="default" r:id="rId27"/>
+      <w:footerReference w:type="even" r:id="rId28"/>
+      <w:footerReference w:type="default" r:id="rId29"/>
+      <w:headerReference w:type="first" r:id="rId30"/>
+      <w:footerReference w:type="first" r:id="rId31"/>
       <w:pgSz w:w="12240" w:h="15840"/>
       <w:pgMar w:top="1440" w:right="1800" w:bottom="1440" w:left="1800" w:header="720" w:footer="144" w:gutter="0"/>
       <w:pgNumType w:start="1"/>
@@ -6365,7 +6156,7 @@
     </w:rPrDefault>
     <w:pPrDefault/>
   </w:docDefaults>
-  <w:latentStyles w:defLockedState="0" w:defUIPriority="99" w:defSemiHidden="0" w:defUnhideWhenUsed="0" w:defQFormat="0" w:count="376">
+  <w:latentStyles w:defLockedState="0" w:defUIPriority="99" w:defSemiHidden="0" w:defUnhideWhenUsed="0" w:defQFormat="0" w:count="377">
     <w:lsdException w:name="Normal" w:uiPriority="0" w:qFormat="1"/>
     <w:lsdException w:name="heading 1" w:uiPriority="0" w:qFormat="1"/>
     <w:lsdException w:name="heading 2" w:semiHidden="1" w:uiPriority="9" w:unhideWhenUsed="1" w:qFormat="1"/>
@@ -6471,7 +6262,6 @@
     <w:lsdException w:name="HTML Sample" w:semiHidden="1" w:unhideWhenUsed="1"/>
     <w:lsdException w:name="HTML Typewriter" w:semiHidden="1" w:unhideWhenUsed="1"/>
     <w:lsdException w:name="HTML Variable" w:semiHidden="1" w:unhideWhenUsed="1"/>
-    <w:lsdException w:name="Normal Table" w:semiHidden="1" w:unhideWhenUsed="1"/>
     <w:lsdException w:name="annotation subject" w:semiHidden="1" w:unhideWhenUsed="1"/>
     <w:lsdException w:name="No List" w:semiHidden="1" w:unhideWhenUsed="1"/>
     <w:lsdException w:name="Outline List 1" w:semiHidden="1" w:unhideWhenUsed="1"/>
@@ -6518,10 +6308,8 @@
     <w:lsdException w:name="Table Subtle 2" w:semiHidden="1" w:unhideWhenUsed="1"/>
     <w:lsdException w:name="Table Web 1" w:semiHidden="1" w:unhideWhenUsed="1"/>
     <w:lsdException w:name="Table Web 2" w:semiHidden="1" w:unhideWhenUsed="1"/>
-    <w:lsdException w:name="Table Web 3" w:semiHidden="1" w:unhideWhenUsed="1"/>
     <w:lsdException w:name="Balloon Text" w:semiHidden="1" w:unhideWhenUsed="1"/>
     <w:lsdException w:name="Table Grid" w:uiPriority="59"/>
-    <w:lsdException w:name="Table Theme" w:semiHidden="1" w:unhideWhenUsed="1"/>
     <w:lsdException w:name="Placeholder Text" w:semiHidden="1"/>
     <w:lsdException w:name="No Spacing" w:uiPriority="1" w:qFormat="1"/>
     <w:lsdException w:name="Light Shading" w:uiPriority="60"/>
@@ -6742,6 +6530,7 @@
     <w:lsdException w:name="Hashtag" w:semiHidden="1" w:unhideWhenUsed="1"/>
     <w:lsdException w:name="Unresolved Mention" w:semiHidden="1" w:unhideWhenUsed="1"/>
     <w:lsdException w:name="Smart Link" w:semiHidden="1" w:unhideWhenUsed="1"/>
+    <w:lsdException w:name="Smart Link Error" w:semiHidden="1" w:unhideWhenUsed="1"/>
   </w:latentStyles>
   <w:style w:type="paragraph" w:default="1" w:styleId="Normal">
     <w:name w:val="Normal"/>
@@ -7722,7 +7511,7 @@
 </file>
 
 <file path=customXml/itemProps1.xml><?xml version="1.0" encoding="utf-8"?>
-<ds:datastoreItem xmlns:ds="http://schemas.openxmlformats.org/officeDocument/2006/customXml" ds:itemID="{C8B74618-247D-1344-AFAE-E8A92CFD7446}">
+<ds:datastoreItem xmlns:ds="http://schemas.openxmlformats.org/officeDocument/2006/customXml" ds:itemID="{E73DB60F-DDC3-8D4D-AB06-6050DA5DD1D2}">
   <ds:schemaRefs>
     <ds:schemaRef ds:uri="http://schemas.openxmlformats.org/officeDocument/2006/bibliography"/>
   </ds:schemaRefs>

</xml_diff>

<commit_message>
INT-1058 update documentation to state that Cb Protect Delete File function is a beta solution and should not be used in production
</commit_message>
<xml_diff>
--- a/fn_cb_protection/doc/Carbon_Black_Protection_Integration_Guide.docx
+++ b/fn_cb_protection/doc/Carbon_Black_Protection_Integration_Guide.docx
@@ -1815,8 +1815,6 @@
       <w:pPr>
         <w:pStyle w:val="Heading20"/>
       </w:pPr>
-      <w:bookmarkStart w:id="6" w:name="_GoBack"/>
-      <w:bookmarkEnd w:id="6"/>
       <w:r>
         <w:lastRenderedPageBreak/>
         <w:t xml:space="preserve">bit9_file_catalog_get: </w:t>
@@ -2676,7 +2674,7 @@
           <w:szCs w:val="36"/>
         </w:rPr>
       </w:pPr>
-      <w:bookmarkStart w:id="7" w:name="_Toc510253273"/>
+      <w:bookmarkStart w:id="6" w:name="_Toc510253273"/>
       <w:bookmarkEnd w:id="5"/>
       <w:r>
         <w:br w:type="page"/>
@@ -2684,10 +2682,58 @@
     </w:p>
     <w:p>
       <w:pPr>
+        <w:pStyle w:val="Heading20"/>
+      </w:pPr>
+      <w:r>
+        <w:lastRenderedPageBreak/>
+        <w:t>bit9_file_</w:t>
+      </w:r>
+      <w:r>
+        <w:t>delete</w:t>
+      </w:r>
+      <w:r>
+        <w:t xml:space="preserve">: </w:t>
+      </w:r>
+      <w:r>
+        <w:t>Cb Protect Delete File</w:t>
+      </w:r>
+    </w:p>
+    <w:p>
+      <w:pPr>
+        <w:pStyle w:val="BodyText"/>
+      </w:pPr>
+      <w:r>
+        <w:t xml:space="preserve">This function </w:t>
+      </w:r>
+      <w:r>
+        <w:t>deletes a file by hash or filename</w:t>
+      </w:r>
+      <w:r>
+        <w:t xml:space="preserve"> </w:t>
+      </w:r>
+      <w:r>
+        <w:t>using a Cb Protection API</w:t>
+      </w:r>
+      <w:r>
+        <w:t xml:space="preserve"> </w:t>
+      </w:r>
+      <w:r>
+        <w:t xml:space="preserve">call </w:t>
+      </w:r>
+      <w:r>
+        <w:t xml:space="preserve">based on the data passed as inputs. </w:t>
+      </w:r>
+      <w:r>
+        <w:t xml:space="preserve"> The Cb Protection API call that is used in the function is a beta solution and should not be used in production. </w:t>
+      </w:r>
+      <w:bookmarkStart w:id="7" w:name="_GoBack"/>
+      <w:bookmarkEnd w:id="7"/>
+    </w:p>
+    <w:p>
+      <w:pPr>
         <w:pStyle w:val="Heading10"/>
       </w:pPr>
       <w:r>
-        <w:lastRenderedPageBreak/>
         <w:t xml:space="preserve">Carbon Black Protection </w:t>
       </w:r>
       <w:r>
@@ -2871,7 +2917,7 @@
         <w:t>fn_cb_protection-&lt;version#&gt;/fn_cb_protection/data/</w:t>
       </w:r>
     </w:p>
-    <w:bookmarkEnd w:id="7"/>
+    <w:bookmarkEnd w:id="6"/>
     <w:p>
       <w:pPr>
         <w:pStyle w:val="BodyText"/>
@@ -6262,6 +6308,7 @@
     <w:lsdException w:name="HTML Sample" w:semiHidden="1" w:unhideWhenUsed="1"/>
     <w:lsdException w:name="HTML Typewriter" w:semiHidden="1" w:unhideWhenUsed="1"/>
     <w:lsdException w:name="HTML Variable" w:semiHidden="1" w:unhideWhenUsed="1"/>
+    <w:lsdException w:name="Normal Table" w:semiHidden="1" w:unhideWhenUsed="1"/>
     <w:lsdException w:name="annotation subject" w:semiHidden="1" w:unhideWhenUsed="1"/>
     <w:lsdException w:name="No List" w:semiHidden="1" w:unhideWhenUsed="1"/>
     <w:lsdException w:name="Outline List 1" w:semiHidden="1" w:unhideWhenUsed="1"/>
@@ -6308,8 +6355,10 @@
     <w:lsdException w:name="Table Subtle 2" w:semiHidden="1" w:unhideWhenUsed="1"/>
     <w:lsdException w:name="Table Web 1" w:semiHidden="1" w:unhideWhenUsed="1"/>
     <w:lsdException w:name="Table Web 2" w:semiHidden="1" w:unhideWhenUsed="1"/>
+    <w:lsdException w:name="Table Web 3" w:semiHidden="1" w:unhideWhenUsed="1"/>
     <w:lsdException w:name="Balloon Text" w:semiHidden="1" w:unhideWhenUsed="1"/>
     <w:lsdException w:name="Table Grid" w:uiPriority="59"/>
+    <w:lsdException w:name="Table Theme" w:semiHidden="1" w:unhideWhenUsed="1"/>
     <w:lsdException w:name="Placeholder Text" w:semiHidden="1"/>
     <w:lsdException w:name="No Spacing" w:uiPriority="1" w:qFormat="1"/>
     <w:lsdException w:name="Light Shading" w:uiPriority="60"/>
@@ -7511,7 +7560,7 @@
 </file>
 
 <file path=customXml/itemProps1.xml><?xml version="1.0" encoding="utf-8"?>
-<ds:datastoreItem xmlns:ds="http://schemas.openxmlformats.org/officeDocument/2006/customXml" ds:itemID="{E73DB60F-DDC3-8D4D-AB06-6050DA5DD1D2}">
+<ds:datastoreItem xmlns:ds="http://schemas.openxmlformats.org/officeDocument/2006/customXml" ds:itemID="{585E9DD8-DD7A-A246-83DE-ABF28D5AFA24}">
   <ds:schemaRefs>
     <ds:schemaRef ds:uri="http://schemas.openxmlformats.org/officeDocument/2006/bibliography"/>
   </ds:schemaRefs>

</xml_diff>